<commit_message>
a bunch of weekend changes
</commit_message>
<xml_diff>
--- a/templates/cpr1000/ied_cover.docx
+++ b/templates/cpr1000/ied_cover.docx
@@ -1,6 +1,6 @@
 
 <file path=word/document.xml><?xml version="1.0" encoding="utf-8"?>
-<w:document xmlns:wpc="http://schemas.microsoft.com/office/word/2010/wordprocessingCanvas" xmlns:mc="http://schemas.openxmlformats.org/markup-compatibility/2006" xmlns:o="urn:schemas-microsoft-com:office:office" xmlns:r="http://schemas.openxmlformats.org/officeDocument/2006/relationships" xmlns:m="http://schemas.openxmlformats.org/officeDocument/2006/math" xmlns:v="urn:schemas-microsoft-com:vml" xmlns:wp14="http://schemas.microsoft.com/office/word/2010/wordprocessingDrawing" xmlns:wp="http://schemas.openxmlformats.org/drawingml/2006/wordprocessingDrawing" xmlns:w10="urn:schemas-microsoft-com:office:word" xmlns:w="http://schemas.openxmlformats.org/wordprocessingml/2006/main" xmlns:w14="http://schemas.microsoft.com/office/word/2010/wordml" xmlns:w15="http://schemas.microsoft.com/office/word/2012/wordml" xmlns:wpg="http://schemas.microsoft.com/office/word/2010/wordprocessingGroup" xmlns:wpi="http://schemas.microsoft.com/office/word/2010/wordprocessingInk" xmlns:wne="http://schemas.microsoft.com/office/word/2006/wordml" xmlns:wps="http://schemas.microsoft.com/office/word/2010/wordprocessingShape" mc:Ignorable="w14 w15 wp14">
+<w:document xmlns:wpc="http://schemas.microsoft.com/office/word/2010/wordprocessingCanvas" xmlns:mo="http://schemas.microsoft.com/office/mac/office/2008/main" xmlns:mc="http://schemas.openxmlformats.org/markup-compatibility/2006" xmlns:mv="urn:schemas-microsoft-com:mac:vml" xmlns:o="urn:schemas-microsoft-com:office:office" xmlns:r="http://schemas.openxmlformats.org/officeDocument/2006/relationships" xmlns:m="http://schemas.openxmlformats.org/officeDocument/2006/math" xmlns:v="urn:schemas-microsoft-com:vml" xmlns:wp14="http://schemas.microsoft.com/office/word/2010/wordprocessingDrawing" xmlns:wp="http://schemas.openxmlformats.org/drawingml/2006/wordprocessingDrawing" xmlns:w10="urn:schemas-microsoft-com:office:word" xmlns:w="http://schemas.openxmlformats.org/wordprocessingml/2006/main" xmlns:w14="http://schemas.microsoft.com/office/word/2010/wordml" xmlns:w15="http://schemas.microsoft.com/office/word/2012/wordml" xmlns:wpg="http://schemas.microsoft.com/office/word/2010/wordprocessingGroup" xmlns:wpi="http://schemas.microsoft.com/office/word/2010/wordprocessingInk" xmlns:wne="http://schemas.microsoft.com/office/word/2006/wordml" xmlns:wps="http://schemas.microsoft.com/office/word/2010/wordprocessingShape" mc:Ignorable="w14 w15 wp14">
   <w:body>
     <w:tbl>
       <w:tblPr>
@@ -743,6 +743,7 @@
               </w:rPr>
               <w:t>{</w:t>
             </w:r>
+            <w:proofErr w:type="spellStart"/>
             <w:r>
               <w:rPr>
                 <w:rFonts w:ascii="Times New Roman" w:hAnsi="Times New Roman"/>
@@ -750,6 +751,14 @@
               </w:rPr>
               <w:t>d_b</w:t>
             </w:r>
+            <w:r>
+              <w:rPr>
+                <w:rFonts w:ascii="Times New Roman" w:hAnsi="Times New Roman"/>
+                <w:lang w:val="en-US" w:eastAsia="zh-CN"/>
+              </w:rPr>
+              <w:t>_e</w:t>
+            </w:r>
+            <w:proofErr w:type="spellEnd"/>
             <w:r>
               <w:rPr>
                 <w:rFonts w:ascii="Times New Roman" w:hAnsi="Times New Roman" w:hint="eastAsia"/>
@@ -786,6 +795,7 @@
               </w:rPr>
               <w:t>{</w:t>
             </w:r>
+            <w:proofErr w:type="spellStart"/>
             <w:r>
               <w:rPr>
                 <w:rFonts w:ascii="Times New Roman" w:hAnsi="Times New Roman"/>
@@ -793,6 +803,14 @@
               </w:rPr>
               <w:t>c_b</w:t>
             </w:r>
+            <w:r>
+              <w:rPr>
+                <w:rFonts w:ascii="Times New Roman" w:hAnsi="Times New Roman"/>
+                <w:lang w:val="en-US" w:eastAsia="zh-CN"/>
+              </w:rPr>
+              <w:t>_e</w:t>
+            </w:r>
+            <w:proofErr w:type="spellEnd"/>
             <w:r>
               <w:rPr>
                 <w:rFonts w:ascii="Times New Roman" w:hAnsi="Times New Roman" w:hint="eastAsia"/>
@@ -829,6 +847,7 @@
               </w:rPr>
               <w:t>{</w:t>
             </w:r>
+            <w:proofErr w:type="spellStart"/>
             <w:r>
               <w:rPr>
                 <w:rFonts w:ascii="Times New Roman" w:hAnsi="Times New Roman"/>
@@ -836,6 +855,14 @@
               </w:rPr>
               <w:t>r_b</w:t>
             </w:r>
+            <w:r>
+              <w:rPr>
+                <w:rFonts w:ascii="Times New Roman" w:hAnsi="Times New Roman"/>
+                <w:lang w:val="en-US" w:eastAsia="zh-CN"/>
+              </w:rPr>
+              <w:t>_e</w:t>
+            </w:r>
+            <w:proofErr w:type="spellEnd"/>
             <w:r>
               <w:rPr>
                 <w:rFonts w:ascii="Times New Roman" w:hAnsi="Times New Roman" w:hint="eastAsia"/>
@@ -872,6 +899,7 @@
               </w:rPr>
               <w:t>{</w:t>
             </w:r>
+            <w:proofErr w:type="spellStart"/>
             <w:r>
               <w:rPr>
                 <w:rFonts w:ascii="Times New Roman" w:hAnsi="Times New Roman"/>
@@ -879,6 +907,14 @@
               </w:rPr>
               <w:t>a_b</w:t>
             </w:r>
+            <w:r>
+              <w:rPr>
+                <w:rFonts w:ascii="Times New Roman" w:hAnsi="Times New Roman"/>
+                <w:lang w:val="en-US" w:eastAsia="zh-CN"/>
+              </w:rPr>
+              <w:t>_e</w:t>
+            </w:r>
+            <w:proofErr w:type="spellEnd"/>
             <w:r>
               <w:rPr>
                 <w:rFonts w:ascii="Times New Roman" w:hAnsi="Times New Roman" w:hint="eastAsia"/>
@@ -982,6 +1018,7 @@
                 <w:szCs w:val="18"/>
               </w:rPr>
             </w:pPr>
+            <w:proofErr w:type="spellStart"/>
             <w:r>
               <w:rPr>
                 <w:rFonts w:ascii="Times New Roman" w:hAnsi="Times New Roman"/>
@@ -989,7 +1026,17 @@
                 <w:sz w:val="18"/>
                 <w:szCs w:val="18"/>
               </w:rPr>
-              <w:t>Rev.</w:t>
+              <w:t>Rev</w:t>
+            </w:r>
+            <w:proofErr w:type="spellEnd"/>
+            <w:r>
+              <w:rPr>
+                <w:rFonts w:ascii="Times New Roman" w:hAnsi="Times New Roman"/>
+                <w:b/>
+                <w:sz w:val="18"/>
+                <w:szCs w:val="18"/>
+              </w:rPr>
+              <w:t>.</w:t>
             </w:r>
           </w:p>
         </w:tc>
@@ -1083,6 +1130,7 @@
               </w:rPr>
               <w:t>状态</w:t>
             </w:r>
+            <w:proofErr w:type="spellStart"/>
             <w:r>
               <w:rPr>
                 <w:rFonts w:ascii="Times New Roman" w:hAnsi="Times New Roman"/>
@@ -1092,6 +1140,7 @@
               </w:rPr>
               <w:t>Status</w:t>
             </w:r>
+            <w:proofErr w:type="spellEnd"/>
           </w:p>
         </w:tc>
         <w:tc>
@@ -1140,6 +1189,7 @@
                 <w:szCs w:val="18"/>
               </w:rPr>
             </w:pPr>
+            <w:proofErr w:type="spellStart"/>
             <w:r>
               <w:rPr>
                 <w:rFonts w:ascii="Times New Roman" w:hAnsi="Times New Roman"/>
@@ -1147,7 +1197,17 @@
                 <w:sz w:val="18"/>
                 <w:szCs w:val="18"/>
               </w:rPr>
-              <w:t>Drafted by</w:t>
+              <w:t>Drafted</w:t>
+            </w:r>
+            <w:proofErr w:type="spellEnd"/>
+            <w:r>
+              <w:rPr>
+                <w:rFonts w:ascii="Times New Roman" w:hAnsi="Times New Roman"/>
+                <w:b/>
+                <w:sz w:val="18"/>
+                <w:szCs w:val="18"/>
+              </w:rPr>
+              <w:t xml:space="preserve"> by</w:t>
             </w:r>
           </w:p>
         </w:tc>
@@ -1197,6 +1257,7 @@
                 <w:szCs w:val="18"/>
               </w:rPr>
             </w:pPr>
+            <w:proofErr w:type="spellStart"/>
             <w:r>
               <w:rPr>
                 <w:rFonts w:ascii="Times New Roman" w:hAnsi="Times New Roman"/>
@@ -1214,7 +1275,17 @@
                 <w:sz w:val="18"/>
                 <w:szCs w:val="18"/>
               </w:rPr>
-              <w:t>ed by</w:t>
+              <w:t>ed</w:t>
+            </w:r>
+            <w:proofErr w:type="spellEnd"/>
+            <w:r>
+              <w:rPr>
+                <w:rFonts w:ascii="Times New Roman" w:hAnsi="Times New Roman"/>
+                <w:b/>
+                <w:sz w:val="18"/>
+                <w:szCs w:val="18"/>
+              </w:rPr>
+              <w:t xml:space="preserve"> by</w:t>
             </w:r>
           </w:p>
         </w:tc>
@@ -1264,6 +1335,7 @@
                 <w:szCs w:val="18"/>
               </w:rPr>
             </w:pPr>
+            <w:proofErr w:type="spellStart"/>
             <w:r>
               <w:rPr>
                 <w:rFonts w:ascii="Times New Roman" w:hAnsi="Times New Roman" w:hint="eastAsia"/>
@@ -1272,7 +1344,18 @@
                 <w:szCs w:val="18"/>
                 <w:lang w:eastAsia="zh-CN"/>
               </w:rPr>
-              <w:t>Reviewed by</w:t>
+              <w:t>Reviewed</w:t>
+            </w:r>
+            <w:proofErr w:type="spellEnd"/>
+            <w:r>
+              <w:rPr>
+                <w:rFonts w:ascii="Times New Roman" w:hAnsi="Times New Roman" w:hint="eastAsia"/>
+                <w:b/>
+                <w:sz w:val="18"/>
+                <w:szCs w:val="18"/>
+                <w:lang w:eastAsia="zh-CN"/>
+              </w:rPr>
+              <w:t xml:space="preserve"> by</w:t>
             </w:r>
           </w:p>
         </w:tc>
@@ -1322,6 +1405,7 @@
                 <w:szCs w:val="18"/>
               </w:rPr>
             </w:pPr>
+            <w:proofErr w:type="spellStart"/>
             <w:r>
               <w:rPr>
                 <w:rFonts w:ascii="Times New Roman" w:hAnsi="Times New Roman"/>
@@ -1329,7 +1413,17 @@
                 <w:sz w:val="18"/>
                 <w:szCs w:val="18"/>
               </w:rPr>
-              <w:t>Approved by</w:t>
+              <w:t>Approved</w:t>
+            </w:r>
+            <w:proofErr w:type="spellEnd"/>
+            <w:r>
+              <w:rPr>
+                <w:rFonts w:ascii="Times New Roman" w:hAnsi="Times New Roman"/>
+                <w:b/>
+                <w:sz w:val="18"/>
+                <w:szCs w:val="18"/>
+              </w:rPr>
+              <w:t xml:space="preserve"> by</w:t>
             </w:r>
           </w:p>
         </w:tc>
@@ -1448,21 +1542,6 @@
                 <w:lang w:val="en-GB" w:eastAsia="zh-CN"/>
               </w:rPr>
             </w:pPr>
-            <w:smartTag w:uri="urn:schemas-microsoft-com:office:smarttags" w:element="State">
-              <w:smartTag w:uri="urn:schemas-microsoft-com:office:smarttags" w:element="place">
-                <w:r>
-                  <w:rPr>
-                    <w:rFonts w:ascii="Times New Roman" w:hAnsi="Times New Roman"/>
-                    <w:b/>
-                    <w:spacing w:val="-20"/>
-                    <w:sz w:val="44"/>
-                    <w:szCs w:val="44"/>
-                    <w:lang w:val="en-GB" w:eastAsia="zh-CN"/>
-                  </w:rPr>
-                  <w:t>GUANGDONG</w:t>
-                </w:r>
-              </w:smartTag>
-            </w:smartTag>
             <w:r>
               <w:rPr>
                 <w:rFonts w:ascii="Times New Roman" w:hAnsi="Times New Roman"/>
@@ -1472,7 +1551,7 @@
                 <w:szCs w:val="44"/>
                 <w:lang w:val="en-GB" w:eastAsia="zh-CN"/>
               </w:rPr>
-              <w:t xml:space="preserve"> YANGJIANG</w:t>
+              <w:t>GUANGDONG YANGJIANG</w:t>
             </w:r>
           </w:p>
           <w:p>
@@ -1742,16 +1821,7 @@
                 <w:sz w:val="24"/>
                 <w:lang w:eastAsia="zh-CN"/>
               </w:rPr>
-              <w:t>i</w:t>
-            </w:r>
-            <w:r>
-              <w:rPr>
-                <w:rFonts w:ascii="Times New Roman" w:hAnsi="Times New Roman"/>
-                <w:b/>
-                <w:sz w:val="24"/>
-                <w:lang w:eastAsia="zh-CN"/>
-              </w:rPr>
-              <w:t>1</w:t>
+              <w:t>i1</w:t>
             </w:r>
             <w:r>
               <w:rPr>
@@ -1803,16 +1873,7 @@
                 <w:sz w:val="24"/>
                 <w:lang w:eastAsia="zh-CN"/>
               </w:rPr>
-              <w:t>i</w:t>
-            </w:r>
-            <w:r>
-              <w:rPr>
-                <w:rFonts w:ascii="Times New Roman" w:hAnsi="Times New Roman"/>
-                <w:b/>
-                <w:sz w:val="24"/>
-                <w:lang w:eastAsia="zh-CN"/>
-              </w:rPr>
-              <w:t>2</w:t>
+              <w:t>i2</w:t>
             </w:r>
             <w:r>
               <w:rPr>
@@ -1864,16 +1925,7 @@
                 <w:sz w:val="24"/>
                 <w:lang w:eastAsia="zh-CN"/>
               </w:rPr>
-              <w:t>i</w:t>
-            </w:r>
-            <w:r>
-              <w:rPr>
-                <w:rFonts w:ascii="Times New Roman" w:hAnsi="Times New Roman"/>
-                <w:b/>
-                <w:sz w:val="24"/>
-                <w:lang w:eastAsia="zh-CN"/>
-              </w:rPr>
-              <w:t>3</w:t>
+              <w:t>i3</w:t>
             </w:r>
             <w:r>
               <w:rPr>
@@ -1925,16 +1977,7 @@
                 <w:sz w:val="24"/>
                 <w:lang w:eastAsia="zh-CN"/>
               </w:rPr>
-              <w:t>i</w:t>
-            </w:r>
-            <w:r>
-              <w:rPr>
-                <w:rFonts w:ascii="Times New Roman" w:hAnsi="Times New Roman"/>
-                <w:b/>
-                <w:sz w:val="24"/>
-                <w:lang w:eastAsia="zh-CN"/>
-              </w:rPr>
-              <w:t>4</w:t>
+              <w:t>i4</w:t>
             </w:r>
             <w:r>
               <w:rPr>
@@ -1986,16 +2029,7 @@
                 <w:sz w:val="24"/>
                 <w:lang w:eastAsia="zh-CN"/>
               </w:rPr>
-              <w:t>i</w:t>
-            </w:r>
-            <w:r>
-              <w:rPr>
-                <w:rFonts w:ascii="Times New Roman" w:hAnsi="Times New Roman"/>
-                <w:b/>
-                <w:sz w:val="24"/>
-                <w:lang w:eastAsia="zh-CN"/>
-              </w:rPr>
-              <w:t>5</w:t>
+              <w:t>i5</w:t>
             </w:r>
             <w:r>
               <w:rPr>
@@ -2047,16 +2081,7 @@
                 <w:sz w:val="24"/>
                 <w:lang w:eastAsia="zh-CN"/>
               </w:rPr>
-              <w:t>i</w:t>
-            </w:r>
-            <w:r>
-              <w:rPr>
-                <w:rFonts w:ascii="Times New Roman" w:hAnsi="Times New Roman"/>
-                <w:b/>
-                <w:sz w:val="24"/>
-                <w:lang w:eastAsia="zh-CN"/>
-              </w:rPr>
-              <w:t>6</w:t>
+              <w:t>i6</w:t>
             </w:r>
             <w:r>
               <w:rPr>
@@ -2108,16 +2133,7 @@
                 <w:sz w:val="24"/>
                 <w:lang w:eastAsia="zh-CN"/>
               </w:rPr>
-              <w:t>i</w:t>
-            </w:r>
-            <w:r>
-              <w:rPr>
-                <w:rFonts w:ascii="Times New Roman" w:hAnsi="Times New Roman"/>
-                <w:b/>
-                <w:sz w:val="24"/>
-                <w:lang w:eastAsia="zh-CN"/>
-              </w:rPr>
-              <w:t>7</w:t>
+              <w:t>i7</w:t>
             </w:r>
             <w:r>
               <w:rPr>
@@ -2169,16 +2185,7 @@
                 <w:sz w:val="24"/>
                 <w:lang w:eastAsia="zh-CN"/>
               </w:rPr>
-              <w:t>i</w:t>
-            </w:r>
-            <w:r>
-              <w:rPr>
-                <w:rFonts w:ascii="Times New Roman" w:hAnsi="Times New Roman"/>
-                <w:b/>
-                <w:sz w:val="24"/>
-                <w:lang w:eastAsia="zh-CN"/>
-              </w:rPr>
-              <w:t>8</w:t>
+              <w:t>i8</w:t>
             </w:r>
             <w:r>
               <w:rPr>
@@ -2230,16 +2237,7 @@
                 <w:sz w:val="24"/>
                 <w:lang w:eastAsia="zh-CN"/>
               </w:rPr>
-              <w:t>i</w:t>
-            </w:r>
-            <w:r>
-              <w:rPr>
-                <w:rFonts w:ascii="Times New Roman" w:hAnsi="Times New Roman"/>
-                <w:b/>
-                <w:sz w:val="24"/>
-                <w:lang w:eastAsia="zh-CN"/>
-              </w:rPr>
-              <w:t>9</w:t>
+              <w:t>i9</w:t>
             </w:r>
             <w:r>
               <w:rPr>
@@ -2291,16 +2289,7 @@
                 <w:sz w:val="24"/>
                 <w:lang w:eastAsia="zh-CN"/>
               </w:rPr>
-              <w:t>i</w:t>
-            </w:r>
-            <w:r>
-              <w:rPr>
-                <w:rFonts w:ascii="Times New Roman" w:hAnsi="Times New Roman"/>
-                <w:b/>
-                <w:sz w:val="24"/>
-                <w:lang w:eastAsia="zh-CN"/>
-              </w:rPr>
-              <w:t>10</w:t>
+              <w:t>i10</w:t>
             </w:r>
             <w:r>
               <w:rPr>
@@ -2352,16 +2341,7 @@
                 <w:sz w:val="24"/>
                 <w:lang w:eastAsia="zh-CN"/>
               </w:rPr>
-              <w:t>i</w:t>
-            </w:r>
-            <w:r>
-              <w:rPr>
-                <w:rFonts w:ascii="Times New Roman" w:hAnsi="Times New Roman"/>
-                <w:b/>
-                <w:sz w:val="24"/>
-                <w:lang w:eastAsia="zh-CN"/>
-              </w:rPr>
-              <w:t>11</w:t>
+              <w:t>i11</w:t>
             </w:r>
             <w:r>
               <w:rPr>
@@ -2413,16 +2393,7 @@
                 <w:sz w:val="24"/>
                 <w:lang w:eastAsia="zh-CN"/>
               </w:rPr>
-              <w:t>i</w:t>
-            </w:r>
-            <w:r>
-              <w:rPr>
-                <w:rFonts w:ascii="Times New Roman" w:hAnsi="Times New Roman"/>
-                <w:b/>
-                <w:sz w:val="24"/>
-                <w:lang w:eastAsia="zh-CN"/>
-              </w:rPr>
-              <w:t>12</w:t>
+              <w:t>i12</w:t>
             </w:r>
             <w:r>
               <w:rPr>
@@ -2474,16 +2445,7 @@
                 <w:sz w:val="24"/>
                 <w:lang w:eastAsia="zh-CN"/>
               </w:rPr>
-              <w:t>i</w:t>
-            </w:r>
-            <w:r>
-              <w:rPr>
-                <w:rFonts w:ascii="Times New Roman" w:hAnsi="Times New Roman"/>
-                <w:b/>
-                <w:sz w:val="24"/>
-                <w:lang w:eastAsia="zh-CN"/>
-              </w:rPr>
-              <w:t>13</w:t>
+              <w:t>i13</w:t>
             </w:r>
             <w:r>
               <w:rPr>
@@ -2535,16 +2497,7 @@
                 <w:sz w:val="24"/>
                 <w:lang w:eastAsia="zh-CN"/>
               </w:rPr>
-              <w:t>i</w:t>
-            </w:r>
-            <w:r>
-              <w:rPr>
-                <w:rFonts w:ascii="Times New Roman" w:hAnsi="Times New Roman"/>
-                <w:b/>
-                <w:sz w:val="24"/>
-                <w:lang w:eastAsia="zh-CN"/>
-              </w:rPr>
-              <w:t>14</w:t>
+              <w:t>i14</w:t>
             </w:r>
             <w:r>
               <w:rPr>
@@ -2596,16 +2549,7 @@
                 <w:sz w:val="24"/>
                 <w:lang w:eastAsia="zh-CN"/>
               </w:rPr>
-              <w:t>i</w:t>
-            </w:r>
-            <w:r>
-              <w:rPr>
-                <w:rFonts w:ascii="Times New Roman" w:hAnsi="Times New Roman"/>
-                <w:b/>
-                <w:sz w:val="24"/>
-                <w:lang w:eastAsia="zh-CN"/>
-              </w:rPr>
-              <w:t>15</w:t>
+              <w:t>i15</w:t>
             </w:r>
             <w:r>
               <w:rPr>
@@ -2657,16 +2601,7 @@
                 <w:sz w:val="24"/>
                 <w:lang w:eastAsia="zh-CN"/>
               </w:rPr>
-              <w:t>i</w:t>
-            </w:r>
-            <w:r>
-              <w:rPr>
-                <w:rFonts w:ascii="Times New Roman" w:hAnsi="Times New Roman"/>
-                <w:b/>
-                <w:sz w:val="24"/>
-                <w:lang w:eastAsia="zh-CN"/>
-              </w:rPr>
-              <w:t>16</w:t>
+              <w:t>i16</w:t>
             </w:r>
             <w:r>
               <w:rPr>
@@ -2718,16 +2653,7 @@
                 <w:sz w:val="24"/>
                 <w:lang w:eastAsia="zh-CN"/>
               </w:rPr>
-              <w:t>i</w:t>
-            </w:r>
-            <w:r>
-              <w:rPr>
-                <w:rFonts w:ascii="Times New Roman" w:hAnsi="Times New Roman"/>
-                <w:b/>
-                <w:sz w:val="24"/>
-                <w:lang w:eastAsia="zh-CN"/>
-              </w:rPr>
-              <w:t>17</w:t>
+              <w:t>i17</w:t>
             </w:r>
             <w:r>
               <w:rPr>
@@ -2778,19 +2704,8 @@
                 <w:sz w:val="24"/>
                 <w:lang w:eastAsia="zh-CN"/>
               </w:rPr>
-              <w:t>i</w:t>
-            </w:r>
-            <w:r>
-              <w:rPr>
-                <w:rFonts w:ascii="Times New Roman" w:hAnsi="Times New Roman"/>
-                <w:b/>
-                <w:sz w:val="24"/>
-                <w:lang w:eastAsia="zh-CN"/>
-              </w:rPr>
-              <w:t>18</w:t>
-            </w:r>
-            <w:bookmarkStart w:id="1" w:name="_GoBack"/>
-            <w:bookmarkEnd w:id="1"/>
+              <w:t>i18</w:t>
+            </w:r>
             <w:r>
               <w:rPr>
                 <w:rFonts w:ascii="Times New Roman" w:hAnsi="Times New Roman" w:hint="eastAsia"/>
@@ -3516,6 +3431,7 @@
                 <w:lang w:eastAsia="zh-CN"/>
               </w:rPr>
             </w:pPr>
+            <w:proofErr w:type="spellStart"/>
             <w:r>
               <w:rPr>
                 <w:rFonts w:ascii="Times New Roman" w:hAnsi="Times New Roman"/>
@@ -3523,6 +3439,7 @@
               </w:rPr>
               <w:t>Rev</w:t>
             </w:r>
+            <w:proofErr w:type="spellEnd"/>
           </w:p>
         </w:tc>
         <w:tc>
@@ -4083,11 +4000,10 @@
                 <w:szCs w:val="36"/>
                 <w:lang w:val="en-US" w:eastAsia="zh-CN"/>
               </w:rPr>
-              <w:lastRenderedPageBreak/>
               <mc:AlternateContent>
                 <mc:Choice Requires="wpg">
                   <w:drawing>
-                    <wp:anchor distT="0" distB="0" distL="114300" distR="114300" simplePos="0" relativeHeight="251670528" behindDoc="0" locked="0" layoutInCell="1" allowOverlap="1">
+                    <wp:anchor distT="0" distB="0" distL="114300" distR="114300" simplePos="0" relativeHeight="251670528" behindDoc="0" locked="0" layoutInCell="1" allowOverlap="1" wp14:anchorId="3D331214" wp14:editId="6B49686C">
                       <wp:simplePos x="0" y="0"/>
                       <wp:positionH relativeFrom="column">
                         <wp:posOffset>164465</wp:posOffset>
@@ -4420,6 +4336,7 @@
                 <w:lang w:val="en-US" w:eastAsia="zh-CN"/>
               </w:rPr>
             </w:pPr>
+            <w:proofErr w:type="gramStart"/>
             <w:r>
               <w:rPr>
                 <w:rFonts w:ascii="Times New Roman" w:hAnsi="Times New Roman" w:hint="eastAsia"/>
@@ -4428,7 +4345,18 @@
                 <w:szCs w:val="36"/>
                 <w:lang w:val="en-US" w:eastAsia="zh-CN"/>
               </w:rPr>
-              <w:t>MELCO  Mitsubishi Electric Corporation</w:t>
+              <w:t>MELCO  Mitsubishi</w:t>
+            </w:r>
+            <w:proofErr w:type="gramEnd"/>
+            <w:r>
+              <w:rPr>
+                <w:rFonts w:ascii="Times New Roman" w:hAnsi="Times New Roman" w:hint="eastAsia"/>
+                <w:color w:val="000000"/>
+                <w:sz w:val="36"/>
+                <w:szCs w:val="36"/>
+                <w:lang w:val="en-US" w:eastAsia="zh-CN"/>
+              </w:rPr>
+              <w:t xml:space="preserve"> Electric Corporation</w:t>
             </w:r>
           </w:p>
           <w:p>
@@ -4449,7 +4377,7 @@
                 <w:lang w:val="en-US" w:eastAsia="zh-CN"/>
               </w:rPr>
               <w:drawing>
-                <wp:anchor distT="0" distB="0" distL="114300" distR="114300" simplePos="0" relativeHeight="251662336" behindDoc="0" locked="0" layoutInCell="1" allowOverlap="1" wp14:anchorId="0959E6EF" wp14:editId="58FD2781">
+                <wp:anchor distT="0" distB="0" distL="114300" distR="114300" simplePos="0" relativeHeight="251662336" behindDoc="0" locked="0" layoutInCell="1" allowOverlap="1" wp14:anchorId="7A37EB4C" wp14:editId="4E4AAA62">
                   <wp:simplePos x="0" y="0"/>
                   <wp:positionH relativeFrom="column">
                     <wp:posOffset>151765</wp:posOffset>
@@ -4541,7 +4469,29 @@
                 <w:szCs w:val="36"/>
                 <w:lang w:val="en-US" w:eastAsia="zh-CN"/>
               </w:rPr>
-              <w:t xml:space="preserve">    China Techenergy Co.,</w:t>
+              <w:t xml:space="preserve">    China </w:t>
+            </w:r>
+            <w:proofErr w:type="spellStart"/>
+            <w:r>
+              <w:rPr>
+                <w:rFonts w:ascii="Times New Roman" w:hAnsi="Times New Roman" w:hint="eastAsia"/>
+                <w:color w:val="000000"/>
+                <w:sz w:val="36"/>
+                <w:szCs w:val="36"/>
+                <w:lang w:val="en-US" w:eastAsia="zh-CN"/>
+              </w:rPr>
+              <w:t>Techenergy</w:t>
+            </w:r>
+            <w:proofErr w:type="spellEnd"/>
+            <w:r>
+              <w:rPr>
+                <w:rFonts w:ascii="Times New Roman" w:hAnsi="Times New Roman" w:hint="eastAsia"/>
+                <w:color w:val="000000"/>
+                <w:sz w:val="36"/>
+                <w:szCs w:val="36"/>
+                <w:lang w:val="en-US" w:eastAsia="zh-CN"/>
+              </w:rPr>
+              <w:t xml:space="preserve"> Co.,</w:t>
             </w:r>
             <w:r>
               <w:rPr>
@@ -4631,7 +4581,25 @@
                 <w:sz w:val="24"/>
                 <w:lang w:val="en-US" w:eastAsia="zh-CN"/>
               </w:rPr>
-              <w:t>{i_s}</w:t>
+              <w:t>{</w:t>
+            </w:r>
+            <w:proofErr w:type="spellStart"/>
+            <w:r>
+              <w:rPr>
+                <w:rFonts w:ascii="Times New Roman" w:hAnsi="Times New Roman"/>
+                <w:sz w:val="24"/>
+                <w:lang w:val="en-US" w:eastAsia="zh-CN"/>
+              </w:rPr>
+              <w:t>i_s</w:t>
+            </w:r>
+            <w:proofErr w:type="spellEnd"/>
+            <w:r>
+              <w:rPr>
+                <w:rFonts w:ascii="Times New Roman" w:hAnsi="Times New Roman"/>
+                <w:sz w:val="24"/>
+                <w:lang w:val="en-US" w:eastAsia="zh-CN"/>
+              </w:rPr>
+              <w:t>}</w:t>
             </w:r>
           </w:p>
         </w:tc>
@@ -4855,6 +4823,7 @@
                 <w:sz w:val="28"/>
               </w:rPr>
             </w:pPr>
+            <w:proofErr w:type="spellStart"/>
             <w:r>
               <w:rPr>
                 <w:rFonts w:hint="eastAsia"/>
@@ -4865,6 +4834,7 @@
               <w:lastRenderedPageBreak/>
               <w:t>北京广利核系统工程有限公司</w:t>
             </w:r>
+            <w:proofErr w:type="spellEnd"/>
           </w:p>
           <w:p>
             <w:pPr>
@@ -4965,6 +4935,7 @@
                 <w:lang w:eastAsia="zh-CN"/>
               </w:rPr>
             </w:pPr>
+            <w:proofErr w:type="spellStart"/>
             <w:r>
               <w:rPr>
                 <w:rFonts w:ascii="Times New Roman"/>
@@ -4973,6 +4944,7 @@
               </w:rPr>
               <w:t>文件名称</w:t>
             </w:r>
+            <w:proofErr w:type="spellEnd"/>
             <w:r>
               <w:rPr>
                 <w:rFonts w:ascii="Times New Roman"/>
@@ -5004,6 +4976,7 @@
                 <w:lang w:eastAsia="zh-CN"/>
               </w:rPr>
             </w:pPr>
+            <w:proofErr w:type="spellStart"/>
             <w:r>
               <w:rPr>
                 <w:rFonts w:ascii="Times New Roman"/>
@@ -5012,6 +4985,7 @@
               </w:rPr>
               <w:t>文件编号</w:t>
             </w:r>
+            <w:proofErr w:type="spellEnd"/>
             <w:r>
               <w:rPr>
                 <w:rFonts w:ascii="Times New Roman"/>
@@ -5027,7 +5001,31 @@
                 <w:szCs w:val="24"/>
                 <w:lang w:eastAsia="zh-CN"/>
               </w:rPr>
-              <w:t>{i_s}</w:t>
+              <w:t>{</w:t>
+            </w:r>
+            <w:proofErr w:type="spellStart"/>
+            <w:r>
+              <w:rPr>
+                <w:rFonts w:ascii="Times New Roman" w:hAnsi="Times New Roman"/>
+                <w:b/>
+                <w:color w:val="0000FF"/>
+                <w:kern w:val="2"/>
+                <w:szCs w:val="24"/>
+                <w:lang w:eastAsia="zh-CN"/>
+              </w:rPr>
+              <w:t>i_s</w:t>
+            </w:r>
+            <w:proofErr w:type="spellEnd"/>
+            <w:r>
+              <w:rPr>
+                <w:rFonts w:ascii="Times New Roman" w:hAnsi="Times New Roman"/>
+                <w:b/>
+                <w:color w:val="0000FF"/>
+                <w:kern w:val="2"/>
+                <w:szCs w:val="24"/>
+                <w:lang w:eastAsia="zh-CN"/>
+              </w:rPr>
+              <w:t>}</w:t>
             </w:r>
           </w:p>
           <w:p>
@@ -5096,7 +5094,20 @@
                 <w:kern w:val="2"/>
                 <w:lang w:eastAsia="zh-CN"/>
               </w:rPr>
-              <w:t>NPD0909004</w:t>
+              <w:t>NPD090</w:t>
+            </w:r>
+            <w:bookmarkStart w:id="1" w:name="_GoBack"/>
+            <w:bookmarkEnd w:id="1"/>
+            <w:r>
+              <w:rPr>
+                <w:rFonts w:ascii="Times New Roman" w:hAnsi="Times New Roman"/>
+                <w:b/>
+                <w:bCs/>
+                <w:color w:val="0000FF"/>
+                <w:kern w:val="2"/>
+                <w:lang w:eastAsia="zh-CN"/>
+              </w:rPr>
+              <w:t>9004</w:t>
             </w:r>
           </w:p>
           <w:p>
@@ -5107,6 +5118,7 @@
                 <w:rFonts w:ascii="Times New Roman" w:hAnsi="Times New Roman"/>
               </w:rPr>
             </w:pPr>
+            <w:proofErr w:type="spellStart"/>
             <w:r>
               <w:rPr>
                 <w:rFonts w:ascii="Times New Roman"/>
@@ -5115,6 +5127,7 @@
               </w:rPr>
               <w:t>物料编码</w:t>
             </w:r>
+            <w:proofErr w:type="spellEnd"/>
             <w:r>
               <w:rPr>
                 <w:rFonts w:ascii="Times New Roman"/>
@@ -5132,13 +5145,23 @@
                 <w:color w:val="0000FF"/>
               </w:rPr>
             </w:pPr>
+            <w:proofErr w:type="spellStart"/>
             <w:r>
               <w:rPr>
                 <w:rFonts w:ascii="Times New Roman"/>
                 <w:b/>
                 <w:color w:val="0000FF"/>
               </w:rPr>
-              <w:t>受控标识：</w:t>
+              <w:t>受控标识</w:t>
+            </w:r>
+            <w:proofErr w:type="spellEnd"/>
+            <w:r>
+              <w:rPr>
+                <w:rFonts w:ascii="Times New Roman"/>
+                <w:b/>
+                <w:color w:val="0000FF"/>
+              </w:rPr>
+              <w:t>：</w:t>
             </w:r>
             <w:r>
               <w:rPr>
@@ -5224,6 +5247,7 @@
               </w:rPr>
               <w:t>共</w:t>
             </w:r>
+            <w:proofErr w:type="gramStart"/>
             <w:r>
               <w:rPr>
                 <w:rFonts w:ascii="Times New Roman" w:hAnsi="Times New Roman"/>
@@ -5248,7 +5272,17 @@
                 <w:color w:val="0000FF"/>
                 <w:lang w:eastAsia="zh-CN"/>
               </w:rPr>
-              <w:t>{pages}</w:t>
+              <w:t>{</w:t>
+            </w:r>
+            <w:proofErr w:type="gramEnd"/>
+            <w:r>
+              <w:rPr>
+                <w:rFonts w:ascii="Times New Roman" w:hAnsi="Times New Roman"/>
+                <w:b/>
+                <w:color w:val="0000FF"/>
+                <w:lang w:eastAsia="zh-CN"/>
+              </w:rPr>
+              <w:t>pages}</w:t>
             </w:r>
             <w:r>
               <w:rPr>
@@ -5359,6 +5393,7 @@
                 <w:szCs w:val="21"/>
               </w:rPr>
             </w:pPr>
+            <w:proofErr w:type="spellStart"/>
             <w:r>
               <w:rPr>
                 <w:rFonts w:hint="eastAsia"/>
@@ -5369,6 +5404,7 @@
               </w:rPr>
               <w:t>版本</w:t>
             </w:r>
+            <w:proofErr w:type="spellEnd"/>
           </w:p>
         </w:tc>
         <w:tc>
@@ -5386,6 +5422,7 @@
                 <w:szCs w:val="21"/>
               </w:rPr>
             </w:pPr>
+            <w:proofErr w:type="spellStart"/>
             <w:r>
               <w:rPr>
                 <w:rFonts w:hint="eastAsia"/>
@@ -5396,6 +5433,7 @@
               </w:rPr>
               <w:t>状态</w:t>
             </w:r>
+            <w:proofErr w:type="spellEnd"/>
           </w:p>
         </w:tc>
         <w:tc>
@@ -5414,6 +5452,7 @@
                 <w:szCs w:val="21"/>
               </w:rPr>
             </w:pPr>
+            <w:proofErr w:type="spellStart"/>
             <w:r>
               <w:rPr>
                 <w:rFonts w:hint="eastAsia"/>
@@ -5424,6 +5463,7 @@
               </w:rPr>
               <w:t>编写</w:t>
             </w:r>
+            <w:proofErr w:type="spellEnd"/>
           </w:p>
         </w:tc>
         <w:tc>
@@ -5442,6 +5482,7 @@
                 <w:szCs w:val="21"/>
               </w:rPr>
             </w:pPr>
+            <w:proofErr w:type="spellStart"/>
             <w:r>
               <w:rPr>
                 <w:rFonts w:hint="eastAsia"/>
@@ -5452,6 +5493,7 @@
               </w:rPr>
               <w:t>审核</w:t>
             </w:r>
+            <w:proofErr w:type="spellEnd"/>
           </w:p>
         </w:tc>
         <w:tc>
@@ -5470,6 +5512,7 @@
                 <w:szCs w:val="21"/>
               </w:rPr>
             </w:pPr>
+            <w:proofErr w:type="spellStart"/>
             <w:r>
               <w:rPr>
                 <w:rFonts w:hint="eastAsia"/>
@@ -5480,6 +5523,7 @@
               </w:rPr>
               <w:t>审定</w:t>
             </w:r>
+            <w:proofErr w:type="spellEnd"/>
           </w:p>
         </w:tc>
         <w:tc>
@@ -5498,6 +5542,7 @@
                 <w:szCs w:val="21"/>
               </w:rPr>
             </w:pPr>
+            <w:proofErr w:type="spellStart"/>
             <w:r>
               <w:rPr>
                 <w:rFonts w:hint="eastAsia"/>
@@ -5508,6 +5553,7 @@
               </w:rPr>
               <w:t>批准</w:t>
             </w:r>
+            <w:proofErr w:type="spellEnd"/>
           </w:p>
         </w:tc>
         <w:tc>
@@ -5525,6 +5571,7 @@
                 <w:szCs w:val="21"/>
               </w:rPr>
             </w:pPr>
+            <w:proofErr w:type="spellStart"/>
             <w:r>
               <w:rPr>
                 <w:rFonts w:hint="eastAsia"/>
@@ -5535,6 +5582,7 @@
               </w:rPr>
               <w:t>批准日期</w:t>
             </w:r>
+            <w:proofErr w:type="spellEnd"/>
           </w:p>
         </w:tc>
       </w:tr>
@@ -5640,6 +5688,7 @@
               </w:rPr>
               <w:t>{</w:t>
             </w:r>
+            <w:proofErr w:type="spellStart"/>
             <w:r>
               <w:rPr>
                 <w:rFonts w:ascii="宋体" w:hAnsi="宋体"/>
@@ -5649,6 +5698,7 @@
               </w:rPr>
               <w:t>d_b</w:t>
             </w:r>
+            <w:proofErr w:type="spellEnd"/>
             <w:r>
               <w:rPr>
                 <w:rFonts w:ascii="宋体" w:hAnsi="宋体" w:hint="eastAsia"/>
@@ -5686,6 +5736,7 @@
               </w:rPr>
               <w:t>{</w:t>
             </w:r>
+            <w:proofErr w:type="spellStart"/>
             <w:r>
               <w:rPr>
                 <w:rFonts w:ascii="Times New Roman" w:hAnsi="Times New Roman"/>
@@ -5695,6 +5746,7 @@
               </w:rPr>
               <w:t>c_b</w:t>
             </w:r>
+            <w:proofErr w:type="spellEnd"/>
             <w:r>
               <w:rPr>
                 <w:rFonts w:ascii="Times New Roman" w:hAnsi="Times New Roman" w:hint="eastAsia"/>
@@ -5732,6 +5784,7 @@
               </w:rPr>
               <w:t>{</w:t>
             </w:r>
+            <w:proofErr w:type="spellStart"/>
             <w:r>
               <w:rPr>
                 <w:rFonts w:ascii="Times New Roman" w:hAnsi="Times New Roman"/>
@@ -5741,6 +5794,7 @@
               </w:rPr>
               <w:t>r_b</w:t>
             </w:r>
+            <w:proofErr w:type="spellEnd"/>
             <w:r>
               <w:rPr>
                 <w:rFonts w:ascii="Times New Roman" w:hAnsi="Times New Roman" w:hint="eastAsia"/>
@@ -5777,6 +5831,7 @@
               </w:rPr>
               <w:t>{</w:t>
             </w:r>
+            <w:proofErr w:type="spellStart"/>
             <w:r>
               <w:rPr>
                 <w:rFonts w:ascii="Times New Roman" w:hAnsi="Times New Roman"/>
@@ -5786,6 +5841,7 @@
               </w:rPr>
               <w:t>a_b</w:t>
             </w:r>
+            <w:proofErr w:type="spellEnd"/>
             <w:r>
               <w:rPr>
                 <w:rFonts w:ascii="Times New Roman" w:hAnsi="Times New Roman" w:hint="eastAsia"/>
@@ -6900,6 +6956,7 @@
                 <w:lang w:eastAsia="zh-CN"/>
               </w:rPr>
             </w:pPr>
+            <w:proofErr w:type="spellStart"/>
             <w:r>
               <w:rPr>
                 <w:rFonts w:hint="eastAsia"/>
@@ -6910,6 +6967,7 @@
               </w:rPr>
               <w:t>相关部门</w:t>
             </w:r>
+            <w:proofErr w:type="spellEnd"/>
             <w:r>
               <w:rPr>
                 <w:b/>
@@ -6919,6 +6977,7 @@
               </w:rPr>
               <w:t>/</w:t>
             </w:r>
+            <w:proofErr w:type="spellStart"/>
             <w:r>
               <w:rPr>
                 <w:rFonts w:hint="eastAsia"/>
@@ -6929,6 +6988,7 @@
               </w:rPr>
               <w:t>人员会签</w:t>
             </w:r>
+            <w:proofErr w:type="spellEnd"/>
             <w:r>
               <w:rPr>
                 <w:rFonts w:hint="eastAsia"/>
@@ -6993,6 +7053,7 @@
             <w:bookmarkStart w:id="2" w:name="OLE_LINK10"/>
             <w:bookmarkStart w:id="3" w:name="OLE_LINK11"/>
             <w:bookmarkStart w:id="4" w:name="OLE_LINK12"/>
+            <w:proofErr w:type="spellStart"/>
             <w:r>
               <w:rPr>
                 <w:rFonts w:ascii="宋体" w:hAnsi="宋体" w:hint="eastAsia"/>
@@ -7004,6 +7065,7 @@
               </w:rPr>
               <w:t>文件</w:t>
             </w:r>
+            <w:proofErr w:type="spellEnd"/>
           </w:p>
           <w:p>
             <w:pPr>
@@ -7013,6 +7075,7 @@
                 <w:szCs w:val="21"/>
               </w:rPr>
             </w:pPr>
+            <w:proofErr w:type="spellStart"/>
             <w:r>
               <w:rPr>
                 <w:rFonts w:ascii="宋体" w:hAnsi="宋体" w:hint="eastAsia"/>
@@ -7024,6 +7087,7 @@
               </w:rPr>
               <w:t>发放</w:t>
             </w:r>
+            <w:proofErr w:type="spellEnd"/>
           </w:p>
         </w:tc>
         <w:tc>
@@ -7054,6 +7118,7 @@
                 <w:szCs w:val="21"/>
               </w:rPr>
             </w:pPr>
+            <w:proofErr w:type="spellStart"/>
             <w:r>
               <w:rPr>
                 <w:rFonts w:ascii="宋体" w:hAnsi="宋体" w:hint="eastAsia"/>
@@ -7061,6 +7126,7 @@
               </w:rPr>
               <w:t>项目管理组</w:t>
             </w:r>
+            <w:proofErr w:type="spellEnd"/>
           </w:p>
           <w:p>
             <w:pPr>
@@ -7074,7 +7140,7 @@
               <w:rPr>
                 <w:szCs w:val="21"/>
               </w:rPr>
-              <w:object w:dxaOrig="225" w:dyaOrig="225">
+              <w:pict w14:anchorId="21776179">
                 <v:shapetype id="_x0000_t75" coordsize="21600,21600" o:spt="75" o:preferrelative="t" path="m@4@5l@4@11@9@11@9@5xe" filled="f" stroked="f">
                   <v:stroke joinstyle="miter"/>
                   <v:formulas>
@@ -7094,22 +7160,20 @@
                   <v:path o:extrusionok="f" gradientshapeok="t" o:connecttype="rect"/>
                   <o:lock v:ext="edit" aspectratio="t"/>
                 </v:shapetype>
-                <v:shape id="_x0000_i1085" type="#_x0000_t75" style="width:40.75pt;height:18.35pt" o:ole="">
+                <v:shape id="_x0000_i1025" type="#_x0000_t75" style="width:41pt;height:18pt">
                   <v:imagedata r:id="rId9" o:title=""/>
                 </v:shape>
-                <w:control r:id="rId10" w:name="CheckBox1153" w:shapeid="_x0000_i1085"/>
-              </w:object>
+              </w:pict>
             </w:r>
             <w:r>
               <w:rPr>
                 <w:szCs w:val="21"/>
               </w:rPr>
-              <w:object w:dxaOrig="225" w:dyaOrig="225">
-                <v:shape id="_x0000_i1087" type="#_x0000_t75" style="width:37.35pt;height:18.35pt" o:ole="">
-                  <v:imagedata r:id="rId11" o:title=""/>
+              <w:pict w14:anchorId="7BE319B3">
+                <v:shape id="_x0000_i1026" type="#_x0000_t75" style="width:37pt;height:18pt">
+                  <v:imagedata r:id="rId10" o:title=""/>
                 </v:shape>
-                <w:control r:id="rId12" w:name="CheckBox21" w:shapeid="_x0000_i1087"/>
-              </w:object>
+              </w:pict>
             </w:r>
           </w:p>
         </w:tc>
@@ -7141,6 +7205,7 @@
                 <w:szCs w:val="21"/>
               </w:rPr>
             </w:pPr>
+            <w:proofErr w:type="spellStart"/>
             <w:r>
               <w:rPr>
                 <w:rFonts w:ascii="宋体" w:hAnsi="宋体" w:hint="eastAsia"/>
@@ -7148,6 +7213,7 @@
               </w:rPr>
               <w:t>质量保证组</w:t>
             </w:r>
+            <w:proofErr w:type="spellEnd"/>
           </w:p>
           <w:p>
             <w:pPr>
@@ -7163,23 +7229,21 @@
               <w:rPr>
                 <w:szCs w:val="21"/>
               </w:rPr>
-              <w:object w:dxaOrig="225" w:dyaOrig="225">
-                <v:shape id="_x0000_i1089" type="#_x0000_t75" style="width:40.75pt;height:18.35pt" o:ole="">
-                  <v:imagedata r:id="rId13" o:title=""/>
+              <w:pict w14:anchorId="525DD173">
+                <v:shape id="_x0000_i1027" type="#_x0000_t75" style="width:41pt;height:18pt">
+                  <v:imagedata r:id="rId11" o:title=""/>
                 </v:shape>
-                <w:control r:id="rId14" w:name="CheckBox111" w:shapeid="_x0000_i1089"/>
-              </w:object>
+              </w:pict>
             </w:r>
             <w:r>
               <w:rPr>
                 <w:szCs w:val="21"/>
               </w:rPr>
-              <w:object w:dxaOrig="225" w:dyaOrig="225">
-                <v:shape id="_x0000_i1091" type="#_x0000_t75" style="width:37.35pt;height:18.35pt" o:ole="">
-                  <v:imagedata r:id="rId15" o:title=""/>
+              <w:pict w14:anchorId="7439187E">
+                <v:shape id="_x0000_i1028" type="#_x0000_t75" style="width:37pt;height:18pt">
+                  <v:imagedata r:id="rId12" o:title=""/>
                 </v:shape>
-                <w:control r:id="rId16" w:name="CheckBox211" w:shapeid="_x0000_i1091"/>
-              </w:object>
+              </w:pict>
             </w:r>
           </w:p>
         </w:tc>
@@ -7211,6 +7275,7 @@
                 <w:szCs w:val="21"/>
               </w:rPr>
             </w:pPr>
+            <w:proofErr w:type="spellStart"/>
             <w:r>
               <w:rPr>
                 <w:rFonts w:ascii="宋体" w:hAnsi="宋体" w:hint="eastAsia"/>
@@ -7218,6 +7283,7 @@
               </w:rPr>
               <w:t>工程</w:t>
             </w:r>
+            <w:proofErr w:type="spellEnd"/>
             <w:r>
               <w:rPr>
                 <w:rFonts w:hint="eastAsia"/>
@@ -7248,23 +7314,21 @@
               <w:rPr>
                 <w:szCs w:val="21"/>
               </w:rPr>
-              <w:object w:dxaOrig="225" w:dyaOrig="225">
-                <v:shape id="_x0000_i1093" type="#_x0000_t75" style="width:40.75pt;height:18.35pt" o:ole="">
-                  <v:imagedata r:id="rId17" o:title=""/>
+              <w:pict w14:anchorId="4D6D934F">
+                <v:shape id="_x0000_i1029" type="#_x0000_t75" style="width:41pt;height:18pt">
+                  <v:imagedata r:id="rId13" o:title=""/>
                 </v:shape>
-                <w:control r:id="rId18" w:name="CheckBox1154" w:shapeid="_x0000_i1093"/>
-              </w:object>
+              </w:pict>
             </w:r>
             <w:r>
               <w:rPr>
                 <w:szCs w:val="21"/>
               </w:rPr>
-              <w:object w:dxaOrig="225" w:dyaOrig="225">
-                <v:shape id="_x0000_i1095" type="#_x0000_t75" style="width:37.35pt;height:18.35pt" o:ole="">
-                  <v:imagedata r:id="rId19" o:title=""/>
+              <w:pict w14:anchorId="7FB90926">
+                <v:shape id="_x0000_i1030" type="#_x0000_t75" style="width:37pt;height:18pt">
+                  <v:imagedata r:id="rId14" o:title=""/>
                 </v:shape>
-                <w:control r:id="rId20" w:name="CheckBox212" w:shapeid="_x0000_i1095"/>
-              </w:object>
+              </w:pict>
             </w:r>
           </w:p>
         </w:tc>
@@ -7296,6 +7360,7 @@
                 <w:szCs w:val="21"/>
               </w:rPr>
             </w:pPr>
+            <w:proofErr w:type="spellStart"/>
             <w:r>
               <w:rPr>
                 <w:rFonts w:ascii="宋体" w:hAnsi="宋体" w:hint="eastAsia"/>
@@ -7303,6 +7368,7 @@
               </w:rPr>
               <w:t>工程安全组</w:t>
             </w:r>
+            <w:proofErr w:type="spellEnd"/>
           </w:p>
           <w:p>
             <w:pPr>
@@ -7318,23 +7384,21 @@
               <w:rPr>
                 <w:szCs w:val="21"/>
               </w:rPr>
-              <w:object w:dxaOrig="225" w:dyaOrig="225">
-                <v:shape id="_x0000_i1097" type="#_x0000_t75" style="width:40.75pt;height:18.35pt" o:ole="">
-                  <v:imagedata r:id="rId21" o:title=""/>
+              <w:pict w14:anchorId="78A0F3A2">
+                <v:shape id="_x0000_i1031" type="#_x0000_t75" style="width:41pt;height:18pt">
+                  <v:imagedata r:id="rId15" o:title=""/>
                 </v:shape>
-                <w:control r:id="rId22" w:name="CheckBox1152" w:shapeid="_x0000_i1097"/>
-              </w:object>
+              </w:pict>
             </w:r>
             <w:r>
               <w:rPr>
                 <w:szCs w:val="21"/>
               </w:rPr>
-              <w:object w:dxaOrig="225" w:dyaOrig="225">
-                <v:shape id="_x0000_i1099" type="#_x0000_t75" style="width:37.35pt;height:18.35pt" o:ole="">
-                  <v:imagedata r:id="rId23" o:title=""/>
+              <w:pict w14:anchorId="51AF7F5E">
+                <v:shape id="_x0000_i1032" type="#_x0000_t75" style="width:37pt;height:18pt">
+                  <v:imagedata r:id="rId16" o:title=""/>
                 </v:shape>
-                <w:control r:id="rId24" w:name="CheckBox213" w:shapeid="_x0000_i1099"/>
-              </w:object>
+              </w:pict>
             </w:r>
           </w:p>
         </w:tc>
@@ -7366,6 +7430,7 @@
                 <w:szCs w:val="21"/>
               </w:rPr>
             </w:pPr>
+            <w:proofErr w:type="spellStart"/>
             <w:r>
               <w:rPr>
                 <w:rFonts w:ascii="宋体" w:hAnsi="宋体" w:hint="eastAsia"/>
@@ -7374,6 +7439,7 @@
               </w:rPr>
               <w:t>工程成套组</w:t>
             </w:r>
+            <w:proofErr w:type="spellEnd"/>
           </w:p>
           <w:p>
             <w:pPr>
@@ -7389,23 +7455,21 @@
               <w:rPr>
                 <w:szCs w:val="21"/>
               </w:rPr>
-              <w:object w:dxaOrig="225" w:dyaOrig="225">
-                <v:shape id="_x0000_i1101" type="#_x0000_t75" style="width:40.75pt;height:18.35pt" o:ole="">
-                  <v:imagedata r:id="rId25" o:title=""/>
+              <w:pict w14:anchorId="54B61A2E">
+                <v:shape id="_x0000_i1033" type="#_x0000_t75" style="width:41pt;height:18pt">
+                  <v:imagedata r:id="rId17" o:title=""/>
                 </v:shape>
-                <w:control r:id="rId26" w:name="CheckBox114" w:shapeid="_x0000_i1101"/>
-              </w:object>
+              </w:pict>
             </w:r>
             <w:r>
               <w:rPr>
                 <w:szCs w:val="21"/>
               </w:rPr>
-              <w:object w:dxaOrig="225" w:dyaOrig="225">
-                <v:shape id="_x0000_i1103" type="#_x0000_t75" style="width:37.35pt;height:18.35pt" o:ole="">
-                  <v:imagedata r:id="rId27" o:title=""/>
+              <w:pict w14:anchorId="6917392A">
+                <v:shape id="_x0000_i1034" type="#_x0000_t75" style="width:37pt;height:18pt">
+                  <v:imagedata r:id="rId18" o:title=""/>
                 </v:shape>
-                <w:control r:id="rId28" w:name="CheckBox214" w:shapeid="_x0000_i1103"/>
-              </w:object>
+              </w:pict>
             </w:r>
           </w:p>
         </w:tc>
@@ -7480,6 +7544,7 @@
                 <w:szCs w:val="21"/>
               </w:rPr>
             </w:pPr>
+            <w:proofErr w:type="spellStart"/>
             <w:r>
               <w:rPr>
                 <w:rFonts w:ascii="宋体" w:hAnsi="宋体" w:hint="eastAsia"/>
@@ -7500,6 +7565,7 @@
               </w:rPr>
               <w:t>组</w:t>
             </w:r>
+            <w:proofErr w:type="spellEnd"/>
           </w:p>
           <w:p>
             <w:pPr>
@@ -7515,23 +7581,21 @@
               <w:rPr>
                 <w:szCs w:val="21"/>
               </w:rPr>
-              <w:object w:dxaOrig="225" w:dyaOrig="225">
-                <v:shape id="_x0000_i1105" type="#_x0000_t75" style="width:40.75pt;height:18.35pt" o:ole="">
-                  <v:imagedata r:id="rId29" o:title=""/>
+              <w:pict w14:anchorId="3AF8F406">
+                <v:shape id="_x0000_i1035" type="#_x0000_t75" style="width:41pt;height:18pt">
+                  <v:imagedata r:id="rId19" o:title=""/>
                 </v:shape>
-                <w:control r:id="rId30" w:name="CheckBox115" w:shapeid="_x0000_i1105"/>
-              </w:object>
+              </w:pict>
             </w:r>
             <w:r>
               <w:rPr>
                 <w:szCs w:val="21"/>
               </w:rPr>
-              <w:object w:dxaOrig="225" w:dyaOrig="225">
-                <v:shape id="_x0000_i1107" type="#_x0000_t75" style="width:37.35pt;height:18.35pt" o:ole="">
-                  <v:imagedata r:id="rId31" o:title=""/>
+              <w:pict w14:anchorId="7BB65601">
+                <v:shape id="_x0000_i1036" type="#_x0000_t75" style="width:37pt;height:18pt">
+                  <v:imagedata r:id="rId20" o:title=""/>
                 </v:shape>
-                <w:control r:id="rId32" w:name="CheckBox215" w:shapeid="_x0000_i1107"/>
-              </w:object>
+              </w:pict>
             </w:r>
           </w:p>
         </w:tc>
@@ -7563,6 +7627,7 @@
                 <w:szCs w:val="21"/>
               </w:rPr>
             </w:pPr>
+            <w:proofErr w:type="spellStart"/>
             <w:r>
               <w:rPr>
                 <w:rFonts w:ascii="宋体" w:hAnsi="宋体" w:hint="eastAsia"/>
@@ -7576,7 +7641,25 @@
                 <w:szCs w:val="21"/>
                 <w:lang w:eastAsia="zh-CN"/>
               </w:rPr>
-              <w:t>V V</w:t>
+              <w:t>V</w:t>
+            </w:r>
+            <w:proofErr w:type="spellEnd"/>
+            <w:r>
+              <w:rPr>
+                <w:rFonts w:hint="eastAsia"/>
+                <w:szCs w:val="21"/>
+                <w:lang w:eastAsia="zh-CN"/>
+              </w:rPr>
+              <w:t xml:space="preserve"> </w:t>
+            </w:r>
+            <w:proofErr w:type="spellStart"/>
+            <w:r>
+              <w:rPr>
+                <w:rFonts w:hint="eastAsia"/>
+                <w:szCs w:val="21"/>
+                <w:lang w:eastAsia="zh-CN"/>
+              </w:rPr>
+              <w:t>V</w:t>
             </w:r>
             <w:r>
               <w:rPr>
@@ -7585,6 +7668,7 @@
               </w:rPr>
               <w:t>组</w:t>
             </w:r>
+            <w:proofErr w:type="spellEnd"/>
           </w:p>
           <w:p>
             <w:pPr>
@@ -7600,23 +7684,21 @@
               <w:rPr>
                 <w:szCs w:val="21"/>
               </w:rPr>
-              <w:object w:dxaOrig="225" w:dyaOrig="225">
-                <v:shape id="_x0000_i1109" type="#_x0000_t75" style="width:40.75pt;height:18.35pt" o:ole="">
-                  <v:imagedata r:id="rId33" o:title=""/>
+              <w:pict w14:anchorId="1D0E5DAD">
+                <v:shape id="_x0000_i1037" type="#_x0000_t75" style="width:41pt;height:18pt">
+                  <v:imagedata r:id="rId21" o:title=""/>
                 </v:shape>
-                <w:control r:id="rId34" w:name="CheckBox1151" w:shapeid="_x0000_i1109"/>
-              </w:object>
+              </w:pict>
             </w:r>
             <w:r>
               <w:rPr>
                 <w:szCs w:val="21"/>
               </w:rPr>
-              <w:object w:dxaOrig="225" w:dyaOrig="225">
-                <v:shape id="_x0000_i1111" type="#_x0000_t75" style="width:37.35pt;height:18.35pt" o:ole="">
-                  <v:imagedata r:id="rId35" o:title=""/>
+              <w:pict w14:anchorId="4B2C6C52">
+                <v:shape id="_x0000_i1038" type="#_x0000_t75" style="width:37pt;height:18pt">
+                  <v:imagedata r:id="rId22" o:title=""/>
                 </v:shape>
-                <w:control r:id="rId36" w:name="CheckBox216" w:shapeid="_x0000_i1111"/>
-              </w:object>
+              </w:pict>
             </w:r>
           </w:p>
         </w:tc>
@@ -7648,6 +7730,7 @@
                 <w:szCs w:val="21"/>
               </w:rPr>
             </w:pPr>
+            <w:proofErr w:type="spellStart"/>
             <w:r>
               <w:rPr>
                 <w:rFonts w:ascii="宋体" w:hAnsi="宋体" w:hint="eastAsia"/>
@@ -7668,6 +7751,7 @@
               </w:rPr>
               <w:t>组</w:t>
             </w:r>
+            <w:proofErr w:type="spellEnd"/>
           </w:p>
           <w:p>
             <w:pPr>
@@ -7683,23 +7767,21 @@
               <w:rPr>
                 <w:szCs w:val="21"/>
               </w:rPr>
-              <w:object w:dxaOrig="225" w:dyaOrig="225">
-                <v:shape id="_x0000_i1113" type="#_x0000_t75" style="width:40.75pt;height:18.35pt" o:ole="">
-                  <v:imagedata r:id="rId37" o:title=""/>
+              <w:pict w14:anchorId="024461A8">
+                <v:shape id="_x0000_i1039" type="#_x0000_t75" style="width:41pt;height:18pt">
+                  <v:imagedata r:id="rId23" o:title=""/>
                 </v:shape>
-                <w:control r:id="rId38" w:name="CheckBox117" w:shapeid="_x0000_i1113"/>
-              </w:object>
+              </w:pict>
             </w:r>
             <w:r>
               <w:rPr>
                 <w:szCs w:val="21"/>
               </w:rPr>
-              <w:object w:dxaOrig="225" w:dyaOrig="225">
-                <v:shape id="_x0000_i1115" type="#_x0000_t75" style="width:37.35pt;height:18.35pt" o:ole="">
-                  <v:imagedata r:id="rId39" o:title=""/>
+              <w:pict w14:anchorId="146311AC">
+                <v:shape id="_x0000_i1040" type="#_x0000_t75" style="width:37pt;height:18pt">
+                  <v:imagedata r:id="rId24" o:title=""/>
                 </v:shape>
-                <w:control r:id="rId40" w:name="CheckBox217" w:shapeid="_x0000_i1115"/>
-              </w:object>
+              </w:pict>
             </w:r>
           </w:p>
         </w:tc>
@@ -7731,6 +7813,7 @@
                 <w:szCs w:val="21"/>
               </w:rPr>
             </w:pPr>
+            <w:proofErr w:type="spellStart"/>
             <w:r>
               <w:rPr>
                 <w:rFonts w:ascii="宋体" w:hAnsi="宋体" w:hint="eastAsia"/>
@@ -7751,6 +7834,7 @@
               </w:rPr>
               <w:t>组</w:t>
             </w:r>
+            <w:proofErr w:type="spellEnd"/>
           </w:p>
           <w:p>
             <w:pPr>
@@ -7766,23 +7850,21 @@
               <w:rPr>
                 <w:szCs w:val="21"/>
               </w:rPr>
-              <w:object w:dxaOrig="225" w:dyaOrig="225">
-                <v:shape id="_x0000_i1117" type="#_x0000_t75" style="width:40.75pt;height:18.35pt" o:ole="">
-                  <v:imagedata r:id="rId41" o:title=""/>
+              <w:pict w14:anchorId="37A9AA56">
+                <v:shape id="_x0000_i1041" type="#_x0000_t75" style="width:41pt;height:18pt">
+                  <v:imagedata r:id="rId25" o:title=""/>
                 </v:shape>
-                <w:control r:id="rId42" w:name="CheckBox118" w:shapeid="_x0000_i1117"/>
-              </w:object>
+              </w:pict>
             </w:r>
             <w:r>
               <w:rPr>
                 <w:szCs w:val="21"/>
               </w:rPr>
-              <w:object w:dxaOrig="225" w:dyaOrig="225">
-                <v:shape id="_x0000_i1119" type="#_x0000_t75" style="width:37.35pt;height:18.35pt" o:ole="">
-                  <v:imagedata r:id="rId43" o:title=""/>
+              <w:pict w14:anchorId="02F86E3A">
+                <v:shape id="_x0000_i1042" type="#_x0000_t75" style="width:37pt;height:18pt">
+                  <v:imagedata r:id="rId26" o:title=""/>
                 </v:shape>
-                <w:control r:id="rId44" w:name="CheckBox218" w:shapeid="_x0000_i1119"/>
-              </w:object>
+              </w:pict>
             </w:r>
           </w:p>
         </w:tc>
@@ -7814,6 +7896,7 @@
                 <w:szCs w:val="21"/>
               </w:rPr>
             </w:pPr>
+            <w:proofErr w:type="spellStart"/>
             <w:r>
               <w:rPr>
                 <w:rFonts w:ascii="宋体" w:hAnsi="宋体" w:hint="eastAsia"/>
@@ -7821,6 +7904,7 @@
               </w:rPr>
               <w:t>结构开发组</w:t>
             </w:r>
+            <w:proofErr w:type="spellEnd"/>
           </w:p>
           <w:p>
             <w:pPr>
@@ -7836,23 +7920,21 @@
               <w:rPr>
                 <w:szCs w:val="21"/>
               </w:rPr>
-              <w:object w:dxaOrig="225" w:dyaOrig="225">
-                <v:shape id="_x0000_i1121" type="#_x0000_t75" style="width:40.75pt;height:18.35pt" o:ole="">
-                  <v:imagedata r:id="rId45" o:title=""/>
+              <w:pict w14:anchorId="0FA95767">
+                <v:shape id="_x0000_i1043" type="#_x0000_t75" style="width:41pt;height:18pt">
+                  <v:imagedata r:id="rId27" o:title=""/>
                 </v:shape>
-                <w:control r:id="rId46" w:name="CheckBox119" w:shapeid="_x0000_i1121"/>
-              </w:object>
+              </w:pict>
             </w:r>
             <w:r>
               <w:rPr>
                 <w:szCs w:val="21"/>
               </w:rPr>
-              <w:object w:dxaOrig="225" w:dyaOrig="225">
-                <v:shape id="_x0000_i1123" type="#_x0000_t75" style="width:37.35pt;height:18.35pt" o:ole="">
-                  <v:imagedata r:id="rId47" o:title=""/>
+              <w:pict w14:anchorId="6E8AC3F6">
+                <v:shape id="_x0000_i1044" type="#_x0000_t75" style="width:37pt;height:18pt">
+                  <v:imagedata r:id="rId28" o:title=""/>
                 </v:shape>
-                <w:control r:id="rId48" w:name="CheckBox219" w:shapeid="_x0000_i1123"/>
-              </w:object>
+              </w:pict>
             </w:r>
           </w:p>
         </w:tc>
@@ -7927,6 +8009,7 @@
                 <w:szCs w:val="21"/>
               </w:rPr>
             </w:pPr>
+            <w:proofErr w:type="spellStart"/>
             <w:r>
               <w:rPr>
                 <w:rFonts w:ascii="宋体" w:hAnsi="宋体" w:hint="eastAsia"/>
@@ -7934,6 +8017,7 @@
               </w:rPr>
               <w:t>硬件开发组</w:t>
             </w:r>
+            <w:proofErr w:type="spellEnd"/>
           </w:p>
           <w:p>
             <w:pPr>
@@ -7949,23 +8033,21 @@
               <w:rPr>
                 <w:szCs w:val="21"/>
               </w:rPr>
-              <w:object w:dxaOrig="225" w:dyaOrig="225">
-                <v:shape id="_x0000_i1125" type="#_x0000_t75" style="width:40.75pt;height:18.35pt" o:ole="">
-                  <v:imagedata r:id="rId49" o:title=""/>
+              <w:pict w14:anchorId="5C8CB864">
+                <v:shape id="_x0000_i1045" type="#_x0000_t75" style="width:41pt;height:18pt">
+                  <v:imagedata r:id="rId29" o:title=""/>
                 </v:shape>
-                <w:control r:id="rId50" w:name="CheckBox1110" w:shapeid="_x0000_i1125"/>
-              </w:object>
+              </w:pict>
             </w:r>
             <w:r>
               <w:rPr>
                 <w:szCs w:val="21"/>
               </w:rPr>
-              <w:object w:dxaOrig="225" w:dyaOrig="225">
-                <v:shape id="_x0000_i1127" type="#_x0000_t75" style="width:37.35pt;height:18.35pt" o:ole="">
-                  <v:imagedata r:id="rId51" o:title=""/>
+              <w:pict w14:anchorId="1D8AB044">
+                <v:shape id="_x0000_i1046" type="#_x0000_t75" style="width:37pt;height:18pt">
+                  <v:imagedata r:id="rId30" o:title=""/>
                 </v:shape>
-                <w:control r:id="rId52" w:name="CheckBox2110" w:shapeid="_x0000_i1127"/>
-              </w:object>
+              </w:pict>
             </w:r>
           </w:p>
         </w:tc>
@@ -7997,6 +8079,7 @@
                 <w:szCs w:val="21"/>
               </w:rPr>
             </w:pPr>
+            <w:proofErr w:type="spellStart"/>
             <w:r>
               <w:rPr>
                 <w:rFonts w:ascii="宋体" w:hAnsi="宋体" w:hint="eastAsia"/>
@@ -8004,6 +8087,7 @@
               </w:rPr>
               <w:t>应用开发组</w:t>
             </w:r>
+            <w:proofErr w:type="spellEnd"/>
           </w:p>
           <w:p>
             <w:pPr>
@@ -8019,23 +8103,21 @@
               <w:rPr>
                 <w:szCs w:val="21"/>
               </w:rPr>
-              <w:object w:dxaOrig="225" w:dyaOrig="225">
-                <v:shape id="_x0000_i1129" type="#_x0000_t75" style="width:40.75pt;height:18.35pt" o:ole="">
-                  <v:imagedata r:id="rId53" o:title=""/>
+              <w:pict w14:anchorId="6C98F5AB">
+                <v:shape id="_x0000_i1047" type="#_x0000_t75" style="width:41pt;height:18pt">
+                  <v:imagedata r:id="rId31" o:title=""/>
                 </v:shape>
-                <w:control r:id="rId54" w:name="CheckBox1111" w:shapeid="_x0000_i1129"/>
-              </w:object>
+              </w:pict>
             </w:r>
             <w:r>
               <w:rPr>
                 <w:szCs w:val="21"/>
               </w:rPr>
-              <w:object w:dxaOrig="225" w:dyaOrig="225">
-                <v:shape id="_x0000_i1131" type="#_x0000_t75" style="width:37.35pt;height:18.35pt" o:ole="">
-                  <v:imagedata r:id="rId55" o:title=""/>
+              <w:pict w14:anchorId="4315A093">
+                <v:shape id="_x0000_i1048" type="#_x0000_t75" style="width:37pt;height:18pt">
+                  <v:imagedata r:id="rId32" o:title=""/>
                 </v:shape>
-                <w:control r:id="rId56" w:name="CheckBox2111" w:shapeid="_x0000_i1131"/>
-              </w:object>
+              </w:pict>
             </w:r>
           </w:p>
         </w:tc>
@@ -8067,6 +8149,7 @@
                 <w:szCs w:val="21"/>
               </w:rPr>
             </w:pPr>
+            <w:proofErr w:type="spellStart"/>
             <w:r>
               <w:rPr>
                 <w:rFonts w:ascii="宋体" w:hAnsi="宋体" w:hint="eastAsia"/>
@@ -8074,6 +8157,7 @@
               </w:rPr>
               <w:t>采购组</w:t>
             </w:r>
+            <w:proofErr w:type="spellEnd"/>
           </w:p>
           <w:p>
             <w:pPr>
@@ -8089,23 +8173,21 @@
               <w:rPr>
                 <w:szCs w:val="21"/>
               </w:rPr>
-              <w:object w:dxaOrig="225" w:dyaOrig="225">
-                <v:shape id="_x0000_i1133" type="#_x0000_t75" style="width:40.75pt;height:18.35pt" o:ole="">
-                  <v:imagedata r:id="rId57" o:title=""/>
+              <w:pict w14:anchorId="2FBE0032">
+                <v:shape id="_x0000_i1049" type="#_x0000_t75" style="width:41pt;height:18pt">
+                  <v:imagedata r:id="rId33" o:title=""/>
                 </v:shape>
-                <w:control r:id="rId58" w:name="CheckBox1112" w:shapeid="_x0000_i1133"/>
-              </w:object>
+              </w:pict>
             </w:r>
             <w:r>
               <w:rPr>
                 <w:szCs w:val="21"/>
               </w:rPr>
-              <w:object w:dxaOrig="225" w:dyaOrig="225">
-                <v:shape id="_x0000_i1135" type="#_x0000_t75" style="width:37.35pt;height:18.35pt" o:ole="">
-                  <v:imagedata r:id="rId59" o:title=""/>
+              <w:pict w14:anchorId="271A3B02">
+                <v:shape id="_x0000_i1050" type="#_x0000_t75" style="width:37pt;height:18pt">
+                  <v:imagedata r:id="rId34" o:title=""/>
                 </v:shape>
-                <w:control r:id="rId60" w:name="CheckBox2112" w:shapeid="_x0000_i1135"/>
-              </w:object>
+              </w:pict>
             </w:r>
           </w:p>
         </w:tc>
@@ -8137,6 +8219,7 @@
                 <w:szCs w:val="21"/>
               </w:rPr>
             </w:pPr>
+            <w:proofErr w:type="spellStart"/>
             <w:r>
               <w:rPr>
                 <w:rFonts w:ascii="宋体" w:hAnsi="宋体" w:hint="eastAsia"/>
@@ -8144,6 +8227,7 @@
               </w:rPr>
               <w:t>物流组</w:t>
             </w:r>
+            <w:proofErr w:type="spellEnd"/>
           </w:p>
           <w:p>
             <w:pPr>
@@ -8159,23 +8243,21 @@
               <w:rPr>
                 <w:szCs w:val="21"/>
               </w:rPr>
-              <w:object w:dxaOrig="225" w:dyaOrig="225">
-                <v:shape id="_x0000_i1137" type="#_x0000_t75" style="width:40.75pt;height:18.35pt" o:ole="">
-                  <v:imagedata r:id="rId61" o:title=""/>
+              <w:pict w14:anchorId="34568216">
+                <v:shape id="_x0000_i1051" type="#_x0000_t75" style="width:41pt;height:18pt">
+                  <v:imagedata r:id="rId35" o:title=""/>
                 </v:shape>
-                <w:control r:id="rId62" w:name="CheckBox1113" w:shapeid="_x0000_i1137"/>
-              </w:object>
+              </w:pict>
             </w:r>
             <w:r>
               <w:rPr>
                 <w:szCs w:val="21"/>
               </w:rPr>
-              <w:object w:dxaOrig="225" w:dyaOrig="225">
-                <v:shape id="_x0000_i1139" type="#_x0000_t75" style="width:37.35pt;height:18.35pt" o:ole="">
-                  <v:imagedata r:id="rId63" o:title=""/>
+              <w:pict w14:anchorId="75C94EF8">
+                <v:shape id="_x0000_i1052" type="#_x0000_t75" style="width:37pt;height:18pt">
+                  <v:imagedata r:id="rId36" o:title=""/>
                 </v:shape>
-                <w:control r:id="rId64" w:name="CheckBox2113" w:shapeid="_x0000_i1139"/>
-              </w:object>
+              </w:pict>
             </w:r>
           </w:p>
         </w:tc>
@@ -8231,23 +8313,21 @@
               <w:rPr>
                 <w:szCs w:val="21"/>
               </w:rPr>
-              <w:object w:dxaOrig="225" w:dyaOrig="225">
-                <v:shape id="_x0000_i1141" type="#_x0000_t75" style="width:40.75pt;height:18.35pt" o:ole="">
-                  <v:imagedata r:id="rId65" o:title=""/>
+              <w:pict w14:anchorId="46E77D26">
+                <v:shape id="_x0000_i1053" type="#_x0000_t75" style="width:41pt;height:18pt">
+                  <v:imagedata r:id="rId37" o:title=""/>
                 </v:shape>
-                <w:control r:id="rId66" w:name="CheckBox11131" w:shapeid="_x0000_i1141"/>
-              </w:object>
+              </w:pict>
             </w:r>
             <w:r>
               <w:rPr>
                 <w:szCs w:val="21"/>
               </w:rPr>
-              <w:object w:dxaOrig="225" w:dyaOrig="225">
-                <v:shape id="_x0000_i1143" type="#_x0000_t75" style="width:37.35pt;height:18.35pt" o:ole="">
-                  <v:imagedata r:id="rId67" o:title=""/>
+              <w:pict w14:anchorId="39B8FACA">
+                <v:shape id="_x0000_i1054" type="#_x0000_t75" style="width:37pt;height:18pt">
+                  <v:imagedata r:id="rId38" o:title=""/>
                 </v:shape>
-                <w:control r:id="rId68" w:name="CheckBox21131" w:shapeid="_x0000_i1143"/>
-              </w:object>
+              </w:pict>
             </w:r>
           </w:p>
         </w:tc>
@@ -8327,6 +8407,7 @@
               </w:rPr>
               <w:t>□</w:t>
             </w:r>
+            <w:proofErr w:type="spellStart"/>
             <w:r>
               <w:rPr>
                 <w:rFonts w:ascii="宋体" w:hAnsi="宋体" w:hint="eastAsia"/>
@@ -8336,7 +8417,19 @@
                 <w:sz w:val="21"/>
                 <w:szCs w:val="21"/>
               </w:rPr>
-              <w:t>替换旧版文件；</w:t>
+              <w:t>替换旧版文件</w:t>
+            </w:r>
+            <w:proofErr w:type="spellEnd"/>
+            <w:r>
+              <w:rPr>
+                <w:rFonts w:ascii="宋体" w:hAnsi="宋体" w:hint="eastAsia"/>
+                <w:b/>
+                <w:bCs/>
+                <w:color w:val="0000FF"/>
+                <w:sz w:val="21"/>
+                <w:szCs w:val="21"/>
+              </w:rPr>
+              <w:t>；</w:t>
             </w:r>
             <w:r>
               <w:rPr>
@@ -8353,6 +8446,7 @@
               </w:rPr>
               <w:t>□</w:t>
             </w:r>
+            <w:proofErr w:type="spellStart"/>
             <w:r>
               <w:rPr>
                 <w:rFonts w:ascii="宋体" w:hAnsi="宋体" w:hint="eastAsia"/>
@@ -8364,6 +8458,7 @@
               </w:rPr>
               <w:t>替换</w:t>
             </w:r>
+            <w:proofErr w:type="spellEnd"/>
             <w:r>
               <w:rPr>
                 <w:rFonts w:ascii="宋体" w:hAnsi="宋体" w:hint="eastAsia"/>
@@ -8403,7 +8498,7 @@
           <w:lang w:eastAsia="zh-CN"/>
         </w:rPr>
         <w:sectPr>
-          <w:headerReference w:type="default" r:id="rId69"/>
+          <w:headerReference w:type="default" r:id="rId39"/>
           <w:pgSz w:w="11904" w:h="16843" w:code="9"/>
           <w:pgMar w:top="851" w:right="816" w:bottom="624" w:left="760" w:header="850" w:footer="992" w:gutter="0"/>
           <w:cols w:space="425"/>
@@ -8466,12 +8561,12 @@
         <w:tblLook w:val="0000" w:firstRow="0" w:lastRow="0" w:firstColumn="0" w:lastColumn="0" w:noHBand="0" w:noVBand="0"/>
       </w:tblPr>
       <w:tblGrid>
+        <w:gridCol w:w="674"/>
         <w:gridCol w:w="687"/>
-        <w:gridCol w:w="701"/>
-        <w:gridCol w:w="972"/>
-        <w:gridCol w:w="1493"/>
-        <w:gridCol w:w="1022"/>
-        <w:gridCol w:w="4621"/>
+        <w:gridCol w:w="954"/>
+        <w:gridCol w:w="1465"/>
+        <w:gridCol w:w="1003"/>
+        <w:gridCol w:w="4534"/>
       </w:tblGrid>
       <w:tr>
         <w:trPr>
@@ -8522,12 +8617,14 @@
                 <w:rFonts w:ascii="Times New Roman" w:hAnsi="Times New Roman"/>
               </w:rPr>
             </w:pPr>
+            <w:proofErr w:type="spellStart"/>
             <w:r>
               <w:rPr>
                 <w:rFonts w:ascii="Times New Roman" w:hAnsi="Times New Roman"/>
               </w:rPr>
               <w:t>Rev</w:t>
             </w:r>
+            <w:proofErr w:type="spellEnd"/>
           </w:p>
         </w:tc>
         <w:tc>
@@ -8548,12 +8645,14 @@
                 <w:rFonts w:ascii="Times New Roman" w:hAnsi="Times New Roman"/>
               </w:rPr>
             </w:pPr>
+            <w:proofErr w:type="spellStart"/>
             <w:r>
               <w:rPr>
                 <w:rFonts w:ascii="Times New Roman" w:hAnsi="Times New Roman"/>
               </w:rPr>
               <w:t>Status</w:t>
             </w:r>
+            <w:proofErr w:type="spellEnd"/>
           </w:p>
         </w:tc>
         <w:tc>
@@ -8574,11 +8673,19 @@
                 <w:rFonts w:ascii="Times New Roman" w:hAnsi="Times New Roman"/>
               </w:rPr>
             </w:pPr>
-            <w:r>
-              <w:rPr>
-                <w:rFonts w:ascii="Times New Roman" w:hAnsi="Times New Roman"/>
-              </w:rPr>
-              <w:t>Revision Date</w:t>
+            <w:proofErr w:type="spellStart"/>
+            <w:r>
+              <w:rPr>
+                <w:rFonts w:ascii="Times New Roman" w:hAnsi="Times New Roman"/>
+              </w:rPr>
+              <w:t>Revision</w:t>
+            </w:r>
+            <w:proofErr w:type="spellEnd"/>
+            <w:r>
+              <w:rPr>
+                <w:rFonts w:ascii="Times New Roman" w:hAnsi="Times New Roman"/>
+              </w:rPr>
+              <w:t xml:space="preserve"> Date</w:t>
             </w:r>
           </w:p>
         </w:tc>
@@ -8649,11 +8756,19 @@
                 <w:rFonts w:ascii="Times New Roman" w:hAnsi="Times New Roman"/>
               </w:rPr>
             </w:pPr>
-            <w:r>
-              <w:rPr>
-                <w:rFonts w:ascii="Times New Roman" w:hAnsi="Times New Roman"/>
-              </w:rPr>
-              <w:t>Revision Content</w:t>
+            <w:proofErr w:type="spellStart"/>
+            <w:r>
+              <w:rPr>
+                <w:rFonts w:ascii="Times New Roman" w:hAnsi="Times New Roman"/>
+              </w:rPr>
+              <w:t>Revision</w:t>
+            </w:r>
+            <w:proofErr w:type="spellEnd"/>
+            <w:r>
+              <w:rPr>
+                <w:rFonts w:ascii="Times New Roman" w:hAnsi="Times New Roman"/>
+              </w:rPr>
+              <w:t xml:space="preserve"> Content</w:t>
             </w:r>
           </w:p>
         </w:tc>
@@ -10746,8 +10861,8 @@
       </w:pPr>
     </w:p>
     <w:sectPr>
-      <w:headerReference w:type="even" r:id="rId70"/>
-      <w:headerReference w:type="default" r:id="rId71"/>
+      <w:headerReference w:type="even" r:id="rId40"/>
+      <w:headerReference w:type="default" r:id="rId41"/>
       <w:pgSz w:w="11907" w:h="16840" w:code="9"/>
       <w:pgMar w:top="1701" w:right="1418" w:bottom="1134" w:left="1418" w:header="567" w:footer="567" w:gutter="0"/>
       <w:cols w:space="720"/>
@@ -10758,7 +10873,7 @@
 </file>
 
 <file path=word/endnotes.xml><?xml version="1.0" encoding="utf-8"?>
-<w:endnotes xmlns:wpc="http://schemas.microsoft.com/office/word/2010/wordprocessingCanvas" xmlns:mc="http://schemas.openxmlformats.org/markup-compatibility/2006" xmlns:o="urn:schemas-microsoft-com:office:office" xmlns:r="http://schemas.openxmlformats.org/officeDocument/2006/relationships" xmlns:m="http://schemas.openxmlformats.org/officeDocument/2006/math" xmlns:v="urn:schemas-microsoft-com:vml" xmlns:wp14="http://schemas.microsoft.com/office/word/2010/wordprocessingDrawing" xmlns:wp="http://schemas.openxmlformats.org/drawingml/2006/wordprocessingDrawing" xmlns:w10="urn:schemas-microsoft-com:office:word" xmlns:w="http://schemas.openxmlformats.org/wordprocessingml/2006/main" xmlns:w14="http://schemas.microsoft.com/office/word/2010/wordml" xmlns:w15="http://schemas.microsoft.com/office/word/2012/wordml" xmlns:wpg="http://schemas.microsoft.com/office/word/2010/wordprocessingGroup" xmlns:wpi="http://schemas.microsoft.com/office/word/2010/wordprocessingInk" xmlns:wne="http://schemas.microsoft.com/office/word/2006/wordml" xmlns:wps="http://schemas.microsoft.com/office/word/2010/wordprocessingShape" mc:Ignorable="w14 w15 wp14">
+<w:endnotes xmlns:wpc="http://schemas.microsoft.com/office/word/2010/wordprocessingCanvas" xmlns:mo="http://schemas.microsoft.com/office/mac/office/2008/main" xmlns:mc="http://schemas.openxmlformats.org/markup-compatibility/2006" xmlns:mv="urn:schemas-microsoft-com:mac:vml" xmlns:o="urn:schemas-microsoft-com:office:office" xmlns:r="http://schemas.openxmlformats.org/officeDocument/2006/relationships" xmlns:m="http://schemas.openxmlformats.org/officeDocument/2006/math" xmlns:v="urn:schemas-microsoft-com:vml" xmlns:wp14="http://schemas.microsoft.com/office/word/2010/wordprocessingDrawing" xmlns:wp="http://schemas.openxmlformats.org/drawingml/2006/wordprocessingDrawing" xmlns:w10="urn:schemas-microsoft-com:office:word" xmlns:w="http://schemas.openxmlformats.org/wordprocessingml/2006/main" xmlns:w14="http://schemas.microsoft.com/office/word/2010/wordml" xmlns:w15="http://schemas.microsoft.com/office/word/2012/wordml" xmlns:wpg="http://schemas.microsoft.com/office/word/2010/wordprocessingGroup" xmlns:wpi="http://schemas.microsoft.com/office/word/2010/wordprocessingInk" xmlns:wne="http://schemas.microsoft.com/office/word/2006/wordml" xmlns:wps="http://schemas.microsoft.com/office/word/2010/wordprocessingShape" mc:Ignorable="w14 w15 wp14">
   <w:endnote w:type="separator" w:id="-1">
     <w:p>
       <w:r>
@@ -10785,7 +10900,7 @@
 </file>
 
 <file path=word/footnotes.xml><?xml version="1.0" encoding="utf-8"?>
-<w:footnotes xmlns:wpc="http://schemas.microsoft.com/office/word/2010/wordprocessingCanvas" xmlns:mc="http://schemas.openxmlformats.org/markup-compatibility/2006" xmlns:o="urn:schemas-microsoft-com:office:office" xmlns:r="http://schemas.openxmlformats.org/officeDocument/2006/relationships" xmlns:m="http://schemas.openxmlformats.org/officeDocument/2006/math" xmlns:v="urn:schemas-microsoft-com:vml" xmlns:wp14="http://schemas.microsoft.com/office/word/2010/wordprocessingDrawing" xmlns:wp="http://schemas.openxmlformats.org/drawingml/2006/wordprocessingDrawing" xmlns:w10="urn:schemas-microsoft-com:office:word" xmlns:w="http://schemas.openxmlformats.org/wordprocessingml/2006/main" xmlns:w14="http://schemas.microsoft.com/office/word/2010/wordml" xmlns:w15="http://schemas.microsoft.com/office/word/2012/wordml" xmlns:wpg="http://schemas.microsoft.com/office/word/2010/wordprocessingGroup" xmlns:wpi="http://schemas.microsoft.com/office/word/2010/wordprocessingInk" xmlns:wne="http://schemas.microsoft.com/office/word/2006/wordml" xmlns:wps="http://schemas.microsoft.com/office/word/2010/wordprocessingShape" mc:Ignorable="w14 w15 wp14">
+<w:footnotes xmlns:wpc="http://schemas.microsoft.com/office/word/2010/wordprocessingCanvas" xmlns:mo="http://schemas.microsoft.com/office/mac/office/2008/main" xmlns:mc="http://schemas.openxmlformats.org/markup-compatibility/2006" xmlns:mv="urn:schemas-microsoft-com:mac:vml" xmlns:o="urn:schemas-microsoft-com:office:office" xmlns:r="http://schemas.openxmlformats.org/officeDocument/2006/relationships" xmlns:m="http://schemas.openxmlformats.org/officeDocument/2006/math" xmlns:v="urn:schemas-microsoft-com:vml" xmlns:wp14="http://schemas.microsoft.com/office/word/2010/wordprocessingDrawing" xmlns:wp="http://schemas.openxmlformats.org/drawingml/2006/wordprocessingDrawing" xmlns:w10="urn:schemas-microsoft-com:office:word" xmlns:w="http://schemas.openxmlformats.org/wordprocessingml/2006/main" xmlns:w14="http://schemas.microsoft.com/office/word/2010/wordml" xmlns:w15="http://schemas.microsoft.com/office/word/2012/wordml" xmlns:wpg="http://schemas.microsoft.com/office/word/2010/wordprocessingGroup" xmlns:wpi="http://schemas.microsoft.com/office/word/2010/wordprocessingInk" xmlns:wne="http://schemas.microsoft.com/office/word/2006/wordml" xmlns:wps="http://schemas.microsoft.com/office/word/2010/wordprocessingShape" mc:Ignorable="w14 w15 wp14">
   <w:footnote w:type="separator" w:id="-1">
     <w:p>
       <w:r>
@@ -10812,14 +10927,14 @@
 </file>
 
 <file path=word/header1.xml><?xml version="1.0" encoding="utf-8"?>
-<w:hdr xmlns:wpc="http://schemas.microsoft.com/office/word/2010/wordprocessingCanvas" xmlns:mc="http://schemas.openxmlformats.org/markup-compatibility/2006" xmlns:o="urn:schemas-microsoft-com:office:office" xmlns:r="http://schemas.openxmlformats.org/officeDocument/2006/relationships" xmlns:m="http://schemas.openxmlformats.org/officeDocument/2006/math" xmlns:v="urn:schemas-microsoft-com:vml" xmlns:wp14="http://schemas.microsoft.com/office/word/2010/wordprocessingDrawing" xmlns:wp="http://schemas.openxmlformats.org/drawingml/2006/wordprocessingDrawing" xmlns:w10="urn:schemas-microsoft-com:office:word" xmlns:w="http://schemas.openxmlformats.org/wordprocessingml/2006/main" xmlns:w14="http://schemas.microsoft.com/office/word/2010/wordml" xmlns:w15="http://schemas.microsoft.com/office/word/2012/wordml" xmlns:wpg="http://schemas.microsoft.com/office/word/2010/wordprocessingGroup" xmlns:wpi="http://schemas.microsoft.com/office/word/2010/wordprocessingInk" xmlns:wne="http://schemas.microsoft.com/office/word/2006/wordml" xmlns:wps="http://schemas.microsoft.com/office/word/2010/wordprocessingShape" mc:Ignorable="w14 w15 wp14">
+<w:hdr xmlns:wpc="http://schemas.microsoft.com/office/word/2010/wordprocessingCanvas" xmlns:mo="http://schemas.microsoft.com/office/mac/office/2008/main" xmlns:mc="http://schemas.openxmlformats.org/markup-compatibility/2006" xmlns:mv="urn:schemas-microsoft-com:mac:vml" xmlns:o="urn:schemas-microsoft-com:office:office" xmlns:r="http://schemas.openxmlformats.org/officeDocument/2006/relationships" xmlns:m="http://schemas.openxmlformats.org/officeDocument/2006/math" xmlns:v="urn:schemas-microsoft-com:vml" xmlns:wp14="http://schemas.microsoft.com/office/word/2010/wordprocessingDrawing" xmlns:wp="http://schemas.openxmlformats.org/drawingml/2006/wordprocessingDrawing" xmlns:w10="urn:schemas-microsoft-com:office:word" xmlns:w="http://schemas.openxmlformats.org/wordprocessingml/2006/main" xmlns:w14="http://schemas.microsoft.com/office/word/2010/wordml" xmlns:w15="http://schemas.microsoft.com/office/word/2012/wordml" xmlns:wpg="http://schemas.microsoft.com/office/word/2010/wordprocessingGroup" xmlns:wpi="http://schemas.microsoft.com/office/word/2010/wordprocessingInk" xmlns:wne="http://schemas.microsoft.com/office/word/2006/wordml" xmlns:wps="http://schemas.microsoft.com/office/word/2010/wordprocessingShape" mc:Ignorable="w14 w15 wp14">
   <w:p>
     <w:pPr>
       <w:pStyle w:val="a4"/>
       <w:tabs>
         <w:tab w:val="right" w:pos="8647"/>
       </w:tabs>
-      <w:ind w:leftChars="-405" w:left="40" w:rightChars="-364" w:right="-728" w:hangingChars="403" w:hanging="850"/>
+      <w:ind w:leftChars="-405" w:left="36" w:rightChars="-364" w:right="-728" w:hangingChars="403" w:hanging="846"/>
       <w:rPr>
         <w:rFonts w:ascii="黑体" w:eastAsia="黑体"/>
         <w:b/>
@@ -10840,6 +10955,8 @@
       </w:rPr>
       <w:t xml:space="preserve">         </w:t>
     </w:r>
+    <w:proofErr w:type="spellStart"/>
+    <w:proofErr w:type="gramStart"/>
     <w:r>
       <w:rPr>
         <w:rFonts w:ascii="黑体" w:eastAsia="黑体" w:hint="eastAsia"/>
@@ -10848,7 +10965,18 @@
         <w:sz w:val="21"/>
         <w:szCs w:val="21"/>
       </w:rPr>
-      <w:t xml:space="preserve">普通商密  </w:t>
+      <w:t>普通商密</w:t>
+    </w:r>
+    <w:proofErr w:type="spellEnd"/>
+    <w:r>
+      <w:rPr>
+        <w:rFonts w:ascii="黑体" w:eastAsia="黑体" w:hint="eastAsia"/>
+        <w:b/>
+        <w:color w:val="0000CC"/>
+        <w:sz w:val="21"/>
+        <w:szCs w:val="21"/>
+      </w:rPr>
+      <w:t xml:space="preserve">  </w:t>
     </w:r>
     <w:r>
       <w:rPr>
@@ -10872,6 +11000,7 @@
       </w:rPr>
       <w:t>0</w:t>
     </w:r>
+    <w:proofErr w:type="gramEnd"/>
     <w:r>
       <w:rPr>
         <w:rFonts w:ascii="黑体" w:eastAsia="黑体" w:hint="eastAsia"/>
@@ -10887,13 +11016,13 @@
 </file>
 
 <file path=word/header2.xml><?xml version="1.0" encoding="utf-8"?>
-<w:hdr xmlns:wpc="http://schemas.microsoft.com/office/word/2010/wordprocessingCanvas" xmlns:mc="http://schemas.openxmlformats.org/markup-compatibility/2006" xmlns:o="urn:schemas-microsoft-com:office:office" xmlns:r="http://schemas.openxmlformats.org/officeDocument/2006/relationships" xmlns:m="http://schemas.openxmlformats.org/officeDocument/2006/math" xmlns:v="urn:schemas-microsoft-com:vml" xmlns:wp14="http://schemas.microsoft.com/office/word/2010/wordprocessingDrawing" xmlns:wp="http://schemas.openxmlformats.org/drawingml/2006/wordprocessingDrawing" xmlns:w10="urn:schemas-microsoft-com:office:word" xmlns:w="http://schemas.openxmlformats.org/wordprocessingml/2006/main" xmlns:w14="http://schemas.microsoft.com/office/word/2010/wordml" xmlns:w15="http://schemas.microsoft.com/office/word/2012/wordml" xmlns:wpg="http://schemas.microsoft.com/office/word/2010/wordprocessingGroup" xmlns:wpi="http://schemas.microsoft.com/office/word/2010/wordprocessingInk" xmlns:wne="http://schemas.microsoft.com/office/word/2006/wordml" xmlns:wps="http://schemas.microsoft.com/office/word/2010/wordprocessingShape" mc:Ignorable="w14 w15 wp14">
+<w:hdr xmlns:wpc="http://schemas.microsoft.com/office/word/2010/wordprocessingCanvas" xmlns:mo="http://schemas.microsoft.com/office/mac/office/2008/main" xmlns:mc="http://schemas.openxmlformats.org/markup-compatibility/2006" xmlns:mv="urn:schemas-microsoft-com:mac:vml" xmlns:o="urn:schemas-microsoft-com:office:office" xmlns:r="http://schemas.openxmlformats.org/officeDocument/2006/relationships" xmlns:m="http://schemas.openxmlformats.org/officeDocument/2006/math" xmlns:v="urn:schemas-microsoft-com:vml" xmlns:wp14="http://schemas.microsoft.com/office/word/2010/wordprocessingDrawing" xmlns:wp="http://schemas.openxmlformats.org/drawingml/2006/wordprocessingDrawing" xmlns:w10="urn:schemas-microsoft-com:office:word" xmlns:w="http://schemas.openxmlformats.org/wordprocessingml/2006/main" xmlns:w14="http://schemas.microsoft.com/office/word/2010/wordml" xmlns:w15="http://schemas.microsoft.com/office/word/2012/wordml" xmlns:wpg="http://schemas.microsoft.com/office/word/2010/wordprocessingGroup" xmlns:wpi="http://schemas.microsoft.com/office/word/2010/wordprocessingInk" xmlns:wne="http://schemas.microsoft.com/office/word/2006/wordml" xmlns:wps="http://schemas.microsoft.com/office/word/2010/wordprocessingShape" mc:Ignorable="w14 w15 wp14">
   <w:p/>
 </w:hdr>
 </file>
 
 <file path=word/header3.xml><?xml version="1.0" encoding="utf-8"?>
-<w:hdr xmlns:wpc="http://schemas.microsoft.com/office/word/2010/wordprocessingCanvas" xmlns:mc="http://schemas.openxmlformats.org/markup-compatibility/2006" xmlns:o="urn:schemas-microsoft-com:office:office" xmlns:r="http://schemas.openxmlformats.org/officeDocument/2006/relationships" xmlns:m="http://schemas.openxmlformats.org/officeDocument/2006/math" xmlns:v="urn:schemas-microsoft-com:vml" xmlns:wp14="http://schemas.microsoft.com/office/word/2010/wordprocessingDrawing" xmlns:wp="http://schemas.openxmlformats.org/drawingml/2006/wordprocessingDrawing" xmlns:w10="urn:schemas-microsoft-com:office:word" xmlns:w="http://schemas.openxmlformats.org/wordprocessingml/2006/main" xmlns:w14="http://schemas.microsoft.com/office/word/2010/wordml" xmlns:w15="http://schemas.microsoft.com/office/word/2012/wordml" xmlns:wpg="http://schemas.microsoft.com/office/word/2010/wordprocessingGroup" xmlns:wpi="http://schemas.microsoft.com/office/word/2010/wordprocessingInk" xmlns:wne="http://schemas.microsoft.com/office/word/2006/wordml" xmlns:wps="http://schemas.microsoft.com/office/word/2010/wordprocessingShape" mc:Ignorable="w14 w15 wp14">
+<w:hdr xmlns:wpc="http://schemas.microsoft.com/office/word/2010/wordprocessingCanvas" xmlns:mo="http://schemas.microsoft.com/office/mac/office/2008/main" xmlns:mc="http://schemas.openxmlformats.org/markup-compatibility/2006" xmlns:mv="urn:schemas-microsoft-com:mac:vml" xmlns:o="urn:schemas-microsoft-com:office:office" xmlns:r="http://schemas.openxmlformats.org/officeDocument/2006/relationships" xmlns:m="http://schemas.openxmlformats.org/officeDocument/2006/math" xmlns:v="urn:schemas-microsoft-com:vml" xmlns:wp14="http://schemas.microsoft.com/office/word/2010/wordprocessingDrawing" xmlns:wp="http://schemas.openxmlformats.org/drawingml/2006/wordprocessingDrawing" xmlns:w10="urn:schemas-microsoft-com:office:word" xmlns:w="http://schemas.openxmlformats.org/wordprocessingml/2006/main" xmlns:w14="http://schemas.microsoft.com/office/word/2010/wordml" xmlns:w15="http://schemas.microsoft.com/office/word/2012/wordml" xmlns:wpg="http://schemas.microsoft.com/office/word/2010/wordprocessingGroup" xmlns:wpi="http://schemas.microsoft.com/office/word/2010/wordprocessingInk" xmlns:wne="http://schemas.microsoft.com/office/word/2006/wordml" xmlns:wps="http://schemas.microsoft.com/office/word/2010/wordprocessingShape" mc:Ignorable="w14 w15 wp14">
   <w:p>
     <w:pPr>
       <w:pBdr>
@@ -10915,7 +11044,7 @@
         <w:lang w:val="en-US" w:eastAsia="zh-CN"/>
       </w:rPr>
       <w:drawing>
-        <wp:anchor distT="0" distB="0" distL="114300" distR="114300" simplePos="0" relativeHeight="251660288" behindDoc="0" locked="0" layoutInCell="1" allowOverlap="1">
+        <wp:anchor distT="0" distB="0" distL="114300" distR="114300" simplePos="0" relativeHeight="251660288" behindDoc="0" locked="0" layoutInCell="1" allowOverlap="1" wp14:anchorId="1DBB7E3A" wp14:editId="3CE627B3">
           <wp:simplePos x="0" y="0"/>
           <wp:positionH relativeFrom="column">
             <wp:posOffset>-161925</wp:posOffset>
@@ -11079,7 +11208,7 @@
         <w:noProof/>
         <w:lang w:val="en-US"/>
       </w:rPr>
-      <w:t>3</w:t>
+      <w:t>4</w:t>
     </w:r>
     <w:r>
       <w:rPr>
@@ -11106,7 +11235,7 @@
 </file>
 
 <file path=word/numbering.xml><?xml version="1.0" encoding="utf-8"?>
-<w:numbering xmlns:wpc="http://schemas.microsoft.com/office/word/2010/wordprocessingCanvas" xmlns:mc="http://schemas.openxmlformats.org/markup-compatibility/2006" xmlns:o="urn:schemas-microsoft-com:office:office" xmlns:r="http://schemas.openxmlformats.org/officeDocument/2006/relationships" xmlns:m="http://schemas.openxmlformats.org/officeDocument/2006/math" xmlns:v="urn:schemas-microsoft-com:vml" xmlns:wp14="http://schemas.microsoft.com/office/word/2010/wordprocessingDrawing" xmlns:wp="http://schemas.openxmlformats.org/drawingml/2006/wordprocessingDrawing" xmlns:w10="urn:schemas-microsoft-com:office:word" xmlns:w="http://schemas.openxmlformats.org/wordprocessingml/2006/main" xmlns:w14="http://schemas.microsoft.com/office/word/2010/wordml" xmlns:w15="http://schemas.microsoft.com/office/word/2012/wordml" xmlns:wpg="http://schemas.microsoft.com/office/word/2010/wordprocessingGroup" xmlns:wpi="http://schemas.microsoft.com/office/word/2010/wordprocessingInk" xmlns:wne="http://schemas.microsoft.com/office/word/2006/wordml" xmlns:wps="http://schemas.microsoft.com/office/word/2010/wordprocessingShape" mc:Ignorable="w14 w15 wp14">
+<w:numbering xmlns:wpc="http://schemas.microsoft.com/office/word/2010/wordprocessingCanvas" xmlns:mo="http://schemas.microsoft.com/office/mac/office/2008/main" xmlns:mc="http://schemas.openxmlformats.org/markup-compatibility/2006" xmlns:mv="urn:schemas-microsoft-com:mac:vml" xmlns:o="urn:schemas-microsoft-com:office:office" xmlns:r="http://schemas.openxmlformats.org/officeDocument/2006/relationships" xmlns:m="http://schemas.openxmlformats.org/officeDocument/2006/math" xmlns:v="urn:schemas-microsoft-com:vml" xmlns:wp14="http://schemas.microsoft.com/office/word/2010/wordprocessingDrawing" xmlns:wp="http://schemas.openxmlformats.org/drawingml/2006/wordprocessingDrawing" xmlns:w10="urn:schemas-microsoft-com:office:word" xmlns:w="http://schemas.openxmlformats.org/wordprocessingml/2006/main" xmlns:w14="http://schemas.microsoft.com/office/word/2010/wordml" xmlns:w15="http://schemas.microsoft.com/office/word/2012/wordml" xmlns:wpg="http://schemas.microsoft.com/office/word/2010/wordprocessingGroup" xmlns:wpi="http://schemas.microsoft.com/office/word/2010/wordprocessingInk" xmlns:wne="http://schemas.microsoft.com/office/word/2006/wordml" xmlns:wps="http://schemas.microsoft.com/office/word/2010/wordprocessingShape" mc:Ignorable="w14 w15 wp14">
   <w:abstractNum w:abstractNumId="0">
     <w:nsid w:val="42E6286D"/>
     <w:multiLevelType w:val="multilevel"/>
@@ -11577,7 +11706,7 @@
     </w:rPrDefault>
     <w:pPrDefault/>
   </w:docDefaults>
-  <w:latentStyles w:defLockedState="0" w:defUIPriority="0" w:defSemiHidden="0" w:defUnhideWhenUsed="0" w:defQFormat="0" w:count="371">
+  <w:latentStyles w:defLockedState="0" w:defUIPriority="0" w:defSemiHidden="0" w:defUnhideWhenUsed="0" w:defQFormat="0" w:count="380">
     <w:lsdException w:name="Normal" w:qFormat="1"/>
     <w:lsdException w:name="heading 1" w:qFormat="1"/>
     <w:lsdException w:name="heading 2" w:qFormat="1"/>
@@ -12271,7 +12400,7 @@
   <w:style w:type="paragraph" w:styleId="a4">
     <w:name w:val="header"/>
     <w:basedOn w:val="a"/>
-    <w:link w:val="Char"/>
+    <w:link w:val="a5"/>
     <w:uiPriority w:val="99"/>
     <w:rsid w:val="00F5647E"/>
     <w:pPr>
@@ -12281,7 +12410,7 @@
       </w:tabs>
     </w:pPr>
   </w:style>
-  <w:style w:type="paragraph" w:styleId="a5">
+  <w:style w:type="paragraph" w:styleId="a6">
     <w:name w:val="Normal Indent"/>
     <w:aliases w:val="特点,表正文,正文非缩进"/>
     <w:basedOn w:val="a"/>
@@ -12313,7 +12442,7 @@
       <w:lang w:val="en-US" w:eastAsia="zh-CN"/>
     </w:rPr>
   </w:style>
-  <w:style w:type="table" w:styleId="a6">
+  <w:style w:type="table" w:styleId="a7">
     <w:name w:val="Table Grid"/>
     <w:basedOn w:val="a1"/>
     <w:rsid w:val="00F42221"/>
@@ -12340,7 +12469,7 @@
       </w:tblCellMar>
     </w:tblPr>
   </w:style>
-  <w:style w:type="paragraph" w:customStyle="1" w:styleId="a7">
+  <w:style w:type="paragraph" w:customStyle="1" w:styleId="a8">
     <w:name w:val="章节"/>
     <w:basedOn w:val="1"/>
     <w:rsid w:val="00033207"/>
@@ -12389,7 +12518,7 @@
       <w:iCs/>
     </w:rPr>
   </w:style>
-  <w:style w:type="character" w:styleId="a8">
+  <w:style w:type="character" w:styleId="a9">
     <w:name w:val="Hyperlink"/>
     <w:basedOn w:val="a0"/>
     <w:uiPriority w:val="99"/>
@@ -12399,7 +12528,7 @@
       <w:u w:val="single"/>
     </w:rPr>
   </w:style>
-  <w:style w:type="paragraph" w:styleId="a9">
+  <w:style w:type="paragraph" w:styleId="aa">
     <w:name w:val="Document Map"/>
     <w:basedOn w:val="a"/>
     <w:semiHidden/>
@@ -12519,13 +12648,13 @@
       <w:szCs w:val="18"/>
     </w:rPr>
   </w:style>
-  <w:style w:type="character" w:styleId="aa">
+  <w:style w:type="character" w:styleId="ab">
     <w:name w:val="page number"/>
     <w:basedOn w:val="a0"/>
     <w:rsid w:val="005840A9"/>
   </w:style>
-  <w:style w:type="character" w:customStyle="1" w:styleId="Char">
-    <w:name w:val="页眉 Char"/>
+  <w:style w:type="character" w:customStyle="1" w:styleId="a5">
+    <w:name w:val="页眉字符"/>
     <w:basedOn w:val="a0"/>
     <w:link w:val="a4"/>
     <w:uiPriority w:val="99"/>
@@ -12535,10 +12664,10 @@
       <w:lang w:val="fr-FR" w:eastAsia="fr-FR"/>
     </w:rPr>
   </w:style>
-  <w:style w:type="paragraph" w:styleId="ab">
+  <w:style w:type="paragraph" w:styleId="ac">
     <w:name w:val="Balloon Text"/>
     <w:basedOn w:val="a"/>
-    <w:link w:val="Char0"/>
+    <w:link w:val="ad"/>
     <w:rsid w:val="00F86573"/>
     <w:pPr>
       <w:spacing w:line="240" w:lineRule="auto"/>
@@ -12548,10 +12677,10 @@
       <w:szCs w:val="18"/>
     </w:rPr>
   </w:style>
-  <w:style w:type="character" w:customStyle="1" w:styleId="Char0">
-    <w:name w:val="批注框文本 Char"/>
+  <w:style w:type="character" w:customStyle="1" w:styleId="ad">
+    <w:name w:val="批注框文本字符"/>
     <w:basedOn w:val="a0"/>
-    <w:link w:val="ab"/>
+    <w:link w:val="ac"/>
     <w:rsid w:val="00F86573"/>
     <w:rPr>
       <w:rFonts w:ascii="Arial" w:hAnsi="Arial"/>
@@ -12561,126 +12690,6 @@
     </w:rPr>
   </w:style>
 </w:styles>
-</file>
-
-<file path=word/activeX/activeX1.xml><?xml version="1.0" encoding="utf-8"?>
-<ax:ocx xmlns:ax="http://schemas.microsoft.com/office/2006/activeX" xmlns:r="http://schemas.openxmlformats.org/officeDocument/2006/relationships" ax:classid="{8BD21D40-EC42-11CE-9E0D-00AA006002F3}" ax:persistence="persistStorage" r:id="rId1"/>
-</file>
-
-<file path=word/activeX/activeX10.xml><?xml version="1.0" encoding="utf-8"?>
-<ax:ocx xmlns:ax="http://schemas.microsoft.com/office/2006/activeX" xmlns:r="http://schemas.openxmlformats.org/officeDocument/2006/relationships" ax:classid="{8BD21D40-EC42-11CE-9E0D-00AA006002F3}" ax:persistence="persistStorage" r:id="rId1"/>
-</file>
-
-<file path=word/activeX/activeX11.xml><?xml version="1.0" encoding="utf-8"?>
-<ax:ocx xmlns:ax="http://schemas.microsoft.com/office/2006/activeX" xmlns:r="http://schemas.openxmlformats.org/officeDocument/2006/relationships" ax:classid="{8BD21D40-EC42-11CE-9E0D-00AA006002F3}" ax:persistence="persistStorage" r:id="rId1"/>
-</file>
-
-<file path=word/activeX/activeX12.xml><?xml version="1.0" encoding="utf-8"?>
-<ax:ocx xmlns:ax="http://schemas.microsoft.com/office/2006/activeX" xmlns:r="http://schemas.openxmlformats.org/officeDocument/2006/relationships" ax:classid="{8BD21D40-EC42-11CE-9E0D-00AA006002F3}" ax:persistence="persistStorage" r:id="rId1"/>
-</file>
-
-<file path=word/activeX/activeX13.xml><?xml version="1.0" encoding="utf-8"?>
-<ax:ocx xmlns:ax="http://schemas.microsoft.com/office/2006/activeX" xmlns:r="http://schemas.openxmlformats.org/officeDocument/2006/relationships" ax:classid="{8BD21D40-EC42-11CE-9E0D-00AA006002F3}" ax:persistence="persistStorage" r:id="rId1"/>
-</file>
-
-<file path=word/activeX/activeX14.xml><?xml version="1.0" encoding="utf-8"?>
-<ax:ocx xmlns:ax="http://schemas.microsoft.com/office/2006/activeX" xmlns:r="http://schemas.openxmlformats.org/officeDocument/2006/relationships" ax:classid="{8BD21D40-EC42-11CE-9E0D-00AA006002F3}" ax:persistence="persistStorage" r:id="rId1"/>
-</file>
-
-<file path=word/activeX/activeX15.xml><?xml version="1.0" encoding="utf-8"?>
-<ax:ocx xmlns:ax="http://schemas.microsoft.com/office/2006/activeX" xmlns:r="http://schemas.openxmlformats.org/officeDocument/2006/relationships" ax:classid="{8BD21D40-EC42-11CE-9E0D-00AA006002F3}" ax:persistence="persistStorage" r:id="rId1"/>
-</file>
-
-<file path=word/activeX/activeX16.xml><?xml version="1.0" encoding="utf-8"?>
-<ax:ocx xmlns:ax="http://schemas.microsoft.com/office/2006/activeX" xmlns:r="http://schemas.openxmlformats.org/officeDocument/2006/relationships" ax:classid="{8BD21D40-EC42-11CE-9E0D-00AA006002F3}" ax:persistence="persistStorage" r:id="rId1"/>
-</file>
-
-<file path=word/activeX/activeX17.xml><?xml version="1.0" encoding="utf-8"?>
-<ax:ocx xmlns:ax="http://schemas.microsoft.com/office/2006/activeX" xmlns:r="http://schemas.openxmlformats.org/officeDocument/2006/relationships" ax:classid="{8BD21D40-EC42-11CE-9E0D-00AA006002F3}" ax:persistence="persistStorage" r:id="rId1"/>
-</file>
-
-<file path=word/activeX/activeX18.xml><?xml version="1.0" encoding="utf-8"?>
-<ax:ocx xmlns:ax="http://schemas.microsoft.com/office/2006/activeX" xmlns:r="http://schemas.openxmlformats.org/officeDocument/2006/relationships" ax:classid="{8BD21D40-EC42-11CE-9E0D-00AA006002F3}" ax:persistence="persistStorage" r:id="rId1"/>
-</file>
-
-<file path=word/activeX/activeX19.xml><?xml version="1.0" encoding="utf-8"?>
-<ax:ocx xmlns:ax="http://schemas.microsoft.com/office/2006/activeX" xmlns:r="http://schemas.openxmlformats.org/officeDocument/2006/relationships" ax:classid="{8BD21D40-EC42-11CE-9E0D-00AA006002F3}" ax:persistence="persistStorage" r:id="rId1"/>
-</file>
-
-<file path=word/activeX/activeX2.xml><?xml version="1.0" encoding="utf-8"?>
-<ax:ocx xmlns:ax="http://schemas.microsoft.com/office/2006/activeX" xmlns:r="http://schemas.openxmlformats.org/officeDocument/2006/relationships" ax:classid="{8BD21D40-EC42-11CE-9E0D-00AA006002F3}" ax:persistence="persistStorage" r:id="rId1"/>
-</file>
-
-<file path=word/activeX/activeX20.xml><?xml version="1.0" encoding="utf-8"?>
-<ax:ocx xmlns:ax="http://schemas.microsoft.com/office/2006/activeX" xmlns:r="http://schemas.openxmlformats.org/officeDocument/2006/relationships" ax:classid="{8BD21D40-EC42-11CE-9E0D-00AA006002F3}" ax:persistence="persistStorage" r:id="rId1"/>
-</file>
-
-<file path=word/activeX/activeX21.xml><?xml version="1.0" encoding="utf-8"?>
-<ax:ocx xmlns:ax="http://schemas.microsoft.com/office/2006/activeX" xmlns:r="http://schemas.openxmlformats.org/officeDocument/2006/relationships" ax:classid="{8BD21D40-EC42-11CE-9E0D-00AA006002F3}" ax:persistence="persistStorage" r:id="rId1"/>
-</file>
-
-<file path=word/activeX/activeX22.xml><?xml version="1.0" encoding="utf-8"?>
-<ax:ocx xmlns:ax="http://schemas.microsoft.com/office/2006/activeX" xmlns:r="http://schemas.openxmlformats.org/officeDocument/2006/relationships" ax:classid="{8BD21D40-EC42-11CE-9E0D-00AA006002F3}" ax:persistence="persistStorage" r:id="rId1"/>
-</file>
-
-<file path=word/activeX/activeX23.xml><?xml version="1.0" encoding="utf-8"?>
-<ax:ocx xmlns:ax="http://schemas.microsoft.com/office/2006/activeX" xmlns:r="http://schemas.openxmlformats.org/officeDocument/2006/relationships" ax:classid="{8BD21D40-EC42-11CE-9E0D-00AA006002F3}" ax:persistence="persistStorage" r:id="rId1"/>
-</file>
-
-<file path=word/activeX/activeX24.xml><?xml version="1.0" encoding="utf-8"?>
-<ax:ocx xmlns:ax="http://schemas.microsoft.com/office/2006/activeX" xmlns:r="http://schemas.openxmlformats.org/officeDocument/2006/relationships" ax:classid="{8BD21D40-EC42-11CE-9E0D-00AA006002F3}" ax:persistence="persistStorage" r:id="rId1"/>
-</file>
-
-<file path=word/activeX/activeX25.xml><?xml version="1.0" encoding="utf-8"?>
-<ax:ocx xmlns:ax="http://schemas.microsoft.com/office/2006/activeX" xmlns:r="http://schemas.openxmlformats.org/officeDocument/2006/relationships" ax:classid="{8BD21D40-EC42-11CE-9E0D-00AA006002F3}" ax:persistence="persistStorage" r:id="rId1"/>
-</file>
-
-<file path=word/activeX/activeX26.xml><?xml version="1.0" encoding="utf-8"?>
-<ax:ocx xmlns:ax="http://schemas.microsoft.com/office/2006/activeX" xmlns:r="http://schemas.openxmlformats.org/officeDocument/2006/relationships" ax:classid="{8BD21D40-EC42-11CE-9E0D-00AA006002F3}" ax:persistence="persistStorage" r:id="rId1"/>
-</file>
-
-<file path=word/activeX/activeX27.xml><?xml version="1.0" encoding="utf-8"?>
-<ax:ocx xmlns:ax="http://schemas.microsoft.com/office/2006/activeX" xmlns:r="http://schemas.openxmlformats.org/officeDocument/2006/relationships" ax:classid="{8BD21D40-EC42-11CE-9E0D-00AA006002F3}" ax:persistence="persistStorage" r:id="rId1"/>
-</file>
-
-<file path=word/activeX/activeX28.xml><?xml version="1.0" encoding="utf-8"?>
-<ax:ocx xmlns:ax="http://schemas.microsoft.com/office/2006/activeX" xmlns:r="http://schemas.openxmlformats.org/officeDocument/2006/relationships" ax:classid="{8BD21D40-EC42-11CE-9E0D-00AA006002F3}" ax:persistence="persistStorage" r:id="rId1"/>
-</file>
-
-<file path=word/activeX/activeX29.xml><?xml version="1.0" encoding="utf-8"?>
-<ax:ocx xmlns:ax="http://schemas.microsoft.com/office/2006/activeX" xmlns:r="http://schemas.openxmlformats.org/officeDocument/2006/relationships" ax:classid="{8BD21D40-EC42-11CE-9E0D-00AA006002F3}" ax:persistence="persistStorage" r:id="rId1"/>
-</file>
-
-<file path=word/activeX/activeX3.xml><?xml version="1.0" encoding="utf-8"?>
-<ax:ocx xmlns:ax="http://schemas.microsoft.com/office/2006/activeX" xmlns:r="http://schemas.openxmlformats.org/officeDocument/2006/relationships" ax:classid="{8BD21D40-EC42-11CE-9E0D-00AA006002F3}" ax:persistence="persistStorage" r:id="rId1"/>
-</file>
-
-<file path=word/activeX/activeX30.xml><?xml version="1.0" encoding="utf-8"?>
-<ax:ocx xmlns:ax="http://schemas.microsoft.com/office/2006/activeX" xmlns:r="http://schemas.openxmlformats.org/officeDocument/2006/relationships" ax:classid="{8BD21D40-EC42-11CE-9E0D-00AA006002F3}" ax:persistence="persistStorage" r:id="rId1"/>
-</file>
-
-<file path=word/activeX/activeX4.xml><?xml version="1.0" encoding="utf-8"?>
-<ax:ocx xmlns:ax="http://schemas.microsoft.com/office/2006/activeX" xmlns:r="http://schemas.openxmlformats.org/officeDocument/2006/relationships" ax:classid="{8BD21D40-EC42-11CE-9E0D-00AA006002F3}" ax:persistence="persistStorage" r:id="rId1"/>
-</file>
-
-<file path=word/activeX/activeX5.xml><?xml version="1.0" encoding="utf-8"?>
-<ax:ocx xmlns:ax="http://schemas.microsoft.com/office/2006/activeX" xmlns:r="http://schemas.openxmlformats.org/officeDocument/2006/relationships" ax:classid="{8BD21D40-EC42-11CE-9E0D-00AA006002F3}" ax:persistence="persistStorage" r:id="rId1"/>
-</file>
-
-<file path=word/activeX/activeX6.xml><?xml version="1.0" encoding="utf-8"?>
-<ax:ocx xmlns:ax="http://schemas.microsoft.com/office/2006/activeX" xmlns:r="http://schemas.openxmlformats.org/officeDocument/2006/relationships" ax:classid="{8BD21D40-EC42-11CE-9E0D-00AA006002F3}" ax:persistence="persistStorage" r:id="rId1"/>
-</file>
-
-<file path=word/activeX/activeX7.xml><?xml version="1.0" encoding="utf-8"?>
-<ax:ocx xmlns:ax="http://schemas.microsoft.com/office/2006/activeX" xmlns:r="http://schemas.openxmlformats.org/officeDocument/2006/relationships" ax:classid="{8BD21D40-EC42-11CE-9E0D-00AA006002F3}" ax:persistence="persistStorage" r:id="rId1"/>
-</file>
-
-<file path=word/activeX/activeX8.xml><?xml version="1.0" encoding="utf-8"?>
-<ax:ocx xmlns:ax="http://schemas.microsoft.com/office/2006/activeX" xmlns:r="http://schemas.openxmlformats.org/officeDocument/2006/relationships" ax:classid="{8BD21D40-EC42-11CE-9E0D-00AA006002F3}" ax:persistence="persistStorage" r:id="rId1"/>
-</file>
-
-<file path=word/activeX/activeX9.xml><?xml version="1.0" encoding="utf-8"?>
-<ax:ocx xmlns:ax="http://schemas.microsoft.com/office/2006/activeX" xmlns:r="http://schemas.openxmlformats.org/officeDocument/2006/relationships" ax:classid="{8BD21D40-EC42-11CE-9E0D-00AA006002F3}" ax:persistence="persistStorage" r:id="rId1"/>
 </file>
 
 <file path=word/theme/theme1.xml><?xml version="1.0" encoding="utf-8"?>
@@ -12971,7 +12980,7 @@
 </file>
 
 <file path=customXml/itemProps1.xml><?xml version="1.0" encoding="utf-8"?>
-<ds:datastoreItem xmlns:ds="http://schemas.openxmlformats.org/officeDocument/2006/customXml" ds:itemID="{20E1D7B9-4640-43BA-AB8E-7E1691D0612C}">
+<ds:datastoreItem xmlns:ds="http://schemas.openxmlformats.org/officeDocument/2006/customXml" ds:itemID="{D9D94F26-B965-B64A-8D8F-196AA412745B}">
   <ds:schemaRefs>
     <ds:schemaRef ds:uri="http://schemas.openxmlformats.org/officeDocument/2006/bibliography"/>
   </ds:schemaRefs>

</xml_diff>

<commit_message>
working on for multi-revision ied covers | have some progress but not finished yet
</commit_message>
<xml_diff>
--- a/templates/cpr1000/ied_cover.docx
+++ b/templates/cpr1000/ied_cover.docx
@@ -1,6 +1,6 @@
 
 <file path=word/document.xml><?xml version="1.0" encoding="utf-8"?>
-<w:document xmlns:wpc="http://schemas.microsoft.com/office/word/2010/wordprocessingCanvas" xmlns:mc="http://schemas.openxmlformats.org/markup-compatibility/2006" xmlns:o="urn:schemas-microsoft-com:office:office" xmlns:r="http://schemas.openxmlformats.org/officeDocument/2006/relationships" xmlns:m="http://schemas.openxmlformats.org/officeDocument/2006/math" xmlns:v="urn:schemas-microsoft-com:vml" xmlns:wp14="http://schemas.microsoft.com/office/word/2010/wordprocessingDrawing" xmlns:wp="http://schemas.openxmlformats.org/drawingml/2006/wordprocessingDrawing" xmlns:w10="urn:schemas-microsoft-com:office:word" xmlns:w="http://schemas.openxmlformats.org/wordprocessingml/2006/main" xmlns:w14="http://schemas.microsoft.com/office/word/2010/wordml" xmlns:w15="http://schemas.microsoft.com/office/word/2012/wordml" xmlns:wpg="http://schemas.microsoft.com/office/word/2010/wordprocessingGroup" xmlns:wpi="http://schemas.microsoft.com/office/word/2010/wordprocessingInk" xmlns:wne="http://schemas.microsoft.com/office/word/2006/wordml" xmlns:wps="http://schemas.microsoft.com/office/word/2010/wordprocessingShape" mc:Ignorable="w14 w15 wp14">
+<w:document xmlns:wpc="http://schemas.microsoft.com/office/word/2010/wordprocessingCanvas" xmlns:mo="http://schemas.microsoft.com/office/mac/office/2008/main" xmlns:mc="http://schemas.openxmlformats.org/markup-compatibility/2006" xmlns:mv="urn:schemas-microsoft-com:mac:vml" xmlns:o="urn:schemas-microsoft-com:office:office" xmlns:r="http://schemas.openxmlformats.org/officeDocument/2006/relationships" xmlns:m="http://schemas.openxmlformats.org/officeDocument/2006/math" xmlns:v="urn:schemas-microsoft-com:vml" xmlns:wp14="http://schemas.microsoft.com/office/word/2010/wordprocessingDrawing" xmlns:wp="http://schemas.openxmlformats.org/drawingml/2006/wordprocessingDrawing" xmlns:w10="urn:schemas-microsoft-com:office:word" xmlns:w="http://schemas.openxmlformats.org/wordprocessingml/2006/main" xmlns:w14="http://schemas.microsoft.com/office/word/2010/wordml" xmlns:w15="http://schemas.microsoft.com/office/word/2012/wordml" xmlns:wpg="http://schemas.microsoft.com/office/word/2010/wordprocessingGroup" xmlns:wpi="http://schemas.microsoft.com/office/word/2010/wordprocessingInk" xmlns:wne="http://schemas.microsoft.com/office/word/2006/wordml" xmlns:wps="http://schemas.microsoft.com/office/word/2010/wordprocessingShape" mc:Ignorable="w14 w15 wp14">
   <w:body>
     <w:tbl>
       <w:tblPr>
@@ -272,6 +272,29 @@
                 <w:lang w:eastAsia="zh-CN"/>
               </w:rPr>
             </w:pPr>
+            <w:r>
+              <w:rPr>
+                <w:rFonts w:ascii="Times New Roman" w:hAnsi="Times New Roman"/>
+                <w:lang w:eastAsia="zh-CN"/>
+              </w:rPr>
+              <w:t>{#</w:t>
+            </w:r>
+            <w:proofErr w:type="spellStart"/>
+            <w:r>
+              <w:rPr>
+                <w:rFonts w:ascii="Times New Roman" w:hAnsi="Times New Roman"/>
+                <w:lang w:eastAsia="zh-CN"/>
+              </w:rPr>
+              <w:t>r_r_r</w:t>
+            </w:r>
+            <w:proofErr w:type="spellEnd"/>
+            <w:r>
+              <w:rPr>
+                <w:rFonts w:ascii="Times New Roman" w:hAnsi="Times New Roman"/>
+                <w:lang w:eastAsia="zh-CN"/>
+              </w:rPr>
+              <w:t>}{r}</w:t>
+            </w:r>
           </w:p>
         </w:tc>
         <w:tc>
@@ -339,6 +362,29 @@
                 <w:lang w:val="en-US" w:eastAsia="zh-CN"/>
               </w:rPr>
             </w:pPr>
+            <w:r>
+              <w:rPr>
+                <w:rFonts w:ascii="Times New Roman" w:hAnsi="Times New Roman" w:hint="eastAsia"/>
+                <w:lang w:val="en-US" w:eastAsia="zh-CN"/>
+              </w:rPr>
+              <w:t>{</w:t>
+            </w:r>
+            <w:proofErr w:type="spellStart"/>
+            <w:r>
+              <w:rPr>
+                <w:rFonts w:ascii="Times New Roman" w:hAnsi="Times New Roman"/>
+                <w:lang w:val="en-US" w:eastAsia="zh-CN"/>
+              </w:rPr>
+              <w:t>d_b_e</w:t>
+            </w:r>
+            <w:proofErr w:type="spellEnd"/>
+            <w:r>
+              <w:rPr>
+                <w:rFonts w:ascii="Times New Roman" w:hAnsi="Times New Roman" w:hint="eastAsia"/>
+                <w:lang w:val="en-US" w:eastAsia="zh-CN"/>
+              </w:rPr>
+              <w:t>}</w:t>
+            </w:r>
           </w:p>
         </w:tc>
         <w:tc>
@@ -361,6 +407,29 @@
                 <w:lang w:eastAsia="zh-CN"/>
               </w:rPr>
             </w:pPr>
+            <w:r>
+              <w:rPr>
+                <w:rFonts w:ascii="Times New Roman" w:hAnsi="Times New Roman" w:hint="eastAsia"/>
+                <w:lang w:val="en-US" w:eastAsia="zh-CN"/>
+              </w:rPr>
+              <w:t>{</w:t>
+            </w:r>
+            <w:proofErr w:type="spellStart"/>
+            <w:r>
+              <w:rPr>
+                <w:rFonts w:ascii="Times New Roman" w:hAnsi="Times New Roman"/>
+                <w:lang w:val="en-US" w:eastAsia="zh-CN"/>
+              </w:rPr>
+              <w:t>c_b_e</w:t>
+            </w:r>
+            <w:proofErr w:type="spellEnd"/>
+            <w:r>
+              <w:rPr>
+                <w:rFonts w:ascii="Times New Roman" w:hAnsi="Times New Roman" w:hint="eastAsia"/>
+                <w:lang w:val="en-US" w:eastAsia="zh-CN"/>
+              </w:rPr>
+              <w:t>}</w:t>
+            </w:r>
           </w:p>
         </w:tc>
         <w:tc>
@@ -383,6 +452,29 @@
                 <w:lang w:eastAsia="zh-CN"/>
               </w:rPr>
             </w:pPr>
+            <w:r>
+              <w:rPr>
+                <w:rFonts w:ascii="Times New Roman" w:hAnsi="Times New Roman" w:hint="eastAsia"/>
+                <w:lang w:val="en-US" w:eastAsia="zh-CN"/>
+              </w:rPr>
+              <w:t>{</w:t>
+            </w:r>
+            <w:proofErr w:type="spellStart"/>
+            <w:r>
+              <w:rPr>
+                <w:rFonts w:ascii="Times New Roman" w:hAnsi="Times New Roman"/>
+                <w:lang w:val="en-US" w:eastAsia="zh-CN"/>
+              </w:rPr>
+              <w:t>r_b_e</w:t>
+            </w:r>
+            <w:proofErr w:type="spellEnd"/>
+            <w:r>
+              <w:rPr>
+                <w:rFonts w:ascii="Times New Roman" w:hAnsi="Times New Roman" w:hint="eastAsia"/>
+                <w:lang w:val="en-US" w:eastAsia="zh-CN"/>
+              </w:rPr>
+              <w:t>}</w:t>
+            </w:r>
           </w:p>
         </w:tc>
         <w:tc>
@@ -405,6 +497,29 @@
                 <w:lang w:eastAsia="zh-CN"/>
               </w:rPr>
             </w:pPr>
+            <w:r>
+              <w:rPr>
+                <w:rFonts w:ascii="Times New Roman" w:hAnsi="Times New Roman" w:hint="eastAsia"/>
+                <w:lang w:val="en-US" w:eastAsia="zh-CN"/>
+              </w:rPr>
+              <w:t>{</w:t>
+            </w:r>
+            <w:proofErr w:type="spellStart"/>
+            <w:r>
+              <w:rPr>
+                <w:rFonts w:ascii="Times New Roman" w:hAnsi="Times New Roman"/>
+                <w:lang w:val="en-US" w:eastAsia="zh-CN"/>
+              </w:rPr>
+              <w:t>a_b_e</w:t>
+            </w:r>
+            <w:proofErr w:type="spellEnd"/>
+            <w:r>
+              <w:rPr>
+                <w:rFonts w:ascii="Times New Roman" w:hAnsi="Times New Roman" w:hint="eastAsia"/>
+                <w:lang w:val="en-US" w:eastAsia="zh-CN"/>
+              </w:rPr>
+              <w:t>}</w:t>
+            </w:r>
           </w:p>
         </w:tc>
         <w:tc>
@@ -427,537 +542,36 @@
                 <w:lang w:eastAsia="ja-JP"/>
               </w:rPr>
             </w:pPr>
-          </w:p>
-        </w:tc>
-      </w:tr>
-      <w:tr>
-        <w:trPr>
-          <w:cantSplit/>
-          <w:trHeight w:val="675"/>
-        </w:trPr>
-        <w:tc>
-          <w:tcPr>
-            <w:tcW w:w="572" w:type="dxa"/>
-            <w:tcBorders>
-              <w:top w:val="single" w:sz="4" w:space="0" w:color="auto"/>
-              <w:left w:val="single" w:sz="18" w:space="0" w:color="auto"/>
-              <w:bottom w:val="single" w:sz="6" w:space="0" w:color="auto"/>
-              <w:right w:val="single" w:sz="4" w:space="0" w:color="auto"/>
-            </w:tcBorders>
-            <w:vAlign w:val="center"/>
-          </w:tcPr>
-          <w:p>
-            <w:pPr>
-              <w:jc w:val="center"/>
-              <w:rPr>
-                <w:rFonts w:ascii="Times New Roman" w:hAnsi="Times New Roman"/>
-                <w:lang w:eastAsia="zh-CN"/>
-              </w:rPr>
-            </w:pPr>
-          </w:p>
-        </w:tc>
-        <w:tc>
-          <w:tcPr>
-            <w:tcW w:w="1266" w:type="dxa"/>
-            <w:gridSpan w:val="5"/>
-            <w:tcBorders>
-              <w:top w:val="single" w:sz="4" w:space="0" w:color="auto"/>
-              <w:left w:val="single" w:sz="4" w:space="0" w:color="auto"/>
-              <w:bottom w:val="single" w:sz="6" w:space="0" w:color="auto"/>
-              <w:right w:val="single" w:sz="4" w:space="0" w:color="auto"/>
-            </w:tcBorders>
-            <w:vAlign w:val="center"/>
-          </w:tcPr>
-          <w:p>
-            <w:pPr>
-              <w:jc w:val="center"/>
-              <w:rPr>
-                <w:rFonts w:ascii="Times New Roman" w:hAnsi="Times New Roman"/>
-                <w:lang w:eastAsia="zh-CN"/>
-              </w:rPr>
-            </w:pPr>
-          </w:p>
-        </w:tc>
-        <w:tc>
-          <w:tcPr>
-            <w:tcW w:w="710" w:type="dxa"/>
-            <w:gridSpan w:val="5"/>
-            <w:tcBorders>
-              <w:top w:val="single" w:sz="4" w:space="0" w:color="auto"/>
-              <w:left w:val="single" w:sz="4" w:space="0" w:color="auto"/>
-              <w:bottom w:val="single" w:sz="6" w:space="0" w:color="auto"/>
-              <w:right w:val="single" w:sz="4" w:space="0" w:color="auto"/>
-            </w:tcBorders>
-            <w:vAlign w:val="center"/>
-          </w:tcPr>
-          <w:p>
-            <w:pPr>
-              <w:jc w:val="center"/>
-              <w:rPr>
-                <w:rFonts w:ascii="Times New Roman" w:hAnsi="Times New Roman"/>
-                <w:lang w:eastAsia="zh-CN"/>
-              </w:rPr>
-            </w:pPr>
-          </w:p>
-        </w:tc>
-        <w:tc>
-          <w:tcPr>
-            <w:tcW w:w="1320" w:type="dxa"/>
-            <w:gridSpan w:val="7"/>
-            <w:tcBorders>
-              <w:top w:val="single" w:sz="4" w:space="0" w:color="auto"/>
-              <w:left w:val="single" w:sz="4" w:space="0" w:color="auto"/>
-              <w:bottom w:val="single" w:sz="6" w:space="0" w:color="auto"/>
-              <w:right w:val="single" w:sz="4" w:space="0" w:color="auto"/>
-            </w:tcBorders>
-            <w:vAlign w:val="center"/>
-          </w:tcPr>
-          <w:p>
-            <w:pPr>
-              <w:jc w:val="center"/>
-              <w:rPr>
-                <w:rFonts w:ascii="Times New Roman" w:hAnsi="Times New Roman"/>
-                <w:lang w:val="en-US" w:eastAsia="zh-CN"/>
-              </w:rPr>
-            </w:pPr>
-          </w:p>
-        </w:tc>
-        <w:tc>
-          <w:tcPr>
-            <w:tcW w:w="1320" w:type="dxa"/>
-            <w:gridSpan w:val="7"/>
-            <w:tcBorders>
-              <w:top w:val="single" w:sz="4" w:space="0" w:color="auto"/>
-              <w:left w:val="single" w:sz="4" w:space="0" w:color="auto"/>
-              <w:bottom w:val="single" w:sz="6" w:space="0" w:color="auto"/>
-              <w:right w:val="single" w:sz="4" w:space="0" w:color="auto"/>
-            </w:tcBorders>
-            <w:vAlign w:val="center"/>
-          </w:tcPr>
-          <w:p>
-            <w:pPr>
-              <w:jc w:val="center"/>
-              <w:rPr>
-                <w:rFonts w:ascii="Times New Roman" w:hAnsi="Times New Roman"/>
-                <w:lang w:eastAsia="zh-CN"/>
-              </w:rPr>
-            </w:pPr>
-          </w:p>
-        </w:tc>
-        <w:tc>
-          <w:tcPr>
-            <w:tcW w:w="1320" w:type="dxa"/>
-            <w:gridSpan w:val="7"/>
-            <w:tcBorders>
-              <w:top w:val="single" w:sz="4" w:space="0" w:color="auto"/>
-              <w:left w:val="single" w:sz="4" w:space="0" w:color="auto"/>
-              <w:bottom w:val="single" w:sz="6" w:space="0" w:color="auto"/>
-              <w:right w:val="single" w:sz="4" w:space="0" w:color="auto"/>
-            </w:tcBorders>
-            <w:vAlign w:val="center"/>
-          </w:tcPr>
-          <w:p>
-            <w:pPr>
-              <w:jc w:val="center"/>
-              <w:rPr>
-                <w:rFonts w:ascii="Times New Roman" w:hAnsi="Times New Roman"/>
-                <w:lang w:eastAsia="zh-CN"/>
-              </w:rPr>
-            </w:pPr>
-          </w:p>
-        </w:tc>
-        <w:tc>
-          <w:tcPr>
-            <w:tcW w:w="1320" w:type="dxa"/>
-            <w:gridSpan w:val="7"/>
-            <w:tcBorders>
-              <w:top w:val="single" w:sz="4" w:space="0" w:color="auto"/>
-              <w:left w:val="single" w:sz="4" w:space="0" w:color="auto"/>
-              <w:bottom w:val="single" w:sz="6" w:space="0" w:color="auto"/>
-              <w:right w:val="single" w:sz="4" w:space="0" w:color="auto"/>
-            </w:tcBorders>
-            <w:vAlign w:val="center"/>
-          </w:tcPr>
-          <w:p>
-            <w:pPr>
-              <w:jc w:val="center"/>
-              <w:rPr>
-                <w:rFonts w:ascii="Times New Roman" w:hAnsi="Times New Roman"/>
-                <w:lang w:eastAsia="zh-CN"/>
-              </w:rPr>
-            </w:pPr>
-          </w:p>
-        </w:tc>
-        <w:tc>
-          <w:tcPr>
-            <w:tcW w:w="2685" w:type="dxa"/>
-            <w:gridSpan w:val="11"/>
-            <w:tcBorders>
-              <w:top w:val="single" w:sz="4" w:space="0" w:color="auto"/>
-              <w:left w:val="single" w:sz="4" w:space="0" w:color="auto"/>
-              <w:bottom w:val="single" w:sz="6" w:space="0" w:color="auto"/>
-              <w:right w:val="single" w:sz="18" w:space="0" w:color="auto"/>
-            </w:tcBorders>
-            <w:vAlign w:val="center"/>
-          </w:tcPr>
-          <w:p>
-            <w:pPr>
-              <w:jc w:val="center"/>
-              <w:rPr>
-                <w:rFonts w:ascii="Times New Roman" w:eastAsia="MS Mincho" w:hAnsi="Times New Roman"/>
-                <w:lang w:eastAsia="ja-JP"/>
-              </w:rPr>
-            </w:pPr>
-          </w:p>
-        </w:tc>
-      </w:tr>
-      <w:tr>
-        <w:trPr>
-          <w:cantSplit/>
-          <w:trHeight w:val="675"/>
-        </w:trPr>
-        <w:tc>
-          <w:tcPr>
-            <w:tcW w:w="572" w:type="dxa"/>
-            <w:tcBorders>
-              <w:top w:val="single" w:sz="4" w:space="0" w:color="auto"/>
-              <w:left w:val="single" w:sz="18" w:space="0" w:color="auto"/>
-              <w:bottom w:val="single" w:sz="6" w:space="0" w:color="auto"/>
-              <w:right w:val="single" w:sz="4" w:space="0" w:color="auto"/>
-            </w:tcBorders>
-            <w:vAlign w:val="center"/>
-          </w:tcPr>
-          <w:p>
-            <w:pPr>
-              <w:jc w:val="center"/>
-              <w:rPr>
-                <w:rFonts w:ascii="Times New Roman" w:hAnsi="Times New Roman"/>
-                <w:lang w:eastAsia="zh-CN"/>
-              </w:rPr>
-            </w:pPr>
-            <w:r>
-              <w:rPr>
-                <w:rFonts w:ascii="Times New Roman" w:hAnsi="Times New Roman" w:hint="eastAsia"/>
+            <w:r>
+              <w:rPr>
+                <w:rFonts w:ascii="Times New Roman" w:eastAsiaTheme="minorEastAsia" w:hAnsi="Times New Roman"/>
                 <w:lang w:eastAsia="zh-CN"/>
               </w:rPr>
               <w:t>{</w:t>
             </w:r>
             <w:r>
               <w:rPr>
-                <w:rFonts w:ascii="Times New Roman" w:hAnsi="Times New Roman"/>
-                <w:lang w:eastAsia="zh-CN"/>
-              </w:rPr>
-              <w:t>r</w:t>
-            </w:r>
-            <w:r>
-              <w:rPr>
-                <w:rFonts w:ascii="Times New Roman" w:hAnsi="Times New Roman" w:hint="eastAsia"/>
-                <w:lang w:eastAsia="zh-CN"/>
-              </w:rPr>
-              <w:t>}</w:t>
-            </w:r>
-          </w:p>
-        </w:tc>
-        <w:tc>
-          <w:tcPr>
-            <w:tcW w:w="1266" w:type="dxa"/>
-            <w:gridSpan w:val="5"/>
-            <w:tcBorders>
-              <w:top w:val="single" w:sz="4" w:space="0" w:color="auto"/>
-              <w:left w:val="single" w:sz="4" w:space="0" w:color="auto"/>
-              <w:bottom w:val="single" w:sz="6" w:space="0" w:color="auto"/>
-              <w:right w:val="single" w:sz="4" w:space="0" w:color="auto"/>
-            </w:tcBorders>
-            <w:vAlign w:val="center"/>
-          </w:tcPr>
-          <w:p>
-            <w:pPr>
-              <w:jc w:val="center"/>
-              <w:rPr>
-                <w:rFonts w:ascii="Times New Roman" w:hAnsi="Times New Roman"/>
-                <w:lang w:eastAsia="zh-CN"/>
-              </w:rPr>
-            </w:pPr>
-          </w:p>
-        </w:tc>
-        <w:tc>
-          <w:tcPr>
-            <w:tcW w:w="710" w:type="dxa"/>
-            <w:gridSpan w:val="5"/>
-            <w:tcBorders>
-              <w:top w:val="single" w:sz="4" w:space="0" w:color="auto"/>
-              <w:left w:val="single" w:sz="4" w:space="0" w:color="auto"/>
-              <w:bottom w:val="single" w:sz="6" w:space="0" w:color="auto"/>
-              <w:right w:val="single" w:sz="4" w:space="0" w:color="auto"/>
-            </w:tcBorders>
-            <w:vAlign w:val="center"/>
-          </w:tcPr>
-          <w:p>
-            <w:pPr>
-              <w:jc w:val="center"/>
-              <w:rPr>
-                <w:rFonts w:ascii="Times New Roman" w:hAnsi="Times New Roman"/>
-                <w:lang w:eastAsia="zh-CN"/>
-              </w:rPr>
-            </w:pPr>
-            <w:r>
-              <w:rPr>
-                <w:rFonts w:ascii="Times New Roman" w:hAnsi="Times New Roman" w:hint="eastAsia"/>
-                <w:lang w:eastAsia="zh-CN"/>
-              </w:rPr>
-              <w:t>CF</w:t>
-            </w:r>
-            <w:r>
-              <w:rPr>
-                <w:rFonts w:ascii="Times New Roman" w:hAnsi="Times New Roman"/>
-                <w:lang w:eastAsia="zh-CN"/>
-              </w:rPr>
-              <w:t>C</w:t>
-            </w:r>
-          </w:p>
-        </w:tc>
-        <w:tc>
-          <w:tcPr>
-            <w:tcW w:w="1320" w:type="dxa"/>
-            <w:gridSpan w:val="7"/>
-            <w:tcBorders>
-              <w:top w:val="single" w:sz="4" w:space="0" w:color="auto"/>
-              <w:left w:val="single" w:sz="4" w:space="0" w:color="auto"/>
-              <w:bottom w:val="single" w:sz="6" w:space="0" w:color="auto"/>
-              <w:right w:val="single" w:sz="4" w:space="0" w:color="auto"/>
-            </w:tcBorders>
-            <w:vAlign w:val="center"/>
-          </w:tcPr>
-          <w:p>
-            <w:pPr>
-              <w:jc w:val="center"/>
-              <w:rPr>
-                <w:rFonts w:ascii="Times New Roman" w:hAnsi="Times New Roman"/>
-                <w:lang w:val="en-US" w:eastAsia="zh-CN"/>
-              </w:rPr>
-            </w:pPr>
-            <w:r>
-              <w:rPr>
-                <w:rFonts w:ascii="Times New Roman" w:hAnsi="Times New Roman" w:hint="eastAsia"/>
-                <w:lang w:val="en-US" w:eastAsia="zh-CN"/>
-              </w:rPr>
-              <w:t>{</w:t>
+                <w:rFonts w:ascii="Times New Roman" w:eastAsiaTheme="minorEastAsia" w:hAnsi="Times New Roman" w:hint="eastAsia"/>
+                <w:lang w:eastAsia="zh-CN"/>
+              </w:rPr>
+              <w:t>observation</w:t>
+            </w:r>
+            <w:r>
+              <w:rPr>
+                <w:rFonts w:ascii="Times New Roman" w:eastAsiaTheme="minorEastAsia" w:hAnsi="Times New Roman"/>
+                <w:lang w:eastAsia="zh-CN"/>
+              </w:rPr>
+              <w:t>}{/</w:t>
             </w:r>
             <w:proofErr w:type="spellStart"/>
             <w:r>
               <w:rPr>
-                <w:rFonts w:ascii="Times New Roman" w:hAnsi="Times New Roman"/>
-                <w:lang w:val="en-US" w:eastAsia="zh-CN"/>
-              </w:rPr>
-              <w:t>d_b</w:t>
-            </w:r>
-            <w:r>
-              <w:rPr>
-                <w:rFonts w:ascii="Times New Roman" w:hAnsi="Times New Roman"/>
-                <w:lang w:val="en-US" w:eastAsia="zh-CN"/>
-              </w:rPr>
-              <w:t>_e</w:t>
+                <w:rFonts w:ascii="Times New Roman" w:eastAsiaTheme="minorEastAsia" w:hAnsi="Times New Roman"/>
+                <w:lang w:eastAsia="zh-CN"/>
+              </w:rPr>
+              <w:t>r_r_r</w:t>
             </w:r>
             <w:proofErr w:type="spellEnd"/>
-            <w:r>
-              <w:rPr>
-                <w:rFonts w:ascii="Times New Roman" w:hAnsi="Times New Roman" w:hint="eastAsia"/>
-                <w:lang w:val="en-US" w:eastAsia="zh-CN"/>
-              </w:rPr>
-              <w:t>}</w:t>
-            </w:r>
-          </w:p>
-        </w:tc>
-        <w:tc>
-          <w:tcPr>
-            <w:tcW w:w="1320" w:type="dxa"/>
-            <w:gridSpan w:val="7"/>
-            <w:tcBorders>
-              <w:top w:val="single" w:sz="4" w:space="0" w:color="auto"/>
-              <w:left w:val="single" w:sz="4" w:space="0" w:color="auto"/>
-              <w:bottom w:val="single" w:sz="6" w:space="0" w:color="auto"/>
-              <w:right w:val="single" w:sz="4" w:space="0" w:color="auto"/>
-            </w:tcBorders>
-            <w:vAlign w:val="center"/>
-          </w:tcPr>
-          <w:p>
-            <w:pPr>
-              <w:jc w:val="center"/>
-              <w:rPr>
-                <w:rFonts w:ascii="Times New Roman" w:hAnsi="Times New Roman"/>
-                <w:lang w:eastAsia="zh-CN"/>
-              </w:rPr>
-            </w:pPr>
-            <w:r>
-              <w:rPr>
-                <w:rFonts w:ascii="Times New Roman" w:hAnsi="Times New Roman" w:hint="eastAsia"/>
-                <w:lang w:val="en-US" w:eastAsia="zh-CN"/>
-              </w:rPr>
-              <w:t>{</w:t>
-            </w:r>
-            <w:proofErr w:type="spellStart"/>
-            <w:r>
-              <w:rPr>
-                <w:rFonts w:ascii="Times New Roman" w:hAnsi="Times New Roman"/>
-                <w:lang w:val="en-US" w:eastAsia="zh-CN"/>
-              </w:rPr>
-              <w:t>c_b</w:t>
-            </w:r>
-            <w:r>
-              <w:rPr>
-                <w:rFonts w:ascii="Times New Roman" w:hAnsi="Times New Roman"/>
-                <w:lang w:val="en-US" w:eastAsia="zh-CN"/>
-              </w:rPr>
-              <w:t>_e</w:t>
-            </w:r>
-            <w:proofErr w:type="spellEnd"/>
-            <w:r>
-              <w:rPr>
-                <w:rFonts w:ascii="Times New Roman" w:hAnsi="Times New Roman" w:hint="eastAsia"/>
-                <w:lang w:val="en-US" w:eastAsia="zh-CN"/>
-              </w:rPr>
-              <w:t>}</w:t>
-            </w:r>
-          </w:p>
-        </w:tc>
-        <w:tc>
-          <w:tcPr>
-            <w:tcW w:w="1320" w:type="dxa"/>
-            <w:gridSpan w:val="7"/>
-            <w:tcBorders>
-              <w:top w:val="single" w:sz="4" w:space="0" w:color="auto"/>
-              <w:left w:val="single" w:sz="4" w:space="0" w:color="auto"/>
-              <w:bottom w:val="single" w:sz="6" w:space="0" w:color="auto"/>
-              <w:right w:val="single" w:sz="4" w:space="0" w:color="auto"/>
-            </w:tcBorders>
-            <w:vAlign w:val="center"/>
-          </w:tcPr>
-          <w:p>
-            <w:pPr>
-              <w:jc w:val="center"/>
-              <w:rPr>
-                <w:rFonts w:ascii="Times New Roman" w:hAnsi="Times New Roman"/>
-                <w:lang w:eastAsia="zh-CN"/>
-              </w:rPr>
-            </w:pPr>
-            <w:r>
-              <w:rPr>
-                <w:rFonts w:ascii="Times New Roman" w:hAnsi="Times New Roman" w:hint="eastAsia"/>
-                <w:lang w:val="en-US" w:eastAsia="zh-CN"/>
-              </w:rPr>
-              <w:t>{</w:t>
-            </w:r>
-            <w:proofErr w:type="spellStart"/>
-            <w:r>
-              <w:rPr>
-                <w:rFonts w:ascii="Times New Roman" w:hAnsi="Times New Roman"/>
-                <w:lang w:val="en-US" w:eastAsia="zh-CN"/>
-              </w:rPr>
-              <w:t>r_b</w:t>
-            </w:r>
-            <w:r>
-              <w:rPr>
-                <w:rFonts w:ascii="Times New Roman" w:hAnsi="Times New Roman"/>
-                <w:lang w:val="en-US" w:eastAsia="zh-CN"/>
-              </w:rPr>
-              <w:t>_e</w:t>
-            </w:r>
-            <w:proofErr w:type="spellEnd"/>
-            <w:r>
-              <w:rPr>
-                <w:rFonts w:ascii="Times New Roman" w:hAnsi="Times New Roman" w:hint="eastAsia"/>
-                <w:lang w:val="en-US" w:eastAsia="zh-CN"/>
-              </w:rPr>
-              <w:t>}</w:t>
-            </w:r>
-          </w:p>
-        </w:tc>
-        <w:tc>
-          <w:tcPr>
-            <w:tcW w:w="1320" w:type="dxa"/>
-            <w:gridSpan w:val="7"/>
-            <w:tcBorders>
-              <w:top w:val="single" w:sz="4" w:space="0" w:color="auto"/>
-              <w:left w:val="single" w:sz="4" w:space="0" w:color="auto"/>
-              <w:bottom w:val="single" w:sz="6" w:space="0" w:color="auto"/>
-              <w:right w:val="single" w:sz="4" w:space="0" w:color="auto"/>
-            </w:tcBorders>
-            <w:vAlign w:val="center"/>
-          </w:tcPr>
-          <w:p>
-            <w:pPr>
-              <w:jc w:val="center"/>
-              <w:rPr>
-                <w:rFonts w:ascii="Times New Roman" w:hAnsi="Times New Roman"/>
-                <w:lang w:eastAsia="zh-CN"/>
-              </w:rPr>
-            </w:pPr>
-            <w:r>
-              <w:rPr>
-                <w:rFonts w:ascii="Times New Roman" w:hAnsi="Times New Roman" w:hint="eastAsia"/>
-                <w:lang w:val="en-US" w:eastAsia="zh-CN"/>
-              </w:rPr>
-              <w:t>{</w:t>
-            </w:r>
-            <w:proofErr w:type="spellStart"/>
-            <w:r>
-              <w:rPr>
-                <w:rFonts w:ascii="Times New Roman" w:hAnsi="Times New Roman"/>
-                <w:lang w:val="en-US" w:eastAsia="zh-CN"/>
-              </w:rPr>
-              <w:t>a_b</w:t>
-            </w:r>
-            <w:r>
-              <w:rPr>
-                <w:rFonts w:ascii="Times New Roman" w:hAnsi="Times New Roman"/>
-                <w:lang w:val="en-US" w:eastAsia="zh-CN"/>
-              </w:rPr>
-              <w:t>_e</w:t>
-            </w:r>
-            <w:proofErr w:type="spellEnd"/>
-            <w:r>
-              <w:rPr>
-                <w:rFonts w:ascii="Times New Roman" w:hAnsi="Times New Roman" w:hint="eastAsia"/>
-                <w:lang w:val="en-US" w:eastAsia="zh-CN"/>
-              </w:rPr>
-              <w:t>}</w:t>
-            </w:r>
-          </w:p>
-        </w:tc>
-        <w:tc>
-          <w:tcPr>
-            <w:tcW w:w="2685" w:type="dxa"/>
-            <w:gridSpan w:val="11"/>
-            <w:tcBorders>
-              <w:top w:val="single" w:sz="4" w:space="0" w:color="auto"/>
-              <w:left w:val="single" w:sz="4" w:space="0" w:color="auto"/>
-              <w:bottom w:val="single" w:sz="6" w:space="0" w:color="auto"/>
-              <w:right w:val="single" w:sz="18" w:space="0" w:color="auto"/>
-            </w:tcBorders>
-            <w:vAlign w:val="center"/>
-          </w:tcPr>
-          <w:p>
-            <w:pPr>
-              <w:jc w:val="center"/>
-              <w:rPr>
-                <w:rFonts w:ascii="Times New Roman" w:eastAsiaTheme="minorEastAsia" w:hAnsi="Times New Roman"/>
-                <w:lang w:eastAsia="zh-CN"/>
-              </w:rPr>
-            </w:pPr>
-            <w:r>
-              <w:rPr>
-                <w:rFonts w:ascii="Times New Roman" w:eastAsiaTheme="minorEastAsia" w:hAnsi="Times New Roman"/>
-                <w:lang w:eastAsia="zh-CN"/>
-              </w:rPr>
-              <w:t>{</w:t>
-            </w:r>
-            <w:r>
-              <w:rPr>
-                <w:rFonts w:ascii="Times New Roman" w:eastAsiaTheme="minorEastAsia" w:hAnsi="Times New Roman" w:hint="eastAsia"/>
-                <w:lang w:eastAsia="zh-CN"/>
-              </w:rPr>
-              <w:t>observation</w:t>
-            </w:r>
             <w:r>
               <w:rPr>
                 <w:rFonts w:ascii="Times New Roman" w:eastAsiaTheme="minorEastAsia" w:hAnsi="Times New Roman"/>
@@ -996,6 +610,8 @@
                 <w:lang w:eastAsia="zh-CN"/>
               </w:rPr>
             </w:pPr>
+            <w:bookmarkStart w:id="0" w:name="_GoBack"/>
+            <w:bookmarkEnd w:id="0"/>
             <w:r>
               <w:rPr>
                 <w:rFonts w:ascii="Times New Roman" w:hAnsi="Times New Roman"/>
@@ -1018,6 +634,7 @@
                 <w:szCs w:val="18"/>
               </w:rPr>
             </w:pPr>
+            <w:proofErr w:type="spellStart"/>
             <w:r>
               <w:rPr>
                 <w:rFonts w:ascii="Times New Roman" w:hAnsi="Times New Roman"/>
@@ -1025,7 +642,17 @@
                 <w:sz w:val="18"/>
                 <w:szCs w:val="18"/>
               </w:rPr>
-              <w:t>Rev.</w:t>
+              <w:t>Rev</w:t>
+            </w:r>
+            <w:proofErr w:type="spellEnd"/>
+            <w:r>
+              <w:rPr>
+                <w:rFonts w:ascii="Times New Roman" w:hAnsi="Times New Roman"/>
+                <w:b/>
+                <w:sz w:val="18"/>
+                <w:szCs w:val="18"/>
+              </w:rPr>
+              <w:t>.</w:t>
             </w:r>
           </w:p>
         </w:tc>
@@ -1119,6 +746,7 @@
               </w:rPr>
               <w:t>状态</w:t>
             </w:r>
+            <w:proofErr w:type="spellStart"/>
             <w:r>
               <w:rPr>
                 <w:rFonts w:ascii="Times New Roman" w:hAnsi="Times New Roman"/>
@@ -1128,6 +756,7 @@
               </w:rPr>
               <w:t>Status</w:t>
             </w:r>
+            <w:proofErr w:type="spellEnd"/>
           </w:p>
         </w:tc>
         <w:tc>
@@ -1176,6 +805,7 @@
                 <w:szCs w:val="18"/>
               </w:rPr>
             </w:pPr>
+            <w:proofErr w:type="spellStart"/>
             <w:r>
               <w:rPr>
                 <w:rFonts w:ascii="Times New Roman" w:hAnsi="Times New Roman"/>
@@ -1183,7 +813,17 @@
                 <w:sz w:val="18"/>
                 <w:szCs w:val="18"/>
               </w:rPr>
-              <w:t>Drafted by</w:t>
+              <w:t>Drafted</w:t>
+            </w:r>
+            <w:proofErr w:type="spellEnd"/>
+            <w:r>
+              <w:rPr>
+                <w:rFonts w:ascii="Times New Roman" w:hAnsi="Times New Roman"/>
+                <w:b/>
+                <w:sz w:val="18"/>
+                <w:szCs w:val="18"/>
+              </w:rPr>
+              <w:t xml:space="preserve"> by</w:t>
             </w:r>
           </w:p>
         </w:tc>
@@ -1233,6 +873,7 @@
                 <w:szCs w:val="18"/>
               </w:rPr>
             </w:pPr>
+            <w:proofErr w:type="spellStart"/>
             <w:r>
               <w:rPr>
                 <w:rFonts w:ascii="Times New Roman" w:hAnsi="Times New Roman"/>
@@ -1250,7 +891,17 @@
                 <w:sz w:val="18"/>
                 <w:szCs w:val="18"/>
               </w:rPr>
-              <w:t>ed by</w:t>
+              <w:t>ed</w:t>
+            </w:r>
+            <w:proofErr w:type="spellEnd"/>
+            <w:r>
+              <w:rPr>
+                <w:rFonts w:ascii="Times New Roman" w:hAnsi="Times New Roman"/>
+                <w:b/>
+                <w:sz w:val="18"/>
+                <w:szCs w:val="18"/>
+              </w:rPr>
+              <w:t xml:space="preserve"> by</w:t>
             </w:r>
           </w:p>
         </w:tc>
@@ -1300,6 +951,7 @@
                 <w:szCs w:val="18"/>
               </w:rPr>
             </w:pPr>
+            <w:proofErr w:type="spellStart"/>
             <w:r>
               <w:rPr>
                 <w:rFonts w:ascii="Times New Roman" w:hAnsi="Times New Roman" w:hint="eastAsia"/>
@@ -1308,7 +960,18 @@
                 <w:szCs w:val="18"/>
                 <w:lang w:eastAsia="zh-CN"/>
               </w:rPr>
-              <w:t>Reviewed by</w:t>
+              <w:t>Reviewed</w:t>
+            </w:r>
+            <w:proofErr w:type="spellEnd"/>
+            <w:r>
+              <w:rPr>
+                <w:rFonts w:ascii="Times New Roman" w:hAnsi="Times New Roman" w:hint="eastAsia"/>
+                <w:b/>
+                <w:sz w:val="18"/>
+                <w:szCs w:val="18"/>
+                <w:lang w:eastAsia="zh-CN"/>
+              </w:rPr>
+              <w:t xml:space="preserve"> by</w:t>
             </w:r>
           </w:p>
         </w:tc>
@@ -1358,6 +1021,7 @@
                 <w:szCs w:val="18"/>
               </w:rPr>
             </w:pPr>
+            <w:proofErr w:type="spellStart"/>
             <w:r>
               <w:rPr>
                 <w:rFonts w:ascii="Times New Roman" w:hAnsi="Times New Roman"/>
@@ -1365,7 +1029,17 @@
                 <w:sz w:val="18"/>
                 <w:szCs w:val="18"/>
               </w:rPr>
-              <w:t>Approved by</w:t>
+              <w:t>Approved</w:t>
+            </w:r>
+            <w:proofErr w:type="spellEnd"/>
+            <w:r>
+              <w:rPr>
+                <w:rFonts w:ascii="Times New Roman" w:hAnsi="Times New Roman"/>
+                <w:b/>
+                <w:sz w:val="18"/>
+                <w:szCs w:val="18"/>
+              </w:rPr>
+              <w:t xml:space="preserve"> by</w:t>
             </w:r>
           </w:p>
         </w:tc>
@@ -1684,8 +1358,8 @@
                 <w:lang w:eastAsia="zh-CN"/>
               </w:rPr>
             </w:pPr>
-            <w:bookmarkStart w:id="0" w:name="sgnNoClient"/>
-            <w:bookmarkEnd w:id="0"/>
+            <w:bookmarkStart w:id="1" w:name="sgnNoClient"/>
+            <w:bookmarkEnd w:id="1"/>
             <w:r>
               <w:rPr>
                 <w:rFonts w:ascii="Times New Roman" w:hAnsi="Times New Roman" w:hint="eastAsia"/>
@@ -1702,16 +1376,7 @@
                 <w:sz w:val="24"/>
                 <w:lang w:eastAsia="zh-CN"/>
               </w:rPr>
-              <w:t>i</w:t>
-            </w:r>
-            <w:r>
-              <w:rPr>
-                <w:rFonts w:ascii="Times New Roman" w:hAnsi="Times New Roman"/>
-                <w:b/>
-                <w:sz w:val="24"/>
-                <w:lang w:eastAsia="zh-CN"/>
-              </w:rPr>
-              <w:t>0</w:t>
+              <w:t>i0</w:t>
             </w:r>
             <w:r>
               <w:rPr>
@@ -3373,6 +3038,7 @@
                 <w:lang w:eastAsia="zh-CN"/>
               </w:rPr>
             </w:pPr>
+            <w:proofErr w:type="spellStart"/>
             <w:r>
               <w:rPr>
                 <w:rFonts w:ascii="Times New Roman" w:hAnsi="Times New Roman"/>
@@ -3380,6 +3046,7 @@
               </w:rPr>
               <w:t>Rev</w:t>
             </w:r>
+            <w:proofErr w:type="spellEnd"/>
           </w:p>
         </w:tc>
         <w:tc>
@@ -3943,7 +3610,7 @@
               <mc:AlternateContent>
                 <mc:Choice Requires="wpg">
                   <w:drawing>
-                    <wp:anchor distT="0" distB="0" distL="114300" distR="114300" simplePos="0" relativeHeight="251670528" behindDoc="0" locked="0" layoutInCell="1" allowOverlap="1" wp14:anchorId="3D331214" wp14:editId="6B49686C">
+                    <wp:anchor distT="0" distB="0" distL="114300" distR="114300" simplePos="0" relativeHeight="251676672" behindDoc="0" locked="0" layoutInCell="1" allowOverlap="1" wp14:anchorId="3D331214" wp14:editId="6B49686C">
                       <wp:simplePos x="0" y="0"/>
                       <wp:positionH relativeFrom="column">
                         <wp:posOffset>164465</wp:posOffset>
@@ -4245,18 +3912,18 @@
                     </wp:anchor>
                   </w:drawing>
                 </mc:Choice>
-                <mc:Fallback xmlns:mv="urn:schemas-microsoft-com:mac:vml" xmlns:mo="http://schemas.microsoft.com/office/mac/office/2008/main">
+                <mc:Fallback>
                   <w:pict>
-                    <v:group w14:anchorId="710E17C9" id="Group 128" o:spid="_x0000_s1026" style="position:absolute;left:0;text-align:left;margin-left:12.95pt;margin-top:7.6pt;width:40.1pt;height:32.4pt;z-index:251670528" coordsize="20000,20000" o:gfxdata="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">
-                      <v:shape id="Freeform 129" o:spid="_x0000_s1027" style="position:absolute;left:6686;width:6657;height:13309;visibility:visible;mso-wrap-style:square;v-text-anchor:top" coordsize="20000,20000" o:gfxdata="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" path="m10000,l,9996r10000,9996l19988,9996,10000,xe" fillcolor="red" stroked="f">
+                    <v:group w14:anchorId="3E0C62EA" id="Group_x0020_128" o:spid="_x0000_s1026" style="position:absolute;left:0;text-align:left;margin-left:12.95pt;margin-top:7.6pt;width:40.1pt;height:32.4pt;z-index:251676672" coordsize="20000,20000" o:gfxdata="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">
+                      <v:shape id="Freeform_x0020_129" o:spid="_x0000_s1027" style="position:absolute;left:6686;width:6657;height:13309;visibility:visible;mso-wrap-style:square;v-text-anchor:top" coordsize="20000,20000" o:gfxdata="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" path="m10000,0l0,9996,10000,19992,19988,9996,10000,0xe" fillcolor="red" stroked="f">
                         <v:stroke startarrowwidth="wide" startarrowlength="short" endarrow="block" endarrowwidth="wide" endarrowlength="short"/>
                         <v:path arrowok="t" o:connecttype="custom" o:connectlocs="3329,0;0,6652;3329,13304;6653,6652;3329,0" o:connectangles="0,0,0,0,0"/>
                       </v:shape>
-                      <v:shape id="Freeform 130" o:spid="_x0000_s1028" style="position:absolute;left:10015;top:13303;width:9985;height:6658;visibility:visible;mso-wrap-style:square;v-text-anchor:top" coordsize="20000,20000" o:gfxdata="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" path="m19992,19983l13333,,,,6667,19983r13325,xe" fillcolor="red" stroked="f">
+                      <v:shape id="Freeform_x0020_130" o:spid="_x0000_s1028" style="position:absolute;left:10015;top:13303;width:9985;height:6658;visibility:visible;mso-wrap-style:square;v-text-anchor:top" coordsize="20000,20000" o:gfxdata="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" path="m19992,19983l13333,,,,6667,19983,19992,19983xe" fillcolor="red" stroked="f">
                         <v:stroke startarrowwidth="wide" startarrowlength="short" endarrow="block" endarrowwidth="wide" endarrowlength="short"/>
                         <v:path arrowok="t" o:connecttype="custom" o:connectlocs="9981,6652;6657,0;0,0;3328,6652;9981,6652" o:connectangles="0,0,0,0,0"/>
                       </v:shape>
-                      <v:shape id="Freeform 131" o:spid="_x0000_s1029" style="position:absolute;top:13343;width:9985;height:6657;visibility:visible;mso-wrap-style:square;v-text-anchor:top" coordsize="20000,20000" o:gfxdata="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" path="m19992,l13333,19983,,19983,6667,,19992,xe" fillcolor="red" stroked="f">
+                      <v:shape id="Freeform_x0020_131" o:spid="_x0000_s1029" style="position:absolute;top:13343;width:9985;height:6657;visibility:visible;mso-wrap-style:square;v-text-anchor:top" coordsize="20000,20000" o:gfxdata="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" path="m19992,0l13333,19983,,19983,6667,,19992,0xe" fillcolor="red" stroked="f">
                         <v:stroke startarrowwidth="wide" startarrowlength="short" endarrow="block" endarrowwidth="wide" endarrowlength="short"/>
                         <v:path arrowok="t" o:connecttype="custom" o:connectlocs="9981,0;6657,6651;0,6651;3328,0;9981,0" o:connectangles="0,0,0,0,0"/>
                       </v:shape>
@@ -4276,6 +3943,7 @@
                 <w:lang w:val="en-US" w:eastAsia="zh-CN"/>
               </w:rPr>
             </w:pPr>
+            <w:proofErr w:type="gramStart"/>
             <w:r>
               <w:rPr>
                 <w:rFonts w:ascii="Times New Roman" w:hAnsi="Times New Roman" w:hint="eastAsia"/>
@@ -4284,7 +3952,18 @@
                 <w:szCs w:val="36"/>
                 <w:lang w:val="en-US" w:eastAsia="zh-CN"/>
               </w:rPr>
-              <w:t>MELCO  Mitsubishi Electric Corporation</w:t>
+              <w:t>MELCO  Mitsubishi</w:t>
+            </w:r>
+            <w:proofErr w:type="gramEnd"/>
+            <w:r>
+              <w:rPr>
+                <w:rFonts w:ascii="Times New Roman" w:hAnsi="Times New Roman" w:hint="eastAsia"/>
+                <w:color w:val="000000"/>
+                <w:sz w:val="36"/>
+                <w:szCs w:val="36"/>
+                <w:lang w:val="en-US" w:eastAsia="zh-CN"/>
+              </w:rPr>
+              <w:t xml:space="preserve"> Electric Corporation</w:t>
             </w:r>
           </w:p>
           <w:p>
@@ -4305,7 +3984,7 @@
                 <w:lang w:val="en-US" w:eastAsia="zh-CN"/>
               </w:rPr>
               <w:drawing>
-                <wp:anchor distT="0" distB="0" distL="114300" distR="114300" simplePos="0" relativeHeight="251662336" behindDoc="0" locked="0" layoutInCell="1" allowOverlap="1" wp14:anchorId="7A37EB4C" wp14:editId="4E4AAA62">
+                <wp:anchor distT="0" distB="0" distL="114300" distR="114300" simplePos="0" relativeHeight="251675648" behindDoc="0" locked="0" layoutInCell="1" allowOverlap="1" wp14:anchorId="7A37EB4C" wp14:editId="4E4AAA62">
                   <wp:simplePos x="0" y="0"/>
                   <wp:positionH relativeFrom="column">
                     <wp:posOffset>151765</wp:posOffset>
@@ -4501,15 +4180,7 @@
                 <w:sz w:val="24"/>
                 <w:lang w:val="en-US" w:eastAsia="zh-CN"/>
               </w:rPr>
-              <w:t xml:space="preserve"> </w:t>
-            </w:r>
-            <w:r>
-              <w:rPr>
-                <w:rFonts w:ascii="Times New Roman" w:hAnsi="Times New Roman"/>
-                <w:sz w:val="24"/>
-                <w:lang w:val="en-US" w:eastAsia="zh-CN"/>
-              </w:rPr>
-              <w:t>{</w:t>
+              <w:t xml:space="preserve"> {</w:t>
             </w:r>
             <w:proofErr w:type="spellStart"/>
             <w:r>
@@ -4923,7 +4594,31 @@
                 <w:szCs w:val="24"/>
                 <w:lang w:eastAsia="zh-CN"/>
               </w:rPr>
-              <w:t>{i_s}</w:t>
+              <w:t>{</w:t>
+            </w:r>
+            <w:proofErr w:type="spellStart"/>
+            <w:r>
+              <w:rPr>
+                <w:rFonts w:ascii="Times New Roman" w:hAnsi="Times New Roman"/>
+                <w:b/>
+                <w:color w:val="0000FF"/>
+                <w:kern w:val="2"/>
+                <w:szCs w:val="24"/>
+                <w:lang w:eastAsia="zh-CN"/>
+              </w:rPr>
+              <w:t>i_s</w:t>
+            </w:r>
+            <w:proofErr w:type="spellEnd"/>
+            <w:r>
+              <w:rPr>
+                <w:rFonts w:ascii="Times New Roman" w:hAnsi="Times New Roman"/>
+                <w:b/>
+                <w:color w:val="0000FF"/>
+                <w:kern w:val="2"/>
+                <w:szCs w:val="24"/>
+                <w:lang w:eastAsia="zh-CN"/>
+              </w:rPr>
+              <w:t>}</w:t>
             </w:r>
           </w:p>
           <w:p>
@@ -4957,7 +4652,31 @@
                 <w:kern w:val="2"/>
                 <w:lang w:eastAsia="zh-CN"/>
               </w:rPr>
-              <w:t>{project_verbose}</w:t>
+              <w:t>{</w:t>
+            </w:r>
+            <w:proofErr w:type="spellStart"/>
+            <w:r>
+              <w:rPr>
+                <w:rFonts w:ascii="Times New Roman" w:hAnsi="Times New Roman"/>
+                <w:b/>
+                <w:bCs/>
+                <w:color w:val="0000FF"/>
+                <w:kern w:val="2"/>
+                <w:lang w:eastAsia="zh-CN"/>
+              </w:rPr>
+              <w:t>project_verbose</w:t>
+            </w:r>
+            <w:proofErr w:type="spellEnd"/>
+            <w:r>
+              <w:rPr>
+                <w:rFonts w:ascii="Times New Roman" w:hAnsi="Times New Roman"/>
+                <w:b/>
+                <w:bCs/>
+                <w:color w:val="0000FF"/>
+                <w:kern w:val="2"/>
+                <w:lang w:eastAsia="zh-CN"/>
+              </w:rPr>
+              <w:t>}</w:t>
             </w:r>
           </w:p>
           <w:p>
@@ -4992,10 +4711,21 @@
                 <w:kern w:val="2"/>
                 <w:lang w:eastAsia="zh-CN"/>
               </w:rPr>
-              <w:t>{contract_number</w:t>
-            </w:r>
-            <w:bookmarkStart w:id="1" w:name="_GoBack"/>
-            <w:bookmarkEnd w:id="1"/>
+              <w:t>{</w:t>
+            </w:r>
+            <w:proofErr w:type="spellStart"/>
+            <w:r>
+              <w:rPr>
+                <w:rFonts w:ascii="Times New Roman" w:hAnsi="Times New Roman"/>
+                <w:b/>
+                <w:bCs/>
+                <w:color w:val="0000FF"/>
+                <w:kern w:val="2"/>
+                <w:lang w:eastAsia="zh-CN"/>
+              </w:rPr>
+              <w:t>contract_number</w:t>
+            </w:r>
+            <w:proofErr w:type="spellEnd"/>
             <w:r>
               <w:rPr>
                 <w:rFonts w:ascii="Times New Roman" w:hAnsi="Times New Roman"/>
@@ -5133,6 +4863,7 @@
               </w:rPr>
               <w:t>共</w:t>
             </w:r>
+            <w:proofErr w:type="gramStart"/>
             <w:r>
               <w:rPr>
                 <w:rFonts w:ascii="Times New Roman" w:hAnsi="Times New Roman"/>
@@ -5157,7 +4888,17 @@
                 <w:color w:val="0000FF"/>
                 <w:lang w:eastAsia="zh-CN"/>
               </w:rPr>
-              <w:t>{pages}</w:t>
+              <w:t>{</w:t>
+            </w:r>
+            <w:proofErr w:type="gramEnd"/>
+            <w:r>
+              <w:rPr>
+                <w:rFonts w:ascii="Times New Roman" w:hAnsi="Times New Roman"/>
+                <w:b/>
+                <w:color w:val="0000FF"/>
+                <w:lang w:eastAsia="zh-CN"/>
+              </w:rPr>
+              <w:t>pages}</w:t>
             </w:r>
             <w:r>
               <w:rPr>
@@ -5471,6 +5212,35 @@
             </w:pPr>
             <w:r>
               <w:rPr>
+                <w:rFonts w:ascii="Times New Roman" w:hAnsi="Times New Roman"/>
+                <w:b/>
+                <w:color w:val="0000FF"/>
+                <w:lang w:eastAsia="zh-CN"/>
+              </w:rPr>
+              <w:t>{#</w:t>
+            </w:r>
+            <w:proofErr w:type="spellStart"/>
+            <w:r>
+              <w:rPr>
+                <w:rFonts w:ascii="Times New Roman" w:hAnsi="Times New Roman"/>
+                <w:b/>
+                <w:color w:val="0000FF"/>
+                <w:lang w:eastAsia="zh-CN"/>
+              </w:rPr>
+              <w:t>r_r</w:t>
+            </w:r>
+            <w:proofErr w:type="spellEnd"/>
+            <w:r>
+              <w:rPr>
+                <w:rFonts w:ascii="Times New Roman" w:hAnsi="Times New Roman"/>
+                <w:b/>
+                <w:color w:val="0000FF"/>
+                <w:lang w:eastAsia="zh-CN"/>
+              </w:rPr>
+              <w:t>}</w:t>
+            </w:r>
+            <w:r>
+              <w:rPr>
                 <w:rFonts w:ascii="Times New Roman" w:hAnsi="Times New Roman" w:hint="eastAsia"/>
                 <w:b/>
                 <w:color w:val="0000FF"/>
@@ -5513,15 +5283,6 @@
                 <w:lang w:eastAsia="zh-CN"/>
               </w:rPr>
             </w:pPr>
-            <w:r>
-              <w:rPr>
-                <w:rFonts w:ascii="Times New Roman" w:hAnsi="Times New Roman" w:hint="eastAsia"/>
-                <w:b/>
-                <w:color w:val="0000FF"/>
-                <w:lang w:eastAsia="zh-CN"/>
-              </w:rPr>
-              <w:t>CFC</w:t>
-            </w:r>
           </w:p>
         </w:tc>
         <w:tc>
@@ -5532,35 +5293,38 @@
           </w:tcPr>
           <w:p>
             <w:pPr>
-              <w:jc w:val="center"/>
-              <w:rPr>
-                <w:rFonts w:ascii="宋体" w:hAnsi="宋体"/>
-                <w:b/>
-                <w:color w:val="0000FF"/>
-                <w:lang w:eastAsia="zh-CN"/>
-              </w:rPr>
-            </w:pPr>
-            <w:r>
-              <w:rPr>
-                <w:rFonts w:ascii="宋体" w:hAnsi="宋体" w:hint="eastAsia"/>
+              <w:ind w:firstLine="41"/>
+              <w:jc w:val="center"/>
+              <w:rPr>
+                <w:rFonts w:ascii="Times New Roman" w:hAnsi="Times New Roman"/>
+                <w:b/>
+                <w:color w:val="0000FF"/>
+                <w:lang w:eastAsia="zh-CN"/>
+              </w:rPr>
+            </w:pPr>
+            <w:r>
+              <w:rPr>
+                <w:rFonts w:ascii="Times New Roman" w:hAnsi="Times New Roman" w:hint="eastAsia"/>
                 <w:b/>
                 <w:color w:val="0000FF"/>
                 <w:lang w:eastAsia="zh-CN"/>
               </w:rPr>
               <w:t>{</w:t>
             </w:r>
-            <w:r>
-              <w:rPr>
-                <w:rFonts w:ascii="宋体" w:hAnsi="宋体"/>
+            <w:proofErr w:type="spellStart"/>
+            <w:r>
+              <w:rPr>
+                <w:rFonts w:ascii="Times New Roman" w:hAnsi="Times New Roman"/>
                 <w:b/>
                 <w:color w:val="0000FF"/>
                 <w:lang w:eastAsia="zh-CN"/>
               </w:rPr>
               <w:t>d_b</w:t>
             </w:r>
-            <w:r>
-              <w:rPr>
-                <w:rFonts w:ascii="宋体" w:hAnsi="宋体" w:hint="eastAsia"/>
+            <w:proofErr w:type="spellEnd"/>
+            <w:r>
+              <w:rPr>
+                <w:rFonts w:ascii="Times New Roman" w:hAnsi="Times New Roman" w:hint="eastAsia"/>
                 <w:b/>
                 <w:color w:val="0000FF"/>
                 <w:lang w:eastAsia="zh-CN"/>
@@ -5595,6 +5359,7 @@
               </w:rPr>
               <w:t>{</w:t>
             </w:r>
+            <w:proofErr w:type="spellStart"/>
             <w:r>
               <w:rPr>
                 <w:rFonts w:ascii="Times New Roman" w:hAnsi="Times New Roman"/>
@@ -5604,6 +5369,7 @@
               </w:rPr>
               <w:t>c_b</w:t>
             </w:r>
+            <w:proofErr w:type="spellEnd"/>
             <w:r>
               <w:rPr>
                 <w:rFonts w:ascii="Times New Roman" w:hAnsi="Times New Roman" w:hint="eastAsia"/>
@@ -5641,6 +5407,7 @@
               </w:rPr>
               <w:t>{</w:t>
             </w:r>
+            <w:proofErr w:type="spellStart"/>
             <w:r>
               <w:rPr>
                 <w:rFonts w:ascii="Times New Roman" w:hAnsi="Times New Roman"/>
@@ -5650,6 +5417,7 @@
               </w:rPr>
               <w:t>r_b</w:t>
             </w:r>
+            <w:proofErr w:type="spellEnd"/>
             <w:r>
               <w:rPr>
                 <w:rFonts w:ascii="Times New Roman" w:hAnsi="Times New Roman" w:hint="eastAsia"/>
@@ -5686,6 +5454,7 @@
               </w:rPr>
               <w:t>{</w:t>
             </w:r>
+            <w:proofErr w:type="spellStart"/>
             <w:r>
               <w:rPr>
                 <w:rFonts w:ascii="Times New Roman" w:hAnsi="Times New Roman"/>
@@ -5695,6 +5464,7 @@
               </w:rPr>
               <w:t>a_b</w:t>
             </w:r>
+            <w:proofErr w:type="spellEnd"/>
             <w:r>
               <w:rPr>
                 <w:rFonts w:ascii="Times New Roman" w:hAnsi="Times New Roman" w:hint="eastAsia"/>
@@ -5721,6 +5491,35 @@
                 <w:lang w:eastAsia="zh-CN"/>
               </w:rPr>
             </w:pPr>
+            <w:r>
+              <w:rPr>
+                <w:rFonts w:ascii="Times New Roman" w:hAnsi="Times New Roman"/>
+                <w:b/>
+                <w:color w:val="0000FF"/>
+                <w:lang w:eastAsia="zh-CN"/>
+              </w:rPr>
+              <w:t>{date}{/</w:t>
+            </w:r>
+            <w:proofErr w:type="spellStart"/>
+            <w:r>
+              <w:rPr>
+                <w:rFonts w:ascii="Times New Roman" w:hAnsi="Times New Roman"/>
+                <w:b/>
+                <w:color w:val="0000FF"/>
+                <w:lang w:eastAsia="zh-CN"/>
+              </w:rPr>
+              <w:t>r_r</w:t>
+            </w:r>
+            <w:proofErr w:type="spellEnd"/>
+            <w:r>
+              <w:rPr>
+                <w:rFonts w:ascii="Times New Roman" w:hAnsi="Times New Roman"/>
+                <w:b/>
+                <w:color w:val="0000FF"/>
+                <w:lang w:eastAsia="zh-CN"/>
+              </w:rPr>
+              <w:t>}</w:t>
+            </w:r>
           </w:p>
         </w:tc>
       </w:tr>
@@ -6809,6 +6608,7 @@
                 <w:lang w:eastAsia="zh-CN"/>
               </w:rPr>
             </w:pPr>
+            <w:proofErr w:type="spellStart"/>
             <w:r>
               <w:rPr>
                 <w:rFonts w:hint="eastAsia"/>
@@ -6819,6 +6619,7 @@
               </w:rPr>
               <w:t>相关部门</w:t>
             </w:r>
+            <w:proofErr w:type="spellEnd"/>
             <w:r>
               <w:rPr>
                 <w:b/>
@@ -7003,7 +6804,7 @@
                   <v:path o:extrusionok="f" gradientshapeok="t" o:connecttype="rect"/>
                   <o:lock v:ext="edit" aspectratio="t"/>
                 </v:shapetype>
-                <v:shape id="_x0000_i1025" type="#_x0000_t75" style="width:41.25pt;height:18pt">
+                <v:shape id="_x0000_i1025" type="#_x0000_t75" style="width:41pt;height:18.3pt">
                   <v:imagedata r:id="rId9" o:title=""/>
                 </v:shape>
               </w:pict>
@@ -7013,7 +6814,7 @@
                 <w:szCs w:val="21"/>
               </w:rPr>
               <w:pict w14:anchorId="7BE319B3">
-                <v:shape id="_x0000_i1026" type="#_x0000_t75" style="width:36.75pt;height:18pt">
+                <v:shape id="_x0000_i1026" type="#_x0000_t75" style="width:36.55pt;height:18.3pt">
                   <v:imagedata r:id="rId10" o:title=""/>
                 </v:shape>
               </w:pict>
@@ -7071,7 +6872,7 @@
                 <w:szCs w:val="21"/>
               </w:rPr>
               <w:pict w14:anchorId="525DD173">
-                <v:shape id="_x0000_i1027" type="#_x0000_t75" style="width:41.25pt;height:18pt">
+                <v:shape id="_x0000_i1027" type="#_x0000_t75" style="width:41pt;height:18.3pt">
                   <v:imagedata r:id="rId11" o:title=""/>
                 </v:shape>
               </w:pict>
@@ -7081,7 +6882,7 @@
                 <w:szCs w:val="21"/>
               </w:rPr>
               <w:pict w14:anchorId="7439187E">
-                <v:shape id="_x0000_i1028" type="#_x0000_t75" style="width:36.75pt;height:18pt">
+                <v:shape id="_x0000_i1028" type="#_x0000_t75" style="width:36.55pt;height:18.3pt">
                   <v:imagedata r:id="rId12" o:title=""/>
                 </v:shape>
               </w:pict>
@@ -7154,7 +6955,7 @@
                 <w:szCs w:val="21"/>
               </w:rPr>
               <w:pict w14:anchorId="4D6D934F">
-                <v:shape id="_x0000_i1029" type="#_x0000_t75" style="width:41.25pt;height:18pt">
+                <v:shape id="_x0000_i1029" type="#_x0000_t75" style="width:41pt;height:18.3pt">
                   <v:imagedata r:id="rId13" o:title=""/>
                 </v:shape>
               </w:pict>
@@ -7164,7 +6965,7 @@
                 <w:szCs w:val="21"/>
               </w:rPr>
               <w:pict w14:anchorId="7FB90926">
-                <v:shape id="_x0000_i1030" type="#_x0000_t75" style="width:36.75pt;height:18pt">
+                <v:shape id="_x0000_i1030" type="#_x0000_t75" style="width:36.55pt;height:18.3pt">
                   <v:imagedata r:id="rId14" o:title=""/>
                 </v:shape>
               </w:pict>
@@ -7222,7 +7023,7 @@
                 <w:szCs w:val="21"/>
               </w:rPr>
               <w:pict w14:anchorId="78A0F3A2">
-                <v:shape id="_x0000_i1031" type="#_x0000_t75" style="width:41.25pt;height:18pt">
+                <v:shape id="_x0000_i1031" type="#_x0000_t75" style="width:41pt;height:18.3pt">
                   <v:imagedata r:id="rId15" o:title=""/>
                 </v:shape>
               </w:pict>
@@ -7232,7 +7033,7 @@
                 <w:szCs w:val="21"/>
               </w:rPr>
               <w:pict w14:anchorId="51AF7F5E">
-                <v:shape id="_x0000_i1032" type="#_x0000_t75" style="width:36.75pt;height:18pt">
+                <v:shape id="_x0000_i1032" type="#_x0000_t75" style="width:36.55pt;height:18.3pt">
                   <v:imagedata r:id="rId16" o:title=""/>
                 </v:shape>
               </w:pict>
@@ -7291,7 +7092,7 @@
                 <w:szCs w:val="21"/>
               </w:rPr>
               <w:pict w14:anchorId="54B61A2E">
-                <v:shape id="_x0000_i1033" type="#_x0000_t75" style="width:41.25pt;height:18pt">
+                <v:shape id="_x0000_i1033" type="#_x0000_t75" style="width:41pt;height:18.3pt">
                   <v:imagedata r:id="rId17" o:title=""/>
                 </v:shape>
               </w:pict>
@@ -7301,7 +7102,7 @@
                 <w:szCs w:val="21"/>
               </w:rPr>
               <w:pict w14:anchorId="6917392A">
-                <v:shape id="_x0000_i1034" type="#_x0000_t75" style="width:36.75pt;height:18pt">
+                <v:shape id="_x0000_i1034" type="#_x0000_t75" style="width:36.55pt;height:18.3pt">
                   <v:imagedata r:id="rId18" o:title=""/>
                 </v:shape>
               </w:pict>
@@ -7415,7 +7216,7 @@
                 <w:szCs w:val="21"/>
               </w:rPr>
               <w:pict w14:anchorId="3AF8F406">
-                <v:shape id="_x0000_i1035" type="#_x0000_t75" style="width:41.25pt;height:18pt">
+                <v:shape id="_x0000_i1035" type="#_x0000_t75" style="width:41pt;height:18.3pt">
                   <v:imagedata r:id="rId19" o:title=""/>
                 </v:shape>
               </w:pict>
@@ -7425,7 +7226,7 @@
                 <w:szCs w:val="21"/>
               </w:rPr>
               <w:pict w14:anchorId="7BB65601">
-                <v:shape id="_x0000_i1036" type="#_x0000_t75" style="width:36.75pt;height:18pt">
+                <v:shape id="_x0000_i1036" type="#_x0000_t75" style="width:36.55pt;height:18.3pt">
                   <v:imagedata r:id="rId20" o:title=""/>
                 </v:shape>
               </w:pict>
@@ -7498,7 +7299,7 @@
                 <w:szCs w:val="21"/>
               </w:rPr>
               <w:pict w14:anchorId="1D0E5DAD">
-                <v:shape id="_x0000_i1037" type="#_x0000_t75" style="width:41.25pt;height:18pt">
+                <v:shape id="_x0000_i1037" type="#_x0000_t75" style="width:41pt;height:18.3pt">
                   <v:imagedata r:id="rId21" o:title=""/>
                 </v:shape>
               </w:pict>
@@ -7508,7 +7309,7 @@
                 <w:szCs w:val="21"/>
               </w:rPr>
               <w:pict w14:anchorId="4B2C6C52">
-                <v:shape id="_x0000_i1038" type="#_x0000_t75" style="width:36.75pt;height:18pt">
+                <v:shape id="_x0000_i1038" type="#_x0000_t75" style="width:36.55pt;height:18.3pt">
                   <v:imagedata r:id="rId22" o:title=""/>
                 </v:shape>
               </w:pict>
@@ -7579,7 +7380,7 @@
                 <w:szCs w:val="21"/>
               </w:rPr>
               <w:pict w14:anchorId="024461A8">
-                <v:shape id="_x0000_i1039" type="#_x0000_t75" style="width:41.25pt;height:18pt">
+                <v:shape id="_x0000_i1039" type="#_x0000_t75" style="width:41pt;height:18.3pt">
                   <v:imagedata r:id="rId23" o:title=""/>
                 </v:shape>
               </w:pict>
@@ -7589,7 +7390,7 @@
                 <w:szCs w:val="21"/>
               </w:rPr>
               <w:pict w14:anchorId="146311AC">
-                <v:shape id="_x0000_i1040" type="#_x0000_t75" style="width:36.75pt;height:18pt">
+                <v:shape id="_x0000_i1040" type="#_x0000_t75" style="width:36.55pt;height:18.3pt">
                   <v:imagedata r:id="rId24" o:title=""/>
                 </v:shape>
               </w:pict>
@@ -7660,7 +7461,7 @@
                 <w:szCs w:val="21"/>
               </w:rPr>
               <w:pict w14:anchorId="37A9AA56">
-                <v:shape id="_x0000_i1041" type="#_x0000_t75" style="width:41.25pt;height:18pt">
+                <v:shape id="_x0000_i1041" type="#_x0000_t75" style="width:41pt;height:18.3pt">
                   <v:imagedata r:id="rId25" o:title=""/>
                 </v:shape>
               </w:pict>
@@ -7670,7 +7471,7 @@
                 <w:szCs w:val="21"/>
               </w:rPr>
               <w:pict w14:anchorId="02F86E3A">
-                <v:shape id="_x0000_i1042" type="#_x0000_t75" style="width:36.75pt;height:18pt">
+                <v:shape id="_x0000_i1042" type="#_x0000_t75" style="width:36.55pt;height:18.3pt">
                   <v:imagedata r:id="rId26" o:title=""/>
                 </v:shape>
               </w:pict>
@@ -7728,7 +7529,7 @@
                 <w:szCs w:val="21"/>
               </w:rPr>
               <w:pict w14:anchorId="0FA95767">
-                <v:shape id="_x0000_i1043" type="#_x0000_t75" style="width:41.25pt;height:18pt">
+                <v:shape id="_x0000_i1043" type="#_x0000_t75" style="width:41pt;height:18.3pt">
                   <v:imagedata r:id="rId27" o:title=""/>
                 </v:shape>
               </w:pict>
@@ -7738,7 +7539,7 @@
                 <w:szCs w:val="21"/>
               </w:rPr>
               <w:pict w14:anchorId="6E8AC3F6">
-                <v:shape id="_x0000_i1044" type="#_x0000_t75" style="width:36.75pt;height:18pt">
+                <v:shape id="_x0000_i1044" type="#_x0000_t75" style="width:36.55pt;height:18.3pt">
                   <v:imagedata r:id="rId28" o:title=""/>
                 </v:shape>
               </w:pict>
@@ -7839,7 +7640,7 @@
                 <w:szCs w:val="21"/>
               </w:rPr>
               <w:pict w14:anchorId="5C8CB864">
-                <v:shape id="_x0000_i1045" type="#_x0000_t75" style="width:41.25pt;height:18pt">
+                <v:shape id="_x0000_i1045" type="#_x0000_t75" style="width:41pt;height:18.3pt">
                   <v:imagedata r:id="rId29" o:title=""/>
                 </v:shape>
               </w:pict>
@@ -7849,7 +7650,7 @@
                 <w:szCs w:val="21"/>
               </w:rPr>
               <w:pict w14:anchorId="1D8AB044">
-                <v:shape id="_x0000_i1046" type="#_x0000_t75" style="width:36.75pt;height:18pt">
+                <v:shape id="_x0000_i1046" type="#_x0000_t75" style="width:36.55pt;height:18.3pt">
                   <v:imagedata r:id="rId30" o:title=""/>
                 </v:shape>
               </w:pict>
@@ -7907,7 +7708,7 @@
                 <w:szCs w:val="21"/>
               </w:rPr>
               <w:pict w14:anchorId="6C98F5AB">
-                <v:shape id="_x0000_i1047" type="#_x0000_t75" style="width:41.25pt;height:18pt">
+                <v:shape id="_x0000_i1047" type="#_x0000_t75" style="width:41pt;height:18.3pt">
                   <v:imagedata r:id="rId31" o:title=""/>
                 </v:shape>
               </w:pict>
@@ -7917,7 +7718,7 @@
                 <w:szCs w:val="21"/>
               </w:rPr>
               <w:pict w14:anchorId="4315A093">
-                <v:shape id="_x0000_i1048" type="#_x0000_t75" style="width:36.75pt;height:18pt">
+                <v:shape id="_x0000_i1048" type="#_x0000_t75" style="width:36.55pt;height:18.3pt">
                   <v:imagedata r:id="rId32" o:title=""/>
                 </v:shape>
               </w:pict>
@@ -7975,7 +7776,7 @@
                 <w:szCs w:val="21"/>
               </w:rPr>
               <w:pict w14:anchorId="2FBE0032">
-                <v:shape id="_x0000_i1049" type="#_x0000_t75" style="width:41.25pt;height:18pt">
+                <v:shape id="_x0000_i1049" type="#_x0000_t75" style="width:41pt;height:18.3pt">
                   <v:imagedata r:id="rId33" o:title=""/>
                 </v:shape>
               </w:pict>
@@ -7985,7 +7786,7 @@
                 <w:szCs w:val="21"/>
               </w:rPr>
               <w:pict w14:anchorId="271A3B02">
-                <v:shape id="_x0000_i1050" type="#_x0000_t75" style="width:36.75pt;height:18pt">
+                <v:shape id="_x0000_i1050" type="#_x0000_t75" style="width:36.55pt;height:18.3pt">
                   <v:imagedata r:id="rId34" o:title=""/>
                 </v:shape>
               </w:pict>
@@ -8043,7 +7844,7 @@
                 <w:szCs w:val="21"/>
               </w:rPr>
               <w:pict w14:anchorId="34568216">
-                <v:shape id="_x0000_i1051" type="#_x0000_t75" style="width:41.25pt;height:18pt">
+                <v:shape id="_x0000_i1051" type="#_x0000_t75" style="width:41pt;height:18.3pt">
                   <v:imagedata r:id="rId35" o:title=""/>
                 </v:shape>
               </w:pict>
@@ -8053,7 +7854,7 @@
                 <w:szCs w:val="21"/>
               </w:rPr>
               <w:pict w14:anchorId="75C94EF8">
-                <v:shape id="_x0000_i1052" type="#_x0000_t75" style="width:36.75pt;height:18pt">
+                <v:shape id="_x0000_i1052" type="#_x0000_t75" style="width:36.55pt;height:18.3pt">
                   <v:imagedata r:id="rId36" o:title=""/>
                 </v:shape>
               </w:pict>
@@ -8113,7 +7914,7 @@
                 <w:szCs w:val="21"/>
               </w:rPr>
               <w:pict w14:anchorId="46E77D26">
-                <v:shape id="_x0000_i1053" type="#_x0000_t75" style="width:41.25pt;height:18pt">
+                <v:shape id="_x0000_i1053" type="#_x0000_t75" style="width:41pt;height:18.3pt">
                   <v:imagedata r:id="rId37" o:title=""/>
                 </v:shape>
               </w:pict>
@@ -8123,7 +7924,7 @@
                 <w:szCs w:val="21"/>
               </w:rPr>
               <w:pict w14:anchorId="39B8FACA">
-                <v:shape id="_x0000_i1054" type="#_x0000_t75" style="width:36.75pt;height:18pt">
+                <v:shape id="_x0000_i1054" type="#_x0000_t75" style="width:36.55pt;height:18.3pt">
                   <v:imagedata r:id="rId38" o:title=""/>
                 </v:shape>
               </w:pict>
@@ -8566,7 +8367,7 @@
                 <w:rFonts w:ascii="Times New Roman" w:hAnsi="Times New Roman"/>
                 <w:lang w:val="en-US" w:eastAsia="zh-CN"/>
               </w:rPr>
-              <w:t>1</w:t>
+              <w:t>{#r_r}{no}</w:t>
             </w:r>
           </w:p>
         </w:tc>
@@ -8617,13 +8418,6 @@
                 <w:lang w:val="en-US" w:eastAsia="zh-CN"/>
               </w:rPr>
             </w:pPr>
-            <w:r>
-              <w:rPr>
-                <w:rFonts w:ascii="Times New Roman" w:hAnsi="Times New Roman" w:hint="eastAsia"/>
-                <w:lang w:val="en-US" w:eastAsia="zh-CN"/>
-              </w:rPr>
-              <w:t>CFC</w:t>
-            </w:r>
           </w:p>
         </w:tc>
         <w:tc>
@@ -8679,13 +8473,6 @@
                 <w:lang w:val="en-US" w:eastAsia="zh-CN"/>
               </w:rPr>
             </w:pPr>
-            <w:r>
-              <w:rPr>
-                <w:rFonts w:ascii="Times New Roman" w:hAnsi="Times New Roman"/>
-                <w:lang w:val="en-US" w:eastAsia="zh-CN"/>
-              </w:rPr>
-              <w:t>ALL</w:t>
-            </w:r>
           </w:p>
         </w:tc>
         <w:tc>
@@ -8713,6 +8500,13 @@
                 <w:lang w:eastAsia="zh-CN"/>
               </w:rPr>
             </w:pPr>
+            <w:r>
+              <w:rPr>
+                <w:rFonts w:ascii="Times New Roman" w:hAnsi="Times New Roman"/>
+                <w:lang w:eastAsia="zh-CN"/>
+              </w:rPr>
+              <w:t>{observation}{/r_r}</w:t>
+            </w:r>
           </w:p>
         </w:tc>
       </w:tr>
@@ -10637,7 +10431,7 @@
 </file>
 
 <file path=word/endnotes.xml><?xml version="1.0" encoding="utf-8"?>
-<w:endnotes xmlns:wpc="http://schemas.microsoft.com/office/word/2010/wordprocessingCanvas" xmlns:mc="http://schemas.openxmlformats.org/markup-compatibility/2006" xmlns:o="urn:schemas-microsoft-com:office:office" xmlns:r="http://schemas.openxmlformats.org/officeDocument/2006/relationships" xmlns:m="http://schemas.openxmlformats.org/officeDocument/2006/math" xmlns:v="urn:schemas-microsoft-com:vml" xmlns:wp14="http://schemas.microsoft.com/office/word/2010/wordprocessingDrawing" xmlns:wp="http://schemas.openxmlformats.org/drawingml/2006/wordprocessingDrawing" xmlns:w10="urn:schemas-microsoft-com:office:word" xmlns:w="http://schemas.openxmlformats.org/wordprocessingml/2006/main" xmlns:w14="http://schemas.microsoft.com/office/word/2010/wordml" xmlns:w15="http://schemas.microsoft.com/office/word/2012/wordml" xmlns:wpg="http://schemas.microsoft.com/office/word/2010/wordprocessingGroup" xmlns:wpi="http://schemas.microsoft.com/office/word/2010/wordprocessingInk" xmlns:wne="http://schemas.microsoft.com/office/word/2006/wordml" xmlns:wps="http://schemas.microsoft.com/office/word/2010/wordprocessingShape" mc:Ignorable="w14 w15 wp14">
+<w:endnotes xmlns:wpc="http://schemas.microsoft.com/office/word/2010/wordprocessingCanvas" xmlns:mo="http://schemas.microsoft.com/office/mac/office/2008/main" xmlns:mc="http://schemas.openxmlformats.org/markup-compatibility/2006" xmlns:mv="urn:schemas-microsoft-com:mac:vml" xmlns:o="urn:schemas-microsoft-com:office:office" xmlns:r="http://schemas.openxmlformats.org/officeDocument/2006/relationships" xmlns:m="http://schemas.openxmlformats.org/officeDocument/2006/math" xmlns:v="urn:schemas-microsoft-com:vml" xmlns:wp14="http://schemas.microsoft.com/office/word/2010/wordprocessingDrawing" xmlns:wp="http://schemas.openxmlformats.org/drawingml/2006/wordprocessingDrawing" xmlns:w10="urn:schemas-microsoft-com:office:word" xmlns:w="http://schemas.openxmlformats.org/wordprocessingml/2006/main" xmlns:w14="http://schemas.microsoft.com/office/word/2010/wordml" xmlns:w15="http://schemas.microsoft.com/office/word/2012/wordml" xmlns:wpg="http://schemas.microsoft.com/office/word/2010/wordprocessingGroup" xmlns:wpi="http://schemas.microsoft.com/office/word/2010/wordprocessingInk" xmlns:wne="http://schemas.microsoft.com/office/word/2006/wordml" xmlns:wps="http://schemas.microsoft.com/office/word/2010/wordprocessingShape" mc:Ignorable="w14 w15 wp14">
   <w:endnote w:type="separator" w:id="-1">
     <w:p>
       <w:r>
@@ -10664,7 +10458,7 @@
 </file>
 
 <file path=word/footnotes.xml><?xml version="1.0" encoding="utf-8"?>
-<w:footnotes xmlns:wpc="http://schemas.microsoft.com/office/word/2010/wordprocessingCanvas" xmlns:mc="http://schemas.openxmlformats.org/markup-compatibility/2006" xmlns:o="urn:schemas-microsoft-com:office:office" xmlns:r="http://schemas.openxmlformats.org/officeDocument/2006/relationships" xmlns:m="http://schemas.openxmlformats.org/officeDocument/2006/math" xmlns:v="urn:schemas-microsoft-com:vml" xmlns:wp14="http://schemas.microsoft.com/office/word/2010/wordprocessingDrawing" xmlns:wp="http://schemas.openxmlformats.org/drawingml/2006/wordprocessingDrawing" xmlns:w10="urn:schemas-microsoft-com:office:word" xmlns:w="http://schemas.openxmlformats.org/wordprocessingml/2006/main" xmlns:w14="http://schemas.microsoft.com/office/word/2010/wordml" xmlns:w15="http://schemas.microsoft.com/office/word/2012/wordml" xmlns:wpg="http://schemas.microsoft.com/office/word/2010/wordprocessingGroup" xmlns:wpi="http://schemas.microsoft.com/office/word/2010/wordprocessingInk" xmlns:wne="http://schemas.microsoft.com/office/word/2006/wordml" xmlns:wps="http://schemas.microsoft.com/office/word/2010/wordprocessingShape" mc:Ignorable="w14 w15 wp14">
+<w:footnotes xmlns:wpc="http://schemas.microsoft.com/office/word/2010/wordprocessingCanvas" xmlns:mo="http://schemas.microsoft.com/office/mac/office/2008/main" xmlns:mc="http://schemas.openxmlformats.org/markup-compatibility/2006" xmlns:mv="urn:schemas-microsoft-com:mac:vml" xmlns:o="urn:schemas-microsoft-com:office:office" xmlns:r="http://schemas.openxmlformats.org/officeDocument/2006/relationships" xmlns:m="http://schemas.openxmlformats.org/officeDocument/2006/math" xmlns:v="urn:schemas-microsoft-com:vml" xmlns:wp14="http://schemas.microsoft.com/office/word/2010/wordprocessingDrawing" xmlns:wp="http://schemas.openxmlformats.org/drawingml/2006/wordprocessingDrawing" xmlns:w10="urn:schemas-microsoft-com:office:word" xmlns:w="http://schemas.openxmlformats.org/wordprocessingml/2006/main" xmlns:w14="http://schemas.microsoft.com/office/word/2010/wordml" xmlns:w15="http://schemas.microsoft.com/office/word/2012/wordml" xmlns:wpg="http://schemas.microsoft.com/office/word/2010/wordprocessingGroup" xmlns:wpi="http://schemas.microsoft.com/office/word/2010/wordprocessingInk" xmlns:wne="http://schemas.microsoft.com/office/word/2006/wordml" xmlns:wps="http://schemas.microsoft.com/office/word/2010/wordprocessingShape" mc:Ignorable="w14 w15 wp14">
   <w:footnote w:type="separator" w:id="-1">
     <w:p>
       <w:r>
@@ -10691,14 +10485,14 @@
 </file>
 
 <file path=word/header1.xml><?xml version="1.0" encoding="utf-8"?>
-<w:hdr xmlns:wpc="http://schemas.microsoft.com/office/word/2010/wordprocessingCanvas" xmlns:mc="http://schemas.openxmlformats.org/markup-compatibility/2006" xmlns:o="urn:schemas-microsoft-com:office:office" xmlns:r="http://schemas.openxmlformats.org/officeDocument/2006/relationships" xmlns:m="http://schemas.openxmlformats.org/officeDocument/2006/math" xmlns:v="urn:schemas-microsoft-com:vml" xmlns:wp14="http://schemas.microsoft.com/office/word/2010/wordprocessingDrawing" xmlns:wp="http://schemas.openxmlformats.org/drawingml/2006/wordprocessingDrawing" xmlns:w10="urn:schemas-microsoft-com:office:word" xmlns:w="http://schemas.openxmlformats.org/wordprocessingml/2006/main" xmlns:w14="http://schemas.microsoft.com/office/word/2010/wordml" xmlns:w15="http://schemas.microsoft.com/office/word/2012/wordml" xmlns:wpg="http://schemas.microsoft.com/office/word/2010/wordprocessingGroup" xmlns:wpi="http://schemas.microsoft.com/office/word/2010/wordprocessingInk" xmlns:wne="http://schemas.microsoft.com/office/word/2006/wordml" xmlns:wps="http://schemas.microsoft.com/office/word/2010/wordprocessingShape" mc:Ignorable="w14 w15 wp14">
+<w:hdr xmlns:wpc="http://schemas.microsoft.com/office/word/2010/wordprocessingCanvas" xmlns:mo="http://schemas.microsoft.com/office/mac/office/2008/main" xmlns:mc="http://schemas.openxmlformats.org/markup-compatibility/2006" xmlns:mv="urn:schemas-microsoft-com:mac:vml" xmlns:o="urn:schemas-microsoft-com:office:office" xmlns:r="http://schemas.openxmlformats.org/officeDocument/2006/relationships" xmlns:m="http://schemas.openxmlformats.org/officeDocument/2006/math" xmlns:v="urn:schemas-microsoft-com:vml" xmlns:wp14="http://schemas.microsoft.com/office/word/2010/wordprocessingDrawing" xmlns:wp="http://schemas.openxmlformats.org/drawingml/2006/wordprocessingDrawing" xmlns:w10="urn:schemas-microsoft-com:office:word" xmlns:w="http://schemas.openxmlformats.org/wordprocessingml/2006/main" xmlns:w14="http://schemas.microsoft.com/office/word/2010/wordml" xmlns:w15="http://schemas.microsoft.com/office/word/2012/wordml" xmlns:wpg="http://schemas.microsoft.com/office/word/2010/wordprocessingGroup" xmlns:wpi="http://schemas.microsoft.com/office/word/2010/wordprocessingInk" xmlns:wne="http://schemas.microsoft.com/office/word/2006/wordml" xmlns:wps="http://schemas.microsoft.com/office/word/2010/wordprocessingShape" mc:Ignorable="w14 w15 wp14">
   <w:p>
     <w:pPr>
       <w:pStyle w:val="a4"/>
       <w:tabs>
         <w:tab w:val="right" w:pos="8647"/>
       </w:tabs>
-      <w:ind w:leftChars="-405" w:left="40" w:rightChars="-364" w:right="-728" w:hangingChars="403" w:hanging="850"/>
+      <w:ind w:leftChars="-405" w:left="36" w:rightChars="-364" w:right="-728" w:hangingChars="403" w:hanging="846"/>
       <w:rPr>
         <w:rFonts w:ascii="黑体" w:eastAsia="黑体"/>
         <w:b/>
@@ -10719,6 +10513,7 @@
       </w:rPr>
       <w:t xml:space="preserve">         </w:t>
     </w:r>
+    <w:proofErr w:type="gramStart"/>
     <w:r>
       <w:rPr>
         <w:rFonts w:ascii="黑体" w:eastAsia="黑体" w:hint="eastAsia"/>
@@ -10751,6 +10546,7 @@
       </w:rPr>
       <w:t>0</w:t>
     </w:r>
+    <w:proofErr w:type="gramEnd"/>
     <w:r>
       <w:rPr>
         <w:rFonts w:ascii="黑体" w:eastAsia="黑体" w:hint="eastAsia"/>
@@ -10766,13 +10562,13 @@
 </file>
 
 <file path=word/header2.xml><?xml version="1.0" encoding="utf-8"?>
-<w:hdr xmlns:wpc="http://schemas.microsoft.com/office/word/2010/wordprocessingCanvas" xmlns:mc="http://schemas.openxmlformats.org/markup-compatibility/2006" xmlns:o="urn:schemas-microsoft-com:office:office" xmlns:r="http://schemas.openxmlformats.org/officeDocument/2006/relationships" xmlns:m="http://schemas.openxmlformats.org/officeDocument/2006/math" xmlns:v="urn:schemas-microsoft-com:vml" xmlns:wp14="http://schemas.microsoft.com/office/word/2010/wordprocessingDrawing" xmlns:wp="http://schemas.openxmlformats.org/drawingml/2006/wordprocessingDrawing" xmlns:w10="urn:schemas-microsoft-com:office:word" xmlns:w="http://schemas.openxmlformats.org/wordprocessingml/2006/main" xmlns:w14="http://schemas.microsoft.com/office/word/2010/wordml" xmlns:w15="http://schemas.microsoft.com/office/word/2012/wordml" xmlns:wpg="http://schemas.microsoft.com/office/word/2010/wordprocessingGroup" xmlns:wpi="http://schemas.microsoft.com/office/word/2010/wordprocessingInk" xmlns:wne="http://schemas.microsoft.com/office/word/2006/wordml" xmlns:wps="http://schemas.microsoft.com/office/word/2010/wordprocessingShape" mc:Ignorable="w14 w15 wp14">
+<w:hdr xmlns:wpc="http://schemas.microsoft.com/office/word/2010/wordprocessingCanvas" xmlns:mo="http://schemas.microsoft.com/office/mac/office/2008/main" xmlns:mc="http://schemas.openxmlformats.org/markup-compatibility/2006" xmlns:mv="urn:schemas-microsoft-com:mac:vml" xmlns:o="urn:schemas-microsoft-com:office:office" xmlns:r="http://schemas.openxmlformats.org/officeDocument/2006/relationships" xmlns:m="http://schemas.openxmlformats.org/officeDocument/2006/math" xmlns:v="urn:schemas-microsoft-com:vml" xmlns:wp14="http://schemas.microsoft.com/office/word/2010/wordprocessingDrawing" xmlns:wp="http://schemas.openxmlformats.org/drawingml/2006/wordprocessingDrawing" xmlns:w10="urn:schemas-microsoft-com:office:word" xmlns:w="http://schemas.openxmlformats.org/wordprocessingml/2006/main" xmlns:w14="http://schemas.microsoft.com/office/word/2010/wordml" xmlns:w15="http://schemas.microsoft.com/office/word/2012/wordml" xmlns:wpg="http://schemas.microsoft.com/office/word/2010/wordprocessingGroup" xmlns:wpi="http://schemas.microsoft.com/office/word/2010/wordprocessingInk" xmlns:wne="http://schemas.microsoft.com/office/word/2006/wordml" xmlns:wps="http://schemas.microsoft.com/office/word/2010/wordprocessingShape" mc:Ignorable="w14 w15 wp14">
   <w:p/>
 </w:hdr>
 </file>
 
 <file path=word/header3.xml><?xml version="1.0" encoding="utf-8"?>
-<w:hdr xmlns:wpc="http://schemas.microsoft.com/office/word/2010/wordprocessingCanvas" xmlns:mc="http://schemas.openxmlformats.org/markup-compatibility/2006" xmlns:o="urn:schemas-microsoft-com:office:office" xmlns:r="http://schemas.openxmlformats.org/officeDocument/2006/relationships" xmlns:m="http://schemas.openxmlformats.org/officeDocument/2006/math" xmlns:v="urn:schemas-microsoft-com:vml" xmlns:wp14="http://schemas.microsoft.com/office/word/2010/wordprocessingDrawing" xmlns:wp="http://schemas.openxmlformats.org/drawingml/2006/wordprocessingDrawing" xmlns:w10="urn:schemas-microsoft-com:office:word" xmlns:w="http://schemas.openxmlformats.org/wordprocessingml/2006/main" xmlns:w14="http://schemas.microsoft.com/office/word/2010/wordml" xmlns:w15="http://schemas.microsoft.com/office/word/2012/wordml" xmlns:wpg="http://schemas.microsoft.com/office/word/2010/wordprocessingGroup" xmlns:wpi="http://schemas.microsoft.com/office/word/2010/wordprocessingInk" xmlns:wne="http://schemas.microsoft.com/office/word/2006/wordml" xmlns:wps="http://schemas.microsoft.com/office/word/2010/wordprocessingShape" mc:Ignorable="w14 w15 wp14">
+<w:hdr xmlns:wpc="http://schemas.microsoft.com/office/word/2010/wordprocessingCanvas" xmlns:mo="http://schemas.microsoft.com/office/mac/office/2008/main" xmlns:mc="http://schemas.openxmlformats.org/markup-compatibility/2006" xmlns:mv="urn:schemas-microsoft-com:mac:vml" xmlns:o="urn:schemas-microsoft-com:office:office" xmlns:r="http://schemas.openxmlformats.org/officeDocument/2006/relationships" xmlns:m="http://schemas.openxmlformats.org/officeDocument/2006/math" xmlns:v="urn:schemas-microsoft-com:vml" xmlns:wp14="http://schemas.microsoft.com/office/word/2010/wordprocessingDrawing" xmlns:wp="http://schemas.openxmlformats.org/drawingml/2006/wordprocessingDrawing" xmlns:w10="urn:schemas-microsoft-com:office:word" xmlns:w="http://schemas.openxmlformats.org/wordprocessingml/2006/main" xmlns:w14="http://schemas.microsoft.com/office/word/2010/wordml" xmlns:w15="http://schemas.microsoft.com/office/word/2012/wordml" xmlns:wpg="http://schemas.microsoft.com/office/word/2010/wordprocessingGroup" xmlns:wpi="http://schemas.microsoft.com/office/word/2010/wordprocessingInk" xmlns:wne="http://schemas.microsoft.com/office/word/2006/wordml" xmlns:wps="http://schemas.microsoft.com/office/word/2010/wordprocessingShape" mc:Ignorable="w14 w15 wp14">
   <w:p>
     <w:pPr>
       <w:pBdr>
@@ -10985,7 +10781,7 @@
 </file>
 
 <file path=word/numbering.xml><?xml version="1.0" encoding="utf-8"?>
-<w:numbering xmlns:wpc="http://schemas.microsoft.com/office/word/2010/wordprocessingCanvas" xmlns:mc="http://schemas.openxmlformats.org/markup-compatibility/2006" xmlns:o="urn:schemas-microsoft-com:office:office" xmlns:r="http://schemas.openxmlformats.org/officeDocument/2006/relationships" xmlns:m="http://schemas.openxmlformats.org/officeDocument/2006/math" xmlns:v="urn:schemas-microsoft-com:vml" xmlns:wp14="http://schemas.microsoft.com/office/word/2010/wordprocessingDrawing" xmlns:wp="http://schemas.openxmlformats.org/drawingml/2006/wordprocessingDrawing" xmlns:w10="urn:schemas-microsoft-com:office:word" xmlns:w="http://schemas.openxmlformats.org/wordprocessingml/2006/main" xmlns:w14="http://schemas.microsoft.com/office/word/2010/wordml" xmlns:w15="http://schemas.microsoft.com/office/word/2012/wordml" xmlns:wpg="http://schemas.microsoft.com/office/word/2010/wordprocessingGroup" xmlns:wpi="http://schemas.microsoft.com/office/word/2010/wordprocessingInk" xmlns:wne="http://schemas.microsoft.com/office/word/2006/wordml" xmlns:wps="http://schemas.microsoft.com/office/word/2010/wordprocessingShape" mc:Ignorable="w14 w15 wp14">
+<w:numbering xmlns:wpc="http://schemas.microsoft.com/office/word/2010/wordprocessingCanvas" xmlns:mo="http://schemas.microsoft.com/office/mac/office/2008/main" xmlns:mc="http://schemas.openxmlformats.org/markup-compatibility/2006" xmlns:mv="urn:schemas-microsoft-com:mac:vml" xmlns:o="urn:schemas-microsoft-com:office:office" xmlns:r="http://schemas.openxmlformats.org/officeDocument/2006/relationships" xmlns:m="http://schemas.openxmlformats.org/officeDocument/2006/math" xmlns:v="urn:schemas-microsoft-com:vml" xmlns:wp14="http://schemas.microsoft.com/office/word/2010/wordprocessingDrawing" xmlns:wp="http://schemas.openxmlformats.org/drawingml/2006/wordprocessingDrawing" xmlns:w10="urn:schemas-microsoft-com:office:word" xmlns:w="http://schemas.openxmlformats.org/wordprocessingml/2006/main" xmlns:w14="http://schemas.microsoft.com/office/word/2010/wordml" xmlns:w15="http://schemas.microsoft.com/office/word/2012/wordml" xmlns:wpg="http://schemas.microsoft.com/office/word/2010/wordprocessingGroup" xmlns:wpi="http://schemas.microsoft.com/office/word/2010/wordprocessingInk" xmlns:wne="http://schemas.microsoft.com/office/word/2006/wordml" xmlns:wps="http://schemas.microsoft.com/office/word/2010/wordprocessingShape" mc:Ignorable="w14 w15 wp14">
   <w:abstractNum w:abstractNumId="0">
     <w:nsid w:val="42E6286D"/>
     <w:multiLevelType w:val="multilevel"/>
@@ -11456,7 +11252,7 @@
     </w:rPrDefault>
     <w:pPrDefault/>
   </w:docDefaults>
-  <w:latentStyles w:defLockedState="0" w:defUIPriority="0" w:defSemiHidden="0" w:defUnhideWhenUsed="0" w:defQFormat="0" w:count="371">
+  <w:latentStyles w:defLockedState="0" w:defUIPriority="0" w:defSemiHidden="0" w:defUnhideWhenUsed="0" w:defQFormat="0" w:count="380">
     <w:lsdException w:name="Normal" w:qFormat="1"/>
     <w:lsdException w:name="heading 1" w:qFormat="1"/>
     <w:lsdException w:name="heading 2" w:qFormat="1"/>
@@ -12150,7 +11946,7 @@
   <w:style w:type="paragraph" w:styleId="a4">
     <w:name w:val="header"/>
     <w:basedOn w:val="a"/>
-    <w:link w:val="Char"/>
+    <w:link w:val="a5"/>
     <w:uiPriority w:val="99"/>
     <w:rsid w:val="00F5647E"/>
     <w:pPr>
@@ -12160,7 +11956,7 @@
       </w:tabs>
     </w:pPr>
   </w:style>
-  <w:style w:type="paragraph" w:styleId="a5">
+  <w:style w:type="paragraph" w:styleId="a6">
     <w:name w:val="Normal Indent"/>
     <w:aliases w:val="特点,表正文,正文非缩进"/>
     <w:basedOn w:val="a"/>
@@ -12192,7 +11988,7 @@
       <w:lang w:val="en-US" w:eastAsia="zh-CN"/>
     </w:rPr>
   </w:style>
-  <w:style w:type="table" w:styleId="a6">
+  <w:style w:type="table" w:styleId="a7">
     <w:name w:val="Table Grid"/>
     <w:basedOn w:val="a1"/>
     <w:rsid w:val="00F42221"/>
@@ -12219,7 +12015,7 @@
       </w:tblCellMar>
     </w:tblPr>
   </w:style>
-  <w:style w:type="paragraph" w:customStyle="1" w:styleId="a7">
+  <w:style w:type="paragraph" w:customStyle="1" w:styleId="a8">
     <w:name w:val="章节"/>
     <w:basedOn w:val="1"/>
     <w:rsid w:val="00033207"/>
@@ -12268,7 +12064,7 @@
       <w:iCs/>
     </w:rPr>
   </w:style>
-  <w:style w:type="character" w:styleId="a8">
+  <w:style w:type="character" w:styleId="a9">
     <w:name w:val="Hyperlink"/>
     <w:basedOn w:val="a0"/>
     <w:uiPriority w:val="99"/>
@@ -12278,7 +12074,7 @@
       <w:u w:val="single"/>
     </w:rPr>
   </w:style>
-  <w:style w:type="paragraph" w:styleId="a9">
+  <w:style w:type="paragraph" w:styleId="aa">
     <w:name w:val="Document Map"/>
     <w:basedOn w:val="a"/>
     <w:semiHidden/>
@@ -12398,13 +12194,13 @@
       <w:szCs w:val="18"/>
     </w:rPr>
   </w:style>
-  <w:style w:type="character" w:styleId="aa">
+  <w:style w:type="character" w:styleId="ab">
     <w:name w:val="page number"/>
     <w:basedOn w:val="a0"/>
     <w:rsid w:val="005840A9"/>
   </w:style>
-  <w:style w:type="character" w:customStyle="1" w:styleId="Char">
-    <w:name w:val="页眉 Char"/>
+  <w:style w:type="character" w:customStyle="1" w:styleId="a5">
+    <w:name w:val="页眉字符"/>
     <w:basedOn w:val="a0"/>
     <w:link w:val="a4"/>
     <w:uiPriority w:val="99"/>
@@ -12414,10 +12210,10 @@
       <w:lang w:val="fr-FR" w:eastAsia="fr-FR"/>
     </w:rPr>
   </w:style>
-  <w:style w:type="paragraph" w:styleId="ab">
+  <w:style w:type="paragraph" w:styleId="ac">
     <w:name w:val="Balloon Text"/>
     <w:basedOn w:val="a"/>
-    <w:link w:val="Char0"/>
+    <w:link w:val="ad"/>
     <w:rsid w:val="00F86573"/>
     <w:pPr>
       <w:spacing w:line="240" w:lineRule="auto"/>
@@ -12427,10 +12223,10 @@
       <w:szCs w:val="18"/>
     </w:rPr>
   </w:style>
-  <w:style w:type="character" w:customStyle="1" w:styleId="Char0">
-    <w:name w:val="批注框文本 Char"/>
+  <w:style w:type="character" w:customStyle="1" w:styleId="ad">
+    <w:name w:val="批注框文本字符"/>
     <w:basedOn w:val="a0"/>
-    <w:link w:val="ab"/>
+    <w:link w:val="ac"/>
     <w:rsid w:val="00F86573"/>
     <w:rPr>
       <w:rFonts w:ascii="Arial" w:hAnsi="Arial"/>
@@ -12730,7 +12526,7 @@
 </file>
 
 <file path=customXml/itemProps1.xml><?xml version="1.0" encoding="utf-8"?>
-<ds:datastoreItem xmlns:ds="http://schemas.openxmlformats.org/officeDocument/2006/customXml" ds:itemID="{871D136F-BCA0-48AA-9669-EC19E233BFE9}">
+<ds:datastoreItem xmlns:ds="http://schemas.openxmlformats.org/officeDocument/2006/customXml" ds:itemID="{2C5CA458-F269-B449-8BF7-77E005D6F592}">
   <ds:schemaRefs>
     <ds:schemaRef ds:uri="http://schemas.openxmlformats.org/officeDocument/2006/bibliography"/>
   </ds:schemaRefs>

</xml_diff>

<commit_message>
update get-data-set.js | multi-revision ied cover function 70% done
</commit_message>
<xml_diff>
--- a/templates/cpr1000/ied_cover.docx
+++ b/templates/cpr1000/ied_cover.docx
@@ -1,6 +1,6 @@
 
 <file path=word/document.xml><?xml version="1.0" encoding="utf-8"?>
-<w:document xmlns:wpc="http://schemas.microsoft.com/office/word/2010/wordprocessingCanvas" xmlns:mo="http://schemas.microsoft.com/office/mac/office/2008/main" xmlns:mc="http://schemas.openxmlformats.org/markup-compatibility/2006" xmlns:mv="urn:schemas-microsoft-com:mac:vml" xmlns:o="urn:schemas-microsoft-com:office:office" xmlns:r="http://schemas.openxmlformats.org/officeDocument/2006/relationships" xmlns:m="http://schemas.openxmlformats.org/officeDocument/2006/math" xmlns:v="urn:schemas-microsoft-com:vml" xmlns:wp14="http://schemas.microsoft.com/office/word/2010/wordprocessingDrawing" xmlns:wp="http://schemas.openxmlformats.org/drawingml/2006/wordprocessingDrawing" xmlns:w10="urn:schemas-microsoft-com:office:word" xmlns:w="http://schemas.openxmlformats.org/wordprocessingml/2006/main" xmlns:w14="http://schemas.microsoft.com/office/word/2010/wordml" xmlns:w15="http://schemas.microsoft.com/office/word/2012/wordml" xmlns:wpg="http://schemas.microsoft.com/office/word/2010/wordprocessingGroup" xmlns:wpi="http://schemas.microsoft.com/office/word/2010/wordprocessingInk" xmlns:wne="http://schemas.microsoft.com/office/word/2006/wordml" xmlns:wps="http://schemas.microsoft.com/office/word/2010/wordprocessingShape" mc:Ignorable="w14 w15 wp14">
+<w:document xmlns:wpc="http://schemas.microsoft.com/office/word/2010/wordprocessingCanvas" xmlns:mc="http://schemas.openxmlformats.org/markup-compatibility/2006" xmlns:o="urn:schemas-microsoft-com:office:office" xmlns:r="http://schemas.openxmlformats.org/officeDocument/2006/relationships" xmlns:m="http://schemas.openxmlformats.org/officeDocument/2006/math" xmlns:v="urn:schemas-microsoft-com:vml" xmlns:wp14="http://schemas.microsoft.com/office/word/2010/wordprocessingDrawing" xmlns:wp="http://schemas.openxmlformats.org/drawingml/2006/wordprocessingDrawing" xmlns:w10="urn:schemas-microsoft-com:office:word" xmlns:w="http://schemas.openxmlformats.org/wordprocessingml/2006/main" xmlns:w14="http://schemas.microsoft.com/office/word/2010/wordml" xmlns:w15="http://schemas.microsoft.com/office/word/2012/wordml" xmlns:wpg="http://schemas.microsoft.com/office/word/2010/wordprocessingGroup" xmlns:wpi="http://schemas.microsoft.com/office/word/2010/wordprocessingInk" xmlns:wne="http://schemas.microsoft.com/office/word/2006/wordml" xmlns:wps="http://schemas.microsoft.com/office/word/2010/wordprocessingShape" mc:Ignorable="w14 w15 wp14">
   <w:body>
     <w:tbl>
       <w:tblPr>
@@ -277,17 +277,8 @@
                 <w:rFonts w:ascii="Times New Roman" w:hAnsi="Times New Roman"/>
                 <w:lang w:eastAsia="zh-CN"/>
               </w:rPr>
-              <w:t>{#</w:t>
-            </w:r>
-            <w:proofErr w:type="spellStart"/>
-            <w:r>
-              <w:rPr>
-                <w:rFonts w:ascii="Times New Roman" w:hAnsi="Times New Roman"/>
-                <w:lang w:eastAsia="zh-CN"/>
-              </w:rPr>
-              <w:t>r_r_r</w:t>
-            </w:r>
-            <w:proofErr w:type="spellEnd"/>
+              <w:t>{#r_r_1</w:t>
+            </w:r>
             <w:r>
               <w:rPr>
                 <w:rFonts w:ascii="Times New Roman" w:hAnsi="Times New Roman"/>
@@ -340,6 +331,27 @@
                 <w:lang w:eastAsia="zh-CN"/>
               </w:rPr>
             </w:pPr>
+            <w:r>
+              <w:rPr>
+                <w:rFonts w:ascii="Times New Roman" w:hAnsi="Times New Roman" w:hint="eastAsia"/>
+                <w:lang w:eastAsia="zh-CN"/>
+              </w:rPr>
+              <w:t>{</w:t>
+            </w:r>
+            <w:r>
+              <w:rPr>
+                <w:rFonts w:ascii="Times New Roman" w:hAnsi="Times New Roman"/>
+                <w:lang w:eastAsia="zh-CN"/>
+              </w:rPr>
+              <w:t>st</w:t>
+            </w:r>
+            <w:r>
+              <w:rPr>
+                <w:rFonts w:ascii="Times New Roman" w:hAnsi="Times New Roman" w:hint="eastAsia"/>
+                <w:lang w:eastAsia="zh-CN"/>
+              </w:rPr>
+              <w:t>}</w:t>
+            </w:r>
           </w:p>
         </w:tc>
         <w:tc>
@@ -561,17 +573,8 @@
                 <w:rFonts w:ascii="Times New Roman" w:eastAsiaTheme="minorEastAsia" w:hAnsi="Times New Roman"/>
                 <w:lang w:eastAsia="zh-CN"/>
               </w:rPr>
-              <w:t>}{/</w:t>
-            </w:r>
-            <w:proofErr w:type="spellStart"/>
-            <w:r>
-              <w:rPr>
-                <w:rFonts w:ascii="Times New Roman" w:eastAsiaTheme="minorEastAsia" w:hAnsi="Times New Roman"/>
-                <w:lang w:eastAsia="zh-CN"/>
-              </w:rPr>
-              <w:t>r_r_r</w:t>
-            </w:r>
-            <w:proofErr w:type="spellEnd"/>
+              <w:t>}{/r_r_1</w:t>
+            </w:r>
             <w:r>
               <w:rPr>
                 <w:rFonts w:ascii="Times New Roman" w:eastAsiaTheme="minorEastAsia" w:hAnsi="Times New Roman"/>
@@ -610,8 +613,6 @@
                 <w:lang w:eastAsia="zh-CN"/>
               </w:rPr>
             </w:pPr>
-            <w:bookmarkStart w:id="0" w:name="_GoBack"/>
-            <w:bookmarkEnd w:id="0"/>
             <w:r>
               <w:rPr>
                 <w:rFonts w:ascii="Times New Roman" w:hAnsi="Times New Roman"/>
@@ -634,7 +635,6 @@
                 <w:szCs w:val="18"/>
               </w:rPr>
             </w:pPr>
-            <w:proofErr w:type="spellStart"/>
             <w:r>
               <w:rPr>
                 <w:rFonts w:ascii="Times New Roman" w:hAnsi="Times New Roman"/>
@@ -642,17 +642,7 @@
                 <w:sz w:val="18"/>
                 <w:szCs w:val="18"/>
               </w:rPr>
-              <w:t>Rev</w:t>
-            </w:r>
-            <w:proofErr w:type="spellEnd"/>
-            <w:r>
-              <w:rPr>
-                <w:rFonts w:ascii="Times New Roman" w:hAnsi="Times New Roman"/>
-                <w:b/>
-                <w:sz w:val="18"/>
-                <w:szCs w:val="18"/>
-              </w:rPr>
-              <w:t>.</w:t>
+              <w:t>Rev.</w:t>
             </w:r>
           </w:p>
         </w:tc>
@@ -746,7 +736,6 @@
               </w:rPr>
               <w:t>状态</w:t>
             </w:r>
-            <w:proofErr w:type="spellStart"/>
             <w:r>
               <w:rPr>
                 <w:rFonts w:ascii="Times New Roman" w:hAnsi="Times New Roman"/>
@@ -756,7 +745,6 @@
               </w:rPr>
               <w:t>Status</w:t>
             </w:r>
-            <w:proofErr w:type="spellEnd"/>
           </w:p>
         </w:tc>
         <w:tc>
@@ -805,7 +793,6 @@
                 <w:szCs w:val="18"/>
               </w:rPr>
             </w:pPr>
-            <w:proofErr w:type="spellStart"/>
             <w:r>
               <w:rPr>
                 <w:rFonts w:ascii="Times New Roman" w:hAnsi="Times New Roman"/>
@@ -813,17 +800,7 @@
                 <w:sz w:val="18"/>
                 <w:szCs w:val="18"/>
               </w:rPr>
-              <w:t>Drafted</w:t>
-            </w:r>
-            <w:proofErr w:type="spellEnd"/>
-            <w:r>
-              <w:rPr>
-                <w:rFonts w:ascii="Times New Roman" w:hAnsi="Times New Roman"/>
-                <w:b/>
-                <w:sz w:val="18"/>
-                <w:szCs w:val="18"/>
-              </w:rPr>
-              <w:t xml:space="preserve"> by</w:t>
+              <w:t>Drafted by</w:t>
             </w:r>
           </w:p>
         </w:tc>
@@ -873,7 +850,6 @@
                 <w:szCs w:val="18"/>
               </w:rPr>
             </w:pPr>
-            <w:proofErr w:type="spellStart"/>
             <w:r>
               <w:rPr>
                 <w:rFonts w:ascii="Times New Roman" w:hAnsi="Times New Roman"/>
@@ -891,17 +867,7 @@
                 <w:sz w:val="18"/>
                 <w:szCs w:val="18"/>
               </w:rPr>
-              <w:t>ed</w:t>
-            </w:r>
-            <w:proofErr w:type="spellEnd"/>
-            <w:r>
-              <w:rPr>
-                <w:rFonts w:ascii="Times New Roman" w:hAnsi="Times New Roman"/>
-                <w:b/>
-                <w:sz w:val="18"/>
-                <w:szCs w:val="18"/>
-              </w:rPr>
-              <w:t xml:space="preserve"> by</w:t>
+              <w:t>ed by</w:t>
             </w:r>
           </w:p>
         </w:tc>
@@ -951,7 +917,6 @@
                 <w:szCs w:val="18"/>
               </w:rPr>
             </w:pPr>
-            <w:proofErr w:type="spellStart"/>
             <w:r>
               <w:rPr>
                 <w:rFonts w:ascii="Times New Roman" w:hAnsi="Times New Roman" w:hint="eastAsia"/>
@@ -960,18 +925,7 @@
                 <w:szCs w:val="18"/>
                 <w:lang w:eastAsia="zh-CN"/>
               </w:rPr>
-              <w:t>Reviewed</w:t>
-            </w:r>
-            <w:proofErr w:type="spellEnd"/>
-            <w:r>
-              <w:rPr>
-                <w:rFonts w:ascii="Times New Roman" w:hAnsi="Times New Roman" w:hint="eastAsia"/>
-                <w:b/>
-                <w:sz w:val="18"/>
-                <w:szCs w:val="18"/>
-                <w:lang w:eastAsia="zh-CN"/>
-              </w:rPr>
-              <w:t xml:space="preserve"> by</w:t>
+              <w:t>Reviewed by</w:t>
             </w:r>
           </w:p>
         </w:tc>
@@ -1021,7 +975,6 @@
                 <w:szCs w:val="18"/>
               </w:rPr>
             </w:pPr>
-            <w:proofErr w:type="spellStart"/>
             <w:r>
               <w:rPr>
                 <w:rFonts w:ascii="Times New Roman" w:hAnsi="Times New Roman"/>
@@ -1029,17 +982,7 @@
                 <w:sz w:val="18"/>
                 <w:szCs w:val="18"/>
               </w:rPr>
-              <w:t>Approved</w:t>
-            </w:r>
-            <w:proofErr w:type="spellEnd"/>
-            <w:r>
-              <w:rPr>
-                <w:rFonts w:ascii="Times New Roman" w:hAnsi="Times New Roman"/>
-                <w:b/>
-                <w:sz w:val="18"/>
-                <w:szCs w:val="18"/>
-              </w:rPr>
-              <w:t xml:space="preserve"> by</w:t>
+              <w:t>Approved by</w:t>
             </w:r>
           </w:p>
         </w:tc>
@@ -1358,8 +1301,8 @@
                 <w:lang w:eastAsia="zh-CN"/>
               </w:rPr>
             </w:pPr>
-            <w:bookmarkStart w:id="1" w:name="sgnNoClient"/>
-            <w:bookmarkEnd w:id="1"/>
+            <w:bookmarkStart w:id="0" w:name="sgnNoClient"/>
+            <w:bookmarkEnd w:id="0"/>
             <w:r>
               <w:rPr>
                 <w:rFonts w:ascii="Times New Roman" w:hAnsi="Times New Roman" w:hint="eastAsia"/>
@@ -3038,7 +2981,6 @@
                 <w:lang w:eastAsia="zh-CN"/>
               </w:rPr>
             </w:pPr>
-            <w:proofErr w:type="spellStart"/>
             <w:r>
               <w:rPr>
                 <w:rFonts w:ascii="Times New Roman" w:hAnsi="Times New Roman"/>
@@ -3046,7 +2988,6 @@
               </w:rPr>
               <w:t>Rev</w:t>
             </w:r>
-            <w:proofErr w:type="spellEnd"/>
           </w:p>
         </w:tc>
         <w:tc>
@@ -3912,7 +3853,7 @@
                     </wp:anchor>
                   </w:drawing>
                 </mc:Choice>
-                <mc:Fallback>
+                <mc:Fallback xmlns:mo="http://schemas.microsoft.com/office/mac/office/2008/main" xmlns:mv="urn:schemas-microsoft-com:mac:vml">
                   <w:pict>
                     <v:group w14:anchorId="3E0C62EA" id="Group_x0020_128" o:spid="_x0000_s1026" style="position:absolute;left:0;text-align:left;margin-left:12.95pt;margin-top:7.6pt;width:40.1pt;height:32.4pt;z-index:251676672" coordsize="20000,20000" o:gfxdata="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">
                       <v:shape id="Freeform_x0020_129" o:spid="_x0000_s1027" style="position:absolute;left:6686;width:6657;height:13309;visibility:visible;mso-wrap-style:square;v-text-anchor:top" coordsize="20000,20000" o:gfxdata="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" path="m10000,0l0,9996,10000,19992,19988,9996,10000,0xe" fillcolor="red" stroked="f">
@@ -3943,7 +3884,6 @@
                 <w:lang w:val="en-US" w:eastAsia="zh-CN"/>
               </w:rPr>
             </w:pPr>
-            <w:proofErr w:type="gramStart"/>
             <w:r>
               <w:rPr>
                 <w:rFonts w:ascii="Times New Roman" w:hAnsi="Times New Roman" w:hint="eastAsia"/>
@@ -3952,18 +3892,7 @@
                 <w:szCs w:val="36"/>
                 <w:lang w:val="en-US" w:eastAsia="zh-CN"/>
               </w:rPr>
-              <w:t>MELCO  Mitsubishi</w:t>
-            </w:r>
-            <w:proofErr w:type="gramEnd"/>
-            <w:r>
-              <w:rPr>
-                <w:rFonts w:ascii="Times New Roman" w:hAnsi="Times New Roman" w:hint="eastAsia"/>
-                <w:color w:val="000000"/>
-                <w:sz w:val="36"/>
-                <w:szCs w:val="36"/>
-                <w:lang w:val="en-US" w:eastAsia="zh-CN"/>
-              </w:rPr>
-              <w:t xml:space="preserve"> Electric Corporation</w:t>
+              <w:t>MELCO  Mitsubishi Electric Corporation</w:t>
             </w:r>
           </w:p>
           <w:p>
@@ -4594,31 +4523,7 @@
                 <w:szCs w:val="24"/>
                 <w:lang w:eastAsia="zh-CN"/>
               </w:rPr>
-              <w:t>{</w:t>
-            </w:r>
-            <w:proofErr w:type="spellStart"/>
-            <w:r>
-              <w:rPr>
-                <w:rFonts w:ascii="Times New Roman" w:hAnsi="Times New Roman"/>
-                <w:b/>
-                <w:color w:val="0000FF"/>
-                <w:kern w:val="2"/>
-                <w:szCs w:val="24"/>
-                <w:lang w:eastAsia="zh-CN"/>
-              </w:rPr>
-              <w:t>i_s</w:t>
-            </w:r>
-            <w:proofErr w:type="spellEnd"/>
-            <w:r>
-              <w:rPr>
-                <w:rFonts w:ascii="Times New Roman" w:hAnsi="Times New Roman"/>
-                <w:b/>
-                <w:color w:val="0000FF"/>
-                <w:kern w:val="2"/>
-                <w:szCs w:val="24"/>
-                <w:lang w:eastAsia="zh-CN"/>
-              </w:rPr>
-              <w:t>}</w:t>
+              <w:t>{i_s}</w:t>
             </w:r>
           </w:p>
           <w:p>
@@ -4652,31 +4557,7 @@
                 <w:kern w:val="2"/>
                 <w:lang w:eastAsia="zh-CN"/>
               </w:rPr>
-              <w:t>{</w:t>
-            </w:r>
-            <w:proofErr w:type="spellStart"/>
-            <w:r>
-              <w:rPr>
-                <w:rFonts w:ascii="Times New Roman" w:hAnsi="Times New Roman"/>
-                <w:b/>
-                <w:bCs/>
-                <w:color w:val="0000FF"/>
-                <w:kern w:val="2"/>
-                <w:lang w:eastAsia="zh-CN"/>
-              </w:rPr>
-              <w:t>project_verbose</w:t>
-            </w:r>
-            <w:proofErr w:type="spellEnd"/>
-            <w:r>
-              <w:rPr>
-                <w:rFonts w:ascii="Times New Roman" w:hAnsi="Times New Roman"/>
-                <w:b/>
-                <w:bCs/>
-                <w:color w:val="0000FF"/>
-                <w:kern w:val="2"/>
-                <w:lang w:eastAsia="zh-CN"/>
-              </w:rPr>
-              <w:t>}</w:t>
+              <w:t>{project_verbose}</w:t>
             </w:r>
           </w:p>
           <w:p>
@@ -4711,31 +4592,7 @@
                 <w:kern w:val="2"/>
                 <w:lang w:eastAsia="zh-CN"/>
               </w:rPr>
-              <w:t>{</w:t>
-            </w:r>
-            <w:proofErr w:type="spellStart"/>
-            <w:r>
-              <w:rPr>
-                <w:rFonts w:ascii="Times New Roman" w:hAnsi="Times New Roman"/>
-                <w:b/>
-                <w:bCs/>
-                <w:color w:val="0000FF"/>
-                <w:kern w:val="2"/>
-                <w:lang w:eastAsia="zh-CN"/>
-              </w:rPr>
-              <w:t>contract_number</w:t>
-            </w:r>
-            <w:proofErr w:type="spellEnd"/>
-            <w:r>
-              <w:rPr>
-                <w:rFonts w:ascii="Times New Roman" w:hAnsi="Times New Roman"/>
-                <w:b/>
-                <w:bCs/>
-                <w:color w:val="0000FF"/>
-                <w:kern w:val="2"/>
-                <w:lang w:eastAsia="zh-CN"/>
-              </w:rPr>
-              <w:t>}</w:t>
+              <w:t>{contract_number}</w:t>
             </w:r>
           </w:p>
           <w:p>
@@ -4863,7 +4720,6 @@
               </w:rPr>
               <w:t>共</w:t>
             </w:r>
-            <w:proofErr w:type="gramStart"/>
             <w:r>
               <w:rPr>
                 <w:rFonts w:ascii="Times New Roman" w:hAnsi="Times New Roman"/>
@@ -4888,17 +4744,7 @@
                 <w:color w:val="0000FF"/>
                 <w:lang w:eastAsia="zh-CN"/>
               </w:rPr>
-              <w:t>{</w:t>
-            </w:r>
-            <w:proofErr w:type="gramEnd"/>
-            <w:r>
-              <w:rPr>
-                <w:rFonts w:ascii="Times New Roman" w:hAnsi="Times New Roman"/>
-                <w:b/>
-                <w:color w:val="0000FF"/>
-                <w:lang w:eastAsia="zh-CN"/>
-              </w:rPr>
-              <w:t>pages}</w:t>
+              <w:t>{pages}</w:t>
             </w:r>
             <w:r>
               <w:rPr>
@@ -5217,19 +5063,17 @@
                 <w:color w:val="0000FF"/>
                 <w:lang w:eastAsia="zh-CN"/>
               </w:rPr>
-              <w:t>{#</w:t>
-            </w:r>
-            <w:proofErr w:type="spellStart"/>
-            <w:r>
-              <w:rPr>
-                <w:rFonts w:ascii="Times New Roman" w:hAnsi="Times New Roman"/>
-                <w:b/>
-                <w:color w:val="0000FF"/>
-                <w:lang w:eastAsia="zh-CN"/>
-              </w:rPr>
-              <w:t>r_r</w:t>
-            </w:r>
-            <w:proofErr w:type="spellEnd"/>
+              <w:t>{#r_r</w:t>
+            </w:r>
+            <w:r>
+              <w:rPr>
+                <w:rFonts w:ascii="Times New Roman" w:hAnsi="Times New Roman"/>
+                <w:b/>
+                <w:color w:val="0000FF"/>
+                <w:lang w:eastAsia="zh-CN"/>
+              </w:rPr>
+              <w:t>_3</w:t>
+            </w:r>
             <w:r>
               <w:rPr>
                 <w:rFonts w:ascii="Times New Roman" w:hAnsi="Times New Roman"/>
@@ -5283,6 +5127,33 @@
                 <w:lang w:eastAsia="zh-CN"/>
               </w:rPr>
             </w:pPr>
+            <w:r>
+              <w:rPr>
+                <w:rFonts w:ascii="Times New Roman" w:hAnsi="Times New Roman" w:hint="eastAsia"/>
+                <w:b/>
+                <w:color w:val="0000FF"/>
+                <w:lang w:eastAsia="zh-CN"/>
+              </w:rPr>
+              <w:t>{</w:t>
+            </w:r>
+            <w:r>
+              <w:rPr>
+                <w:rFonts w:ascii="Times New Roman" w:hAnsi="Times New Roman"/>
+                <w:b/>
+                <w:color w:val="0000FF"/>
+                <w:lang w:eastAsia="zh-CN"/>
+              </w:rPr>
+              <w:t>st</w:t>
+            </w:r>
+            <w:r>
+              <w:rPr>
+                <w:rFonts w:ascii="Times New Roman" w:hAnsi="Times New Roman" w:hint="eastAsia"/>
+                <w:b/>
+                <w:color w:val="0000FF"/>
+                <w:lang w:eastAsia="zh-CN"/>
+              </w:rPr>
+              <w:t>}</w:t>
+            </w:r>
           </w:p>
         </w:tc>
         <w:tc>
@@ -5311,7 +5182,6 @@
               </w:rPr>
               <w:t>{</w:t>
             </w:r>
-            <w:proofErr w:type="spellStart"/>
             <w:r>
               <w:rPr>
                 <w:rFonts w:ascii="Times New Roman" w:hAnsi="Times New Roman"/>
@@ -5321,7 +5191,6 @@
               </w:rPr>
               <w:t>d_b</w:t>
             </w:r>
-            <w:proofErr w:type="spellEnd"/>
             <w:r>
               <w:rPr>
                 <w:rFonts w:ascii="Times New Roman" w:hAnsi="Times New Roman" w:hint="eastAsia"/>
@@ -5359,7 +5228,6 @@
               </w:rPr>
               <w:t>{</w:t>
             </w:r>
-            <w:proofErr w:type="spellStart"/>
             <w:r>
               <w:rPr>
                 <w:rFonts w:ascii="Times New Roman" w:hAnsi="Times New Roman"/>
@@ -5369,7 +5237,6 @@
               </w:rPr>
               <w:t>c_b</w:t>
             </w:r>
-            <w:proofErr w:type="spellEnd"/>
             <w:r>
               <w:rPr>
                 <w:rFonts w:ascii="Times New Roman" w:hAnsi="Times New Roman" w:hint="eastAsia"/>
@@ -5407,7 +5274,6 @@
               </w:rPr>
               <w:t>{</w:t>
             </w:r>
-            <w:proofErr w:type="spellStart"/>
             <w:r>
               <w:rPr>
                 <w:rFonts w:ascii="Times New Roman" w:hAnsi="Times New Roman"/>
@@ -5417,7 +5283,6 @@
               </w:rPr>
               <w:t>r_b</w:t>
             </w:r>
-            <w:proofErr w:type="spellEnd"/>
             <w:r>
               <w:rPr>
                 <w:rFonts w:ascii="Times New Roman" w:hAnsi="Times New Roman" w:hint="eastAsia"/>
@@ -5454,7 +5319,6 @@
               </w:rPr>
               <w:t>{</w:t>
             </w:r>
-            <w:proofErr w:type="spellStart"/>
             <w:r>
               <w:rPr>
                 <w:rFonts w:ascii="Times New Roman" w:hAnsi="Times New Roman"/>
@@ -5464,7 +5328,6 @@
               </w:rPr>
               <w:t>a_b</w:t>
             </w:r>
-            <w:proofErr w:type="spellEnd"/>
             <w:r>
               <w:rPr>
                 <w:rFonts w:ascii="Times New Roman" w:hAnsi="Times New Roman" w:hint="eastAsia"/>
@@ -5498,19 +5361,17 @@
                 <w:color w:val="0000FF"/>
                 <w:lang w:eastAsia="zh-CN"/>
               </w:rPr>
-              <w:t>{date}{/</w:t>
-            </w:r>
-            <w:proofErr w:type="spellStart"/>
-            <w:r>
-              <w:rPr>
-                <w:rFonts w:ascii="Times New Roman" w:hAnsi="Times New Roman"/>
-                <w:b/>
-                <w:color w:val="0000FF"/>
-                <w:lang w:eastAsia="zh-CN"/>
-              </w:rPr>
-              <w:t>r_r</w:t>
-            </w:r>
-            <w:proofErr w:type="spellEnd"/>
+              <w:t>{date}{/r_r</w:t>
+            </w:r>
+            <w:r>
+              <w:rPr>
+                <w:rFonts w:ascii="Times New Roman" w:hAnsi="Times New Roman"/>
+                <w:b/>
+                <w:color w:val="0000FF"/>
+                <w:lang w:eastAsia="zh-CN"/>
+              </w:rPr>
+              <w:t>_3</w:t>
+            </w:r>
             <w:r>
               <w:rPr>
                 <w:rFonts w:ascii="Times New Roman" w:hAnsi="Times New Roman"/>
@@ -5520,1070 +5381,6 @@
               </w:rPr>
               <w:t>}</w:t>
             </w:r>
-          </w:p>
-        </w:tc>
-      </w:tr>
-      <w:tr>
-        <w:trPr>
-          <w:cantSplit/>
-          <w:trHeight w:val="400"/>
-          <w:jc w:val="center"/>
-        </w:trPr>
-        <w:tc>
-          <w:tcPr>
-            <w:tcW w:w="984" w:type="dxa"/>
-            <w:gridSpan w:val="2"/>
-            <w:vAlign w:val="center"/>
-          </w:tcPr>
-          <w:p>
-            <w:pPr>
-              <w:jc w:val="center"/>
-              <w:rPr>
-                <w:rFonts w:ascii="Times New Roman" w:hAnsi="Times New Roman"/>
-                <w:b/>
-                <w:color w:val="0000FF"/>
-                <w:lang w:eastAsia="zh-CN"/>
-              </w:rPr>
-            </w:pPr>
-          </w:p>
-        </w:tc>
-        <w:tc>
-          <w:tcPr>
-            <w:tcW w:w="915" w:type="dxa"/>
-            <w:vAlign w:val="center"/>
-          </w:tcPr>
-          <w:p>
-            <w:pPr>
-              <w:jc w:val="center"/>
-              <w:rPr>
-                <w:rFonts w:ascii="Times New Roman" w:hAnsi="Times New Roman"/>
-                <w:b/>
-                <w:color w:val="0000FF"/>
-                <w:lang w:eastAsia="zh-CN"/>
-              </w:rPr>
-            </w:pPr>
-          </w:p>
-        </w:tc>
-        <w:tc>
-          <w:tcPr>
-            <w:tcW w:w="1620" w:type="dxa"/>
-            <w:gridSpan w:val="2"/>
-            <w:vAlign w:val="center"/>
-          </w:tcPr>
-          <w:p>
-            <w:pPr>
-              <w:jc w:val="center"/>
-              <w:rPr>
-                <w:rFonts w:ascii="宋体" w:hAnsi="宋体"/>
-                <w:b/>
-                <w:color w:val="0000FF"/>
-                <w:lang w:eastAsia="zh-CN"/>
-              </w:rPr>
-            </w:pPr>
-          </w:p>
-        </w:tc>
-        <w:tc>
-          <w:tcPr>
-            <w:tcW w:w="1620" w:type="dxa"/>
-            <w:gridSpan w:val="2"/>
-            <w:vAlign w:val="center"/>
-          </w:tcPr>
-          <w:p>
-            <w:pPr>
-              <w:ind w:firstLine="41"/>
-              <w:jc w:val="center"/>
-              <w:rPr>
-                <w:rFonts w:ascii="Times New Roman" w:hAnsi="Times New Roman"/>
-                <w:b/>
-                <w:color w:val="0000FF"/>
-                <w:lang w:eastAsia="zh-CN"/>
-              </w:rPr>
-            </w:pPr>
-          </w:p>
-        </w:tc>
-        <w:tc>
-          <w:tcPr>
-            <w:tcW w:w="1620" w:type="dxa"/>
-            <w:gridSpan w:val="2"/>
-            <w:vAlign w:val="center"/>
-          </w:tcPr>
-          <w:p>
-            <w:pPr>
-              <w:ind w:hanging="20"/>
-              <w:jc w:val="center"/>
-              <w:rPr>
-                <w:rFonts w:ascii="Times New Roman" w:hAnsi="Times New Roman"/>
-                <w:b/>
-                <w:color w:val="0000FF"/>
-                <w:lang w:eastAsia="zh-CN"/>
-              </w:rPr>
-            </w:pPr>
-          </w:p>
-        </w:tc>
-        <w:tc>
-          <w:tcPr>
-            <w:tcW w:w="1620" w:type="dxa"/>
-            <w:gridSpan w:val="2"/>
-            <w:vAlign w:val="center"/>
-          </w:tcPr>
-          <w:p>
-            <w:pPr>
-              <w:jc w:val="center"/>
-              <w:rPr>
-                <w:rFonts w:ascii="Times New Roman" w:hAnsi="Times New Roman"/>
-                <w:b/>
-                <w:color w:val="0000FF"/>
-                <w:lang w:eastAsia="zh-CN"/>
-              </w:rPr>
-            </w:pPr>
-          </w:p>
-        </w:tc>
-        <w:tc>
-          <w:tcPr>
-            <w:tcW w:w="1567" w:type="dxa"/>
-            <w:vAlign w:val="center"/>
-          </w:tcPr>
-          <w:p>
-            <w:pPr>
-              <w:jc w:val="center"/>
-              <w:rPr>
-                <w:rFonts w:ascii="Times New Roman" w:hAnsi="Times New Roman"/>
-                <w:b/>
-                <w:color w:val="0000FF"/>
-                <w:lang w:eastAsia="zh-CN"/>
-              </w:rPr>
-            </w:pPr>
-          </w:p>
-        </w:tc>
-      </w:tr>
-      <w:tr>
-        <w:trPr>
-          <w:cantSplit/>
-          <w:trHeight w:val="400"/>
-          <w:jc w:val="center"/>
-        </w:trPr>
-        <w:tc>
-          <w:tcPr>
-            <w:tcW w:w="984" w:type="dxa"/>
-            <w:gridSpan w:val="2"/>
-            <w:vAlign w:val="center"/>
-          </w:tcPr>
-          <w:p>
-            <w:pPr>
-              <w:jc w:val="center"/>
-              <w:rPr>
-                <w:rFonts w:ascii="Times New Roman" w:hAnsi="Times New Roman"/>
-                <w:b/>
-                <w:color w:val="0000FF"/>
-                <w:lang w:eastAsia="zh-CN"/>
-              </w:rPr>
-            </w:pPr>
-          </w:p>
-        </w:tc>
-        <w:tc>
-          <w:tcPr>
-            <w:tcW w:w="915" w:type="dxa"/>
-            <w:vAlign w:val="center"/>
-          </w:tcPr>
-          <w:p>
-            <w:pPr>
-              <w:jc w:val="center"/>
-              <w:rPr>
-                <w:rFonts w:ascii="Times New Roman" w:hAnsi="Times New Roman"/>
-                <w:b/>
-                <w:color w:val="0000FF"/>
-                <w:lang w:eastAsia="zh-CN"/>
-              </w:rPr>
-            </w:pPr>
-          </w:p>
-        </w:tc>
-        <w:tc>
-          <w:tcPr>
-            <w:tcW w:w="1620" w:type="dxa"/>
-            <w:gridSpan w:val="2"/>
-            <w:vAlign w:val="center"/>
-          </w:tcPr>
-          <w:p>
-            <w:pPr>
-              <w:jc w:val="center"/>
-              <w:rPr>
-                <w:rFonts w:ascii="宋体" w:hAnsi="宋体"/>
-                <w:b/>
-                <w:color w:val="0000FF"/>
-                <w:lang w:eastAsia="zh-CN"/>
-              </w:rPr>
-            </w:pPr>
-          </w:p>
-        </w:tc>
-        <w:tc>
-          <w:tcPr>
-            <w:tcW w:w="1620" w:type="dxa"/>
-            <w:gridSpan w:val="2"/>
-            <w:vAlign w:val="center"/>
-          </w:tcPr>
-          <w:p>
-            <w:pPr>
-              <w:ind w:firstLine="41"/>
-              <w:jc w:val="center"/>
-              <w:rPr>
-                <w:rFonts w:ascii="Times New Roman" w:hAnsi="Times New Roman"/>
-                <w:b/>
-                <w:color w:val="0000FF"/>
-                <w:lang w:eastAsia="zh-CN"/>
-              </w:rPr>
-            </w:pPr>
-          </w:p>
-        </w:tc>
-        <w:tc>
-          <w:tcPr>
-            <w:tcW w:w="1620" w:type="dxa"/>
-            <w:gridSpan w:val="2"/>
-            <w:vAlign w:val="center"/>
-          </w:tcPr>
-          <w:p>
-            <w:pPr>
-              <w:ind w:hanging="20"/>
-              <w:jc w:val="center"/>
-              <w:rPr>
-                <w:rFonts w:ascii="Times New Roman" w:hAnsi="Times New Roman"/>
-                <w:b/>
-                <w:color w:val="0000FF"/>
-                <w:lang w:eastAsia="zh-CN"/>
-              </w:rPr>
-            </w:pPr>
-          </w:p>
-        </w:tc>
-        <w:tc>
-          <w:tcPr>
-            <w:tcW w:w="1620" w:type="dxa"/>
-            <w:gridSpan w:val="2"/>
-            <w:vAlign w:val="center"/>
-          </w:tcPr>
-          <w:p>
-            <w:pPr>
-              <w:jc w:val="center"/>
-              <w:rPr>
-                <w:rFonts w:ascii="Times New Roman" w:hAnsi="Times New Roman"/>
-                <w:b/>
-                <w:color w:val="0000FF"/>
-                <w:lang w:eastAsia="zh-CN"/>
-              </w:rPr>
-            </w:pPr>
-          </w:p>
-        </w:tc>
-        <w:tc>
-          <w:tcPr>
-            <w:tcW w:w="1567" w:type="dxa"/>
-            <w:vAlign w:val="center"/>
-          </w:tcPr>
-          <w:p>
-            <w:pPr>
-              <w:jc w:val="center"/>
-              <w:rPr>
-                <w:rFonts w:ascii="Times New Roman" w:hAnsi="Times New Roman"/>
-                <w:b/>
-                <w:color w:val="0000FF"/>
-                <w:lang w:eastAsia="zh-CN"/>
-              </w:rPr>
-            </w:pPr>
-          </w:p>
-        </w:tc>
-      </w:tr>
-      <w:tr>
-        <w:trPr>
-          <w:cantSplit/>
-          <w:trHeight w:val="400"/>
-          <w:jc w:val="center"/>
-        </w:trPr>
-        <w:tc>
-          <w:tcPr>
-            <w:tcW w:w="984" w:type="dxa"/>
-            <w:gridSpan w:val="2"/>
-            <w:vAlign w:val="center"/>
-          </w:tcPr>
-          <w:p>
-            <w:pPr>
-              <w:jc w:val="center"/>
-              <w:rPr>
-                <w:rFonts w:ascii="Times New Roman" w:hAnsi="Times New Roman"/>
-                <w:b/>
-                <w:color w:val="0000FF"/>
-                <w:lang w:eastAsia="zh-CN"/>
-              </w:rPr>
-            </w:pPr>
-          </w:p>
-        </w:tc>
-        <w:tc>
-          <w:tcPr>
-            <w:tcW w:w="915" w:type="dxa"/>
-            <w:vAlign w:val="center"/>
-          </w:tcPr>
-          <w:p>
-            <w:pPr>
-              <w:jc w:val="center"/>
-              <w:rPr>
-                <w:rFonts w:ascii="Times New Roman" w:hAnsi="Times New Roman"/>
-                <w:b/>
-                <w:color w:val="0000FF"/>
-                <w:lang w:eastAsia="zh-CN"/>
-              </w:rPr>
-            </w:pPr>
-          </w:p>
-        </w:tc>
-        <w:tc>
-          <w:tcPr>
-            <w:tcW w:w="1620" w:type="dxa"/>
-            <w:gridSpan w:val="2"/>
-            <w:vAlign w:val="center"/>
-          </w:tcPr>
-          <w:p>
-            <w:pPr>
-              <w:jc w:val="center"/>
-              <w:rPr>
-                <w:rFonts w:ascii="宋体" w:hAnsi="宋体"/>
-                <w:b/>
-                <w:color w:val="0000FF"/>
-                <w:lang w:eastAsia="zh-CN"/>
-              </w:rPr>
-            </w:pPr>
-          </w:p>
-        </w:tc>
-        <w:tc>
-          <w:tcPr>
-            <w:tcW w:w="1620" w:type="dxa"/>
-            <w:gridSpan w:val="2"/>
-            <w:vAlign w:val="center"/>
-          </w:tcPr>
-          <w:p>
-            <w:pPr>
-              <w:ind w:firstLine="41"/>
-              <w:jc w:val="center"/>
-              <w:rPr>
-                <w:rFonts w:ascii="Times New Roman" w:hAnsi="Times New Roman"/>
-                <w:b/>
-                <w:color w:val="0000FF"/>
-                <w:lang w:eastAsia="zh-CN"/>
-              </w:rPr>
-            </w:pPr>
-          </w:p>
-        </w:tc>
-        <w:tc>
-          <w:tcPr>
-            <w:tcW w:w="1620" w:type="dxa"/>
-            <w:gridSpan w:val="2"/>
-            <w:vAlign w:val="center"/>
-          </w:tcPr>
-          <w:p>
-            <w:pPr>
-              <w:ind w:hanging="20"/>
-              <w:jc w:val="center"/>
-              <w:rPr>
-                <w:rFonts w:ascii="Times New Roman" w:hAnsi="Times New Roman"/>
-                <w:b/>
-                <w:color w:val="0000FF"/>
-                <w:lang w:eastAsia="zh-CN"/>
-              </w:rPr>
-            </w:pPr>
-          </w:p>
-        </w:tc>
-        <w:tc>
-          <w:tcPr>
-            <w:tcW w:w="1620" w:type="dxa"/>
-            <w:gridSpan w:val="2"/>
-            <w:vAlign w:val="center"/>
-          </w:tcPr>
-          <w:p>
-            <w:pPr>
-              <w:jc w:val="center"/>
-              <w:rPr>
-                <w:rFonts w:ascii="Times New Roman" w:hAnsi="Times New Roman"/>
-                <w:b/>
-                <w:color w:val="0000FF"/>
-                <w:lang w:eastAsia="zh-CN"/>
-              </w:rPr>
-            </w:pPr>
-          </w:p>
-        </w:tc>
-        <w:tc>
-          <w:tcPr>
-            <w:tcW w:w="1567" w:type="dxa"/>
-            <w:vAlign w:val="center"/>
-          </w:tcPr>
-          <w:p>
-            <w:pPr>
-              <w:jc w:val="center"/>
-              <w:rPr>
-                <w:rFonts w:ascii="Times New Roman" w:hAnsi="Times New Roman"/>
-                <w:b/>
-                <w:color w:val="0000FF"/>
-                <w:lang w:eastAsia="zh-CN"/>
-              </w:rPr>
-            </w:pPr>
-          </w:p>
-        </w:tc>
-      </w:tr>
-      <w:tr>
-        <w:trPr>
-          <w:cantSplit/>
-          <w:trHeight w:val="400"/>
-          <w:jc w:val="center"/>
-        </w:trPr>
-        <w:tc>
-          <w:tcPr>
-            <w:tcW w:w="984" w:type="dxa"/>
-            <w:gridSpan w:val="2"/>
-            <w:vAlign w:val="center"/>
-          </w:tcPr>
-          <w:p>
-            <w:pPr>
-              <w:jc w:val="center"/>
-              <w:rPr>
-                <w:rFonts w:ascii="Times New Roman" w:hAnsi="Times New Roman"/>
-                <w:b/>
-                <w:color w:val="0000FF"/>
-                <w:lang w:eastAsia="zh-CN"/>
-              </w:rPr>
-            </w:pPr>
-          </w:p>
-        </w:tc>
-        <w:tc>
-          <w:tcPr>
-            <w:tcW w:w="915" w:type="dxa"/>
-            <w:vAlign w:val="center"/>
-          </w:tcPr>
-          <w:p>
-            <w:pPr>
-              <w:jc w:val="center"/>
-              <w:rPr>
-                <w:rFonts w:ascii="Times New Roman" w:hAnsi="Times New Roman"/>
-                <w:b/>
-                <w:color w:val="0000FF"/>
-                <w:lang w:eastAsia="zh-CN"/>
-              </w:rPr>
-            </w:pPr>
-          </w:p>
-        </w:tc>
-        <w:tc>
-          <w:tcPr>
-            <w:tcW w:w="1620" w:type="dxa"/>
-            <w:gridSpan w:val="2"/>
-            <w:vAlign w:val="center"/>
-          </w:tcPr>
-          <w:p>
-            <w:pPr>
-              <w:jc w:val="center"/>
-              <w:rPr>
-                <w:rFonts w:ascii="宋体" w:hAnsi="宋体"/>
-                <w:b/>
-                <w:color w:val="0000FF"/>
-                <w:lang w:eastAsia="zh-CN"/>
-              </w:rPr>
-            </w:pPr>
-          </w:p>
-        </w:tc>
-        <w:tc>
-          <w:tcPr>
-            <w:tcW w:w="1620" w:type="dxa"/>
-            <w:gridSpan w:val="2"/>
-            <w:vAlign w:val="center"/>
-          </w:tcPr>
-          <w:p>
-            <w:pPr>
-              <w:ind w:firstLine="41"/>
-              <w:jc w:val="center"/>
-              <w:rPr>
-                <w:rFonts w:ascii="Times New Roman" w:hAnsi="Times New Roman"/>
-                <w:b/>
-                <w:color w:val="0000FF"/>
-                <w:lang w:eastAsia="zh-CN"/>
-              </w:rPr>
-            </w:pPr>
-          </w:p>
-        </w:tc>
-        <w:tc>
-          <w:tcPr>
-            <w:tcW w:w="1620" w:type="dxa"/>
-            <w:gridSpan w:val="2"/>
-            <w:vAlign w:val="center"/>
-          </w:tcPr>
-          <w:p>
-            <w:pPr>
-              <w:ind w:hanging="20"/>
-              <w:jc w:val="center"/>
-              <w:rPr>
-                <w:rFonts w:ascii="Times New Roman" w:hAnsi="Times New Roman"/>
-                <w:b/>
-                <w:color w:val="0000FF"/>
-                <w:lang w:eastAsia="zh-CN"/>
-              </w:rPr>
-            </w:pPr>
-          </w:p>
-        </w:tc>
-        <w:tc>
-          <w:tcPr>
-            <w:tcW w:w="1620" w:type="dxa"/>
-            <w:gridSpan w:val="2"/>
-            <w:vAlign w:val="center"/>
-          </w:tcPr>
-          <w:p>
-            <w:pPr>
-              <w:jc w:val="center"/>
-              <w:rPr>
-                <w:rFonts w:ascii="Times New Roman" w:hAnsi="Times New Roman"/>
-                <w:b/>
-                <w:color w:val="0000FF"/>
-                <w:lang w:eastAsia="zh-CN"/>
-              </w:rPr>
-            </w:pPr>
-          </w:p>
-        </w:tc>
-        <w:tc>
-          <w:tcPr>
-            <w:tcW w:w="1567" w:type="dxa"/>
-            <w:vAlign w:val="center"/>
-          </w:tcPr>
-          <w:p>
-            <w:pPr>
-              <w:jc w:val="center"/>
-              <w:rPr>
-                <w:rFonts w:ascii="Times New Roman" w:hAnsi="Times New Roman"/>
-                <w:b/>
-                <w:color w:val="0000FF"/>
-                <w:lang w:eastAsia="zh-CN"/>
-              </w:rPr>
-            </w:pPr>
-          </w:p>
-        </w:tc>
-      </w:tr>
-      <w:tr>
-        <w:trPr>
-          <w:cantSplit/>
-          <w:trHeight w:val="400"/>
-          <w:jc w:val="center"/>
-        </w:trPr>
-        <w:tc>
-          <w:tcPr>
-            <w:tcW w:w="984" w:type="dxa"/>
-            <w:gridSpan w:val="2"/>
-            <w:vAlign w:val="center"/>
-          </w:tcPr>
-          <w:p>
-            <w:pPr>
-              <w:jc w:val="center"/>
-              <w:rPr>
-                <w:rFonts w:ascii="Times New Roman" w:hAnsi="Times New Roman"/>
-                <w:b/>
-                <w:color w:val="0000FF"/>
-                <w:lang w:eastAsia="zh-CN"/>
-              </w:rPr>
-            </w:pPr>
-          </w:p>
-        </w:tc>
-        <w:tc>
-          <w:tcPr>
-            <w:tcW w:w="915" w:type="dxa"/>
-            <w:vAlign w:val="center"/>
-          </w:tcPr>
-          <w:p>
-            <w:pPr>
-              <w:jc w:val="center"/>
-              <w:rPr>
-                <w:rFonts w:ascii="Times New Roman" w:hAnsi="Times New Roman"/>
-                <w:b/>
-                <w:color w:val="0000FF"/>
-                <w:lang w:eastAsia="zh-CN"/>
-              </w:rPr>
-            </w:pPr>
-          </w:p>
-        </w:tc>
-        <w:tc>
-          <w:tcPr>
-            <w:tcW w:w="1620" w:type="dxa"/>
-            <w:gridSpan w:val="2"/>
-            <w:vAlign w:val="center"/>
-          </w:tcPr>
-          <w:p>
-            <w:pPr>
-              <w:jc w:val="center"/>
-              <w:rPr>
-                <w:rFonts w:ascii="宋体" w:hAnsi="宋体"/>
-                <w:b/>
-                <w:color w:val="0000FF"/>
-                <w:lang w:eastAsia="zh-CN"/>
-              </w:rPr>
-            </w:pPr>
-          </w:p>
-        </w:tc>
-        <w:tc>
-          <w:tcPr>
-            <w:tcW w:w="1620" w:type="dxa"/>
-            <w:gridSpan w:val="2"/>
-            <w:vAlign w:val="center"/>
-          </w:tcPr>
-          <w:p>
-            <w:pPr>
-              <w:ind w:firstLine="41"/>
-              <w:jc w:val="center"/>
-              <w:rPr>
-                <w:rFonts w:ascii="Times New Roman" w:hAnsi="Times New Roman"/>
-                <w:b/>
-                <w:color w:val="0000FF"/>
-                <w:lang w:eastAsia="zh-CN"/>
-              </w:rPr>
-            </w:pPr>
-          </w:p>
-        </w:tc>
-        <w:tc>
-          <w:tcPr>
-            <w:tcW w:w="1620" w:type="dxa"/>
-            <w:gridSpan w:val="2"/>
-            <w:vAlign w:val="center"/>
-          </w:tcPr>
-          <w:p>
-            <w:pPr>
-              <w:ind w:hanging="20"/>
-              <w:jc w:val="center"/>
-              <w:rPr>
-                <w:rFonts w:ascii="Times New Roman" w:hAnsi="Times New Roman"/>
-                <w:b/>
-                <w:color w:val="0000FF"/>
-                <w:lang w:eastAsia="zh-CN"/>
-              </w:rPr>
-            </w:pPr>
-          </w:p>
-        </w:tc>
-        <w:tc>
-          <w:tcPr>
-            <w:tcW w:w="1620" w:type="dxa"/>
-            <w:gridSpan w:val="2"/>
-            <w:vAlign w:val="center"/>
-          </w:tcPr>
-          <w:p>
-            <w:pPr>
-              <w:jc w:val="center"/>
-              <w:rPr>
-                <w:rFonts w:ascii="Times New Roman" w:hAnsi="Times New Roman"/>
-                <w:b/>
-                <w:color w:val="0000FF"/>
-                <w:lang w:eastAsia="zh-CN"/>
-              </w:rPr>
-            </w:pPr>
-          </w:p>
-        </w:tc>
-        <w:tc>
-          <w:tcPr>
-            <w:tcW w:w="1567" w:type="dxa"/>
-            <w:vAlign w:val="center"/>
-          </w:tcPr>
-          <w:p>
-            <w:pPr>
-              <w:jc w:val="center"/>
-              <w:rPr>
-                <w:rFonts w:ascii="Times New Roman" w:hAnsi="Times New Roman"/>
-                <w:b/>
-                <w:color w:val="0000FF"/>
-                <w:lang w:eastAsia="zh-CN"/>
-              </w:rPr>
-            </w:pPr>
-          </w:p>
-        </w:tc>
-      </w:tr>
-      <w:tr>
-        <w:trPr>
-          <w:cantSplit/>
-          <w:trHeight w:val="400"/>
-          <w:jc w:val="center"/>
-        </w:trPr>
-        <w:tc>
-          <w:tcPr>
-            <w:tcW w:w="984" w:type="dxa"/>
-            <w:gridSpan w:val="2"/>
-            <w:vAlign w:val="center"/>
-          </w:tcPr>
-          <w:p>
-            <w:pPr>
-              <w:jc w:val="center"/>
-              <w:rPr>
-                <w:rFonts w:ascii="Times New Roman" w:hAnsi="Times New Roman"/>
-                <w:b/>
-                <w:color w:val="0000FF"/>
-                <w:lang w:eastAsia="zh-CN"/>
-              </w:rPr>
-            </w:pPr>
-          </w:p>
-        </w:tc>
-        <w:tc>
-          <w:tcPr>
-            <w:tcW w:w="915" w:type="dxa"/>
-            <w:vAlign w:val="center"/>
-          </w:tcPr>
-          <w:p>
-            <w:pPr>
-              <w:jc w:val="center"/>
-              <w:rPr>
-                <w:rFonts w:ascii="Times New Roman" w:hAnsi="Times New Roman"/>
-                <w:b/>
-                <w:color w:val="0000FF"/>
-                <w:lang w:eastAsia="zh-CN"/>
-              </w:rPr>
-            </w:pPr>
-          </w:p>
-        </w:tc>
-        <w:tc>
-          <w:tcPr>
-            <w:tcW w:w="1620" w:type="dxa"/>
-            <w:gridSpan w:val="2"/>
-            <w:vAlign w:val="center"/>
-          </w:tcPr>
-          <w:p>
-            <w:pPr>
-              <w:jc w:val="center"/>
-              <w:rPr>
-                <w:rFonts w:ascii="宋体" w:hAnsi="宋体"/>
-                <w:b/>
-                <w:color w:val="0000FF"/>
-                <w:lang w:eastAsia="zh-CN"/>
-              </w:rPr>
-            </w:pPr>
-          </w:p>
-        </w:tc>
-        <w:tc>
-          <w:tcPr>
-            <w:tcW w:w="1620" w:type="dxa"/>
-            <w:gridSpan w:val="2"/>
-            <w:vAlign w:val="center"/>
-          </w:tcPr>
-          <w:p>
-            <w:pPr>
-              <w:ind w:firstLine="41"/>
-              <w:jc w:val="center"/>
-              <w:rPr>
-                <w:rFonts w:ascii="Times New Roman" w:hAnsi="Times New Roman"/>
-                <w:b/>
-                <w:color w:val="0000FF"/>
-                <w:lang w:eastAsia="zh-CN"/>
-              </w:rPr>
-            </w:pPr>
-          </w:p>
-        </w:tc>
-        <w:tc>
-          <w:tcPr>
-            <w:tcW w:w="1620" w:type="dxa"/>
-            <w:gridSpan w:val="2"/>
-            <w:vAlign w:val="center"/>
-          </w:tcPr>
-          <w:p>
-            <w:pPr>
-              <w:ind w:hanging="20"/>
-              <w:jc w:val="center"/>
-              <w:rPr>
-                <w:rFonts w:ascii="Times New Roman" w:hAnsi="Times New Roman"/>
-                <w:b/>
-                <w:color w:val="0000FF"/>
-                <w:lang w:eastAsia="zh-CN"/>
-              </w:rPr>
-            </w:pPr>
-          </w:p>
-        </w:tc>
-        <w:tc>
-          <w:tcPr>
-            <w:tcW w:w="1620" w:type="dxa"/>
-            <w:gridSpan w:val="2"/>
-            <w:vAlign w:val="center"/>
-          </w:tcPr>
-          <w:p>
-            <w:pPr>
-              <w:jc w:val="center"/>
-              <w:rPr>
-                <w:rFonts w:ascii="Times New Roman" w:hAnsi="Times New Roman"/>
-                <w:b/>
-                <w:color w:val="0000FF"/>
-                <w:lang w:eastAsia="zh-CN"/>
-              </w:rPr>
-            </w:pPr>
-          </w:p>
-        </w:tc>
-        <w:tc>
-          <w:tcPr>
-            <w:tcW w:w="1567" w:type="dxa"/>
-            <w:vAlign w:val="center"/>
-          </w:tcPr>
-          <w:p>
-            <w:pPr>
-              <w:jc w:val="center"/>
-              <w:rPr>
-                <w:rFonts w:ascii="Times New Roman" w:hAnsi="Times New Roman"/>
-                <w:b/>
-                <w:color w:val="0000FF"/>
-                <w:lang w:eastAsia="zh-CN"/>
-              </w:rPr>
-            </w:pPr>
-          </w:p>
-        </w:tc>
-      </w:tr>
-      <w:tr>
-        <w:trPr>
-          <w:cantSplit/>
-          <w:trHeight w:val="400"/>
-          <w:jc w:val="center"/>
-        </w:trPr>
-        <w:tc>
-          <w:tcPr>
-            <w:tcW w:w="984" w:type="dxa"/>
-            <w:gridSpan w:val="2"/>
-            <w:vAlign w:val="center"/>
-          </w:tcPr>
-          <w:p>
-            <w:pPr>
-              <w:jc w:val="center"/>
-              <w:rPr>
-                <w:rFonts w:ascii="Times New Roman" w:hAnsi="Times New Roman"/>
-                <w:b/>
-                <w:color w:val="0000FF"/>
-                <w:lang w:eastAsia="zh-CN"/>
-              </w:rPr>
-            </w:pPr>
-          </w:p>
-        </w:tc>
-        <w:tc>
-          <w:tcPr>
-            <w:tcW w:w="915" w:type="dxa"/>
-            <w:vAlign w:val="center"/>
-          </w:tcPr>
-          <w:p>
-            <w:pPr>
-              <w:jc w:val="center"/>
-              <w:rPr>
-                <w:rFonts w:ascii="Times New Roman" w:hAnsi="Times New Roman"/>
-                <w:b/>
-                <w:color w:val="0000FF"/>
-                <w:lang w:eastAsia="zh-CN"/>
-              </w:rPr>
-            </w:pPr>
-          </w:p>
-        </w:tc>
-        <w:tc>
-          <w:tcPr>
-            <w:tcW w:w="1620" w:type="dxa"/>
-            <w:gridSpan w:val="2"/>
-            <w:vAlign w:val="center"/>
-          </w:tcPr>
-          <w:p>
-            <w:pPr>
-              <w:jc w:val="center"/>
-              <w:rPr>
-                <w:rFonts w:ascii="宋体" w:hAnsi="宋体"/>
-                <w:b/>
-                <w:color w:val="0000FF"/>
-                <w:lang w:eastAsia="zh-CN"/>
-              </w:rPr>
-            </w:pPr>
-          </w:p>
-        </w:tc>
-        <w:tc>
-          <w:tcPr>
-            <w:tcW w:w="1620" w:type="dxa"/>
-            <w:gridSpan w:val="2"/>
-            <w:vAlign w:val="center"/>
-          </w:tcPr>
-          <w:p>
-            <w:pPr>
-              <w:ind w:firstLine="41"/>
-              <w:jc w:val="center"/>
-              <w:rPr>
-                <w:rFonts w:ascii="Times New Roman" w:hAnsi="Times New Roman"/>
-                <w:b/>
-                <w:color w:val="0000FF"/>
-                <w:lang w:eastAsia="zh-CN"/>
-              </w:rPr>
-            </w:pPr>
-          </w:p>
-        </w:tc>
-        <w:tc>
-          <w:tcPr>
-            <w:tcW w:w="1620" w:type="dxa"/>
-            <w:gridSpan w:val="2"/>
-            <w:vAlign w:val="center"/>
-          </w:tcPr>
-          <w:p>
-            <w:pPr>
-              <w:ind w:hanging="20"/>
-              <w:jc w:val="center"/>
-              <w:rPr>
-                <w:rFonts w:ascii="Times New Roman" w:hAnsi="Times New Roman"/>
-                <w:b/>
-                <w:color w:val="0000FF"/>
-                <w:lang w:eastAsia="zh-CN"/>
-              </w:rPr>
-            </w:pPr>
-          </w:p>
-        </w:tc>
-        <w:tc>
-          <w:tcPr>
-            <w:tcW w:w="1620" w:type="dxa"/>
-            <w:gridSpan w:val="2"/>
-            <w:vAlign w:val="center"/>
-          </w:tcPr>
-          <w:p>
-            <w:pPr>
-              <w:jc w:val="center"/>
-              <w:rPr>
-                <w:rFonts w:ascii="Times New Roman" w:hAnsi="Times New Roman"/>
-                <w:b/>
-                <w:color w:val="0000FF"/>
-                <w:lang w:eastAsia="zh-CN"/>
-              </w:rPr>
-            </w:pPr>
-          </w:p>
-        </w:tc>
-        <w:tc>
-          <w:tcPr>
-            <w:tcW w:w="1567" w:type="dxa"/>
-            <w:vAlign w:val="center"/>
-          </w:tcPr>
-          <w:p>
-            <w:pPr>
-              <w:jc w:val="center"/>
-              <w:rPr>
-                <w:rFonts w:ascii="Times New Roman" w:hAnsi="Times New Roman"/>
-                <w:b/>
-                <w:color w:val="0000FF"/>
-                <w:lang w:eastAsia="zh-CN"/>
-              </w:rPr>
-            </w:pPr>
-          </w:p>
-        </w:tc>
-      </w:tr>
-      <w:tr>
-        <w:trPr>
-          <w:cantSplit/>
-          <w:trHeight w:val="400"/>
-          <w:jc w:val="center"/>
-        </w:trPr>
-        <w:tc>
-          <w:tcPr>
-            <w:tcW w:w="984" w:type="dxa"/>
-            <w:gridSpan w:val="2"/>
-            <w:vAlign w:val="center"/>
-          </w:tcPr>
-          <w:p>
-            <w:pPr>
-              <w:jc w:val="center"/>
-              <w:rPr>
-                <w:rFonts w:ascii="Times New Roman" w:hAnsi="Times New Roman"/>
-                <w:b/>
-                <w:color w:val="0000FF"/>
-                <w:lang w:eastAsia="zh-CN"/>
-              </w:rPr>
-            </w:pPr>
-          </w:p>
-        </w:tc>
-        <w:tc>
-          <w:tcPr>
-            <w:tcW w:w="915" w:type="dxa"/>
-            <w:vAlign w:val="center"/>
-          </w:tcPr>
-          <w:p>
-            <w:pPr>
-              <w:jc w:val="center"/>
-              <w:rPr>
-                <w:rFonts w:ascii="Times New Roman" w:hAnsi="Times New Roman"/>
-                <w:b/>
-                <w:color w:val="0000FF"/>
-                <w:lang w:eastAsia="zh-CN"/>
-              </w:rPr>
-            </w:pPr>
-          </w:p>
-        </w:tc>
-        <w:tc>
-          <w:tcPr>
-            <w:tcW w:w="1620" w:type="dxa"/>
-            <w:gridSpan w:val="2"/>
-            <w:vAlign w:val="center"/>
-          </w:tcPr>
-          <w:p>
-            <w:pPr>
-              <w:jc w:val="center"/>
-              <w:rPr>
-                <w:rFonts w:ascii="宋体" w:hAnsi="宋体"/>
-                <w:b/>
-                <w:color w:val="0000FF"/>
-                <w:lang w:eastAsia="zh-CN"/>
-              </w:rPr>
-            </w:pPr>
-          </w:p>
-        </w:tc>
-        <w:tc>
-          <w:tcPr>
-            <w:tcW w:w="1620" w:type="dxa"/>
-            <w:gridSpan w:val="2"/>
-            <w:vAlign w:val="center"/>
-          </w:tcPr>
-          <w:p>
-            <w:pPr>
-              <w:ind w:firstLine="41"/>
-              <w:jc w:val="center"/>
-              <w:rPr>
-                <w:rFonts w:ascii="Times New Roman" w:hAnsi="Times New Roman"/>
-                <w:b/>
-                <w:color w:val="0000FF"/>
-                <w:lang w:eastAsia="zh-CN"/>
-              </w:rPr>
-            </w:pPr>
-          </w:p>
-        </w:tc>
-        <w:tc>
-          <w:tcPr>
-            <w:tcW w:w="1620" w:type="dxa"/>
-            <w:gridSpan w:val="2"/>
-            <w:vAlign w:val="center"/>
-          </w:tcPr>
-          <w:p>
-            <w:pPr>
-              <w:ind w:hanging="20"/>
-              <w:jc w:val="center"/>
-              <w:rPr>
-                <w:rFonts w:ascii="Times New Roman" w:hAnsi="Times New Roman"/>
-                <w:b/>
-                <w:color w:val="0000FF"/>
-                <w:lang w:eastAsia="zh-CN"/>
-              </w:rPr>
-            </w:pPr>
-          </w:p>
-        </w:tc>
-        <w:tc>
-          <w:tcPr>
-            <w:tcW w:w="1620" w:type="dxa"/>
-            <w:gridSpan w:val="2"/>
-            <w:vAlign w:val="center"/>
-          </w:tcPr>
-          <w:p>
-            <w:pPr>
-              <w:jc w:val="center"/>
-              <w:rPr>
-                <w:rFonts w:ascii="Times New Roman" w:hAnsi="Times New Roman"/>
-                <w:b/>
-                <w:color w:val="0000FF"/>
-                <w:lang w:eastAsia="zh-CN"/>
-              </w:rPr>
-            </w:pPr>
-          </w:p>
-        </w:tc>
-        <w:tc>
-          <w:tcPr>
-            <w:tcW w:w="1567" w:type="dxa"/>
-            <w:vAlign w:val="center"/>
-          </w:tcPr>
-          <w:p>
-            <w:pPr>
-              <w:jc w:val="center"/>
-              <w:rPr>
-                <w:rFonts w:ascii="Times New Roman" w:hAnsi="Times New Roman"/>
-                <w:b/>
-                <w:color w:val="0000FF"/>
-                <w:lang w:eastAsia="zh-CN"/>
-              </w:rPr>
-            </w:pPr>
           </w:p>
         </w:tc>
       </w:tr>
@@ -6608,7 +5405,6 @@
                 <w:lang w:eastAsia="zh-CN"/>
               </w:rPr>
             </w:pPr>
-            <w:proofErr w:type="spellStart"/>
             <w:r>
               <w:rPr>
                 <w:rFonts w:hint="eastAsia"/>
@@ -6619,7 +5415,6 @@
               </w:rPr>
               <w:t>相关部门</w:t>
             </w:r>
-            <w:proofErr w:type="spellEnd"/>
             <w:r>
               <w:rPr>
                 <w:b/>
@@ -6700,9 +5495,9 @@
                 <w:szCs w:val="21"/>
               </w:rPr>
             </w:pPr>
-            <w:bookmarkStart w:id="2" w:name="OLE_LINK10"/>
-            <w:bookmarkStart w:id="3" w:name="OLE_LINK11"/>
-            <w:bookmarkStart w:id="4" w:name="OLE_LINK12"/>
+            <w:bookmarkStart w:id="1" w:name="OLE_LINK10"/>
+            <w:bookmarkStart w:id="2" w:name="OLE_LINK11"/>
+            <w:bookmarkStart w:id="3" w:name="OLE_LINK12"/>
             <w:r>
               <w:rPr>
                 <w:rFonts w:ascii="宋体" w:hAnsi="宋体" w:hint="eastAsia"/>
@@ -6804,7 +5599,7 @@
                   <v:path o:extrusionok="f" gradientshapeok="t" o:connecttype="rect"/>
                   <o:lock v:ext="edit" aspectratio="t"/>
                 </v:shapetype>
-                <v:shape id="_x0000_i1025" type="#_x0000_t75" style="width:41pt;height:18.3pt">
+                <v:shape id="_x0000_i1025" type="#_x0000_t75" style="width:41.25pt;height:18pt">
                   <v:imagedata r:id="rId9" o:title=""/>
                 </v:shape>
               </w:pict>
@@ -6814,7 +5609,7 @@
                 <w:szCs w:val="21"/>
               </w:rPr>
               <w:pict w14:anchorId="7BE319B3">
-                <v:shape id="_x0000_i1026" type="#_x0000_t75" style="width:36.55pt;height:18.3pt">
+                <v:shape id="_x0000_i1026" type="#_x0000_t75" style="width:36.75pt;height:18pt">
                   <v:imagedata r:id="rId10" o:title=""/>
                 </v:shape>
               </w:pict>
@@ -6872,7 +5667,7 @@
                 <w:szCs w:val="21"/>
               </w:rPr>
               <w:pict w14:anchorId="525DD173">
-                <v:shape id="_x0000_i1027" type="#_x0000_t75" style="width:41pt;height:18.3pt">
+                <v:shape id="_x0000_i1027" type="#_x0000_t75" style="width:41.25pt;height:18pt">
                   <v:imagedata r:id="rId11" o:title=""/>
                 </v:shape>
               </w:pict>
@@ -6882,7 +5677,7 @@
                 <w:szCs w:val="21"/>
               </w:rPr>
               <w:pict w14:anchorId="7439187E">
-                <v:shape id="_x0000_i1028" type="#_x0000_t75" style="width:36.55pt;height:18.3pt">
+                <v:shape id="_x0000_i1028" type="#_x0000_t75" style="width:36.75pt;height:18pt">
                   <v:imagedata r:id="rId12" o:title=""/>
                 </v:shape>
               </w:pict>
@@ -6955,7 +5750,7 @@
                 <w:szCs w:val="21"/>
               </w:rPr>
               <w:pict w14:anchorId="4D6D934F">
-                <v:shape id="_x0000_i1029" type="#_x0000_t75" style="width:41pt;height:18.3pt">
+                <v:shape id="_x0000_i1029" type="#_x0000_t75" style="width:41.25pt;height:18pt">
                   <v:imagedata r:id="rId13" o:title=""/>
                 </v:shape>
               </w:pict>
@@ -6965,7 +5760,7 @@
                 <w:szCs w:val="21"/>
               </w:rPr>
               <w:pict w14:anchorId="7FB90926">
-                <v:shape id="_x0000_i1030" type="#_x0000_t75" style="width:36.55pt;height:18.3pt">
+                <v:shape id="_x0000_i1030" type="#_x0000_t75" style="width:36.75pt;height:18pt">
                   <v:imagedata r:id="rId14" o:title=""/>
                 </v:shape>
               </w:pict>
@@ -7023,7 +5818,7 @@
                 <w:szCs w:val="21"/>
               </w:rPr>
               <w:pict w14:anchorId="78A0F3A2">
-                <v:shape id="_x0000_i1031" type="#_x0000_t75" style="width:41pt;height:18.3pt">
+                <v:shape id="_x0000_i1031" type="#_x0000_t75" style="width:41.25pt;height:18pt">
                   <v:imagedata r:id="rId15" o:title=""/>
                 </v:shape>
               </w:pict>
@@ -7033,7 +5828,7 @@
                 <w:szCs w:val="21"/>
               </w:rPr>
               <w:pict w14:anchorId="51AF7F5E">
-                <v:shape id="_x0000_i1032" type="#_x0000_t75" style="width:36.55pt;height:18.3pt">
+                <v:shape id="_x0000_i1032" type="#_x0000_t75" style="width:36.75pt;height:18pt">
                   <v:imagedata r:id="rId16" o:title=""/>
                 </v:shape>
               </w:pict>
@@ -7092,7 +5887,7 @@
                 <w:szCs w:val="21"/>
               </w:rPr>
               <w:pict w14:anchorId="54B61A2E">
-                <v:shape id="_x0000_i1033" type="#_x0000_t75" style="width:41pt;height:18.3pt">
+                <v:shape id="_x0000_i1033" type="#_x0000_t75" style="width:41.25pt;height:18pt">
                   <v:imagedata r:id="rId17" o:title=""/>
                 </v:shape>
               </w:pict>
@@ -7102,7 +5897,7 @@
                 <w:szCs w:val="21"/>
               </w:rPr>
               <w:pict w14:anchorId="6917392A">
-                <v:shape id="_x0000_i1034" type="#_x0000_t75" style="width:36.55pt;height:18.3pt">
+                <v:shape id="_x0000_i1034" type="#_x0000_t75" style="width:36.75pt;height:18pt">
                   <v:imagedata r:id="rId18" o:title=""/>
                 </v:shape>
               </w:pict>
@@ -7216,7 +6011,7 @@
                 <w:szCs w:val="21"/>
               </w:rPr>
               <w:pict w14:anchorId="3AF8F406">
-                <v:shape id="_x0000_i1035" type="#_x0000_t75" style="width:41pt;height:18.3pt">
+                <v:shape id="_x0000_i1035" type="#_x0000_t75" style="width:41.25pt;height:18pt">
                   <v:imagedata r:id="rId19" o:title=""/>
                 </v:shape>
               </w:pict>
@@ -7226,7 +6021,7 @@
                 <w:szCs w:val="21"/>
               </w:rPr>
               <w:pict w14:anchorId="7BB65601">
-                <v:shape id="_x0000_i1036" type="#_x0000_t75" style="width:36.55pt;height:18.3pt">
+                <v:shape id="_x0000_i1036" type="#_x0000_t75" style="width:36.75pt;height:18pt">
                   <v:imagedata r:id="rId20" o:title=""/>
                 </v:shape>
               </w:pict>
@@ -7299,7 +6094,7 @@
                 <w:szCs w:val="21"/>
               </w:rPr>
               <w:pict w14:anchorId="1D0E5DAD">
-                <v:shape id="_x0000_i1037" type="#_x0000_t75" style="width:41pt;height:18.3pt">
+                <v:shape id="_x0000_i1037" type="#_x0000_t75" style="width:41.25pt;height:18pt">
                   <v:imagedata r:id="rId21" o:title=""/>
                 </v:shape>
               </w:pict>
@@ -7309,7 +6104,7 @@
                 <w:szCs w:val="21"/>
               </w:rPr>
               <w:pict w14:anchorId="4B2C6C52">
-                <v:shape id="_x0000_i1038" type="#_x0000_t75" style="width:36.55pt;height:18.3pt">
+                <v:shape id="_x0000_i1038" type="#_x0000_t75" style="width:36.75pt;height:18pt">
                   <v:imagedata r:id="rId22" o:title=""/>
                 </v:shape>
               </w:pict>
@@ -7380,7 +6175,7 @@
                 <w:szCs w:val="21"/>
               </w:rPr>
               <w:pict w14:anchorId="024461A8">
-                <v:shape id="_x0000_i1039" type="#_x0000_t75" style="width:41pt;height:18.3pt">
+                <v:shape id="_x0000_i1039" type="#_x0000_t75" style="width:41.25pt;height:18pt">
                   <v:imagedata r:id="rId23" o:title=""/>
                 </v:shape>
               </w:pict>
@@ -7390,7 +6185,7 @@
                 <w:szCs w:val="21"/>
               </w:rPr>
               <w:pict w14:anchorId="146311AC">
-                <v:shape id="_x0000_i1040" type="#_x0000_t75" style="width:36.55pt;height:18.3pt">
+                <v:shape id="_x0000_i1040" type="#_x0000_t75" style="width:36.75pt;height:18pt">
                   <v:imagedata r:id="rId24" o:title=""/>
                 </v:shape>
               </w:pict>
@@ -7461,7 +6256,7 @@
                 <w:szCs w:val="21"/>
               </w:rPr>
               <w:pict w14:anchorId="37A9AA56">
-                <v:shape id="_x0000_i1041" type="#_x0000_t75" style="width:41pt;height:18.3pt">
+                <v:shape id="_x0000_i1041" type="#_x0000_t75" style="width:41.25pt;height:18pt">
                   <v:imagedata r:id="rId25" o:title=""/>
                 </v:shape>
               </w:pict>
@@ -7471,7 +6266,7 @@
                 <w:szCs w:val="21"/>
               </w:rPr>
               <w:pict w14:anchorId="02F86E3A">
-                <v:shape id="_x0000_i1042" type="#_x0000_t75" style="width:36.55pt;height:18.3pt">
+                <v:shape id="_x0000_i1042" type="#_x0000_t75" style="width:36.75pt;height:18pt">
                   <v:imagedata r:id="rId26" o:title=""/>
                 </v:shape>
               </w:pict>
@@ -7529,7 +6324,7 @@
                 <w:szCs w:val="21"/>
               </w:rPr>
               <w:pict w14:anchorId="0FA95767">
-                <v:shape id="_x0000_i1043" type="#_x0000_t75" style="width:41pt;height:18.3pt">
+                <v:shape id="_x0000_i1043" type="#_x0000_t75" style="width:41.25pt;height:18pt">
                   <v:imagedata r:id="rId27" o:title=""/>
                 </v:shape>
               </w:pict>
@@ -7539,7 +6334,7 @@
                 <w:szCs w:val="21"/>
               </w:rPr>
               <w:pict w14:anchorId="6E8AC3F6">
-                <v:shape id="_x0000_i1044" type="#_x0000_t75" style="width:36.55pt;height:18.3pt">
+                <v:shape id="_x0000_i1044" type="#_x0000_t75" style="width:36.75pt;height:18pt">
                   <v:imagedata r:id="rId28" o:title=""/>
                 </v:shape>
               </w:pict>
@@ -7640,7 +6435,7 @@
                 <w:szCs w:val="21"/>
               </w:rPr>
               <w:pict w14:anchorId="5C8CB864">
-                <v:shape id="_x0000_i1045" type="#_x0000_t75" style="width:41pt;height:18.3pt">
+                <v:shape id="_x0000_i1045" type="#_x0000_t75" style="width:41.25pt;height:18pt">
                   <v:imagedata r:id="rId29" o:title=""/>
                 </v:shape>
               </w:pict>
@@ -7650,7 +6445,7 @@
                 <w:szCs w:val="21"/>
               </w:rPr>
               <w:pict w14:anchorId="1D8AB044">
-                <v:shape id="_x0000_i1046" type="#_x0000_t75" style="width:36.55pt;height:18.3pt">
+                <v:shape id="_x0000_i1046" type="#_x0000_t75" style="width:36.75pt;height:18pt">
                   <v:imagedata r:id="rId30" o:title=""/>
                 </v:shape>
               </w:pict>
@@ -7708,7 +6503,7 @@
                 <w:szCs w:val="21"/>
               </w:rPr>
               <w:pict w14:anchorId="6C98F5AB">
-                <v:shape id="_x0000_i1047" type="#_x0000_t75" style="width:41pt;height:18.3pt">
+                <v:shape id="_x0000_i1047" type="#_x0000_t75" style="width:41.25pt;height:18pt">
                   <v:imagedata r:id="rId31" o:title=""/>
                 </v:shape>
               </w:pict>
@@ -7718,7 +6513,7 @@
                 <w:szCs w:val="21"/>
               </w:rPr>
               <w:pict w14:anchorId="4315A093">
-                <v:shape id="_x0000_i1048" type="#_x0000_t75" style="width:36.55pt;height:18.3pt">
+                <v:shape id="_x0000_i1048" type="#_x0000_t75" style="width:36.75pt;height:18pt">
                   <v:imagedata r:id="rId32" o:title=""/>
                 </v:shape>
               </w:pict>
@@ -7776,7 +6571,7 @@
                 <w:szCs w:val="21"/>
               </w:rPr>
               <w:pict w14:anchorId="2FBE0032">
-                <v:shape id="_x0000_i1049" type="#_x0000_t75" style="width:41pt;height:18.3pt">
+                <v:shape id="_x0000_i1049" type="#_x0000_t75" style="width:41.25pt;height:18pt">
                   <v:imagedata r:id="rId33" o:title=""/>
                 </v:shape>
               </w:pict>
@@ -7786,7 +6581,7 @@
                 <w:szCs w:val="21"/>
               </w:rPr>
               <w:pict w14:anchorId="271A3B02">
-                <v:shape id="_x0000_i1050" type="#_x0000_t75" style="width:36.55pt;height:18.3pt">
+                <v:shape id="_x0000_i1050" type="#_x0000_t75" style="width:36.75pt;height:18pt">
                   <v:imagedata r:id="rId34" o:title=""/>
                 </v:shape>
               </w:pict>
@@ -7844,7 +6639,7 @@
                 <w:szCs w:val="21"/>
               </w:rPr>
               <w:pict w14:anchorId="34568216">
-                <v:shape id="_x0000_i1051" type="#_x0000_t75" style="width:41pt;height:18.3pt">
+                <v:shape id="_x0000_i1051" type="#_x0000_t75" style="width:41.25pt;height:18pt">
                   <v:imagedata r:id="rId35" o:title=""/>
                 </v:shape>
               </w:pict>
@@ -7854,7 +6649,7 @@
                 <w:szCs w:val="21"/>
               </w:rPr>
               <w:pict w14:anchorId="75C94EF8">
-                <v:shape id="_x0000_i1052" type="#_x0000_t75" style="width:36.55pt;height:18.3pt">
+                <v:shape id="_x0000_i1052" type="#_x0000_t75" style="width:36.75pt;height:18pt">
                   <v:imagedata r:id="rId36" o:title=""/>
                 </v:shape>
               </w:pict>
@@ -7914,7 +6709,7 @@
                 <w:szCs w:val="21"/>
               </w:rPr>
               <w:pict w14:anchorId="46E77D26">
-                <v:shape id="_x0000_i1053" type="#_x0000_t75" style="width:41pt;height:18.3pt">
+                <v:shape id="_x0000_i1053" type="#_x0000_t75" style="width:41.25pt;height:18pt">
                   <v:imagedata r:id="rId37" o:title=""/>
                 </v:shape>
               </w:pict>
@@ -7924,7 +6719,7 @@
                 <w:szCs w:val="21"/>
               </w:rPr>
               <w:pict w14:anchorId="39B8FACA">
-                <v:shape id="_x0000_i1054" type="#_x0000_t75" style="width:36.55pt;height:18.3pt">
+                <v:shape id="_x0000_i1054" type="#_x0000_t75" style="width:36.75pt;height:18pt">
                   <v:imagedata r:id="rId38" o:title=""/>
                 </v:shape>
               </w:pict>
@@ -8073,9 +6868,9 @@
           </w:p>
         </w:tc>
       </w:tr>
+      <w:bookmarkEnd w:id="1"/>
       <w:bookmarkEnd w:id="2"/>
       <w:bookmarkEnd w:id="3"/>
-      <w:bookmarkEnd w:id="4"/>
     </w:tbl>
     <w:p>
       <w:pPr>
@@ -8367,7 +7162,21 @@
                 <w:rFonts w:ascii="Times New Roman" w:hAnsi="Times New Roman"/>
                 <w:lang w:val="en-US" w:eastAsia="zh-CN"/>
               </w:rPr>
-              <w:t>{#r_r}{no}</w:t>
+              <w:t>{#r_r</w:t>
+            </w:r>
+            <w:r>
+              <w:rPr>
+                <w:rFonts w:ascii="Times New Roman" w:hAnsi="Times New Roman"/>
+                <w:lang w:val="en-US" w:eastAsia="zh-CN"/>
+              </w:rPr>
+              <w:t>_4</w:t>
+            </w:r>
+            <w:r>
+              <w:rPr>
+                <w:rFonts w:ascii="Times New Roman" w:hAnsi="Times New Roman"/>
+                <w:lang w:val="en-US" w:eastAsia="zh-CN"/>
+              </w:rPr>
+              <w:t>}{no}</w:t>
             </w:r>
           </w:p>
         </w:tc>
@@ -8418,6 +7227,29 @@
                 <w:lang w:val="en-US" w:eastAsia="zh-CN"/>
               </w:rPr>
             </w:pPr>
+            <w:r>
+              <w:rPr>
+                <w:rFonts w:ascii="Times New Roman" w:hAnsi="Times New Roman" w:hint="eastAsia"/>
+                <w:lang w:val="en-US" w:eastAsia="zh-CN"/>
+              </w:rPr>
+              <w:t>{</w:t>
+            </w:r>
+            <w:proofErr w:type="spellStart"/>
+            <w:r>
+              <w:rPr>
+                <w:rFonts w:ascii="Times New Roman" w:hAnsi="Times New Roman"/>
+                <w:lang w:val="en-US" w:eastAsia="zh-CN"/>
+              </w:rPr>
+              <w:t>st</w:t>
+            </w:r>
+            <w:proofErr w:type="spellEnd"/>
+            <w:r>
+              <w:rPr>
+                <w:rFonts w:ascii="Times New Roman" w:hAnsi="Times New Roman" w:hint="eastAsia"/>
+                <w:lang w:val="en-US" w:eastAsia="zh-CN"/>
+              </w:rPr>
+              <w:t>}</w:t>
+            </w:r>
           </w:p>
         </w:tc>
         <w:tc>
@@ -8505,1880 +7337,22 @@
                 <w:rFonts w:ascii="Times New Roman" w:hAnsi="Times New Roman"/>
                 <w:lang w:eastAsia="zh-CN"/>
               </w:rPr>
-              <w:t>{observation}{/r_r}</w:t>
-            </w:r>
-          </w:p>
-        </w:tc>
-      </w:tr>
-      <w:tr>
-        <w:trPr>
-          <w:trHeight w:val="268"/>
-          <w:jc w:val="center"/>
-        </w:trPr>
-        <w:tc>
-          <w:tcPr>
-            <w:tcW w:w="362" w:type="pct"/>
-            <w:tcBorders>
-              <w:top w:val="single" w:sz="4" w:space="0" w:color="auto"/>
-              <w:left w:val="single" w:sz="4" w:space="0" w:color="auto"/>
-              <w:bottom w:val="single" w:sz="4" w:space="0" w:color="auto"/>
-              <w:right w:val="single" w:sz="4" w:space="0" w:color="auto"/>
-            </w:tcBorders>
-            <w:vAlign w:val="center"/>
-          </w:tcPr>
-          <w:p>
-            <w:pPr>
-              <w:jc w:val="center"/>
-              <w:rPr>
-                <w:rFonts w:ascii="Times New Roman" w:hAnsi="Times New Roman"/>
-                <w:lang w:val="en-US" w:eastAsia="zh-CN"/>
-              </w:rPr>
-            </w:pPr>
-          </w:p>
-        </w:tc>
-        <w:tc>
-          <w:tcPr>
-            <w:tcW w:w="369" w:type="pct"/>
-            <w:tcBorders>
-              <w:top w:val="single" w:sz="4" w:space="0" w:color="auto"/>
-              <w:left w:val="single" w:sz="4" w:space="0" w:color="auto"/>
-              <w:bottom w:val="single" w:sz="4" w:space="0" w:color="auto"/>
-              <w:right w:val="single" w:sz="4" w:space="0" w:color="auto"/>
-            </w:tcBorders>
-            <w:vAlign w:val="center"/>
-          </w:tcPr>
-          <w:p>
-            <w:pPr>
-              <w:jc w:val="center"/>
-              <w:rPr>
-                <w:rFonts w:ascii="Times New Roman" w:hAnsi="Times New Roman"/>
-                <w:lang w:val="en-US" w:eastAsia="zh-CN"/>
-              </w:rPr>
-            </w:pPr>
-          </w:p>
-        </w:tc>
-        <w:tc>
-          <w:tcPr>
-            <w:tcW w:w="512" w:type="pct"/>
-            <w:tcBorders>
-              <w:top w:val="single" w:sz="4" w:space="0" w:color="auto"/>
-              <w:left w:val="single" w:sz="4" w:space="0" w:color="auto"/>
-              <w:bottom w:val="single" w:sz="4" w:space="0" w:color="auto"/>
-              <w:right w:val="single" w:sz="4" w:space="0" w:color="auto"/>
-            </w:tcBorders>
-            <w:vAlign w:val="center"/>
-          </w:tcPr>
-          <w:p>
-            <w:pPr>
-              <w:jc w:val="center"/>
-              <w:rPr>
-                <w:rFonts w:ascii="Times New Roman" w:hAnsi="Times New Roman"/>
-                <w:lang w:val="en-US" w:eastAsia="zh-CN"/>
-              </w:rPr>
-            </w:pPr>
-          </w:p>
-        </w:tc>
-        <w:tc>
-          <w:tcPr>
-            <w:tcW w:w="786" w:type="pct"/>
-            <w:tcBorders>
-              <w:top w:val="single" w:sz="4" w:space="0" w:color="auto"/>
-              <w:left w:val="single" w:sz="4" w:space="0" w:color="auto"/>
-              <w:bottom w:val="single" w:sz="4" w:space="0" w:color="auto"/>
-              <w:right w:val="single" w:sz="4" w:space="0" w:color="auto"/>
-            </w:tcBorders>
-            <w:vAlign w:val="center"/>
-          </w:tcPr>
-          <w:p>
-            <w:pPr>
-              <w:jc w:val="center"/>
-              <w:rPr>
-                <w:rFonts w:ascii="Times New Roman" w:hAnsi="Times New Roman"/>
-                <w:lang w:eastAsia="zh-CN"/>
-              </w:rPr>
-            </w:pPr>
-          </w:p>
-        </w:tc>
-        <w:tc>
-          <w:tcPr>
-            <w:tcW w:w="538" w:type="pct"/>
-            <w:tcBorders>
-              <w:top w:val="single" w:sz="4" w:space="0" w:color="auto"/>
-              <w:left w:val="single" w:sz="4" w:space="0" w:color="auto"/>
-              <w:bottom w:val="single" w:sz="4" w:space="0" w:color="auto"/>
-              <w:right w:val="single" w:sz="4" w:space="0" w:color="auto"/>
-            </w:tcBorders>
-            <w:tcMar>
-              <w:top w:w="57" w:type="dxa"/>
-              <w:left w:w="57" w:type="dxa"/>
-              <w:bottom w:w="57" w:type="dxa"/>
-              <w:right w:w="57" w:type="dxa"/>
-            </w:tcMar>
-            <w:vAlign w:val="center"/>
-          </w:tcPr>
-          <w:p>
-            <w:pPr>
-              <w:jc w:val="center"/>
-              <w:rPr>
-                <w:rFonts w:ascii="Times New Roman" w:hAnsi="Times New Roman"/>
-                <w:lang w:val="en-US" w:eastAsia="zh-CN"/>
-              </w:rPr>
-            </w:pPr>
-          </w:p>
-        </w:tc>
-        <w:tc>
-          <w:tcPr>
-            <w:tcW w:w="2433" w:type="pct"/>
-            <w:tcBorders>
-              <w:top w:val="single" w:sz="4" w:space="0" w:color="auto"/>
-              <w:left w:val="single" w:sz="4" w:space="0" w:color="auto"/>
-              <w:bottom w:val="single" w:sz="4" w:space="0" w:color="auto"/>
-              <w:right w:val="single" w:sz="4" w:space="0" w:color="auto"/>
-            </w:tcBorders>
-            <w:tcMar>
-              <w:top w:w="57" w:type="dxa"/>
-              <w:left w:w="57" w:type="dxa"/>
-              <w:bottom w:w="57" w:type="dxa"/>
-              <w:right w:w="57" w:type="dxa"/>
-            </w:tcMar>
-            <w:vAlign w:val="center"/>
-          </w:tcPr>
-          <w:p>
-            <w:pPr>
-              <w:jc w:val="center"/>
-              <w:rPr>
-                <w:rFonts w:ascii="Times New Roman" w:hAnsi="Times New Roman"/>
-                <w:lang w:eastAsia="zh-CN"/>
-              </w:rPr>
-            </w:pPr>
-          </w:p>
-        </w:tc>
-      </w:tr>
-      <w:tr>
-        <w:trPr>
-          <w:trHeight w:val="282"/>
-          <w:jc w:val="center"/>
-        </w:trPr>
-        <w:tc>
-          <w:tcPr>
-            <w:tcW w:w="362" w:type="pct"/>
-            <w:tcBorders>
-              <w:top w:val="single" w:sz="4" w:space="0" w:color="auto"/>
-              <w:left w:val="single" w:sz="4" w:space="0" w:color="auto"/>
-              <w:bottom w:val="single" w:sz="4" w:space="0" w:color="auto"/>
-              <w:right w:val="single" w:sz="4" w:space="0" w:color="auto"/>
-            </w:tcBorders>
-            <w:vAlign w:val="center"/>
-          </w:tcPr>
-          <w:p>
-            <w:pPr>
-              <w:jc w:val="center"/>
-              <w:rPr>
-                <w:rFonts w:ascii="Times New Roman" w:hAnsi="Times New Roman"/>
-                <w:lang w:val="en-US" w:eastAsia="zh-CN"/>
-              </w:rPr>
-            </w:pPr>
-          </w:p>
-        </w:tc>
-        <w:tc>
-          <w:tcPr>
-            <w:tcW w:w="369" w:type="pct"/>
-            <w:tcBorders>
-              <w:top w:val="single" w:sz="4" w:space="0" w:color="auto"/>
-              <w:left w:val="single" w:sz="4" w:space="0" w:color="auto"/>
-              <w:bottom w:val="single" w:sz="4" w:space="0" w:color="auto"/>
-              <w:right w:val="single" w:sz="4" w:space="0" w:color="auto"/>
-            </w:tcBorders>
-            <w:vAlign w:val="center"/>
-          </w:tcPr>
-          <w:p>
-            <w:pPr>
-              <w:jc w:val="center"/>
-              <w:rPr>
-                <w:rFonts w:ascii="Times New Roman" w:hAnsi="Times New Roman"/>
-                <w:lang w:val="en-US" w:eastAsia="zh-CN"/>
-              </w:rPr>
-            </w:pPr>
-          </w:p>
-        </w:tc>
-        <w:tc>
-          <w:tcPr>
-            <w:tcW w:w="512" w:type="pct"/>
-            <w:tcBorders>
-              <w:top w:val="single" w:sz="4" w:space="0" w:color="auto"/>
-              <w:left w:val="single" w:sz="4" w:space="0" w:color="auto"/>
-              <w:bottom w:val="single" w:sz="4" w:space="0" w:color="auto"/>
-              <w:right w:val="single" w:sz="4" w:space="0" w:color="auto"/>
-            </w:tcBorders>
-            <w:vAlign w:val="center"/>
-          </w:tcPr>
-          <w:p>
-            <w:pPr>
-              <w:jc w:val="center"/>
-              <w:rPr>
-                <w:rFonts w:ascii="Times New Roman" w:hAnsi="Times New Roman"/>
-                <w:lang w:val="en-US" w:eastAsia="zh-CN"/>
-              </w:rPr>
-            </w:pPr>
-          </w:p>
-        </w:tc>
-        <w:tc>
-          <w:tcPr>
-            <w:tcW w:w="786" w:type="pct"/>
-            <w:tcBorders>
-              <w:top w:val="single" w:sz="4" w:space="0" w:color="auto"/>
-              <w:left w:val="single" w:sz="4" w:space="0" w:color="auto"/>
-              <w:bottom w:val="single" w:sz="4" w:space="0" w:color="auto"/>
-              <w:right w:val="single" w:sz="4" w:space="0" w:color="auto"/>
-            </w:tcBorders>
-            <w:vAlign w:val="center"/>
-          </w:tcPr>
-          <w:p>
-            <w:pPr>
-              <w:jc w:val="center"/>
-              <w:rPr>
-                <w:rFonts w:ascii="Times New Roman" w:hAnsi="Times New Roman"/>
-                <w:lang w:eastAsia="zh-CN"/>
-              </w:rPr>
-            </w:pPr>
-          </w:p>
-        </w:tc>
-        <w:tc>
-          <w:tcPr>
-            <w:tcW w:w="538" w:type="pct"/>
-            <w:tcBorders>
-              <w:top w:val="single" w:sz="4" w:space="0" w:color="auto"/>
-              <w:left w:val="single" w:sz="4" w:space="0" w:color="auto"/>
-              <w:bottom w:val="single" w:sz="4" w:space="0" w:color="auto"/>
-              <w:right w:val="single" w:sz="4" w:space="0" w:color="auto"/>
-            </w:tcBorders>
-            <w:tcMar>
-              <w:top w:w="57" w:type="dxa"/>
-              <w:left w:w="57" w:type="dxa"/>
-              <w:bottom w:w="57" w:type="dxa"/>
-              <w:right w:w="57" w:type="dxa"/>
-            </w:tcMar>
-            <w:vAlign w:val="center"/>
-          </w:tcPr>
-          <w:p>
-            <w:pPr>
-              <w:jc w:val="center"/>
-              <w:rPr>
-                <w:rFonts w:ascii="Times New Roman" w:hAnsi="Times New Roman"/>
-                <w:lang w:val="en-US" w:eastAsia="zh-CN"/>
-              </w:rPr>
-            </w:pPr>
-          </w:p>
-        </w:tc>
-        <w:tc>
-          <w:tcPr>
-            <w:tcW w:w="2433" w:type="pct"/>
-            <w:tcBorders>
-              <w:top w:val="single" w:sz="4" w:space="0" w:color="auto"/>
-              <w:left w:val="single" w:sz="4" w:space="0" w:color="auto"/>
-              <w:bottom w:val="single" w:sz="4" w:space="0" w:color="auto"/>
-              <w:right w:val="single" w:sz="4" w:space="0" w:color="auto"/>
-            </w:tcBorders>
-            <w:tcMar>
-              <w:top w:w="57" w:type="dxa"/>
-              <w:left w:w="57" w:type="dxa"/>
-              <w:bottom w:w="57" w:type="dxa"/>
-              <w:right w:w="57" w:type="dxa"/>
-            </w:tcMar>
-            <w:vAlign w:val="center"/>
-          </w:tcPr>
-          <w:p>
-            <w:pPr>
-              <w:jc w:val="center"/>
-              <w:rPr>
-                <w:rFonts w:ascii="Times New Roman" w:hAnsi="Times New Roman"/>
-                <w:lang w:eastAsia="zh-CN"/>
-              </w:rPr>
-            </w:pPr>
-          </w:p>
-        </w:tc>
-      </w:tr>
-      <w:tr>
-        <w:trPr>
-          <w:trHeight w:val="282"/>
-          <w:jc w:val="center"/>
-        </w:trPr>
-        <w:tc>
-          <w:tcPr>
-            <w:tcW w:w="362" w:type="pct"/>
-            <w:tcBorders>
-              <w:top w:val="single" w:sz="4" w:space="0" w:color="auto"/>
-              <w:left w:val="single" w:sz="4" w:space="0" w:color="auto"/>
-              <w:bottom w:val="single" w:sz="4" w:space="0" w:color="auto"/>
-              <w:right w:val="single" w:sz="4" w:space="0" w:color="auto"/>
-            </w:tcBorders>
-            <w:vAlign w:val="center"/>
-          </w:tcPr>
-          <w:p>
-            <w:pPr>
-              <w:jc w:val="center"/>
-              <w:rPr>
-                <w:rFonts w:ascii="Times New Roman" w:hAnsi="Times New Roman"/>
-                <w:lang w:val="en-US" w:eastAsia="zh-CN"/>
-              </w:rPr>
-            </w:pPr>
-          </w:p>
-        </w:tc>
-        <w:tc>
-          <w:tcPr>
-            <w:tcW w:w="369" w:type="pct"/>
-            <w:tcBorders>
-              <w:top w:val="single" w:sz="4" w:space="0" w:color="auto"/>
-              <w:left w:val="single" w:sz="4" w:space="0" w:color="auto"/>
-              <w:bottom w:val="single" w:sz="4" w:space="0" w:color="auto"/>
-              <w:right w:val="single" w:sz="4" w:space="0" w:color="auto"/>
-            </w:tcBorders>
-            <w:vAlign w:val="center"/>
-          </w:tcPr>
-          <w:p>
-            <w:pPr>
-              <w:jc w:val="center"/>
-              <w:rPr>
-                <w:rFonts w:ascii="Times New Roman" w:hAnsi="Times New Roman"/>
-                <w:lang w:val="en-US" w:eastAsia="zh-CN"/>
-              </w:rPr>
-            </w:pPr>
-          </w:p>
-        </w:tc>
-        <w:tc>
-          <w:tcPr>
-            <w:tcW w:w="512" w:type="pct"/>
-            <w:tcBorders>
-              <w:top w:val="single" w:sz="4" w:space="0" w:color="auto"/>
-              <w:left w:val="single" w:sz="4" w:space="0" w:color="auto"/>
-              <w:bottom w:val="single" w:sz="4" w:space="0" w:color="auto"/>
-              <w:right w:val="single" w:sz="4" w:space="0" w:color="auto"/>
-            </w:tcBorders>
-            <w:vAlign w:val="center"/>
-          </w:tcPr>
-          <w:p>
-            <w:pPr>
-              <w:jc w:val="center"/>
-              <w:rPr>
-                <w:rFonts w:ascii="Times New Roman" w:hAnsi="Times New Roman"/>
-                <w:lang w:val="en-US" w:eastAsia="zh-CN"/>
-              </w:rPr>
-            </w:pPr>
-          </w:p>
-        </w:tc>
-        <w:tc>
-          <w:tcPr>
-            <w:tcW w:w="786" w:type="pct"/>
-            <w:tcBorders>
-              <w:top w:val="single" w:sz="4" w:space="0" w:color="auto"/>
-              <w:left w:val="single" w:sz="4" w:space="0" w:color="auto"/>
-              <w:bottom w:val="single" w:sz="4" w:space="0" w:color="auto"/>
-              <w:right w:val="single" w:sz="4" w:space="0" w:color="auto"/>
-            </w:tcBorders>
-            <w:vAlign w:val="center"/>
-          </w:tcPr>
-          <w:p>
-            <w:pPr>
-              <w:jc w:val="center"/>
-              <w:rPr>
-                <w:rFonts w:ascii="Times New Roman" w:hAnsi="Times New Roman"/>
-                <w:lang w:eastAsia="zh-CN"/>
-              </w:rPr>
-            </w:pPr>
-          </w:p>
-        </w:tc>
-        <w:tc>
-          <w:tcPr>
-            <w:tcW w:w="538" w:type="pct"/>
-            <w:tcBorders>
-              <w:top w:val="single" w:sz="4" w:space="0" w:color="auto"/>
-              <w:left w:val="single" w:sz="4" w:space="0" w:color="auto"/>
-              <w:bottom w:val="single" w:sz="4" w:space="0" w:color="auto"/>
-              <w:right w:val="single" w:sz="4" w:space="0" w:color="auto"/>
-            </w:tcBorders>
-            <w:tcMar>
-              <w:top w:w="57" w:type="dxa"/>
-              <w:left w:w="57" w:type="dxa"/>
-              <w:bottom w:w="57" w:type="dxa"/>
-              <w:right w:w="57" w:type="dxa"/>
-            </w:tcMar>
-            <w:vAlign w:val="center"/>
-          </w:tcPr>
-          <w:p>
-            <w:pPr>
-              <w:jc w:val="center"/>
-              <w:rPr>
-                <w:rFonts w:ascii="Times New Roman" w:hAnsi="Times New Roman"/>
-                <w:lang w:val="en-US" w:eastAsia="zh-CN"/>
-              </w:rPr>
-            </w:pPr>
-          </w:p>
-        </w:tc>
-        <w:tc>
-          <w:tcPr>
-            <w:tcW w:w="2433" w:type="pct"/>
-            <w:tcBorders>
-              <w:top w:val="single" w:sz="4" w:space="0" w:color="auto"/>
-              <w:left w:val="single" w:sz="4" w:space="0" w:color="auto"/>
-              <w:bottom w:val="single" w:sz="4" w:space="0" w:color="auto"/>
-              <w:right w:val="single" w:sz="4" w:space="0" w:color="auto"/>
-            </w:tcBorders>
-            <w:tcMar>
-              <w:top w:w="57" w:type="dxa"/>
-              <w:left w:w="57" w:type="dxa"/>
-              <w:bottom w:w="57" w:type="dxa"/>
-              <w:right w:w="57" w:type="dxa"/>
-            </w:tcMar>
-            <w:vAlign w:val="center"/>
-          </w:tcPr>
-          <w:p>
-            <w:pPr>
-              <w:jc w:val="center"/>
-              <w:rPr>
-                <w:rFonts w:ascii="Times New Roman" w:hAnsi="Times New Roman"/>
-                <w:lang w:eastAsia="zh-CN"/>
-              </w:rPr>
-            </w:pPr>
-          </w:p>
-        </w:tc>
-      </w:tr>
-      <w:tr>
-        <w:trPr>
-          <w:trHeight w:val="282"/>
-          <w:jc w:val="center"/>
-        </w:trPr>
-        <w:tc>
-          <w:tcPr>
-            <w:tcW w:w="362" w:type="pct"/>
-            <w:tcBorders>
-              <w:top w:val="single" w:sz="4" w:space="0" w:color="auto"/>
-              <w:left w:val="single" w:sz="4" w:space="0" w:color="auto"/>
-              <w:bottom w:val="single" w:sz="4" w:space="0" w:color="auto"/>
-              <w:right w:val="single" w:sz="4" w:space="0" w:color="auto"/>
-            </w:tcBorders>
-            <w:vAlign w:val="center"/>
-          </w:tcPr>
-          <w:p>
-            <w:pPr>
-              <w:jc w:val="center"/>
-              <w:rPr>
-                <w:rFonts w:ascii="Times New Roman" w:hAnsi="Times New Roman"/>
-                <w:lang w:val="en-US" w:eastAsia="zh-CN"/>
-              </w:rPr>
-            </w:pPr>
-          </w:p>
-        </w:tc>
-        <w:tc>
-          <w:tcPr>
-            <w:tcW w:w="369" w:type="pct"/>
-            <w:tcBorders>
-              <w:top w:val="single" w:sz="4" w:space="0" w:color="auto"/>
-              <w:left w:val="single" w:sz="4" w:space="0" w:color="auto"/>
-              <w:bottom w:val="single" w:sz="4" w:space="0" w:color="auto"/>
-              <w:right w:val="single" w:sz="4" w:space="0" w:color="auto"/>
-            </w:tcBorders>
-            <w:vAlign w:val="center"/>
-          </w:tcPr>
-          <w:p>
-            <w:pPr>
-              <w:jc w:val="center"/>
-              <w:rPr>
-                <w:rFonts w:ascii="Times New Roman" w:hAnsi="Times New Roman"/>
-                <w:lang w:val="en-US" w:eastAsia="zh-CN"/>
-              </w:rPr>
-            </w:pPr>
-          </w:p>
-        </w:tc>
-        <w:tc>
-          <w:tcPr>
-            <w:tcW w:w="512" w:type="pct"/>
-            <w:tcBorders>
-              <w:top w:val="single" w:sz="4" w:space="0" w:color="auto"/>
-              <w:left w:val="single" w:sz="4" w:space="0" w:color="auto"/>
-              <w:bottom w:val="single" w:sz="4" w:space="0" w:color="auto"/>
-              <w:right w:val="single" w:sz="4" w:space="0" w:color="auto"/>
-            </w:tcBorders>
-            <w:vAlign w:val="center"/>
-          </w:tcPr>
-          <w:p>
-            <w:pPr>
-              <w:jc w:val="center"/>
-              <w:rPr>
-                <w:rFonts w:ascii="Times New Roman" w:hAnsi="Times New Roman"/>
-                <w:lang w:val="en-US" w:eastAsia="zh-CN"/>
-              </w:rPr>
-            </w:pPr>
-          </w:p>
-        </w:tc>
-        <w:tc>
-          <w:tcPr>
-            <w:tcW w:w="786" w:type="pct"/>
-            <w:tcBorders>
-              <w:top w:val="single" w:sz="4" w:space="0" w:color="auto"/>
-              <w:left w:val="single" w:sz="4" w:space="0" w:color="auto"/>
-              <w:bottom w:val="single" w:sz="4" w:space="0" w:color="auto"/>
-              <w:right w:val="single" w:sz="4" w:space="0" w:color="auto"/>
-            </w:tcBorders>
-            <w:vAlign w:val="center"/>
-          </w:tcPr>
-          <w:p>
-            <w:pPr>
-              <w:jc w:val="center"/>
-              <w:rPr>
-                <w:rFonts w:ascii="Times New Roman" w:hAnsi="Times New Roman"/>
-                <w:lang w:eastAsia="zh-CN"/>
-              </w:rPr>
-            </w:pPr>
-          </w:p>
-        </w:tc>
-        <w:tc>
-          <w:tcPr>
-            <w:tcW w:w="538" w:type="pct"/>
-            <w:tcBorders>
-              <w:top w:val="single" w:sz="4" w:space="0" w:color="auto"/>
-              <w:left w:val="single" w:sz="4" w:space="0" w:color="auto"/>
-              <w:bottom w:val="single" w:sz="4" w:space="0" w:color="auto"/>
-              <w:right w:val="single" w:sz="4" w:space="0" w:color="auto"/>
-            </w:tcBorders>
-            <w:tcMar>
-              <w:top w:w="57" w:type="dxa"/>
-              <w:left w:w="57" w:type="dxa"/>
-              <w:bottom w:w="57" w:type="dxa"/>
-              <w:right w:w="57" w:type="dxa"/>
-            </w:tcMar>
-            <w:vAlign w:val="center"/>
-          </w:tcPr>
-          <w:p>
-            <w:pPr>
-              <w:jc w:val="center"/>
-              <w:rPr>
-                <w:rFonts w:ascii="Times New Roman" w:hAnsi="Times New Roman"/>
-                <w:lang w:val="en-US" w:eastAsia="zh-CN"/>
-              </w:rPr>
-            </w:pPr>
-          </w:p>
-        </w:tc>
-        <w:tc>
-          <w:tcPr>
-            <w:tcW w:w="2433" w:type="pct"/>
-            <w:tcBorders>
-              <w:top w:val="single" w:sz="4" w:space="0" w:color="auto"/>
-              <w:left w:val="single" w:sz="4" w:space="0" w:color="auto"/>
-              <w:bottom w:val="single" w:sz="4" w:space="0" w:color="auto"/>
-              <w:right w:val="single" w:sz="4" w:space="0" w:color="auto"/>
-            </w:tcBorders>
-            <w:tcMar>
-              <w:top w:w="57" w:type="dxa"/>
-              <w:left w:w="57" w:type="dxa"/>
-              <w:bottom w:w="57" w:type="dxa"/>
-              <w:right w:w="57" w:type="dxa"/>
-            </w:tcMar>
-            <w:vAlign w:val="center"/>
-          </w:tcPr>
-          <w:p>
-            <w:pPr>
-              <w:jc w:val="center"/>
-              <w:rPr>
-                <w:rFonts w:ascii="Times New Roman" w:hAnsi="Times New Roman"/>
-                <w:lang w:eastAsia="zh-CN"/>
-              </w:rPr>
-            </w:pPr>
-          </w:p>
-        </w:tc>
-      </w:tr>
-      <w:tr>
-        <w:trPr>
-          <w:trHeight w:val="282"/>
-          <w:jc w:val="center"/>
-        </w:trPr>
-        <w:tc>
-          <w:tcPr>
-            <w:tcW w:w="362" w:type="pct"/>
-            <w:tcBorders>
-              <w:top w:val="single" w:sz="4" w:space="0" w:color="auto"/>
-              <w:left w:val="single" w:sz="4" w:space="0" w:color="auto"/>
-              <w:bottom w:val="single" w:sz="4" w:space="0" w:color="auto"/>
-              <w:right w:val="single" w:sz="4" w:space="0" w:color="auto"/>
-            </w:tcBorders>
-            <w:vAlign w:val="center"/>
-          </w:tcPr>
-          <w:p>
-            <w:pPr>
-              <w:jc w:val="center"/>
-              <w:rPr>
-                <w:rFonts w:ascii="Times New Roman" w:hAnsi="Times New Roman"/>
-                <w:lang w:val="en-US" w:eastAsia="zh-CN"/>
-              </w:rPr>
-            </w:pPr>
-          </w:p>
-        </w:tc>
-        <w:tc>
-          <w:tcPr>
-            <w:tcW w:w="369" w:type="pct"/>
-            <w:tcBorders>
-              <w:top w:val="single" w:sz="4" w:space="0" w:color="auto"/>
-              <w:left w:val="single" w:sz="4" w:space="0" w:color="auto"/>
-              <w:bottom w:val="single" w:sz="4" w:space="0" w:color="auto"/>
-              <w:right w:val="single" w:sz="4" w:space="0" w:color="auto"/>
-            </w:tcBorders>
-            <w:vAlign w:val="center"/>
-          </w:tcPr>
-          <w:p>
-            <w:pPr>
-              <w:jc w:val="center"/>
-              <w:rPr>
-                <w:rFonts w:ascii="Times New Roman" w:hAnsi="Times New Roman"/>
-                <w:lang w:val="en-US" w:eastAsia="zh-CN"/>
-              </w:rPr>
-            </w:pPr>
-          </w:p>
-        </w:tc>
-        <w:tc>
-          <w:tcPr>
-            <w:tcW w:w="512" w:type="pct"/>
-            <w:tcBorders>
-              <w:top w:val="single" w:sz="4" w:space="0" w:color="auto"/>
-              <w:left w:val="single" w:sz="4" w:space="0" w:color="auto"/>
-              <w:bottom w:val="single" w:sz="4" w:space="0" w:color="auto"/>
-              <w:right w:val="single" w:sz="4" w:space="0" w:color="auto"/>
-            </w:tcBorders>
-            <w:vAlign w:val="center"/>
-          </w:tcPr>
-          <w:p>
-            <w:pPr>
-              <w:jc w:val="center"/>
-              <w:rPr>
-                <w:rFonts w:ascii="Times New Roman" w:hAnsi="Times New Roman"/>
-                <w:lang w:val="en-US" w:eastAsia="zh-CN"/>
-              </w:rPr>
-            </w:pPr>
-          </w:p>
-        </w:tc>
-        <w:tc>
-          <w:tcPr>
-            <w:tcW w:w="786" w:type="pct"/>
-            <w:tcBorders>
-              <w:top w:val="single" w:sz="4" w:space="0" w:color="auto"/>
-              <w:left w:val="single" w:sz="4" w:space="0" w:color="auto"/>
-              <w:bottom w:val="single" w:sz="4" w:space="0" w:color="auto"/>
-              <w:right w:val="single" w:sz="4" w:space="0" w:color="auto"/>
-            </w:tcBorders>
-            <w:vAlign w:val="center"/>
-          </w:tcPr>
-          <w:p>
-            <w:pPr>
-              <w:jc w:val="center"/>
-              <w:rPr>
-                <w:rFonts w:ascii="Times New Roman" w:hAnsi="Times New Roman"/>
-                <w:lang w:eastAsia="zh-CN"/>
-              </w:rPr>
-            </w:pPr>
-          </w:p>
-        </w:tc>
-        <w:tc>
-          <w:tcPr>
-            <w:tcW w:w="538" w:type="pct"/>
-            <w:tcBorders>
-              <w:top w:val="single" w:sz="4" w:space="0" w:color="auto"/>
-              <w:left w:val="single" w:sz="4" w:space="0" w:color="auto"/>
-              <w:bottom w:val="single" w:sz="4" w:space="0" w:color="auto"/>
-              <w:right w:val="single" w:sz="4" w:space="0" w:color="auto"/>
-            </w:tcBorders>
-            <w:tcMar>
-              <w:top w:w="57" w:type="dxa"/>
-              <w:left w:w="57" w:type="dxa"/>
-              <w:bottom w:w="57" w:type="dxa"/>
-              <w:right w:w="57" w:type="dxa"/>
-            </w:tcMar>
-            <w:vAlign w:val="center"/>
-          </w:tcPr>
-          <w:p>
-            <w:pPr>
-              <w:jc w:val="center"/>
-              <w:rPr>
-                <w:rFonts w:ascii="Times New Roman" w:hAnsi="Times New Roman"/>
-                <w:lang w:val="en-US" w:eastAsia="zh-CN"/>
-              </w:rPr>
-            </w:pPr>
-          </w:p>
-        </w:tc>
-        <w:tc>
-          <w:tcPr>
-            <w:tcW w:w="2433" w:type="pct"/>
-            <w:tcBorders>
-              <w:top w:val="single" w:sz="4" w:space="0" w:color="auto"/>
-              <w:left w:val="single" w:sz="4" w:space="0" w:color="auto"/>
-              <w:bottom w:val="single" w:sz="4" w:space="0" w:color="auto"/>
-              <w:right w:val="single" w:sz="4" w:space="0" w:color="auto"/>
-            </w:tcBorders>
-            <w:tcMar>
-              <w:top w:w="57" w:type="dxa"/>
-              <w:left w:w="57" w:type="dxa"/>
-              <w:bottom w:w="57" w:type="dxa"/>
-              <w:right w:w="57" w:type="dxa"/>
-            </w:tcMar>
-            <w:vAlign w:val="center"/>
-          </w:tcPr>
-          <w:p>
-            <w:pPr>
-              <w:jc w:val="center"/>
-              <w:rPr>
-                <w:rFonts w:ascii="Times New Roman" w:hAnsi="Times New Roman"/>
-                <w:lang w:eastAsia="zh-CN"/>
-              </w:rPr>
-            </w:pPr>
-          </w:p>
-        </w:tc>
-      </w:tr>
-      <w:tr>
-        <w:trPr>
-          <w:trHeight w:val="268"/>
-          <w:jc w:val="center"/>
-        </w:trPr>
-        <w:tc>
-          <w:tcPr>
-            <w:tcW w:w="362" w:type="pct"/>
-            <w:tcBorders>
-              <w:top w:val="single" w:sz="4" w:space="0" w:color="auto"/>
-              <w:left w:val="single" w:sz="4" w:space="0" w:color="auto"/>
-              <w:bottom w:val="single" w:sz="4" w:space="0" w:color="auto"/>
-              <w:right w:val="single" w:sz="4" w:space="0" w:color="auto"/>
-            </w:tcBorders>
-            <w:vAlign w:val="center"/>
-          </w:tcPr>
-          <w:p>
-            <w:pPr>
-              <w:jc w:val="center"/>
-              <w:rPr>
-                <w:rFonts w:ascii="Times New Roman" w:hAnsi="Times New Roman"/>
-                <w:lang w:val="en-US" w:eastAsia="zh-CN"/>
-              </w:rPr>
-            </w:pPr>
-          </w:p>
-        </w:tc>
-        <w:tc>
-          <w:tcPr>
-            <w:tcW w:w="369" w:type="pct"/>
-            <w:tcBorders>
-              <w:top w:val="single" w:sz="4" w:space="0" w:color="auto"/>
-              <w:left w:val="single" w:sz="4" w:space="0" w:color="auto"/>
-              <w:bottom w:val="single" w:sz="4" w:space="0" w:color="auto"/>
-              <w:right w:val="single" w:sz="4" w:space="0" w:color="auto"/>
-            </w:tcBorders>
-            <w:vAlign w:val="center"/>
-          </w:tcPr>
-          <w:p>
-            <w:pPr>
-              <w:jc w:val="center"/>
-              <w:rPr>
-                <w:rFonts w:ascii="Times New Roman" w:hAnsi="Times New Roman"/>
-                <w:lang w:val="en-US" w:eastAsia="zh-CN"/>
-              </w:rPr>
-            </w:pPr>
-          </w:p>
-        </w:tc>
-        <w:tc>
-          <w:tcPr>
-            <w:tcW w:w="512" w:type="pct"/>
-            <w:tcBorders>
-              <w:top w:val="single" w:sz="4" w:space="0" w:color="auto"/>
-              <w:left w:val="single" w:sz="4" w:space="0" w:color="auto"/>
-              <w:bottom w:val="single" w:sz="4" w:space="0" w:color="auto"/>
-              <w:right w:val="single" w:sz="4" w:space="0" w:color="auto"/>
-            </w:tcBorders>
-            <w:vAlign w:val="center"/>
-          </w:tcPr>
-          <w:p>
-            <w:pPr>
-              <w:jc w:val="center"/>
-              <w:rPr>
-                <w:rFonts w:ascii="Times New Roman" w:hAnsi="Times New Roman"/>
-                <w:lang w:val="en-US" w:eastAsia="zh-CN"/>
-              </w:rPr>
-            </w:pPr>
-          </w:p>
-        </w:tc>
-        <w:tc>
-          <w:tcPr>
-            <w:tcW w:w="786" w:type="pct"/>
-            <w:tcBorders>
-              <w:top w:val="single" w:sz="4" w:space="0" w:color="auto"/>
-              <w:left w:val="single" w:sz="4" w:space="0" w:color="auto"/>
-              <w:bottom w:val="single" w:sz="4" w:space="0" w:color="auto"/>
-              <w:right w:val="single" w:sz="4" w:space="0" w:color="auto"/>
-            </w:tcBorders>
-            <w:vAlign w:val="center"/>
-          </w:tcPr>
-          <w:p>
-            <w:pPr>
-              <w:jc w:val="center"/>
-              <w:rPr>
-                <w:rFonts w:ascii="Times New Roman" w:hAnsi="Times New Roman"/>
-                <w:lang w:eastAsia="zh-CN"/>
-              </w:rPr>
-            </w:pPr>
-          </w:p>
-        </w:tc>
-        <w:tc>
-          <w:tcPr>
-            <w:tcW w:w="538" w:type="pct"/>
-            <w:tcBorders>
-              <w:top w:val="single" w:sz="4" w:space="0" w:color="auto"/>
-              <w:left w:val="single" w:sz="4" w:space="0" w:color="auto"/>
-              <w:bottom w:val="single" w:sz="4" w:space="0" w:color="auto"/>
-              <w:right w:val="single" w:sz="4" w:space="0" w:color="auto"/>
-            </w:tcBorders>
-            <w:tcMar>
-              <w:top w:w="57" w:type="dxa"/>
-              <w:left w:w="57" w:type="dxa"/>
-              <w:bottom w:w="57" w:type="dxa"/>
-              <w:right w:w="57" w:type="dxa"/>
-            </w:tcMar>
-            <w:vAlign w:val="center"/>
-          </w:tcPr>
-          <w:p>
-            <w:pPr>
-              <w:jc w:val="center"/>
-              <w:rPr>
-                <w:rFonts w:ascii="Times New Roman" w:hAnsi="Times New Roman"/>
-                <w:lang w:val="en-US" w:eastAsia="zh-CN"/>
-              </w:rPr>
-            </w:pPr>
-          </w:p>
-        </w:tc>
-        <w:tc>
-          <w:tcPr>
-            <w:tcW w:w="2433" w:type="pct"/>
-            <w:tcBorders>
-              <w:top w:val="single" w:sz="4" w:space="0" w:color="auto"/>
-              <w:left w:val="single" w:sz="4" w:space="0" w:color="auto"/>
-              <w:bottom w:val="single" w:sz="4" w:space="0" w:color="auto"/>
-              <w:right w:val="single" w:sz="4" w:space="0" w:color="auto"/>
-            </w:tcBorders>
-            <w:tcMar>
-              <w:top w:w="57" w:type="dxa"/>
-              <w:left w:w="57" w:type="dxa"/>
-              <w:bottom w:w="57" w:type="dxa"/>
-              <w:right w:w="57" w:type="dxa"/>
-            </w:tcMar>
-            <w:vAlign w:val="center"/>
-          </w:tcPr>
-          <w:p>
-            <w:pPr>
-              <w:jc w:val="center"/>
-              <w:rPr>
-                <w:rFonts w:ascii="Times New Roman" w:hAnsi="Times New Roman"/>
-                <w:lang w:eastAsia="zh-CN"/>
-              </w:rPr>
-            </w:pPr>
-          </w:p>
-        </w:tc>
-      </w:tr>
-      <w:tr>
-        <w:trPr>
-          <w:trHeight w:val="282"/>
-          <w:jc w:val="center"/>
-        </w:trPr>
-        <w:tc>
-          <w:tcPr>
-            <w:tcW w:w="362" w:type="pct"/>
-            <w:tcBorders>
-              <w:top w:val="single" w:sz="4" w:space="0" w:color="auto"/>
-              <w:left w:val="single" w:sz="4" w:space="0" w:color="auto"/>
-              <w:bottom w:val="single" w:sz="4" w:space="0" w:color="auto"/>
-              <w:right w:val="single" w:sz="4" w:space="0" w:color="auto"/>
-            </w:tcBorders>
-            <w:vAlign w:val="center"/>
-          </w:tcPr>
-          <w:p>
-            <w:pPr>
-              <w:jc w:val="center"/>
-              <w:rPr>
-                <w:rFonts w:ascii="Times New Roman" w:hAnsi="Times New Roman"/>
-                <w:lang w:val="en-US" w:eastAsia="zh-CN"/>
-              </w:rPr>
-            </w:pPr>
-          </w:p>
-        </w:tc>
-        <w:tc>
-          <w:tcPr>
-            <w:tcW w:w="369" w:type="pct"/>
-            <w:tcBorders>
-              <w:top w:val="single" w:sz="4" w:space="0" w:color="auto"/>
-              <w:left w:val="single" w:sz="4" w:space="0" w:color="auto"/>
-              <w:bottom w:val="single" w:sz="4" w:space="0" w:color="auto"/>
-              <w:right w:val="single" w:sz="4" w:space="0" w:color="auto"/>
-            </w:tcBorders>
-            <w:vAlign w:val="center"/>
-          </w:tcPr>
-          <w:p>
-            <w:pPr>
-              <w:jc w:val="center"/>
-              <w:rPr>
-                <w:rFonts w:ascii="Times New Roman" w:hAnsi="Times New Roman"/>
-                <w:lang w:val="en-US" w:eastAsia="zh-CN"/>
-              </w:rPr>
-            </w:pPr>
-          </w:p>
-        </w:tc>
-        <w:tc>
-          <w:tcPr>
-            <w:tcW w:w="512" w:type="pct"/>
-            <w:tcBorders>
-              <w:top w:val="single" w:sz="4" w:space="0" w:color="auto"/>
-              <w:left w:val="single" w:sz="4" w:space="0" w:color="auto"/>
-              <w:bottom w:val="single" w:sz="4" w:space="0" w:color="auto"/>
-              <w:right w:val="single" w:sz="4" w:space="0" w:color="auto"/>
-            </w:tcBorders>
-            <w:vAlign w:val="center"/>
-          </w:tcPr>
-          <w:p>
-            <w:pPr>
-              <w:jc w:val="center"/>
-              <w:rPr>
-                <w:rFonts w:ascii="Times New Roman" w:hAnsi="Times New Roman"/>
-                <w:lang w:val="en-US" w:eastAsia="zh-CN"/>
-              </w:rPr>
-            </w:pPr>
-          </w:p>
-        </w:tc>
-        <w:tc>
-          <w:tcPr>
-            <w:tcW w:w="786" w:type="pct"/>
-            <w:tcBorders>
-              <w:top w:val="single" w:sz="4" w:space="0" w:color="auto"/>
-              <w:left w:val="single" w:sz="4" w:space="0" w:color="auto"/>
-              <w:bottom w:val="single" w:sz="4" w:space="0" w:color="auto"/>
-              <w:right w:val="single" w:sz="4" w:space="0" w:color="auto"/>
-            </w:tcBorders>
-            <w:vAlign w:val="center"/>
-          </w:tcPr>
-          <w:p>
-            <w:pPr>
-              <w:jc w:val="center"/>
-              <w:rPr>
-                <w:rFonts w:ascii="Times New Roman" w:hAnsi="Times New Roman"/>
-                <w:lang w:eastAsia="zh-CN"/>
-              </w:rPr>
-            </w:pPr>
-          </w:p>
-        </w:tc>
-        <w:tc>
-          <w:tcPr>
-            <w:tcW w:w="538" w:type="pct"/>
-            <w:tcBorders>
-              <w:top w:val="single" w:sz="4" w:space="0" w:color="auto"/>
-              <w:left w:val="single" w:sz="4" w:space="0" w:color="auto"/>
-              <w:bottom w:val="single" w:sz="4" w:space="0" w:color="auto"/>
-              <w:right w:val="single" w:sz="4" w:space="0" w:color="auto"/>
-            </w:tcBorders>
-            <w:tcMar>
-              <w:top w:w="57" w:type="dxa"/>
-              <w:left w:w="57" w:type="dxa"/>
-              <w:bottom w:w="57" w:type="dxa"/>
-              <w:right w:w="57" w:type="dxa"/>
-            </w:tcMar>
-            <w:vAlign w:val="center"/>
-          </w:tcPr>
-          <w:p>
-            <w:pPr>
-              <w:jc w:val="center"/>
-              <w:rPr>
-                <w:rFonts w:ascii="Times New Roman" w:hAnsi="Times New Roman"/>
-                <w:lang w:val="en-US" w:eastAsia="zh-CN"/>
-              </w:rPr>
-            </w:pPr>
-          </w:p>
-        </w:tc>
-        <w:tc>
-          <w:tcPr>
-            <w:tcW w:w="2433" w:type="pct"/>
-            <w:tcBorders>
-              <w:top w:val="single" w:sz="4" w:space="0" w:color="auto"/>
-              <w:left w:val="single" w:sz="4" w:space="0" w:color="auto"/>
-              <w:bottom w:val="single" w:sz="4" w:space="0" w:color="auto"/>
-              <w:right w:val="single" w:sz="4" w:space="0" w:color="auto"/>
-            </w:tcBorders>
-            <w:tcMar>
-              <w:top w:w="57" w:type="dxa"/>
-              <w:left w:w="57" w:type="dxa"/>
-              <w:bottom w:w="57" w:type="dxa"/>
-              <w:right w:w="57" w:type="dxa"/>
-            </w:tcMar>
-            <w:vAlign w:val="center"/>
-          </w:tcPr>
-          <w:p>
-            <w:pPr>
-              <w:jc w:val="center"/>
-              <w:rPr>
-                <w:rFonts w:ascii="Times New Roman" w:hAnsi="Times New Roman"/>
-                <w:lang w:eastAsia="zh-CN"/>
-              </w:rPr>
-            </w:pPr>
-          </w:p>
-        </w:tc>
-      </w:tr>
-      <w:tr>
-        <w:trPr>
-          <w:trHeight w:val="282"/>
-          <w:jc w:val="center"/>
-        </w:trPr>
-        <w:tc>
-          <w:tcPr>
-            <w:tcW w:w="362" w:type="pct"/>
-            <w:tcBorders>
-              <w:top w:val="single" w:sz="4" w:space="0" w:color="auto"/>
-              <w:left w:val="single" w:sz="4" w:space="0" w:color="auto"/>
-              <w:bottom w:val="single" w:sz="4" w:space="0" w:color="auto"/>
-              <w:right w:val="single" w:sz="4" w:space="0" w:color="auto"/>
-            </w:tcBorders>
-            <w:vAlign w:val="center"/>
-          </w:tcPr>
-          <w:p>
-            <w:pPr>
-              <w:jc w:val="center"/>
-              <w:rPr>
-                <w:rFonts w:ascii="Times New Roman" w:hAnsi="Times New Roman"/>
-                <w:lang w:val="en-US" w:eastAsia="zh-CN"/>
-              </w:rPr>
-            </w:pPr>
-          </w:p>
-        </w:tc>
-        <w:tc>
-          <w:tcPr>
-            <w:tcW w:w="369" w:type="pct"/>
-            <w:tcBorders>
-              <w:top w:val="single" w:sz="4" w:space="0" w:color="auto"/>
-              <w:left w:val="single" w:sz="4" w:space="0" w:color="auto"/>
-              <w:bottom w:val="single" w:sz="4" w:space="0" w:color="auto"/>
-              <w:right w:val="single" w:sz="4" w:space="0" w:color="auto"/>
-            </w:tcBorders>
-            <w:vAlign w:val="center"/>
-          </w:tcPr>
-          <w:p>
-            <w:pPr>
-              <w:jc w:val="center"/>
-              <w:rPr>
-                <w:rFonts w:ascii="Times New Roman" w:hAnsi="Times New Roman"/>
-                <w:lang w:val="en-US" w:eastAsia="zh-CN"/>
-              </w:rPr>
-            </w:pPr>
-          </w:p>
-        </w:tc>
-        <w:tc>
-          <w:tcPr>
-            <w:tcW w:w="512" w:type="pct"/>
-            <w:tcBorders>
-              <w:top w:val="single" w:sz="4" w:space="0" w:color="auto"/>
-              <w:left w:val="single" w:sz="4" w:space="0" w:color="auto"/>
-              <w:bottom w:val="single" w:sz="4" w:space="0" w:color="auto"/>
-              <w:right w:val="single" w:sz="4" w:space="0" w:color="auto"/>
-            </w:tcBorders>
-            <w:vAlign w:val="center"/>
-          </w:tcPr>
-          <w:p>
-            <w:pPr>
-              <w:jc w:val="center"/>
-              <w:rPr>
-                <w:rFonts w:ascii="Times New Roman" w:hAnsi="Times New Roman"/>
-                <w:lang w:val="en-US" w:eastAsia="zh-CN"/>
-              </w:rPr>
-            </w:pPr>
-          </w:p>
-        </w:tc>
-        <w:tc>
-          <w:tcPr>
-            <w:tcW w:w="786" w:type="pct"/>
-            <w:tcBorders>
-              <w:top w:val="single" w:sz="4" w:space="0" w:color="auto"/>
-              <w:left w:val="single" w:sz="4" w:space="0" w:color="auto"/>
-              <w:bottom w:val="single" w:sz="4" w:space="0" w:color="auto"/>
-              <w:right w:val="single" w:sz="4" w:space="0" w:color="auto"/>
-            </w:tcBorders>
-            <w:vAlign w:val="center"/>
-          </w:tcPr>
-          <w:p>
-            <w:pPr>
-              <w:jc w:val="center"/>
-              <w:rPr>
-                <w:rFonts w:ascii="Times New Roman" w:hAnsi="Times New Roman"/>
-                <w:lang w:eastAsia="zh-CN"/>
-              </w:rPr>
-            </w:pPr>
-          </w:p>
-        </w:tc>
-        <w:tc>
-          <w:tcPr>
-            <w:tcW w:w="538" w:type="pct"/>
-            <w:tcBorders>
-              <w:top w:val="single" w:sz="4" w:space="0" w:color="auto"/>
-              <w:left w:val="single" w:sz="4" w:space="0" w:color="auto"/>
-              <w:bottom w:val="single" w:sz="4" w:space="0" w:color="auto"/>
-              <w:right w:val="single" w:sz="4" w:space="0" w:color="auto"/>
-            </w:tcBorders>
-            <w:tcMar>
-              <w:top w:w="57" w:type="dxa"/>
-              <w:left w:w="57" w:type="dxa"/>
-              <w:bottom w:w="57" w:type="dxa"/>
-              <w:right w:w="57" w:type="dxa"/>
-            </w:tcMar>
-            <w:vAlign w:val="center"/>
-          </w:tcPr>
-          <w:p>
-            <w:pPr>
-              <w:jc w:val="center"/>
-              <w:rPr>
-                <w:rFonts w:ascii="Times New Roman" w:hAnsi="Times New Roman"/>
-                <w:lang w:val="en-US" w:eastAsia="zh-CN"/>
-              </w:rPr>
-            </w:pPr>
-          </w:p>
-        </w:tc>
-        <w:tc>
-          <w:tcPr>
-            <w:tcW w:w="2433" w:type="pct"/>
-            <w:tcBorders>
-              <w:top w:val="single" w:sz="4" w:space="0" w:color="auto"/>
-              <w:left w:val="single" w:sz="4" w:space="0" w:color="auto"/>
-              <w:bottom w:val="single" w:sz="4" w:space="0" w:color="auto"/>
-              <w:right w:val="single" w:sz="4" w:space="0" w:color="auto"/>
-            </w:tcBorders>
-            <w:tcMar>
-              <w:top w:w="57" w:type="dxa"/>
-              <w:left w:w="57" w:type="dxa"/>
-              <w:bottom w:w="57" w:type="dxa"/>
-              <w:right w:w="57" w:type="dxa"/>
-            </w:tcMar>
-            <w:vAlign w:val="center"/>
-          </w:tcPr>
-          <w:p>
-            <w:pPr>
-              <w:jc w:val="center"/>
-              <w:rPr>
-                <w:rFonts w:ascii="Times New Roman" w:hAnsi="Times New Roman"/>
-                <w:lang w:eastAsia="zh-CN"/>
-              </w:rPr>
-            </w:pPr>
-          </w:p>
-        </w:tc>
-      </w:tr>
-      <w:tr>
-        <w:trPr>
-          <w:trHeight w:val="282"/>
-          <w:jc w:val="center"/>
-        </w:trPr>
-        <w:tc>
-          <w:tcPr>
-            <w:tcW w:w="362" w:type="pct"/>
-            <w:tcBorders>
-              <w:top w:val="single" w:sz="4" w:space="0" w:color="auto"/>
-              <w:left w:val="single" w:sz="4" w:space="0" w:color="auto"/>
-              <w:bottom w:val="single" w:sz="4" w:space="0" w:color="auto"/>
-              <w:right w:val="single" w:sz="4" w:space="0" w:color="auto"/>
-            </w:tcBorders>
-            <w:vAlign w:val="center"/>
-          </w:tcPr>
-          <w:p>
-            <w:pPr>
-              <w:jc w:val="center"/>
-              <w:rPr>
-                <w:rFonts w:ascii="Times New Roman" w:hAnsi="Times New Roman"/>
-                <w:lang w:val="en-US" w:eastAsia="zh-CN"/>
-              </w:rPr>
-            </w:pPr>
-          </w:p>
-        </w:tc>
-        <w:tc>
-          <w:tcPr>
-            <w:tcW w:w="369" w:type="pct"/>
-            <w:tcBorders>
-              <w:top w:val="single" w:sz="4" w:space="0" w:color="auto"/>
-              <w:left w:val="single" w:sz="4" w:space="0" w:color="auto"/>
-              <w:bottom w:val="single" w:sz="4" w:space="0" w:color="auto"/>
-              <w:right w:val="single" w:sz="4" w:space="0" w:color="auto"/>
-            </w:tcBorders>
-            <w:vAlign w:val="center"/>
-          </w:tcPr>
-          <w:p>
-            <w:pPr>
-              <w:jc w:val="center"/>
-              <w:rPr>
-                <w:rFonts w:ascii="Times New Roman" w:hAnsi="Times New Roman"/>
-                <w:lang w:val="en-US" w:eastAsia="zh-CN"/>
-              </w:rPr>
-            </w:pPr>
-          </w:p>
-        </w:tc>
-        <w:tc>
-          <w:tcPr>
-            <w:tcW w:w="512" w:type="pct"/>
-            <w:tcBorders>
-              <w:top w:val="single" w:sz="4" w:space="0" w:color="auto"/>
-              <w:left w:val="single" w:sz="4" w:space="0" w:color="auto"/>
-              <w:bottom w:val="single" w:sz="4" w:space="0" w:color="auto"/>
-              <w:right w:val="single" w:sz="4" w:space="0" w:color="auto"/>
-            </w:tcBorders>
-            <w:vAlign w:val="center"/>
-          </w:tcPr>
-          <w:p>
-            <w:pPr>
-              <w:jc w:val="center"/>
-              <w:rPr>
-                <w:rFonts w:ascii="Times New Roman" w:hAnsi="Times New Roman"/>
-                <w:lang w:val="en-US" w:eastAsia="zh-CN"/>
-              </w:rPr>
-            </w:pPr>
-          </w:p>
-        </w:tc>
-        <w:tc>
-          <w:tcPr>
-            <w:tcW w:w="786" w:type="pct"/>
-            <w:tcBorders>
-              <w:top w:val="single" w:sz="4" w:space="0" w:color="auto"/>
-              <w:left w:val="single" w:sz="4" w:space="0" w:color="auto"/>
-              <w:bottom w:val="single" w:sz="4" w:space="0" w:color="auto"/>
-              <w:right w:val="single" w:sz="4" w:space="0" w:color="auto"/>
-            </w:tcBorders>
-            <w:vAlign w:val="center"/>
-          </w:tcPr>
-          <w:p>
-            <w:pPr>
-              <w:jc w:val="center"/>
-              <w:rPr>
-                <w:rFonts w:ascii="Times New Roman" w:hAnsi="Times New Roman"/>
-                <w:lang w:eastAsia="zh-CN"/>
-              </w:rPr>
-            </w:pPr>
-          </w:p>
-        </w:tc>
-        <w:tc>
-          <w:tcPr>
-            <w:tcW w:w="538" w:type="pct"/>
-            <w:tcBorders>
-              <w:top w:val="single" w:sz="4" w:space="0" w:color="auto"/>
-              <w:left w:val="single" w:sz="4" w:space="0" w:color="auto"/>
-              <w:bottom w:val="single" w:sz="4" w:space="0" w:color="auto"/>
-              <w:right w:val="single" w:sz="4" w:space="0" w:color="auto"/>
-            </w:tcBorders>
-            <w:tcMar>
-              <w:top w:w="57" w:type="dxa"/>
-              <w:left w:w="57" w:type="dxa"/>
-              <w:bottom w:w="57" w:type="dxa"/>
-              <w:right w:w="57" w:type="dxa"/>
-            </w:tcMar>
-            <w:vAlign w:val="center"/>
-          </w:tcPr>
-          <w:p>
-            <w:pPr>
-              <w:jc w:val="center"/>
-              <w:rPr>
-                <w:rFonts w:ascii="Times New Roman" w:hAnsi="Times New Roman"/>
-                <w:lang w:val="en-US" w:eastAsia="zh-CN"/>
-              </w:rPr>
-            </w:pPr>
-          </w:p>
-        </w:tc>
-        <w:tc>
-          <w:tcPr>
-            <w:tcW w:w="2433" w:type="pct"/>
-            <w:tcBorders>
-              <w:top w:val="single" w:sz="4" w:space="0" w:color="auto"/>
-              <w:left w:val="single" w:sz="4" w:space="0" w:color="auto"/>
-              <w:bottom w:val="single" w:sz="4" w:space="0" w:color="auto"/>
-              <w:right w:val="single" w:sz="4" w:space="0" w:color="auto"/>
-            </w:tcBorders>
-            <w:tcMar>
-              <w:top w:w="57" w:type="dxa"/>
-              <w:left w:w="57" w:type="dxa"/>
-              <w:bottom w:w="57" w:type="dxa"/>
-              <w:right w:w="57" w:type="dxa"/>
-            </w:tcMar>
-            <w:vAlign w:val="center"/>
-          </w:tcPr>
-          <w:p>
-            <w:pPr>
-              <w:jc w:val="center"/>
-              <w:rPr>
-                <w:rFonts w:ascii="Times New Roman" w:hAnsi="Times New Roman"/>
-                <w:lang w:eastAsia="zh-CN"/>
-              </w:rPr>
-            </w:pPr>
-          </w:p>
-        </w:tc>
-      </w:tr>
-      <w:tr>
-        <w:trPr>
-          <w:trHeight w:val="282"/>
-          <w:jc w:val="center"/>
-        </w:trPr>
-        <w:tc>
-          <w:tcPr>
-            <w:tcW w:w="362" w:type="pct"/>
-            <w:tcBorders>
-              <w:top w:val="single" w:sz="4" w:space="0" w:color="auto"/>
-              <w:left w:val="single" w:sz="4" w:space="0" w:color="auto"/>
-              <w:bottom w:val="single" w:sz="4" w:space="0" w:color="auto"/>
-              <w:right w:val="single" w:sz="4" w:space="0" w:color="auto"/>
-            </w:tcBorders>
-            <w:vAlign w:val="center"/>
-          </w:tcPr>
-          <w:p>
-            <w:pPr>
-              <w:jc w:val="center"/>
-              <w:rPr>
-                <w:rFonts w:ascii="Times New Roman" w:hAnsi="Times New Roman"/>
-                <w:lang w:val="en-US" w:eastAsia="zh-CN"/>
-              </w:rPr>
-            </w:pPr>
-          </w:p>
-        </w:tc>
-        <w:tc>
-          <w:tcPr>
-            <w:tcW w:w="369" w:type="pct"/>
-            <w:tcBorders>
-              <w:top w:val="single" w:sz="4" w:space="0" w:color="auto"/>
-              <w:left w:val="single" w:sz="4" w:space="0" w:color="auto"/>
-              <w:bottom w:val="single" w:sz="4" w:space="0" w:color="auto"/>
-              <w:right w:val="single" w:sz="4" w:space="0" w:color="auto"/>
-            </w:tcBorders>
-            <w:vAlign w:val="center"/>
-          </w:tcPr>
-          <w:p>
-            <w:pPr>
-              <w:jc w:val="center"/>
-              <w:rPr>
-                <w:rFonts w:ascii="Times New Roman" w:hAnsi="Times New Roman"/>
-                <w:lang w:val="en-US" w:eastAsia="zh-CN"/>
-              </w:rPr>
-            </w:pPr>
-          </w:p>
-        </w:tc>
-        <w:tc>
-          <w:tcPr>
-            <w:tcW w:w="512" w:type="pct"/>
-            <w:tcBorders>
-              <w:top w:val="single" w:sz="4" w:space="0" w:color="auto"/>
-              <w:left w:val="single" w:sz="4" w:space="0" w:color="auto"/>
-              <w:bottom w:val="single" w:sz="4" w:space="0" w:color="auto"/>
-              <w:right w:val="single" w:sz="4" w:space="0" w:color="auto"/>
-            </w:tcBorders>
-            <w:vAlign w:val="center"/>
-          </w:tcPr>
-          <w:p>
-            <w:pPr>
-              <w:jc w:val="center"/>
-              <w:rPr>
-                <w:rFonts w:ascii="Times New Roman" w:hAnsi="Times New Roman"/>
-                <w:lang w:val="en-US" w:eastAsia="zh-CN"/>
-              </w:rPr>
-            </w:pPr>
-          </w:p>
-        </w:tc>
-        <w:tc>
-          <w:tcPr>
-            <w:tcW w:w="786" w:type="pct"/>
-            <w:tcBorders>
-              <w:top w:val="single" w:sz="4" w:space="0" w:color="auto"/>
-              <w:left w:val="single" w:sz="4" w:space="0" w:color="auto"/>
-              <w:bottom w:val="single" w:sz="4" w:space="0" w:color="auto"/>
-              <w:right w:val="single" w:sz="4" w:space="0" w:color="auto"/>
-            </w:tcBorders>
-            <w:vAlign w:val="center"/>
-          </w:tcPr>
-          <w:p>
-            <w:pPr>
-              <w:jc w:val="center"/>
-              <w:rPr>
-                <w:rFonts w:ascii="Times New Roman" w:hAnsi="Times New Roman"/>
-                <w:lang w:eastAsia="zh-CN"/>
-              </w:rPr>
-            </w:pPr>
-          </w:p>
-        </w:tc>
-        <w:tc>
-          <w:tcPr>
-            <w:tcW w:w="538" w:type="pct"/>
-            <w:tcBorders>
-              <w:top w:val="single" w:sz="4" w:space="0" w:color="auto"/>
-              <w:left w:val="single" w:sz="4" w:space="0" w:color="auto"/>
-              <w:bottom w:val="single" w:sz="4" w:space="0" w:color="auto"/>
-              <w:right w:val="single" w:sz="4" w:space="0" w:color="auto"/>
-            </w:tcBorders>
-            <w:tcMar>
-              <w:top w:w="57" w:type="dxa"/>
-              <w:left w:w="57" w:type="dxa"/>
-              <w:bottom w:w="57" w:type="dxa"/>
-              <w:right w:w="57" w:type="dxa"/>
-            </w:tcMar>
-            <w:vAlign w:val="center"/>
-          </w:tcPr>
-          <w:p>
-            <w:pPr>
-              <w:jc w:val="center"/>
-              <w:rPr>
-                <w:rFonts w:ascii="Times New Roman" w:hAnsi="Times New Roman"/>
-                <w:lang w:val="en-US" w:eastAsia="zh-CN"/>
-              </w:rPr>
-            </w:pPr>
-          </w:p>
-        </w:tc>
-        <w:tc>
-          <w:tcPr>
-            <w:tcW w:w="2433" w:type="pct"/>
-            <w:tcBorders>
-              <w:top w:val="single" w:sz="4" w:space="0" w:color="auto"/>
-              <w:left w:val="single" w:sz="4" w:space="0" w:color="auto"/>
-              <w:bottom w:val="single" w:sz="4" w:space="0" w:color="auto"/>
-              <w:right w:val="single" w:sz="4" w:space="0" w:color="auto"/>
-            </w:tcBorders>
-            <w:tcMar>
-              <w:top w:w="57" w:type="dxa"/>
-              <w:left w:w="57" w:type="dxa"/>
-              <w:bottom w:w="57" w:type="dxa"/>
-              <w:right w:w="57" w:type="dxa"/>
-            </w:tcMar>
-            <w:vAlign w:val="center"/>
-          </w:tcPr>
-          <w:p>
-            <w:pPr>
-              <w:jc w:val="center"/>
-              <w:rPr>
-                <w:rFonts w:ascii="Times New Roman" w:hAnsi="Times New Roman"/>
-                <w:lang w:eastAsia="zh-CN"/>
-              </w:rPr>
-            </w:pPr>
-          </w:p>
-        </w:tc>
-      </w:tr>
-      <w:tr>
-        <w:trPr>
-          <w:trHeight w:val="282"/>
-          <w:jc w:val="center"/>
-        </w:trPr>
-        <w:tc>
-          <w:tcPr>
-            <w:tcW w:w="362" w:type="pct"/>
-            <w:tcBorders>
-              <w:top w:val="single" w:sz="4" w:space="0" w:color="auto"/>
-              <w:left w:val="single" w:sz="4" w:space="0" w:color="auto"/>
-              <w:bottom w:val="single" w:sz="4" w:space="0" w:color="auto"/>
-              <w:right w:val="single" w:sz="4" w:space="0" w:color="auto"/>
-            </w:tcBorders>
-            <w:vAlign w:val="center"/>
-          </w:tcPr>
-          <w:p>
-            <w:pPr>
-              <w:jc w:val="center"/>
-              <w:rPr>
-                <w:rFonts w:ascii="Times New Roman" w:hAnsi="Times New Roman"/>
-                <w:lang w:val="en-US" w:eastAsia="zh-CN"/>
-              </w:rPr>
-            </w:pPr>
-          </w:p>
-        </w:tc>
-        <w:tc>
-          <w:tcPr>
-            <w:tcW w:w="369" w:type="pct"/>
-            <w:tcBorders>
-              <w:top w:val="single" w:sz="4" w:space="0" w:color="auto"/>
-              <w:left w:val="single" w:sz="4" w:space="0" w:color="auto"/>
-              <w:bottom w:val="single" w:sz="4" w:space="0" w:color="auto"/>
-              <w:right w:val="single" w:sz="4" w:space="0" w:color="auto"/>
-            </w:tcBorders>
-            <w:vAlign w:val="center"/>
-          </w:tcPr>
-          <w:p>
-            <w:pPr>
-              <w:jc w:val="center"/>
-              <w:rPr>
-                <w:rFonts w:ascii="Times New Roman" w:hAnsi="Times New Roman"/>
-                <w:lang w:val="en-US" w:eastAsia="zh-CN"/>
-              </w:rPr>
-            </w:pPr>
-          </w:p>
-        </w:tc>
-        <w:tc>
-          <w:tcPr>
-            <w:tcW w:w="512" w:type="pct"/>
-            <w:tcBorders>
-              <w:top w:val="single" w:sz="4" w:space="0" w:color="auto"/>
-              <w:left w:val="single" w:sz="4" w:space="0" w:color="auto"/>
-              <w:bottom w:val="single" w:sz="4" w:space="0" w:color="auto"/>
-              <w:right w:val="single" w:sz="4" w:space="0" w:color="auto"/>
-            </w:tcBorders>
-            <w:vAlign w:val="center"/>
-          </w:tcPr>
-          <w:p>
-            <w:pPr>
-              <w:jc w:val="center"/>
-              <w:rPr>
-                <w:rFonts w:ascii="Times New Roman" w:hAnsi="Times New Roman"/>
-                <w:lang w:val="en-US" w:eastAsia="zh-CN"/>
-              </w:rPr>
-            </w:pPr>
-          </w:p>
-        </w:tc>
-        <w:tc>
-          <w:tcPr>
-            <w:tcW w:w="786" w:type="pct"/>
-            <w:tcBorders>
-              <w:top w:val="single" w:sz="4" w:space="0" w:color="auto"/>
-              <w:left w:val="single" w:sz="4" w:space="0" w:color="auto"/>
-              <w:bottom w:val="single" w:sz="4" w:space="0" w:color="auto"/>
-              <w:right w:val="single" w:sz="4" w:space="0" w:color="auto"/>
-            </w:tcBorders>
-            <w:vAlign w:val="center"/>
-          </w:tcPr>
-          <w:p>
-            <w:pPr>
-              <w:jc w:val="center"/>
-              <w:rPr>
-                <w:rFonts w:ascii="Times New Roman" w:hAnsi="Times New Roman"/>
-                <w:lang w:eastAsia="zh-CN"/>
-              </w:rPr>
-            </w:pPr>
-          </w:p>
-        </w:tc>
-        <w:tc>
-          <w:tcPr>
-            <w:tcW w:w="538" w:type="pct"/>
-            <w:tcBorders>
-              <w:top w:val="single" w:sz="4" w:space="0" w:color="auto"/>
-              <w:left w:val="single" w:sz="4" w:space="0" w:color="auto"/>
-              <w:bottom w:val="single" w:sz="4" w:space="0" w:color="auto"/>
-              <w:right w:val="single" w:sz="4" w:space="0" w:color="auto"/>
-            </w:tcBorders>
-            <w:tcMar>
-              <w:top w:w="57" w:type="dxa"/>
-              <w:left w:w="57" w:type="dxa"/>
-              <w:bottom w:w="57" w:type="dxa"/>
-              <w:right w:w="57" w:type="dxa"/>
-            </w:tcMar>
-            <w:vAlign w:val="center"/>
-          </w:tcPr>
-          <w:p>
-            <w:pPr>
-              <w:jc w:val="center"/>
-              <w:rPr>
-                <w:rFonts w:ascii="Times New Roman" w:hAnsi="Times New Roman"/>
-                <w:lang w:val="en-US" w:eastAsia="zh-CN"/>
-              </w:rPr>
-            </w:pPr>
-          </w:p>
-        </w:tc>
-        <w:tc>
-          <w:tcPr>
-            <w:tcW w:w="2433" w:type="pct"/>
-            <w:tcBorders>
-              <w:top w:val="single" w:sz="4" w:space="0" w:color="auto"/>
-              <w:left w:val="single" w:sz="4" w:space="0" w:color="auto"/>
-              <w:bottom w:val="single" w:sz="4" w:space="0" w:color="auto"/>
-              <w:right w:val="single" w:sz="4" w:space="0" w:color="auto"/>
-            </w:tcBorders>
-            <w:tcMar>
-              <w:top w:w="57" w:type="dxa"/>
-              <w:left w:w="57" w:type="dxa"/>
-              <w:bottom w:w="57" w:type="dxa"/>
-              <w:right w:w="57" w:type="dxa"/>
-            </w:tcMar>
-            <w:vAlign w:val="center"/>
-          </w:tcPr>
-          <w:p>
-            <w:pPr>
-              <w:jc w:val="center"/>
-              <w:rPr>
-                <w:rFonts w:ascii="Times New Roman" w:hAnsi="Times New Roman"/>
-                <w:lang w:eastAsia="zh-CN"/>
-              </w:rPr>
-            </w:pPr>
-          </w:p>
-        </w:tc>
-      </w:tr>
-      <w:tr>
-        <w:trPr>
-          <w:trHeight w:val="282"/>
-          <w:jc w:val="center"/>
-        </w:trPr>
-        <w:tc>
-          <w:tcPr>
-            <w:tcW w:w="362" w:type="pct"/>
-            <w:tcBorders>
-              <w:top w:val="single" w:sz="4" w:space="0" w:color="auto"/>
-              <w:left w:val="single" w:sz="4" w:space="0" w:color="auto"/>
-              <w:bottom w:val="single" w:sz="4" w:space="0" w:color="auto"/>
-              <w:right w:val="single" w:sz="4" w:space="0" w:color="auto"/>
-            </w:tcBorders>
-            <w:vAlign w:val="center"/>
-          </w:tcPr>
-          <w:p>
-            <w:pPr>
-              <w:jc w:val="center"/>
-              <w:rPr>
-                <w:rFonts w:ascii="Times New Roman" w:hAnsi="Times New Roman"/>
-                <w:lang w:val="en-US" w:eastAsia="zh-CN"/>
-              </w:rPr>
-            </w:pPr>
-          </w:p>
-        </w:tc>
-        <w:tc>
-          <w:tcPr>
-            <w:tcW w:w="369" w:type="pct"/>
-            <w:tcBorders>
-              <w:top w:val="single" w:sz="4" w:space="0" w:color="auto"/>
-              <w:left w:val="single" w:sz="4" w:space="0" w:color="auto"/>
-              <w:bottom w:val="single" w:sz="4" w:space="0" w:color="auto"/>
-              <w:right w:val="single" w:sz="4" w:space="0" w:color="auto"/>
-            </w:tcBorders>
-            <w:vAlign w:val="center"/>
-          </w:tcPr>
-          <w:p>
-            <w:pPr>
-              <w:jc w:val="center"/>
-              <w:rPr>
-                <w:rFonts w:ascii="Times New Roman" w:hAnsi="Times New Roman"/>
-                <w:lang w:val="en-US" w:eastAsia="zh-CN"/>
-              </w:rPr>
-            </w:pPr>
-          </w:p>
-        </w:tc>
-        <w:tc>
-          <w:tcPr>
-            <w:tcW w:w="512" w:type="pct"/>
-            <w:tcBorders>
-              <w:top w:val="single" w:sz="4" w:space="0" w:color="auto"/>
-              <w:left w:val="single" w:sz="4" w:space="0" w:color="auto"/>
-              <w:bottom w:val="single" w:sz="4" w:space="0" w:color="auto"/>
-              <w:right w:val="single" w:sz="4" w:space="0" w:color="auto"/>
-            </w:tcBorders>
-            <w:vAlign w:val="center"/>
-          </w:tcPr>
-          <w:p>
-            <w:pPr>
-              <w:jc w:val="center"/>
-              <w:rPr>
-                <w:rFonts w:ascii="Times New Roman" w:hAnsi="Times New Roman"/>
-                <w:lang w:val="en-US" w:eastAsia="zh-CN"/>
-              </w:rPr>
-            </w:pPr>
-          </w:p>
-        </w:tc>
-        <w:tc>
-          <w:tcPr>
-            <w:tcW w:w="786" w:type="pct"/>
-            <w:tcBorders>
-              <w:top w:val="single" w:sz="4" w:space="0" w:color="auto"/>
-              <w:left w:val="single" w:sz="4" w:space="0" w:color="auto"/>
-              <w:bottom w:val="single" w:sz="4" w:space="0" w:color="auto"/>
-              <w:right w:val="single" w:sz="4" w:space="0" w:color="auto"/>
-            </w:tcBorders>
-            <w:vAlign w:val="center"/>
-          </w:tcPr>
-          <w:p>
-            <w:pPr>
-              <w:jc w:val="center"/>
-              <w:rPr>
-                <w:rFonts w:ascii="Times New Roman" w:hAnsi="Times New Roman"/>
-                <w:lang w:eastAsia="zh-CN"/>
-              </w:rPr>
-            </w:pPr>
-          </w:p>
-        </w:tc>
-        <w:tc>
-          <w:tcPr>
-            <w:tcW w:w="538" w:type="pct"/>
-            <w:tcBorders>
-              <w:top w:val="single" w:sz="4" w:space="0" w:color="auto"/>
-              <w:left w:val="single" w:sz="4" w:space="0" w:color="auto"/>
-              <w:bottom w:val="single" w:sz="4" w:space="0" w:color="auto"/>
-              <w:right w:val="single" w:sz="4" w:space="0" w:color="auto"/>
-            </w:tcBorders>
-            <w:tcMar>
-              <w:top w:w="57" w:type="dxa"/>
-              <w:left w:w="57" w:type="dxa"/>
-              <w:bottom w:w="57" w:type="dxa"/>
-              <w:right w:w="57" w:type="dxa"/>
-            </w:tcMar>
-            <w:vAlign w:val="center"/>
-          </w:tcPr>
-          <w:p>
-            <w:pPr>
-              <w:jc w:val="center"/>
-              <w:rPr>
-                <w:rFonts w:ascii="Times New Roman" w:hAnsi="Times New Roman"/>
-                <w:lang w:val="en-US" w:eastAsia="zh-CN"/>
-              </w:rPr>
-            </w:pPr>
-          </w:p>
-        </w:tc>
-        <w:tc>
-          <w:tcPr>
-            <w:tcW w:w="2433" w:type="pct"/>
-            <w:tcBorders>
-              <w:top w:val="single" w:sz="4" w:space="0" w:color="auto"/>
-              <w:left w:val="single" w:sz="4" w:space="0" w:color="auto"/>
-              <w:bottom w:val="single" w:sz="4" w:space="0" w:color="auto"/>
-              <w:right w:val="single" w:sz="4" w:space="0" w:color="auto"/>
-            </w:tcBorders>
-            <w:tcMar>
-              <w:top w:w="57" w:type="dxa"/>
-              <w:left w:w="57" w:type="dxa"/>
-              <w:bottom w:w="57" w:type="dxa"/>
-              <w:right w:w="57" w:type="dxa"/>
-            </w:tcMar>
-            <w:vAlign w:val="center"/>
-          </w:tcPr>
-          <w:p>
-            <w:pPr>
-              <w:jc w:val="center"/>
-              <w:rPr>
-                <w:rFonts w:ascii="Times New Roman" w:hAnsi="Times New Roman"/>
-                <w:lang w:eastAsia="zh-CN"/>
-              </w:rPr>
-            </w:pPr>
-          </w:p>
-        </w:tc>
-      </w:tr>
-      <w:tr>
-        <w:trPr>
-          <w:trHeight w:val="282"/>
-          <w:jc w:val="center"/>
-        </w:trPr>
-        <w:tc>
-          <w:tcPr>
-            <w:tcW w:w="362" w:type="pct"/>
-            <w:tcBorders>
-              <w:top w:val="single" w:sz="4" w:space="0" w:color="auto"/>
-              <w:left w:val="single" w:sz="4" w:space="0" w:color="auto"/>
-              <w:bottom w:val="single" w:sz="4" w:space="0" w:color="auto"/>
-              <w:right w:val="single" w:sz="4" w:space="0" w:color="auto"/>
-            </w:tcBorders>
-            <w:vAlign w:val="center"/>
-          </w:tcPr>
-          <w:p>
-            <w:pPr>
-              <w:jc w:val="center"/>
-              <w:rPr>
-                <w:rFonts w:ascii="Times New Roman" w:hAnsi="Times New Roman"/>
-                <w:lang w:val="en-US" w:eastAsia="zh-CN"/>
-              </w:rPr>
-            </w:pPr>
-          </w:p>
-        </w:tc>
-        <w:tc>
-          <w:tcPr>
-            <w:tcW w:w="369" w:type="pct"/>
-            <w:tcBorders>
-              <w:top w:val="single" w:sz="4" w:space="0" w:color="auto"/>
-              <w:left w:val="single" w:sz="4" w:space="0" w:color="auto"/>
-              <w:bottom w:val="single" w:sz="4" w:space="0" w:color="auto"/>
-              <w:right w:val="single" w:sz="4" w:space="0" w:color="auto"/>
-            </w:tcBorders>
-            <w:vAlign w:val="center"/>
-          </w:tcPr>
-          <w:p>
-            <w:pPr>
-              <w:jc w:val="center"/>
-              <w:rPr>
-                <w:rFonts w:ascii="Times New Roman" w:hAnsi="Times New Roman"/>
-                <w:lang w:val="en-US" w:eastAsia="zh-CN"/>
-              </w:rPr>
-            </w:pPr>
-          </w:p>
-        </w:tc>
-        <w:tc>
-          <w:tcPr>
-            <w:tcW w:w="512" w:type="pct"/>
-            <w:tcBorders>
-              <w:top w:val="single" w:sz="4" w:space="0" w:color="auto"/>
-              <w:left w:val="single" w:sz="4" w:space="0" w:color="auto"/>
-              <w:bottom w:val="single" w:sz="4" w:space="0" w:color="auto"/>
-              <w:right w:val="single" w:sz="4" w:space="0" w:color="auto"/>
-            </w:tcBorders>
-            <w:vAlign w:val="center"/>
-          </w:tcPr>
-          <w:p>
-            <w:pPr>
-              <w:jc w:val="center"/>
-              <w:rPr>
-                <w:rFonts w:ascii="Times New Roman" w:hAnsi="Times New Roman"/>
-                <w:lang w:val="en-US" w:eastAsia="zh-CN"/>
-              </w:rPr>
-            </w:pPr>
-          </w:p>
-        </w:tc>
-        <w:tc>
-          <w:tcPr>
-            <w:tcW w:w="786" w:type="pct"/>
-            <w:tcBorders>
-              <w:top w:val="single" w:sz="4" w:space="0" w:color="auto"/>
-              <w:left w:val="single" w:sz="4" w:space="0" w:color="auto"/>
-              <w:bottom w:val="single" w:sz="4" w:space="0" w:color="auto"/>
-              <w:right w:val="single" w:sz="4" w:space="0" w:color="auto"/>
-            </w:tcBorders>
-            <w:vAlign w:val="center"/>
-          </w:tcPr>
-          <w:p>
-            <w:pPr>
-              <w:jc w:val="center"/>
-              <w:rPr>
-                <w:rFonts w:ascii="Times New Roman" w:hAnsi="Times New Roman"/>
-                <w:lang w:eastAsia="zh-CN"/>
-              </w:rPr>
-            </w:pPr>
-          </w:p>
-        </w:tc>
-        <w:tc>
-          <w:tcPr>
-            <w:tcW w:w="538" w:type="pct"/>
-            <w:tcBorders>
-              <w:top w:val="single" w:sz="4" w:space="0" w:color="auto"/>
-              <w:left w:val="single" w:sz="4" w:space="0" w:color="auto"/>
-              <w:bottom w:val="single" w:sz="4" w:space="0" w:color="auto"/>
-              <w:right w:val="single" w:sz="4" w:space="0" w:color="auto"/>
-            </w:tcBorders>
-            <w:tcMar>
-              <w:top w:w="57" w:type="dxa"/>
-              <w:left w:w="57" w:type="dxa"/>
-              <w:bottom w:w="57" w:type="dxa"/>
-              <w:right w:w="57" w:type="dxa"/>
-            </w:tcMar>
-            <w:vAlign w:val="center"/>
-          </w:tcPr>
-          <w:p>
-            <w:pPr>
-              <w:jc w:val="center"/>
-              <w:rPr>
-                <w:rFonts w:ascii="Times New Roman" w:hAnsi="Times New Roman"/>
-                <w:lang w:val="en-US" w:eastAsia="zh-CN"/>
-              </w:rPr>
-            </w:pPr>
-          </w:p>
-        </w:tc>
-        <w:tc>
-          <w:tcPr>
-            <w:tcW w:w="2433" w:type="pct"/>
-            <w:tcBorders>
-              <w:top w:val="single" w:sz="4" w:space="0" w:color="auto"/>
-              <w:left w:val="single" w:sz="4" w:space="0" w:color="auto"/>
-              <w:bottom w:val="single" w:sz="4" w:space="0" w:color="auto"/>
-              <w:right w:val="single" w:sz="4" w:space="0" w:color="auto"/>
-            </w:tcBorders>
-            <w:tcMar>
-              <w:top w:w="57" w:type="dxa"/>
-              <w:left w:w="57" w:type="dxa"/>
-              <w:bottom w:w="57" w:type="dxa"/>
-              <w:right w:w="57" w:type="dxa"/>
-            </w:tcMar>
-            <w:vAlign w:val="center"/>
-          </w:tcPr>
-          <w:p>
-            <w:pPr>
-              <w:jc w:val="center"/>
-              <w:rPr>
-                <w:rFonts w:ascii="Times New Roman" w:hAnsi="Times New Roman"/>
-                <w:lang w:eastAsia="zh-CN"/>
-              </w:rPr>
-            </w:pPr>
+              <w:t>{observation}{/r_r</w:t>
+            </w:r>
+            <w:r>
+              <w:rPr>
+                <w:rFonts w:ascii="Times New Roman" w:hAnsi="Times New Roman"/>
+                <w:lang w:eastAsia="zh-CN"/>
+              </w:rPr>
+              <w:t>_4</w:t>
+            </w:r>
+            <w:r>
+              <w:rPr>
+                <w:rFonts w:ascii="Times New Roman" w:hAnsi="Times New Roman"/>
+                <w:lang w:eastAsia="zh-CN"/>
+              </w:rPr>
+              <w:t>}</w:t>
+            </w:r>
           </w:p>
         </w:tc>
       </w:tr>
@@ -10389,6 +7363,8 @@
           <w:lang w:eastAsia="zh-CN"/>
         </w:rPr>
       </w:pPr>
+      <w:bookmarkStart w:id="4" w:name="_GoBack"/>
+      <w:bookmarkEnd w:id="4"/>
     </w:p>
     <w:p>
       <w:pPr>
@@ -10431,7 +7407,7 @@
 </file>
 
 <file path=word/endnotes.xml><?xml version="1.0" encoding="utf-8"?>
-<w:endnotes xmlns:wpc="http://schemas.microsoft.com/office/word/2010/wordprocessingCanvas" xmlns:mo="http://schemas.microsoft.com/office/mac/office/2008/main" xmlns:mc="http://schemas.openxmlformats.org/markup-compatibility/2006" xmlns:mv="urn:schemas-microsoft-com:mac:vml" xmlns:o="urn:schemas-microsoft-com:office:office" xmlns:r="http://schemas.openxmlformats.org/officeDocument/2006/relationships" xmlns:m="http://schemas.openxmlformats.org/officeDocument/2006/math" xmlns:v="urn:schemas-microsoft-com:vml" xmlns:wp14="http://schemas.microsoft.com/office/word/2010/wordprocessingDrawing" xmlns:wp="http://schemas.openxmlformats.org/drawingml/2006/wordprocessingDrawing" xmlns:w10="urn:schemas-microsoft-com:office:word" xmlns:w="http://schemas.openxmlformats.org/wordprocessingml/2006/main" xmlns:w14="http://schemas.microsoft.com/office/word/2010/wordml" xmlns:w15="http://schemas.microsoft.com/office/word/2012/wordml" xmlns:wpg="http://schemas.microsoft.com/office/word/2010/wordprocessingGroup" xmlns:wpi="http://schemas.microsoft.com/office/word/2010/wordprocessingInk" xmlns:wne="http://schemas.microsoft.com/office/word/2006/wordml" xmlns:wps="http://schemas.microsoft.com/office/word/2010/wordprocessingShape" mc:Ignorable="w14 w15 wp14">
+<w:endnotes xmlns:wpc="http://schemas.microsoft.com/office/word/2010/wordprocessingCanvas" xmlns:mc="http://schemas.openxmlformats.org/markup-compatibility/2006" xmlns:o="urn:schemas-microsoft-com:office:office" xmlns:r="http://schemas.openxmlformats.org/officeDocument/2006/relationships" xmlns:m="http://schemas.openxmlformats.org/officeDocument/2006/math" xmlns:v="urn:schemas-microsoft-com:vml" xmlns:wp14="http://schemas.microsoft.com/office/word/2010/wordprocessingDrawing" xmlns:wp="http://schemas.openxmlformats.org/drawingml/2006/wordprocessingDrawing" xmlns:w10="urn:schemas-microsoft-com:office:word" xmlns:w="http://schemas.openxmlformats.org/wordprocessingml/2006/main" xmlns:w14="http://schemas.microsoft.com/office/word/2010/wordml" xmlns:w15="http://schemas.microsoft.com/office/word/2012/wordml" xmlns:wpg="http://schemas.microsoft.com/office/word/2010/wordprocessingGroup" xmlns:wpi="http://schemas.microsoft.com/office/word/2010/wordprocessingInk" xmlns:wne="http://schemas.microsoft.com/office/word/2006/wordml" xmlns:wps="http://schemas.microsoft.com/office/word/2010/wordprocessingShape" mc:Ignorable="w14 w15 wp14">
   <w:endnote w:type="separator" w:id="-1">
     <w:p>
       <w:r>
@@ -10458,7 +7434,7 @@
 </file>
 
 <file path=word/footnotes.xml><?xml version="1.0" encoding="utf-8"?>
-<w:footnotes xmlns:wpc="http://schemas.microsoft.com/office/word/2010/wordprocessingCanvas" xmlns:mo="http://schemas.microsoft.com/office/mac/office/2008/main" xmlns:mc="http://schemas.openxmlformats.org/markup-compatibility/2006" xmlns:mv="urn:schemas-microsoft-com:mac:vml" xmlns:o="urn:schemas-microsoft-com:office:office" xmlns:r="http://schemas.openxmlformats.org/officeDocument/2006/relationships" xmlns:m="http://schemas.openxmlformats.org/officeDocument/2006/math" xmlns:v="urn:schemas-microsoft-com:vml" xmlns:wp14="http://schemas.microsoft.com/office/word/2010/wordprocessingDrawing" xmlns:wp="http://schemas.openxmlformats.org/drawingml/2006/wordprocessingDrawing" xmlns:w10="urn:schemas-microsoft-com:office:word" xmlns:w="http://schemas.openxmlformats.org/wordprocessingml/2006/main" xmlns:w14="http://schemas.microsoft.com/office/word/2010/wordml" xmlns:w15="http://schemas.microsoft.com/office/word/2012/wordml" xmlns:wpg="http://schemas.microsoft.com/office/word/2010/wordprocessingGroup" xmlns:wpi="http://schemas.microsoft.com/office/word/2010/wordprocessingInk" xmlns:wne="http://schemas.microsoft.com/office/word/2006/wordml" xmlns:wps="http://schemas.microsoft.com/office/word/2010/wordprocessingShape" mc:Ignorable="w14 w15 wp14">
+<w:footnotes xmlns:wpc="http://schemas.microsoft.com/office/word/2010/wordprocessingCanvas" xmlns:mc="http://schemas.openxmlformats.org/markup-compatibility/2006" xmlns:o="urn:schemas-microsoft-com:office:office" xmlns:r="http://schemas.openxmlformats.org/officeDocument/2006/relationships" xmlns:m="http://schemas.openxmlformats.org/officeDocument/2006/math" xmlns:v="urn:schemas-microsoft-com:vml" xmlns:wp14="http://schemas.microsoft.com/office/word/2010/wordprocessingDrawing" xmlns:wp="http://schemas.openxmlformats.org/drawingml/2006/wordprocessingDrawing" xmlns:w10="urn:schemas-microsoft-com:office:word" xmlns:w="http://schemas.openxmlformats.org/wordprocessingml/2006/main" xmlns:w14="http://schemas.microsoft.com/office/word/2010/wordml" xmlns:w15="http://schemas.microsoft.com/office/word/2012/wordml" xmlns:wpg="http://schemas.microsoft.com/office/word/2010/wordprocessingGroup" xmlns:wpi="http://schemas.microsoft.com/office/word/2010/wordprocessingInk" xmlns:wne="http://schemas.microsoft.com/office/word/2006/wordml" xmlns:wps="http://schemas.microsoft.com/office/word/2010/wordprocessingShape" mc:Ignorable="w14 w15 wp14">
   <w:footnote w:type="separator" w:id="-1">
     <w:p>
       <w:r>
@@ -10485,14 +7461,14 @@
 </file>
 
 <file path=word/header1.xml><?xml version="1.0" encoding="utf-8"?>
-<w:hdr xmlns:wpc="http://schemas.microsoft.com/office/word/2010/wordprocessingCanvas" xmlns:mo="http://schemas.microsoft.com/office/mac/office/2008/main" xmlns:mc="http://schemas.openxmlformats.org/markup-compatibility/2006" xmlns:mv="urn:schemas-microsoft-com:mac:vml" xmlns:o="urn:schemas-microsoft-com:office:office" xmlns:r="http://schemas.openxmlformats.org/officeDocument/2006/relationships" xmlns:m="http://schemas.openxmlformats.org/officeDocument/2006/math" xmlns:v="urn:schemas-microsoft-com:vml" xmlns:wp14="http://schemas.microsoft.com/office/word/2010/wordprocessingDrawing" xmlns:wp="http://schemas.openxmlformats.org/drawingml/2006/wordprocessingDrawing" xmlns:w10="urn:schemas-microsoft-com:office:word" xmlns:w="http://schemas.openxmlformats.org/wordprocessingml/2006/main" xmlns:w14="http://schemas.microsoft.com/office/word/2010/wordml" xmlns:w15="http://schemas.microsoft.com/office/word/2012/wordml" xmlns:wpg="http://schemas.microsoft.com/office/word/2010/wordprocessingGroup" xmlns:wpi="http://schemas.microsoft.com/office/word/2010/wordprocessingInk" xmlns:wne="http://schemas.microsoft.com/office/word/2006/wordml" xmlns:wps="http://schemas.microsoft.com/office/word/2010/wordprocessingShape" mc:Ignorable="w14 w15 wp14">
+<w:hdr xmlns:wpc="http://schemas.microsoft.com/office/word/2010/wordprocessingCanvas" xmlns:mc="http://schemas.openxmlformats.org/markup-compatibility/2006" xmlns:o="urn:schemas-microsoft-com:office:office" xmlns:r="http://schemas.openxmlformats.org/officeDocument/2006/relationships" xmlns:m="http://schemas.openxmlformats.org/officeDocument/2006/math" xmlns:v="urn:schemas-microsoft-com:vml" xmlns:wp14="http://schemas.microsoft.com/office/word/2010/wordprocessingDrawing" xmlns:wp="http://schemas.openxmlformats.org/drawingml/2006/wordprocessingDrawing" xmlns:w10="urn:schemas-microsoft-com:office:word" xmlns:w="http://schemas.openxmlformats.org/wordprocessingml/2006/main" xmlns:w14="http://schemas.microsoft.com/office/word/2010/wordml" xmlns:w15="http://schemas.microsoft.com/office/word/2012/wordml" xmlns:wpg="http://schemas.microsoft.com/office/word/2010/wordprocessingGroup" xmlns:wpi="http://schemas.microsoft.com/office/word/2010/wordprocessingInk" xmlns:wne="http://schemas.microsoft.com/office/word/2006/wordml" xmlns:wps="http://schemas.microsoft.com/office/word/2010/wordprocessingShape" mc:Ignorable="w14 w15 wp14">
   <w:p>
     <w:pPr>
       <w:pStyle w:val="a4"/>
       <w:tabs>
         <w:tab w:val="right" w:pos="8647"/>
       </w:tabs>
-      <w:ind w:leftChars="-405" w:left="36" w:rightChars="-364" w:right="-728" w:hangingChars="403" w:hanging="846"/>
+      <w:ind w:leftChars="-405" w:left="40" w:rightChars="-364" w:right="-728" w:hangingChars="403" w:hanging="850"/>
       <w:rPr>
         <w:rFonts w:ascii="黑体" w:eastAsia="黑体"/>
         <w:b/>
@@ -10513,7 +7489,6 @@
       </w:rPr>
       <w:t xml:space="preserve">         </w:t>
     </w:r>
-    <w:proofErr w:type="gramStart"/>
     <w:r>
       <w:rPr>
         <w:rFonts w:ascii="黑体" w:eastAsia="黑体" w:hint="eastAsia"/>
@@ -10546,7 +7521,6 @@
       </w:rPr>
       <w:t>0</w:t>
     </w:r>
-    <w:proofErr w:type="gramEnd"/>
     <w:r>
       <w:rPr>
         <w:rFonts w:ascii="黑体" w:eastAsia="黑体" w:hint="eastAsia"/>
@@ -10562,13 +7536,13 @@
 </file>
 
 <file path=word/header2.xml><?xml version="1.0" encoding="utf-8"?>
-<w:hdr xmlns:wpc="http://schemas.microsoft.com/office/word/2010/wordprocessingCanvas" xmlns:mo="http://schemas.microsoft.com/office/mac/office/2008/main" xmlns:mc="http://schemas.openxmlformats.org/markup-compatibility/2006" xmlns:mv="urn:schemas-microsoft-com:mac:vml" xmlns:o="urn:schemas-microsoft-com:office:office" xmlns:r="http://schemas.openxmlformats.org/officeDocument/2006/relationships" xmlns:m="http://schemas.openxmlformats.org/officeDocument/2006/math" xmlns:v="urn:schemas-microsoft-com:vml" xmlns:wp14="http://schemas.microsoft.com/office/word/2010/wordprocessingDrawing" xmlns:wp="http://schemas.openxmlformats.org/drawingml/2006/wordprocessingDrawing" xmlns:w10="urn:schemas-microsoft-com:office:word" xmlns:w="http://schemas.openxmlformats.org/wordprocessingml/2006/main" xmlns:w14="http://schemas.microsoft.com/office/word/2010/wordml" xmlns:w15="http://schemas.microsoft.com/office/word/2012/wordml" xmlns:wpg="http://schemas.microsoft.com/office/word/2010/wordprocessingGroup" xmlns:wpi="http://schemas.microsoft.com/office/word/2010/wordprocessingInk" xmlns:wne="http://schemas.microsoft.com/office/word/2006/wordml" xmlns:wps="http://schemas.microsoft.com/office/word/2010/wordprocessingShape" mc:Ignorable="w14 w15 wp14">
+<w:hdr xmlns:wpc="http://schemas.microsoft.com/office/word/2010/wordprocessingCanvas" xmlns:mc="http://schemas.openxmlformats.org/markup-compatibility/2006" xmlns:o="urn:schemas-microsoft-com:office:office" xmlns:r="http://schemas.openxmlformats.org/officeDocument/2006/relationships" xmlns:m="http://schemas.openxmlformats.org/officeDocument/2006/math" xmlns:v="urn:schemas-microsoft-com:vml" xmlns:wp14="http://schemas.microsoft.com/office/word/2010/wordprocessingDrawing" xmlns:wp="http://schemas.openxmlformats.org/drawingml/2006/wordprocessingDrawing" xmlns:w10="urn:schemas-microsoft-com:office:word" xmlns:w="http://schemas.openxmlformats.org/wordprocessingml/2006/main" xmlns:w14="http://schemas.microsoft.com/office/word/2010/wordml" xmlns:w15="http://schemas.microsoft.com/office/word/2012/wordml" xmlns:wpg="http://schemas.microsoft.com/office/word/2010/wordprocessingGroup" xmlns:wpi="http://schemas.microsoft.com/office/word/2010/wordprocessingInk" xmlns:wne="http://schemas.microsoft.com/office/word/2006/wordml" xmlns:wps="http://schemas.microsoft.com/office/word/2010/wordprocessingShape" mc:Ignorable="w14 w15 wp14">
   <w:p/>
 </w:hdr>
 </file>
 
 <file path=word/header3.xml><?xml version="1.0" encoding="utf-8"?>
-<w:hdr xmlns:wpc="http://schemas.microsoft.com/office/word/2010/wordprocessingCanvas" xmlns:mo="http://schemas.microsoft.com/office/mac/office/2008/main" xmlns:mc="http://schemas.openxmlformats.org/markup-compatibility/2006" xmlns:mv="urn:schemas-microsoft-com:mac:vml" xmlns:o="urn:schemas-microsoft-com:office:office" xmlns:r="http://schemas.openxmlformats.org/officeDocument/2006/relationships" xmlns:m="http://schemas.openxmlformats.org/officeDocument/2006/math" xmlns:v="urn:schemas-microsoft-com:vml" xmlns:wp14="http://schemas.microsoft.com/office/word/2010/wordprocessingDrawing" xmlns:wp="http://schemas.openxmlformats.org/drawingml/2006/wordprocessingDrawing" xmlns:w10="urn:schemas-microsoft-com:office:word" xmlns:w="http://schemas.openxmlformats.org/wordprocessingml/2006/main" xmlns:w14="http://schemas.microsoft.com/office/word/2010/wordml" xmlns:w15="http://schemas.microsoft.com/office/word/2012/wordml" xmlns:wpg="http://schemas.microsoft.com/office/word/2010/wordprocessingGroup" xmlns:wpi="http://schemas.microsoft.com/office/word/2010/wordprocessingInk" xmlns:wne="http://schemas.microsoft.com/office/word/2006/wordml" xmlns:wps="http://schemas.microsoft.com/office/word/2010/wordprocessingShape" mc:Ignorable="w14 w15 wp14">
+<w:hdr xmlns:wpc="http://schemas.microsoft.com/office/word/2010/wordprocessingCanvas" xmlns:mc="http://schemas.openxmlformats.org/markup-compatibility/2006" xmlns:o="urn:schemas-microsoft-com:office:office" xmlns:r="http://schemas.openxmlformats.org/officeDocument/2006/relationships" xmlns:m="http://schemas.openxmlformats.org/officeDocument/2006/math" xmlns:v="urn:schemas-microsoft-com:vml" xmlns:wp14="http://schemas.microsoft.com/office/word/2010/wordprocessingDrawing" xmlns:wp="http://schemas.openxmlformats.org/drawingml/2006/wordprocessingDrawing" xmlns:w10="urn:schemas-microsoft-com:office:word" xmlns:w="http://schemas.openxmlformats.org/wordprocessingml/2006/main" xmlns:w14="http://schemas.microsoft.com/office/word/2010/wordml" xmlns:w15="http://schemas.microsoft.com/office/word/2012/wordml" xmlns:wpg="http://schemas.microsoft.com/office/word/2010/wordprocessingGroup" xmlns:wpi="http://schemas.microsoft.com/office/word/2010/wordprocessingInk" xmlns:wne="http://schemas.microsoft.com/office/word/2006/wordml" xmlns:wps="http://schemas.microsoft.com/office/word/2010/wordprocessingShape" mc:Ignorable="w14 w15 wp14">
   <w:p>
     <w:pPr>
       <w:pBdr>
@@ -10781,7 +7755,7 @@
 </file>
 
 <file path=word/numbering.xml><?xml version="1.0" encoding="utf-8"?>
-<w:numbering xmlns:wpc="http://schemas.microsoft.com/office/word/2010/wordprocessingCanvas" xmlns:mo="http://schemas.microsoft.com/office/mac/office/2008/main" xmlns:mc="http://schemas.openxmlformats.org/markup-compatibility/2006" xmlns:mv="urn:schemas-microsoft-com:mac:vml" xmlns:o="urn:schemas-microsoft-com:office:office" xmlns:r="http://schemas.openxmlformats.org/officeDocument/2006/relationships" xmlns:m="http://schemas.openxmlformats.org/officeDocument/2006/math" xmlns:v="urn:schemas-microsoft-com:vml" xmlns:wp14="http://schemas.microsoft.com/office/word/2010/wordprocessingDrawing" xmlns:wp="http://schemas.openxmlformats.org/drawingml/2006/wordprocessingDrawing" xmlns:w10="urn:schemas-microsoft-com:office:word" xmlns:w="http://schemas.openxmlformats.org/wordprocessingml/2006/main" xmlns:w14="http://schemas.microsoft.com/office/word/2010/wordml" xmlns:w15="http://schemas.microsoft.com/office/word/2012/wordml" xmlns:wpg="http://schemas.microsoft.com/office/word/2010/wordprocessingGroup" xmlns:wpi="http://schemas.microsoft.com/office/word/2010/wordprocessingInk" xmlns:wne="http://schemas.microsoft.com/office/word/2006/wordml" xmlns:wps="http://schemas.microsoft.com/office/word/2010/wordprocessingShape" mc:Ignorable="w14 w15 wp14">
+<w:numbering xmlns:wpc="http://schemas.microsoft.com/office/word/2010/wordprocessingCanvas" xmlns:mc="http://schemas.openxmlformats.org/markup-compatibility/2006" xmlns:o="urn:schemas-microsoft-com:office:office" xmlns:r="http://schemas.openxmlformats.org/officeDocument/2006/relationships" xmlns:m="http://schemas.openxmlformats.org/officeDocument/2006/math" xmlns:v="urn:schemas-microsoft-com:vml" xmlns:wp14="http://schemas.microsoft.com/office/word/2010/wordprocessingDrawing" xmlns:wp="http://schemas.openxmlformats.org/drawingml/2006/wordprocessingDrawing" xmlns:w10="urn:schemas-microsoft-com:office:word" xmlns:w="http://schemas.openxmlformats.org/wordprocessingml/2006/main" xmlns:w14="http://schemas.microsoft.com/office/word/2010/wordml" xmlns:w15="http://schemas.microsoft.com/office/word/2012/wordml" xmlns:wpg="http://schemas.microsoft.com/office/word/2010/wordprocessingGroup" xmlns:wpi="http://schemas.microsoft.com/office/word/2010/wordprocessingInk" xmlns:wne="http://schemas.microsoft.com/office/word/2006/wordml" xmlns:wps="http://schemas.microsoft.com/office/word/2010/wordprocessingShape" mc:Ignorable="w14 w15 wp14">
   <w:abstractNum w:abstractNumId="0">
     <w:nsid w:val="42E6286D"/>
     <w:multiLevelType w:val="multilevel"/>
@@ -11252,7 +8226,7 @@
     </w:rPrDefault>
     <w:pPrDefault/>
   </w:docDefaults>
-  <w:latentStyles w:defLockedState="0" w:defUIPriority="0" w:defSemiHidden="0" w:defUnhideWhenUsed="0" w:defQFormat="0" w:count="380">
+  <w:latentStyles w:defLockedState="0" w:defUIPriority="0" w:defSemiHidden="0" w:defUnhideWhenUsed="0" w:defQFormat="0" w:count="371">
     <w:lsdException w:name="Normal" w:qFormat="1"/>
     <w:lsdException w:name="heading 1" w:qFormat="1"/>
     <w:lsdException w:name="heading 2" w:qFormat="1"/>
@@ -11946,7 +8920,7 @@
   <w:style w:type="paragraph" w:styleId="a4">
     <w:name w:val="header"/>
     <w:basedOn w:val="a"/>
-    <w:link w:val="a5"/>
+    <w:link w:val="Char"/>
     <w:uiPriority w:val="99"/>
     <w:rsid w:val="00F5647E"/>
     <w:pPr>
@@ -11956,7 +8930,7 @@
       </w:tabs>
     </w:pPr>
   </w:style>
-  <w:style w:type="paragraph" w:styleId="a6">
+  <w:style w:type="paragraph" w:styleId="a5">
     <w:name w:val="Normal Indent"/>
     <w:aliases w:val="特点,表正文,正文非缩进"/>
     <w:basedOn w:val="a"/>
@@ -11988,7 +8962,7 @@
       <w:lang w:val="en-US" w:eastAsia="zh-CN"/>
     </w:rPr>
   </w:style>
-  <w:style w:type="table" w:styleId="a7">
+  <w:style w:type="table" w:styleId="a6">
     <w:name w:val="Table Grid"/>
     <w:basedOn w:val="a1"/>
     <w:rsid w:val="00F42221"/>
@@ -12015,7 +8989,7 @@
       </w:tblCellMar>
     </w:tblPr>
   </w:style>
-  <w:style w:type="paragraph" w:customStyle="1" w:styleId="a8">
+  <w:style w:type="paragraph" w:customStyle="1" w:styleId="a7">
     <w:name w:val="章节"/>
     <w:basedOn w:val="1"/>
     <w:rsid w:val="00033207"/>
@@ -12064,7 +9038,7 @@
       <w:iCs/>
     </w:rPr>
   </w:style>
-  <w:style w:type="character" w:styleId="a9">
+  <w:style w:type="character" w:styleId="a8">
     <w:name w:val="Hyperlink"/>
     <w:basedOn w:val="a0"/>
     <w:uiPriority w:val="99"/>
@@ -12074,7 +9048,7 @@
       <w:u w:val="single"/>
     </w:rPr>
   </w:style>
-  <w:style w:type="paragraph" w:styleId="aa">
+  <w:style w:type="paragraph" w:styleId="a9">
     <w:name w:val="Document Map"/>
     <w:basedOn w:val="a"/>
     <w:semiHidden/>
@@ -12194,13 +9168,13 @@
       <w:szCs w:val="18"/>
     </w:rPr>
   </w:style>
-  <w:style w:type="character" w:styleId="ab">
+  <w:style w:type="character" w:styleId="aa">
     <w:name w:val="page number"/>
     <w:basedOn w:val="a0"/>
     <w:rsid w:val="005840A9"/>
   </w:style>
-  <w:style w:type="character" w:customStyle="1" w:styleId="a5">
-    <w:name w:val="页眉字符"/>
+  <w:style w:type="character" w:customStyle="1" w:styleId="Char">
+    <w:name w:val="页眉 Char"/>
     <w:basedOn w:val="a0"/>
     <w:link w:val="a4"/>
     <w:uiPriority w:val="99"/>
@@ -12210,10 +9184,10 @@
       <w:lang w:val="fr-FR" w:eastAsia="fr-FR"/>
     </w:rPr>
   </w:style>
-  <w:style w:type="paragraph" w:styleId="ac">
+  <w:style w:type="paragraph" w:styleId="ab">
     <w:name w:val="Balloon Text"/>
     <w:basedOn w:val="a"/>
-    <w:link w:val="ad"/>
+    <w:link w:val="Char0"/>
     <w:rsid w:val="00F86573"/>
     <w:pPr>
       <w:spacing w:line="240" w:lineRule="auto"/>
@@ -12223,10 +9197,10 @@
       <w:szCs w:val="18"/>
     </w:rPr>
   </w:style>
-  <w:style w:type="character" w:customStyle="1" w:styleId="ad">
-    <w:name w:val="批注框文本字符"/>
+  <w:style w:type="character" w:customStyle="1" w:styleId="Char0">
+    <w:name w:val="批注框文本 Char"/>
     <w:basedOn w:val="a0"/>
-    <w:link w:val="ac"/>
+    <w:link w:val="ab"/>
     <w:rsid w:val="00F86573"/>
     <w:rPr>
       <w:rFonts w:ascii="Arial" w:hAnsi="Arial"/>
@@ -12526,7 +9500,7 @@
 </file>
 
 <file path=customXml/itemProps1.xml><?xml version="1.0" encoding="utf-8"?>
-<ds:datastoreItem xmlns:ds="http://schemas.openxmlformats.org/officeDocument/2006/customXml" ds:itemID="{2C5CA458-F269-B449-8BF7-77E005D6F592}">
+<ds:datastoreItem xmlns:ds="http://schemas.openxmlformats.org/officeDocument/2006/customXml" ds:itemID="{32D84C67-901B-42D0-9CA3-948B4DE167F9}">
   <ds:schemaRefs>
     <ds:schemaRef ds:uri="http://schemas.openxmlformats.org/officeDocument/2006/bibliography"/>
   </ds:schemaRefs>

</xml_diff>